<commit_message>
Modification du dossier de conception. Ajout de la page titre. Ajout de la table des matières. Ajout des prototypes de l'application. Ajout du diagramme de classe.
</commit_message>
<xml_diff>
--- a/src/docs/Dossier de conception.docx
+++ b/src/docs/Dossier de conception.docx
@@ -4,153 +4,179 @@
   <w:body>
     <w:sdt>
       <w:sdtPr>
-        <w:id w:val="513815289"/>
-        <w:lock w:val="contentLocked"/>
+        <w:alias w:val="Auteur "/>
+        <w:tag w:val=""/>
+        <w:id w:val="-1991237555"/>
         <w:placeholder>
-          <w:docPart w:val="F17CF0CE8D7F4E3CB2CF51B84BB28C6A"/>
+          <w:docPart w:val="28AB44C3177A45C8ADAE732EF3BAFCAF"/>
         </w:placeholder>
-        <w:group/>
+        <w:dataBinding w:prefixMappings="xmlns:ns0='http://purl.org/dc/elements/1.1/' xmlns:ns1='http://schemas.openxmlformats.org/package/2006/metadata/core-properties' " w:xpath="/ns1:coreProperties[1]/ns0:creator[1]" w:storeItemID="{6C3C8BC8-F283-45AE-878A-BAB7291924A1}"/>
+        <w:text w:multiLine="1"/>
       </w:sdtPr>
       <w:sdtEndPr/>
       <w:sdtContent>
-        <w:sdt>
-          <w:sdtPr>
-            <w:alias w:val="Auteur "/>
-            <w:tag w:val=""/>
-            <w:id w:val="-1991237555"/>
-            <w:placeholder>
-              <w:docPart w:val="28AB44C3177A45C8ADAE732EF3BAFCAF"/>
-            </w:placeholder>
-            <w:dataBinding w:prefixMappings="xmlns:ns0='http://purl.org/dc/elements/1.1/' xmlns:ns1='http://schemas.openxmlformats.org/package/2006/metadata/core-properties' " w:xpath="/ns1:coreProperties[1]/ns0:creator[1]" w:storeItemID="{6C3C8BC8-F283-45AE-878A-BAB7291924A1}"/>
-            <w:text/>
-          </w:sdtPr>
-          <w:sdtEndPr/>
-          <w:sdtContent>
-            <w:p>
-              <w:pPr>
-                <w:spacing w:after="0"/>
-                <w:jc w:val="center"/>
-              </w:pPr>
-              <w:r>
-                <w:t>Émile Grégoire</w:t>
-              </w:r>
-            </w:p>
-          </w:sdtContent>
-        </w:sdt>
         <w:p>
           <w:pPr>
             <w:spacing w:after="0"/>
             <w:jc w:val="center"/>
           </w:pPr>
-          <w:sdt>
-            <w:sdtPr>
-              <w:alias w:val="Nom du cours"/>
-              <w:tag w:val="Nom du cours"/>
-              <w:id w:val="2057345110"/>
-              <w:placeholder>
-                <w:docPart w:val="3E489F2E23494D469D63FE84A593F913"/>
-              </w:placeholder>
-              <w:showingPlcHdr/>
-              <w:text/>
-            </w:sdtPr>
-            <w:sdtEndPr/>
-            <w:sdtContent>
-              <w:r>
-                <w:rPr>
-                  <w:color w:val="7F7F7F" w:themeColor="text1" w:themeTint="80"/>
-                </w:rPr>
-                <w:t>Nom du cours</w:t>
-              </w:r>
-            </w:sdtContent>
-          </w:sdt>
           <w:r>
-            <w:fldChar w:fldCharType="begin"/>
+            <w:t>Émile Grégoire</w:t>
           </w:r>
           <w:r>
-            <w:instrText xml:space="preserve"> AUTOTEXTLIST  \t "Nom du cours"  \* MERGEFORMAT </w:instrText>
+            <w:br/>
+            <w:t xml:space="preserve">Simon-Pierre </w:t>
+          </w:r>
+          <w:proofErr w:type="spellStart"/>
+          <w:r>
+            <w:t>Deschênes</w:t>
+          </w:r>
+          <w:proofErr w:type="spellEnd"/>
+          <w:r>
+            <w:br/>
+            <w:t>Jérémie Bolduc</w:t>
           </w:r>
           <w:r>
-            <w:fldChar w:fldCharType="separate"/>
+            <w:br/>
+            <w:t>Jonathan Samson</w:t>
           </w:r>
           <w:r>
-            <w:fldChar w:fldCharType="end"/>
+            <w:br/>
           </w:r>
         </w:p>
-        <w:sdt>
-          <w:sdtPr>
-            <w:alias w:val="Numéro du cours"/>
-            <w:tag w:val="Numéro du cours"/>
-            <w:id w:val="-2101484512"/>
-            <w:placeholder>
-              <w:docPart w:val="314F87B687F04515BA794DD024F88941"/>
-            </w:placeholder>
-            <w:showingPlcHdr/>
-            <w:text/>
-          </w:sdtPr>
-          <w:sdtEndPr/>
-          <w:sdtContent>
-            <w:p>
-              <w:pPr>
-                <w:spacing w:after="0"/>
-                <w:jc w:val="center"/>
-              </w:pPr>
-              <w:r>
-                <w:rPr>
-                  <w:color w:val="7F7F7F" w:themeColor="text1" w:themeTint="80"/>
-                </w:rPr>
-                <w:t>Numéro du cours</w:t>
-              </w:r>
-            </w:p>
-          </w:sdtContent>
-        </w:sdt>
+      </w:sdtContent>
+    </w:sdt>
+    <w:p>
+      <w:pPr>
+        <w:spacing w:after="0"/>
+        <w:jc w:val="center"/>
+      </w:pPr>
+      <w:sdt>
+        <w:sdtPr>
+          <w:alias w:val="Nom du cours"/>
+          <w:tag w:val="Nom du cours"/>
+          <w:id w:val="2057345110"/>
+          <w:placeholder>
+            <w:docPart w:val="3E489F2E23494D469D63FE84A593F913"/>
+          </w:placeholder>
+          <w:text w:multiLine="1"/>
+        </w:sdtPr>
+        <w:sdtEndPr/>
+        <w:sdtContent>
+          <w:r>
+            <w:t>Projet d’intégration en sciences</w:t>
+          </w:r>
+          <w:r>
+            <w:br/>
+            <w:t>informatiques et mathématiques</w:t>
+          </w:r>
+        </w:sdtContent>
+      </w:sdt>
+      <w:r>
+        <w:fldChar w:fldCharType="begin"/>
+      </w:r>
+      <w:r>
+        <w:instrText xml:space="preserve"> AUTOTEXTLIST  \t "Nom du cours"  \* MERGEFORMAT </w:instrText>
+      </w:r>
+      <w:r>
+        <w:fldChar w:fldCharType="end"/>
+      </w:r>
+    </w:p>
+    <w:sdt>
+      <w:sdtPr>
+        <w:alias w:val="Numéro du cours"/>
+        <w:tag w:val="Numéro du cours"/>
+        <w:id w:val="-2101484512"/>
+        <w:placeholder>
+          <w:docPart w:val="314F87B687F04515BA794DD024F88941"/>
+        </w:placeholder>
+        <w:text/>
+      </w:sdtPr>
+      <w:sdtEndPr/>
+      <w:sdtContent>
         <w:p>
           <w:pPr>
             <w:spacing w:after="0"/>
             <w:jc w:val="center"/>
           </w:pPr>
+          <w:r>
+            <w:t>420-204-RE</w:t>
+          </w:r>
         </w:p>
-        <w:p>
-          <w:pPr>
-            <w:spacing w:after="0"/>
-            <w:jc w:val="center"/>
-          </w:pPr>
-        </w:p>
-        <w:p>
-          <w:pPr>
-            <w:spacing w:after="0"/>
-            <w:jc w:val="center"/>
-          </w:pPr>
-        </w:p>
-        <w:p>
-          <w:pPr>
-            <w:spacing w:after="0"/>
-            <w:jc w:val="center"/>
-          </w:pPr>
-        </w:p>
-        <w:p>
-          <w:pPr>
-            <w:spacing w:after="0"/>
-            <w:jc w:val="center"/>
-          </w:pPr>
-        </w:p>
-        <w:p>
-          <w:pPr>
-            <w:spacing w:after="0"/>
-            <w:jc w:val="center"/>
-          </w:pPr>
-        </w:p>
-        <w:p>
-          <w:pPr>
-            <w:spacing w:after="0"/>
-            <w:jc w:val="center"/>
-          </w:pPr>
-        </w:p>
-        <w:p>
-          <w:pPr>
-            <w:spacing w:after="0"/>
-            <w:jc w:val="center"/>
-          </w:pPr>
-        </w:p>
+      </w:sdtContent>
+    </w:sdt>
+    <w:p>
+      <w:pPr>
+        <w:spacing w:after="0"/>
+        <w:jc w:val="center"/>
+      </w:pPr>
+    </w:p>
+    <w:p>
+      <w:pPr>
+        <w:spacing w:after="0"/>
+        <w:jc w:val="center"/>
+      </w:pPr>
+    </w:p>
+    <w:p>
+      <w:pPr>
+        <w:spacing w:after="0"/>
+        <w:jc w:val="center"/>
+      </w:pPr>
+    </w:p>
+    <w:p>
+      <w:pPr>
+        <w:spacing w:after="0"/>
+        <w:jc w:val="center"/>
+      </w:pPr>
+    </w:p>
+    <w:p>
+      <w:pPr>
+        <w:spacing w:after="0"/>
+        <w:jc w:val="center"/>
+      </w:pPr>
+    </w:p>
+    <w:p>
+      <w:pPr>
+        <w:spacing w:after="0"/>
+      </w:pPr>
+    </w:p>
+    <w:p>
+      <w:pPr>
+        <w:spacing w:after="0"/>
+        <w:jc w:val="center"/>
+      </w:pPr>
+    </w:p>
+    <w:p>
+      <w:pPr>
+        <w:spacing w:after="0"/>
+        <w:jc w:val="center"/>
+        <w:rPr>
+          <w:b/>
+        </w:rPr>
+      </w:pPr>
+    </w:p>
+    <w:p>
+      <w:pPr>
+        <w:spacing w:after="0"/>
+        <w:jc w:val="center"/>
+      </w:pPr>
+    </w:p>
+    <w:sdt>
+      <w:sdtPr>
+        <w:rPr>
+          <w:b/>
+        </w:rPr>
+        <w:alias w:val="Titre "/>
+        <w:tag w:val=""/>
+        <w:id w:val="-1019072126"/>
+        <w:placeholder>
+          <w:docPart w:val="FAB7FBE0CA3D444997F4FDFE911CB2C6"/>
+        </w:placeholder>
+        <w:dataBinding w:prefixMappings="xmlns:ns0='http://purl.org/dc/elements/1.1/' xmlns:ns1='http://schemas.openxmlformats.org/package/2006/metadata/core-properties' " w:xpath="/ns1:coreProperties[1]/ns0:title[1]" w:storeItemID="{6C3C8BC8-F283-45AE-878A-BAB7291924A1}"/>
+        <w:text/>
+      </w:sdtPr>
+      <w:sdtEndPr/>
+      <w:sdtContent>
         <w:p>
           <w:pPr>
             <w:spacing w:after="0"/>
@@ -159,386 +185,1088 @@
               <w:b/>
             </w:rPr>
           </w:pPr>
+          <w:r>
+            <w:rPr>
+              <w:b/>
+            </w:rPr>
+            <w:t>Dossier de conception</w:t>
+          </w:r>
         </w:p>
+      </w:sdtContent>
+    </w:sdt>
+    <w:p>
+      <w:pPr>
+        <w:spacing w:after="0"/>
+      </w:pPr>
+    </w:p>
+    <w:p>
+      <w:pPr>
+        <w:spacing w:after="0"/>
+        <w:jc w:val="center"/>
+      </w:pPr>
+    </w:p>
+    <w:p>
+      <w:pPr>
+        <w:spacing w:after="0"/>
+        <w:jc w:val="center"/>
+      </w:pPr>
+    </w:p>
+    <w:p>
+      <w:pPr>
+        <w:spacing w:after="0"/>
+        <w:jc w:val="center"/>
+      </w:pPr>
+    </w:p>
+    <w:p>
+      <w:pPr>
+        <w:spacing w:after="0"/>
+        <w:jc w:val="center"/>
+      </w:pPr>
+    </w:p>
+    <w:p>
+      <w:pPr>
+        <w:spacing w:after="0"/>
+      </w:pPr>
+    </w:p>
+    <w:p>
+      <w:pPr>
+        <w:spacing w:after="0"/>
+        <w:jc w:val="center"/>
+      </w:pPr>
+    </w:p>
+    <w:p>
+      <w:pPr>
+        <w:spacing w:after="0"/>
+        <w:jc w:val="center"/>
+      </w:pPr>
+    </w:p>
+    <w:p>
+      <w:pPr>
+        <w:spacing w:after="0"/>
+        <w:jc w:val="center"/>
+      </w:pPr>
+    </w:p>
+    <w:p>
+      <w:pPr>
+        <w:spacing w:after="0"/>
+        <w:jc w:val="center"/>
+      </w:pPr>
+      <w:sdt>
+        <w:sdtPr>
+          <w:id w:val="-1835446386"/>
+          <w:lock w:val="contentLocked"/>
+          <w:placeholder>
+            <w:docPart w:val="F17CF0CE8D7F4E3CB2CF51B84BB28C6A"/>
+          </w:placeholder>
+          <w:text/>
+        </w:sdtPr>
+        <w:sdtEndPr/>
+        <w:sdtContent>
+          <w:r>
+            <w:t>Travail présenté à</w:t>
+          </w:r>
+        </w:sdtContent>
+      </w:sdt>
+    </w:p>
+    <w:sdt>
+      <w:sdtPr>
+        <w:alias w:val="Nom de l'enseignant"/>
+        <w:tag w:val="Nom de l'enseignant"/>
+        <w:id w:val="1314837385"/>
+        <w:placeholder>
+          <w:docPart w:val="63B02285C2AD4A01ACEB54186976BB04"/>
+        </w:placeholder>
+        <w:text/>
+      </w:sdtPr>
+      <w:sdtEndPr/>
+      <w:sdtContent>
         <w:p>
           <w:pPr>
             <w:spacing w:after="0"/>
             <w:jc w:val="center"/>
           </w:pPr>
+          <w:r>
+            <w:t>M. Jocelyn Goulet</w:t>
+          </w:r>
         </w:p>
-        <w:sdt>
-          <w:sdtPr>
-            <w:rPr>
-              <w:b/>
-            </w:rPr>
-            <w:alias w:val="Titre "/>
-            <w:tag w:val=""/>
-            <w:id w:val="-1019072126"/>
-            <w:placeholder>
-              <w:docPart w:val="FAB7FBE0CA3D444997F4FDFE911CB2C6"/>
-            </w:placeholder>
-            <w:showingPlcHdr/>
-            <w:dataBinding w:prefixMappings="xmlns:ns0='http://purl.org/dc/elements/1.1/' xmlns:ns1='http://schemas.openxmlformats.org/package/2006/metadata/core-properties' " w:xpath="/ns1:coreProperties[1]/ns0:title[1]" w:storeItemID="{6C3C8BC8-F283-45AE-878A-BAB7291924A1}"/>
-            <w:text/>
-          </w:sdtPr>
-          <w:sdtEndPr/>
-          <w:sdtContent>
-            <w:p>
-              <w:pPr>
-                <w:spacing w:after="0"/>
-                <w:jc w:val="center"/>
-                <w:rPr>
-                  <w:b/>
-                </w:rPr>
-              </w:pPr>
-              <w:r>
-                <w:rPr>
-                  <w:rStyle w:val="Textedelespacerserv"/>
-                </w:rPr>
-                <w:t>Titre</w:t>
-              </w:r>
-            </w:p>
-          </w:sdtContent>
-        </w:sdt>
+      </w:sdtContent>
+    </w:sdt>
+    <w:p>
+      <w:pPr>
+        <w:spacing w:after="0"/>
+      </w:pPr>
+    </w:p>
+    <w:p>
+      <w:pPr>
+        <w:spacing w:after="0"/>
+        <w:jc w:val="center"/>
+      </w:pPr>
+    </w:p>
+    <w:p>
+      <w:pPr>
+        <w:spacing w:after="0"/>
+      </w:pPr>
+    </w:p>
+    <w:p>
+      <w:pPr>
+        <w:spacing w:after="0"/>
+        <w:jc w:val="center"/>
+      </w:pPr>
+    </w:p>
+    <w:p>
+      <w:pPr>
+        <w:spacing w:after="0"/>
+        <w:jc w:val="center"/>
+      </w:pPr>
+    </w:p>
+    <w:p>
+      <w:pPr>
+        <w:spacing w:after="0"/>
+        <w:jc w:val="center"/>
+      </w:pPr>
+    </w:p>
+    <w:p>
+      <w:pPr>
+        <w:spacing w:after="0"/>
+        <w:jc w:val="center"/>
+      </w:pPr>
+    </w:p>
+    <w:p>
+      <w:pPr>
+        <w:spacing w:after="0"/>
+        <w:jc w:val="center"/>
+      </w:pPr>
+    </w:p>
+    <w:p>
+      <w:pPr>
+        <w:spacing w:after="0"/>
+      </w:pPr>
+    </w:p>
+    <w:p>
+      <w:pPr>
+        <w:spacing w:after="0"/>
+        <w:jc w:val="center"/>
+      </w:pPr>
+    </w:p>
+    <w:p>
+      <w:pPr>
+        <w:spacing w:after="0"/>
+        <w:jc w:val="center"/>
+      </w:pPr>
+      <w:sdt>
+        <w:sdtPr>
+          <w:id w:val="-1543502915"/>
+          <w:lock w:val="contentLocked"/>
+          <w:placeholder>
+            <w:docPart w:val="F17CF0CE8D7F4E3CB2CF51B84BB28C6A"/>
+          </w:placeholder>
+          <w:text/>
+        </w:sdtPr>
+        <w:sdtEndPr/>
+        <w:sdtContent>
+          <w:r>
+            <w:t xml:space="preserve">Département </w:t>
+          </w:r>
+        </w:sdtContent>
+      </w:sdt>
+      <w:sdt>
+        <w:sdtPr>
+          <w:alias w:val="Nom du département"/>
+          <w:tag w:val="Nom du département"/>
+          <w:id w:val="-1568101227"/>
+          <w:placeholder>
+            <w:docPart w:val="085B2AC5ED7F4696B0742683BE0979DB"/>
+          </w:placeholder>
+          <w:text/>
+        </w:sdtPr>
+        <w:sdtEndPr/>
+        <w:sdtContent>
+          <w:proofErr w:type="gramStart"/>
+          <w:r>
+            <w:t>d’informatique</w:t>
+          </w:r>
+          <w:proofErr w:type="gramEnd"/>
+        </w:sdtContent>
+      </w:sdt>
+      <w:r>
+        <w:t xml:space="preserve"> </w:t>
+      </w:r>
+      <w:sdt>
+        <w:sdtPr>
+          <w:id w:val="1126037114"/>
+          <w:lock w:val="contentLocked"/>
+          <w:placeholder>
+            <w:docPart w:val="F17CF0CE8D7F4E3CB2CF51B84BB28C6A"/>
+          </w:placeholder>
+          <w:text/>
+        </w:sdtPr>
+        <w:sdtEndPr/>
+        <w:sdtContent>
+          <w:r>
+            <w:t>Cégep Limoilou – Campus de Québec</w:t>
+          </w:r>
+        </w:sdtContent>
+      </w:sdt>
+    </w:p>
+    <w:p>
+      <w:pPr>
+        <w:tabs>
+          <w:tab w:val="left" w:pos="7855"/>
+        </w:tabs>
+        <w:spacing w:after="0"/>
+        <w:jc w:val="center"/>
+        <w:sectPr>
+          <w:headerReference w:type="even" r:id="rId8"/>
+          <w:headerReference w:type="default" r:id="rId9"/>
+          <w:footerReference w:type="even" r:id="rId10"/>
+          <w:footerReference w:type="default" r:id="rId11"/>
+          <w:headerReference w:type="first" r:id="rId12"/>
+          <w:footerReference w:type="first" r:id="rId13"/>
+          <w:pgSz w:w="12240" w:h="15840"/>
+          <w:pgMar w:top="1440" w:right="1800" w:bottom="1440" w:left="1800" w:header="708" w:footer="708" w:gutter="0"/>
+          <w:cols w:space="708"/>
+          <w:titlePg/>
+          <w:docGrid w:linePitch="360"/>
+        </w:sectPr>
+      </w:pPr>
+      <w:sdt>
+        <w:sdtPr>
+          <w:id w:val="436028899"/>
+          <w:lock w:val="contentLocked"/>
+          <w:placeholder>
+            <w:docPart w:val="F17CF0CE8D7F4E3CB2CF51B84BB28C6A"/>
+          </w:placeholder>
+          <w:text/>
+        </w:sdtPr>
+        <w:sdtEndPr/>
+        <w:sdtContent>
+          <w:r>
+            <w:t>Le</w:t>
+          </w:r>
+        </w:sdtContent>
+      </w:sdt>
+      <w:r>
+        <w:t xml:space="preserve"> </w:t>
+      </w:r>
+      <w:sdt>
+        <w:sdtPr>
+          <w:alias w:val="Date de remise"/>
+          <w:id w:val="1946652941"/>
+          <w:placeholder>
+            <w:docPart w:val="0321D1AB32AE4C25915E8A0F2A75D609"/>
+          </w:placeholder>
+          <w:date w:fullDate="2015-02-11T00:00:00Z">
+            <w:dateFormat w:val="d MMMM yyyy"/>
+            <w:lid w:val="fr-CA"/>
+            <w:storeMappedDataAs w:val="dateTime"/>
+            <w:calendar w:val="gregorian"/>
+          </w:date>
+        </w:sdtPr>
+        <w:sdtEndPr/>
+        <w:sdtContent>
+          <w:r>
+            <w:t>11 février 2015</w:t>
+          </w:r>
+        </w:sdtContent>
+      </w:sdt>
+    </w:p>
+    <w:sdt>
+      <w:sdtPr>
+        <w:rPr>
+          <w:lang w:val="fr-FR"/>
+        </w:rPr>
+        <w:id w:val="626136347"/>
+        <w:docPartObj>
+          <w:docPartGallery w:val="Table of Contents"/>
+          <w:docPartUnique/>
+        </w:docPartObj>
+      </w:sdtPr>
+      <w:sdtEndPr>
+        <w:rPr>
+          <w:b/>
+          <w:bCs/>
+        </w:rPr>
+      </w:sdtEndPr>
+      <w:sdtContent>
         <w:p>
           <w:pPr>
-            <w:spacing w:after="0"/>
-            <w:jc w:val="center"/>
+            <w:rPr>
+              <w:rFonts w:eastAsiaTheme="majorEastAsia" w:cstheme="majorBidi"/>
+              <w:b/>
+              <w:bCs/>
+              <w:sz w:val="32"/>
+              <w:szCs w:val="28"/>
+            </w:rPr>
           </w:pPr>
+          <w:r>
+            <w:rPr>
+              <w:rFonts w:eastAsiaTheme="majorEastAsia" w:cstheme="majorBidi"/>
+              <w:b/>
+              <w:bCs/>
+              <w:sz w:val="32"/>
+              <w:szCs w:val="28"/>
+            </w:rPr>
+            <w:t>Table des matières</w:t>
+          </w:r>
+          <w:bookmarkStart w:id="0" w:name="_GoBack"/>
+          <w:bookmarkEnd w:id="0"/>
         </w:p>
         <w:p>
           <w:pPr>
-            <w:spacing w:after="0"/>
-            <w:jc w:val="center"/>
+            <w:pStyle w:val="TM1"/>
+            <w:tabs>
+              <w:tab w:val="right" w:leader="dot" w:pos="8630"/>
+            </w:tabs>
+            <w:rPr>
+              <w:rFonts w:asciiTheme="minorHAnsi" w:eastAsiaTheme="minorEastAsia" w:hAnsiTheme="minorHAnsi"/>
+              <w:noProof/>
+              <w:lang w:eastAsia="fr-CA"/>
+            </w:rPr>
           </w:pPr>
+          <w:r>
+            <w:fldChar w:fldCharType="begin"/>
+          </w:r>
+          <w:r>
+            <w:instrText xml:space="preserve"> TOC \o "1-3" \h \z \u </w:instrText>
+          </w:r>
+          <w:r>
+            <w:fldChar w:fldCharType="separate"/>
+          </w:r>
+          <w:hyperlink w:anchor="_Toc410719825" w:history="1">
+            <w:r>
+              <w:rPr>
+                <w:rStyle w:val="Lienhypertexte"/>
+                <w:noProof/>
+              </w:rPr>
+              <w:t>Description du projet</w:t>
+            </w:r>
+            <w:r>
+              <w:rPr>
+                <w:noProof/>
+                <w:webHidden/>
+              </w:rPr>
+              <w:tab/>
+            </w:r>
+            <w:r>
+              <w:rPr>
+                <w:noProof/>
+                <w:webHidden/>
+              </w:rPr>
+              <w:fldChar w:fldCharType="begin"/>
+            </w:r>
+            <w:r>
+              <w:rPr>
+                <w:noProof/>
+                <w:webHidden/>
+              </w:rPr>
+              <w:instrText xml:space="preserve"> PAGEREF _Toc410719825 \h </w:instrText>
+            </w:r>
+            <w:r>
+              <w:rPr>
+                <w:noProof/>
+                <w:webHidden/>
+              </w:rPr>
+            </w:r>
+            <w:r>
+              <w:rPr>
+                <w:noProof/>
+                <w:webHidden/>
+              </w:rPr>
+              <w:fldChar w:fldCharType="separate"/>
+            </w:r>
+            <w:r>
+              <w:rPr>
+                <w:noProof/>
+                <w:webHidden/>
+              </w:rPr>
+              <w:t>2</w:t>
+            </w:r>
+            <w:r>
+              <w:rPr>
+                <w:noProof/>
+                <w:webHidden/>
+              </w:rPr>
+              <w:fldChar w:fldCharType="end"/>
+            </w:r>
+          </w:hyperlink>
         </w:p>
         <w:p>
           <w:pPr>
-            <w:spacing w:after="0"/>
-            <w:jc w:val="center"/>
+            <w:pStyle w:val="TM2"/>
+            <w:tabs>
+              <w:tab w:val="right" w:leader="dot" w:pos="8630"/>
+            </w:tabs>
+            <w:rPr>
+              <w:rFonts w:asciiTheme="minorHAnsi" w:eastAsiaTheme="minorEastAsia" w:hAnsiTheme="minorHAnsi"/>
+              <w:noProof/>
+              <w:lang w:eastAsia="fr-CA"/>
+            </w:rPr>
           </w:pPr>
+          <w:hyperlink w:anchor="_Toc410719826" w:history="1">
+            <w:r>
+              <w:rPr>
+                <w:rStyle w:val="Lienhypertexte"/>
+                <w:noProof/>
+              </w:rPr>
+              <w:t>Objectifs</w:t>
+            </w:r>
+            <w:r>
+              <w:rPr>
+                <w:noProof/>
+                <w:webHidden/>
+              </w:rPr>
+              <w:tab/>
+            </w:r>
+            <w:r>
+              <w:rPr>
+                <w:noProof/>
+                <w:webHidden/>
+              </w:rPr>
+              <w:fldChar w:fldCharType="begin"/>
+            </w:r>
+            <w:r>
+              <w:rPr>
+                <w:noProof/>
+                <w:webHidden/>
+              </w:rPr>
+              <w:instrText xml:space="preserve"> PAGEREF _Toc410719826 \h </w:instrText>
+            </w:r>
+            <w:r>
+              <w:rPr>
+                <w:noProof/>
+                <w:webHidden/>
+              </w:rPr>
+            </w:r>
+            <w:r>
+              <w:rPr>
+                <w:noProof/>
+                <w:webHidden/>
+              </w:rPr>
+              <w:fldChar w:fldCharType="separate"/>
+            </w:r>
+            <w:r>
+              <w:rPr>
+                <w:noProof/>
+                <w:webHidden/>
+              </w:rPr>
+              <w:t>2</w:t>
+            </w:r>
+            <w:r>
+              <w:rPr>
+                <w:noProof/>
+                <w:webHidden/>
+              </w:rPr>
+              <w:fldChar w:fldCharType="end"/>
+            </w:r>
+          </w:hyperlink>
         </w:p>
         <w:p>
           <w:pPr>
-            <w:spacing w:after="0"/>
-            <w:jc w:val="center"/>
+            <w:pStyle w:val="TM2"/>
+            <w:tabs>
+              <w:tab w:val="right" w:leader="dot" w:pos="8630"/>
+            </w:tabs>
+            <w:rPr>
+              <w:rFonts w:asciiTheme="minorHAnsi" w:eastAsiaTheme="minorEastAsia" w:hAnsiTheme="minorHAnsi"/>
+              <w:noProof/>
+              <w:lang w:eastAsia="fr-CA"/>
+            </w:rPr>
           </w:pPr>
+          <w:hyperlink w:anchor="_Toc410719827" w:history="1">
+            <w:r>
+              <w:rPr>
+                <w:rStyle w:val="Lienhypertexte"/>
+                <w:noProof/>
+              </w:rPr>
+              <w:t>Description détaillée</w:t>
+            </w:r>
+            <w:r>
+              <w:rPr>
+                <w:noProof/>
+                <w:webHidden/>
+              </w:rPr>
+              <w:tab/>
+            </w:r>
+            <w:r>
+              <w:rPr>
+                <w:noProof/>
+                <w:webHidden/>
+              </w:rPr>
+              <w:fldChar w:fldCharType="begin"/>
+            </w:r>
+            <w:r>
+              <w:rPr>
+                <w:noProof/>
+                <w:webHidden/>
+              </w:rPr>
+              <w:instrText xml:space="preserve"> PAGEREF _Toc410719827 \h </w:instrText>
+            </w:r>
+            <w:r>
+              <w:rPr>
+                <w:noProof/>
+                <w:webHidden/>
+              </w:rPr>
+            </w:r>
+            <w:r>
+              <w:rPr>
+                <w:noProof/>
+                <w:webHidden/>
+              </w:rPr>
+              <w:fldChar w:fldCharType="separate"/>
+            </w:r>
+            <w:r>
+              <w:rPr>
+                <w:noProof/>
+                <w:webHidden/>
+              </w:rPr>
+              <w:t>2</w:t>
+            </w:r>
+            <w:r>
+              <w:rPr>
+                <w:noProof/>
+                <w:webHidden/>
+              </w:rPr>
+              <w:fldChar w:fldCharType="end"/>
+            </w:r>
+          </w:hyperlink>
         </w:p>
         <w:p>
           <w:pPr>
-            <w:spacing w:after="0"/>
-            <w:jc w:val="center"/>
+            <w:pStyle w:val="TM2"/>
+            <w:tabs>
+              <w:tab w:val="right" w:leader="dot" w:pos="8630"/>
+            </w:tabs>
+            <w:rPr>
+              <w:rFonts w:asciiTheme="minorHAnsi" w:eastAsiaTheme="minorEastAsia" w:hAnsiTheme="minorHAnsi"/>
+              <w:noProof/>
+              <w:lang w:eastAsia="fr-CA"/>
+            </w:rPr>
           </w:pPr>
+          <w:hyperlink w:anchor="_Toc410719828" w:history="1">
+            <w:r>
+              <w:rPr>
+                <w:rStyle w:val="Lienhypertexte"/>
+                <w:noProof/>
+              </w:rPr>
+              <w:t>Rôles et justifications</w:t>
+            </w:r>
+            <w:r>
+              <w:rPr>
+                <w:noProof/>
+                <w:webHidden/>
+              </w:rPr>
+              <w:tab/>
+            </w:r>
+            <w:r>
+              <w:rPr>
+                <w:noProof/>
+                <w:webHidden/>
+              </w:rPr>
+              <w:fldChar w:fldCharType="begin"/>
+            </w:r>
+            <w:r>
+              <w:rPr>
+                <w:noProof/>
+                <w:webHidden/>
+              </w:rPr>
+              <w:instrText xml:space="preserve"> PAGEREF _Toc410719828 \h </w:instrText>
+            </w:r>
+            <w:r>
+              <w:rPr>
+                <w:noProof/>
+                <w:webHidden/>
+              </w:rPr>
+            </w:r>
+            <w:r>
+              <w:rPr>
+                <w:noProof/>
+                <w:webHidden/>
+              </w:rPr>
+              <w:fldChar w:fldCharType="separate"/>
+            </w:r>
+            <w:r>
+              <w:rPr>
+                <w:noProof/>
+                <w:webHidden/>
+              </w:rPr>
+              <w:t>2</w:t>
+            </w:r>
+            <w:r>
+              <w:rPr>
+                <w:noProof/>
+                <w:webHidden/>
+              </w:rPr>
+              <w:fldChar w:fldCharType="end"/>
+            </w:r>
+          </w:hyperlink>
         </w:p>
         <w:p>
           <w:pPr>
-            <w:spacing w:after="0"/>
-            <w:jc w:val="center"/>
+            <w:pStyle w:val="TM2"/>
+            <w:tabs>
+              <w:tab w:val="right" w:leader="dot" w:pos="8630"/>
+            </w:tabs>
+            <w:rPr>
+              <w:rFonts w:asciiTheme="minorHAnsi" w:eastAsiaTheme="minorEastAsia" w:hAnsiTheme="minorHAnsi"/>
+              <w:noProof/>
+              <w:lang w:eastAsia="fr-CA"/>
+            </w:rPr>
           </w:pPr>
+          <w:hyperlink w:anchor="_Toc410719829" w:history="1">
+            <w:r>
+              <w:rPr>
+                <w:rStyle w:val="Lienhypertexte"/>
+                <w:noProof/>
+              </w:rPr>
+              <w:t>Type d’application</w:t>
+            </w:r>
+            <w:r>
+              <w:rPr>
+                <w:noProof/>
+                <w:webHidden/>
+              </w:rPr>
+              <w:tab/>
+            </w:r>
+            <w:r>
+              <w:rPr>
+                <w:noProof/>
+                <w:webHidden/>
+              </w:rPr>
+              <w:fldChar w:fldCharType="begin"/>
+            </w:r>
+            <w:r>
+              <w:rPr>
+                <w:noProof/>
+                <w:webHidden/>
+              </w:rPr>
+              <w:instrText xml:space="preserve"> PAGEREF _Toc410719829 \h </w:instrText>
+            </w:r>
+            <w:r>
+              <w:rPr>
+                <w:noProof/>
+                <w:webHidden/>
+              </w:rPr>
+            </w:r>
+            <w:r>
+              <w:rPr>
+                <w:noProof/>
+                <w:webHidden/>
+              </w:rPr>
+              <w:fldChar w:fldCharType="separate"/>
+            </w:r>
+            <w:r>
+              <w:rPr>
+                <w:noProof/>
+                <w:webHidden/>
+              </w:rPr>
+              <w:t>2</w:t>
+            </w:r>
+            <w:r>
+              <w:rPr>
+                <w:noProof/>
+                <w:webHidden/>
+              </w:rPr>
+              <w:fldChar w:fldCharType="end"/>
+            </w:r>
+          </w:hyperlink>
         </w:p>
         <w:p>
           <w:pPr>
-            <w:spacing w:after="0"/>
-            <w:jc w:val="center"/>
+            <w:pStyle w:val="TM2"/>
+            <w:tabs>
+              <w:tab w:val="right" w:leader="dot" w:pos="8630"/>
+            </w:tabs>
+            <w:rPr>
+              <w:rFonts w:asciiTheme="minorHAnsi" w:eastAsiaTheme="minorEastAsia" w:hAnsiTheme="minorHAnsi"/>
+              <w:noProof/>
+              <w:lang w:eastAsia="fr-CA"/>
+            </w:rPr>
           </w:pPr>
+          <w:hyperlink w:anchor="_Toc410719830" w:history="1">
+            <w:r>
+              <w:rPr>
+                <w:rStyle w:val="Lienhypertexte"/>
+                <w:noProof/>
+              </w:rPr>
+              <w:t>Technologies impliquées</w:t>
+            </w:r>
+            <w:r>
+              <w:rPr>
+                <w:noProof/>
+                <w:webHidden/>
+              </w:rPr>
+              <w:tab/>
+            </w:r>
+            <w:r>
+              <w:rPr>
+                <w:noProof/>
+                <w:webHidden/>
+              </w:rPr>
+              <w:fldChar w:fldCharType="begin"/>
+            </w:r>
+            <w:r>
+              <w:rPr>
+                <w:noProof/>
+                <w:webHidden/>
+              </w:rPr>
+              <w:instrText xml:space="preserve"> PAGEREF _Toc410719830 \h </w:instrText>
+            </w:r>
+            <w:r>
+              <w:rPr>
+                <w:noProof/>
+                <w:webHidden/>
+              </w:rPr>
+            </w:r>
+            <w:r>
+              <w:rPr>
+                <w:noProof/>
+                <w:webHidden/>
+              </w:rPr>
+              <w:fldChar w:fldCharType="separate"/>
+            </w:r>
+            <w:r>
+              <w:rPr>
+                <w:noProof/>
+                <w:webHidden/>
+              </w:rPr>
+              <w:t>2</w:t>
+            </w:r>
+            <w:r>
+              <w:rPr>
+                <w:noProof/>
+                <w:webHidden/>
+              </w:rPr>
+              <w:fldChar w:fldCharType="end"/>
+            </w:r>
+          </w:hyperlink>
         </w:p>
         <w:p>
           <w:pPr>
-            <w:spacing w:after="0"/>
-            <w:jc w:val="center"/>
+            <w:pStyle w:val="TM1"/>
+            <w:tabs>
+              <w:tab w:val="right" w:leader="dot" w:pos="8630"/>
+            </w:tabs>
+            <w:rPr>
+              <w:rFonts w:asciiTheme="minorHAnsi" w:eastAsiaTheme="minorEastAsia" w:hAnsiTheme="minorHAnsi"/>
+              <w:noProof/>
+              <w:lang w:eastAsia="fr-CA"/>
+            </w:rPr>
           </w:pPr>
+          <w:hyperlink w:anchor="_Toc410719831" w:history="1">
+            <w:r>
+              <w:rPr>
+                <w:rStyle w:val="Lienhypertexte"/>
+                <w:noProof/>
+              </w:rPr>
+              <w:t>Prototypes de l’application</w:t>
+            </w:r>
+            <w:r>
+              <w:rPr>
+                <w:noProof/>
+                <w:webHidden/>
+              </w:rPr>
+              <w:tab/>
+            </w:r>
+            <w:r>
+              <w:rPr>
+                <w:noProof/>
+                <w:webHidden/>
+              </w:rPr>
+              <w:fldChar w:fldCharType="begin"/>
+            </w:r>
+            <w:r>
+              <w:rPr>
+                <w:noProof/>
+                <w:webHidden/>
+              </w:rPr>
+              <w:instrText xml:space="preserve"> PAGEREF _Toc410719831 \h </w:instrText>
+            </w:r>
+            <w:r>
+              <w:rPr>
+                <w:noProof/>
+                <w:webHidden/>
+              </w:rPr>
+            </w:r>
+            <w:r>
+              <w:rPr>
+                <w:noProof/>
+                <w:webHidden/>
+              </w:rPr>
+              <w:fldChar w:fldCharType="separate"/>
+            </w:r>
+            <w:r>
+              <w:rPr>
+                <w:noProof/>
+                <w:webHidden/>
+              </w:rPr>
+              <w:t>3</w:t>
+            </w:r>
+            <w:r>
+              <w:rPr>
+                <w:noProof/>
+                <w:webHidden/>
+              </w:rPr>
+              <w:fldChar w:fldCharType="end"/>
+            </w:r>
+          </w:hyperlink>
         </w:p>
         <w:p>
           <w:pPr>
-            <w:spacing w:after="0"/>
-            <w:jc w:val="center"/>
+            <w:pStyle w:val="TM1"/>
+            <w:tabs>
+              <w:tab w:val="right" w:leader="dot" w:pos="8630"/>
+            </w:tabs>
+            <w:rPr>
+              <w:rFonts w:asciiTheme="minorHAnsi" w:eastAsiaTheme="minorEastAsia" w:hAnsiTheme="minorHAnsi"/>
+              <w:noProof/>
+              <w:lang w:eastAsia="fr-CA"/>
+            </w:rPr>
           </w:pPr>
+          <w:hyperlink w:anchor="_Toc410719832" w:history="1">
+            <w:r>
+              <w:rPr>
+                <w:rStyle w:val="Lienhypertexte"/>
+                <w:noProof/>
+              </w:rPr>
+              <w:t>Scénarios</w:t>
+            </w:r>
+            <w:r>
+              <w:rPr>
+                <w:noProof/>
+                <w:webHidden/>
+              </w:rPr>
+              <w:tab/>
+            </w:r>
+            <w:r>
+              <w:rPr>
+                <w:noProof/>
+                <w:webHidden/>
+              </w:rPr>
+              <w:fldChar w:fldCharType="begin"/>
+            </w:r>
+            <w:r>
+              <w:rPr>
+                <w:noProof/>
+                <w:webHidden/>
+              </w:rPr>
+              <w:instrText xml:space="preserve"> PAGEREF _Toc410719832 \h </w:instrText>
+            </w:r>
+            <w:r>
+              <w:rPr>
+                <w:noProof/>
+                <w:webHidden/>
+              </w:rPr>
+            </w:r>
+            <w:r>
+              <w:rPr>
+                <w:noProof/>
+                <w:webHidden/>
+              </w:rPr>
+              <w:fldChar w:fldCharType="separate"/>
+            </w:r>
+            <w:r>
+              <w:rPr>
+                <w:noProof/>
+                <w:webHidden/>
+              </w:rPr>
+              <w:t>4</w:t>
+            </w:r>
+            <w:r>
+              <w:rPr>
+                <w:noProof/>
+                <w:webHidden/>
+              </w:rPr>
+              <w:fldChar w:fldCharType="end"/>
+            </w:r>
+          </w:hyperlink>
         </w:p>
         <w:p>
           <w:pPr>
-            <w:spacing w:after="0"/>
-            <w:jc w:val="center"/>
+            <w:pStyle w:val="TM1"/>
+            <w:tabs>
+              <w:tab w:val="right" w:leader="dot" w:pos="8630"/>
+            </w:tabs>
+            <w:rPr>
+              <w:rFonts w:asciiTheme="minorHAnsi" w:eastAsiaTheme="minorEastAsia" w:hAnsiTheme="minorHAnsi"/>
+              <w:noProof/>
+              <w:lang w:eastAsia="fr-CA"/>
+            </w:rPr>
           </w:pPr>
+          <w:hyperlink w:anchor="_Toc410719833" w:history="1">
+            <w:r>
+              <w:rPr>
+                <w:rStyle w:val="Lienhypertexte"/>
+                <w:noProof/>
+              </w:rPr>
+              <w:t>Diagramme de classes</w:t>
+            </w:r>
+            <w:r>
+              <w:rPr>
+                <w:noProof/>
+                <w:webHidden/>
+              </w:rPr>
+              <w:tab/>
+            </w:r>
+            <w:r>
+              <w:rPr>
+                <w:noProof/>
+                <w:webHidden/>
+              </w:rPr>
+              <w:fldChar w:fldCharType="begin"/>
+            </w:r>
+            <w:r>
+              <w:rPr>
+                <w:noProof/>
+                <w:webHidden/>
+              </w:rPr>
+              <w:instrText xml:space="preserve"> PAGEREF _Toc410719833 \h </w:instrText>
+            </w:r>
+            <w:r>
+              <w:rPr>
+                <w:noProof/>
+                <w:webHidden/>
+              </w:rPr>
+            </w:r>
+            <w:r>
+              <w:rPr>
+                <w:noProof/>
+                <w:webHidden/>
+              </w:rPr>
+              <w:fldChar w:fldCharType="separate"/>
+            </w:r>
+            <w:r>
+              <w:rPr>
+                <w:noProof/>
+                <w:webHidden/>
+              </w:rPr>
+              <w:t>5</w:t>
+            </w:r>
+            <w:r>
+              <w:rPr>
+                <w:noProof/>
+                <w:webHidden/>
+              </w:rPr>
+              <w:fldChar w:fldCharType="end"/>
+            </w:r>
+          </w:hyperlink>
         </w:p>
         <w:p>
           <w:pPr>
-            <w:spacing w:after="0"/>
-            <w:jc w:val="center"/>
+            <w:pStyle w:val="TM1"/>
+            <w:tabs>
+              <w:tab w:val="right" w:leader="dot" w:pos="8630"/>
+            </w:tabs>
+            <w:rPr>
+              <w:rFonts w:asciiTheme="minorHAnsi" w:eastAsiaTheme="minorEastAsia" w:hAnsiTheme="minorHAnsi"/>
+              <w:noProof/>
+              <w:lang w:eastAsia="fr-CA"/>
+            </w:rPr>
           </w:pPr>
+          <w:hyperlink w:anchor="_Toc410719834" w:history="1">
+            <w:r>
+              <w:rPr>
+                <w:rStyle w:val="Lienhypertexte"/>
+                <w:noProof/>
+              </w:rPr>
+              <w:t>Échéancier</w:t>
+            </w:r>
+            <w:r>
+              <w:rPr>
+                <w:noProof/>
+                <w:webHidden/>
+              </w:rPr>
+              <w:tab/>
+            </w:r>
+            <w:r>
+              <w:rPr>
+                <w:noProof/>
+                <w:webHidden/>
+              </w:rPr>
+              <w:fldChar w:fldCharType="begin"/>
+            </w:r>
+            <w:r>
+              <w:rPr>
+                <w:noProof/>
+                <w:webHidden/>
+              </w:rPr>
+              <w:instrText xml:space="preserve"> PAGEREF _Toc410719834 \h </w:instrText>
+            </w:r>
+            <w:r>
+              <w:rPr>
+                <w:noProof/>
+                <w:webHidden/>
+              </w:rPr>
+            </w:r>
+            <w:r>
+              <w:rPr>
+                <w:noProof/>
+                <w:webHidden/>
+              </w:rPr>
+              <w:fldChar w:fldCharType="separate"/>
+            </w:r>
+            <w:r>
+              <w:rPr>
+                <w:noProof/>
+                <w:webHidden/>
+              </w:rPr>
+              <w:t>5</w:t>
+            </w:r>
+            <w:r>
+              <w:rPr>
+                <w:noProof/>
+                <w:webHidden/>
+              </w:rPr>
+              <w:fldChar w:fldCharType="end"/>
+            </w:r>
+          </w:hyperlink>
         </w:p>
         <w:p>
-          <w:pPr>
-            <w:spacing w:after="0"/>
-            <w:jc w:val="center"/>
-          </w:pPr>
-          <w:sdt>
-            <w:sdtPr>
-              <w:id w:val="-1835446386"/>
-              <w:lock w:val="contentLocked"/>
-              <w:placeholder>
-                <w:docPart w:val="F17CF0CE8D7F4E3CB2CF51B84BB28C6A"/>
-              </w:placeholder>
-              <w:text/>
-            </w:sdtPr>
-            <w:sdtEndPr/>
-            <w:sdtContent>
-              <w:r>
-                <w:t>Travail présenté à</w:t>
-              </w:r>
-            </w:sdtContent>
-          </w:sdt>
-        </w:p>
-        <w:sdt>
-          <w:sdtPr>
-            <w:alias w:val="Nom de l'enseignant"/>
-            <w:tag w:val="Nom de l'enseignant"/>
-            <w:id w:val="1314837385"/>
-            <w:placeholder>
-              <w:docPart w:val="63B02285C2AD4A01ACEB54186976BB04"/>
-            </w:placeholder>
-            <w:showingPlcHdr/>
-            <w:text/>
-          </w:sdtPr>
-          <w:sdtEndPr/>
-          <w:sdtContent>
-            <w:p>
-              <w:pPr>
-                <w:spacing w:after="0"/>
-                <w:jc w:val="center"/>
-              </w:pPr>
-              <w:r>
-                <w:rPr>
-                  <w:color w:val="7F7F7F" w:themeColor="text1" w:themeTint="80"/>
-                </w:rPr>
-                <w:t>Nom de l’enseignant</w:t>
-              </w:r>
-            </w:p>
-          </w:sdtContent>
-        </w:sdt>
-        <w:p>
-          <w:pPr>
-            <w:spacing w:after="0"/>
-            <w:jc w:val="center"/>
-          </w:pPr>
-        </w:p>
-        <w:p>
-          <w:pPr>
-            <w:spacing w:after="0"/>
-            <w:jc w:val="center"/>
-          </w:pPr>
-        </w:p>
-        <w:p>
-          <w:pPr>
-            <w:spacing w:after="0"/>
-            <w:jc w:val="center"/>
-          </w:pPr>
-        </w:p>
-        <w:p>
-          <w:pPr>
-            <w:spacing w:after="0"/>
-            <w:jc w:val="center"/>
-          </w:pPr>
-        </w:p>
-        <w:p>
-          <w:pPr>
-            <w:spacing w:after="0"/>
-            <w:jc w:val="center"/>
-          </w:pPr>
-        </w:p>
-        <w:p>
-          <w:pPr>
-            <w:spacing w:after="0"/>
-            <w:jc w:val="center"/>
-          </w:pPr>
-        </w:p>
-        <w:p>
-          <w:pPr>
-            <w:spacing w:after="0"/>
-            <w:jc w:val="center"/>
-          </w:pPr>
-        </w:p>
-        <w:p>
-          <w:pPr>
-            <w:spacing w:after="0"/>
-            <w:jc w:val="center"/>
-          </w:pPr>
-        </w:p>
-        <w:p>
-          <w:pPr>
-            <w:spacing w:after="0"/>
-            <w:jc w:val="center"/>
-          </w:pPr>
-        </w:p>
-        <w:p>
-          <w:pPr>
-            <w:spacing w:after="0"/>
-            <w:jc w:val="center"/>
-          </w:pPr>
-        </w:p>
-        <w:p>
-          <w:pPr>
-            <w:spacing w:after="0"/>
-            <w:jc w:val="center"/>
-          </w:pPr>
-        </w:p>
-        <w:p>
-          <w:pPr>
-            <w:spacing w:after="0"/>
-            <w:jc w:val="center"/>
-          </w:pPr>
-        </w:p>
-        <w:p>
-          <w:pPr>
-            <w:spacing w:after="0"/>
-            <w:jc w:val="center"/>
-          </w:pPr>
-          <w:sdt>
-            <w:sdtPr>
-              <w:id w:val="-1543502915"/>
-              <w:lock w:val="contentLocked"/>
-              <w:placeholder>
-                <w:docPart w:val="F17CF0CE8D7F4E3CB2CF51B84BB28C6A"/>
-              </w:placeholder>
-              <w:text/>
-            </w:sdtPr>
-            <w:sdtEndPr/>
-            <w:sdtContent>
-              <w:r>
-                <w:t xml:space="preserve">Département </w:t>
-              </w:r>
-            </w:sdtContent>
-          </w:sdt>
-          <w:sdt>
-            <w:sdtPr>
-              <w:alias w:val="Nom du département"/>
-              <w:tag w:val="Nom du département"/>
-              <w:id w:val="-1568101227"/>
-              <w:placeholder>
-                <w:docPart w:val="085B2AC5ED7F4696B0742683BE0979DB"/>
-              </w:placeholder>
-              <w:showingPlcHdr/>
-              <w:text/>
-            </w:sdtPr>
-            <w:sdtEndPr/>
-            <w:sdtContent>
-              <w:r>
-                <w:rPr>
-                  <w:color w:val="7F7F7F" w:themeColor="text1" w:themeTint="80"/>
-                </w:rPr>
-                <w:t>D</w:t>
-              </w:r>
-              <w:r>
-                <w:rPr>
-                  <w:color w:val="7F7F7F" w:themeColor="text1" w:themeTint="80"/>
-                </w:rPr>
-                <w:t>épartement</w:t>
-              </w:r>
-            </w:sdtContent>
-          </w:sdt>
           <w:r>
-            <w:t xml:space="preserve"> </w:t>
+            <w:rPr>
+              <w:b/>
+              <w:bCs/>
+              <w:lang w:val="fr-FR"/>
+            </w:rPr>
+            <w:fldChar w:fldCharType="end"/>
           </w:r>
-          <w:sdt>
-            <w:sdtPr>
-              <w:id w:val="1126037114"/>
-              <w:lock w:val="contentLocked"/>
-              <w:placeholder>
-                <w:docPart w:val="F17CF0CE8D7F4E3CB2CF51B84BB28C6A"/>
-              </w:placeholder>
-              <w:text/>
-            </w:sdtPr>
-            <w:sdtEndPr/>
-            <w:sdtContent>
-              <w:r>
-                <w:t>Cégep Limoilou – Campus de Québec</w:t>
-              </w:r>
-            </w:sdtContent>
-          </w:sdt>
-        </w:p>
-        <w:p>
-          <w:pPr>
-            <w:tabs>
-              <w:tab w:val="left" w:pos="7855"/>
-            </w:tabs>
-            <w:spacing w:after="0"/>
-            <w:jc w:val="center"/>
-            <w:sectPr>
-              <w:headerReference w:type="even" r:id="rId8"/>
-              <w:headerReference w:type="default" r:id="rId9"/>
-              <w:footerReference w:type="even" r:id="rId10"/>
-              <w:footerReference w:type="default" r:id="rId11"/>
-              <w:headerReference w:type="first" r:id="rId12"/>
-              <w:footerReference w:type="first" r:id="rId13"/>
-              <w:pgSz w:w="12240" w:h="15840"/>
-              <w:pgMar w:top="1440" w:right="1800" w:bottom="1440" w:left="1800" w:header="708" w:footer="708" w:gutter="0"/>
-              <w:cols w:space="708"/>
-              <w:titlePg/>
-              <w:docGrid w:linePitch="360"/>
-            </w:sectPr>
-          </w:pPr>
-          <w:sdt>
-            <w:sdtPr>
-              <w:id w:val="436028899"/>
-              <w:lock w:val="contentLocked"/>
-              <w:placeholder>
-                <w:docPart w:val="F17CF0CE8D7F4E3CB2CF51B84BB28C6A"/>
-              </w:placeholder>
-              <w:text/>
-            </w:sdtPr>
-            <w:sdtEndPr/>
-            <w:sdtContent>
-              <w:r>
-                <w:t>Le</w:t>
-              </w:r>
-            </w:sdtContent>
-          </w:sdt>
-          <w:r>
-            <w:t xml:space="preserve"> </w:t>
-          </w:r>
-          <w:sdt>
-            <w:sdtPr>
-              <w:alias w:val="Date de remise"/>
-              <w:id w:val="1946652941"/>
-              <w:placeholder>
-                <w:docPart w:val="0321D1AB32AE4C25915E8A0F2A75D609"/>
-              </w:placeholder>
-              <w:showingPlcHdr/>
-              <w:date>
-                <w:dateFormat w:val="d MMMM yyyy"/>
-                <w:lid w:val="fr-CA"/>
-                <w:storeMappedDataAs w:val="dateTime"/>
-                <w:calendar w:val="gregorian"/>
-              </w:date>
-            </w:sdtPr>
-            <w:sdtEndPr/>
-            <w:sdtContent>
-              <w:r>
-                <w:rPr>
-                  <w:color w:val="7F7F7F" w:themeColor="text1" w:themeTint="80"/>
-                </w:rPr>
-                <w:t>Date de remise</w:t>
-              </w:r>
-            </w:sdtContent>
-          </w:sdt>
         </w:p>
       </w:sdtContent>
     </w:sdt>
     <w:p>
       <w:pPr>
+        <w:jc w:val="left"/>
+        <w:rPr>
+          <w:rFonts w:eastAsiaTheme="majorEastAsia" w:cstheme="majorBidi"/>
+          <w:b/>
+          <w:bCs/>
+          <w:sz w:val="32"/>
+          <w:szCs w:val="28"/>
+        </w:rPr>
+      </w:pPr>
+      <w:r>
+        <w:br w:type="page"/>
+      </w:r>
+    </w:p>
+    <w:p>
+      <w:pPr>
         <w:pStyle w:val="Titre1"/>
       </w:pPr>
+      <w:bookmarkStart w:id="1" w:name="_Toc410719825"/>
       <w:r>
         <w:lastRenderedPageBreak/>
         <w:t>Description du projet</w:t>
       </w:r>
+      <w:bookmarkEnd w:id="1"/>
     </w:p>
     <w:p>
       <w:pPr>
         <w:pStyle w:val="Titre2"/>
       </w:pPr>
+      <w:bookmarkStart w:id="2" w:name="_Toc410719826"/>
       <w:r>
         <w:t>Objectifs</w:t>
       </w:r>
+      <w:bookmarkEnd w:id="2"/>
     </w:p>
     <w:p>
       <w:r>
@@ -549,9 +1277,11 @@
       <w:pPr>
         <w:pStyle w:val="Titre2"/>
       </w:pPr>
+      <w:bookmarkStart w:id="3" w:name="_Toc410719827"/>
       <w:r>
         <w:t>Description détaillée</w:t>
       </w:r>
+      <w:bookmarkEnd w:id="3"/>
     </w:p>
     <w:p>
       <w:r>
@@ -736,12 +1466,14 @@
       <w:pPr>
         <w:pStyle w:val="Titre2"/>
       </w:pPr>
+      <w:bookmarkStart w:id="4" w:name="_Toc410719828"/>
       <w:r>
         <w:t>Rôles et justification</w:t>
       </w:r>
       <w:r>
         <w:t>s</w:t>
       </w:r>
+      <w:bookmarkEnd w:id="4"/>
     </w:p>
     <w:tbl>
       <w:tblPr>
@@ -871,8 +1603,13 @@
           </w:tcPr>
           <w:p>
             <w:r>
-              <w:t>Simon-Pierre Deschênes</w:t>
-            </w:r>
+              <w:t xml:space="preserve">Simon-Pierre </w:t>
+            </w:r>
+            <w:proofErr w:type="spellStart"/>
+            <w:r>
+              <w:t>Deschênes</w:t>
+            </w:r>
+            <w:proofErr w:type="spellEnd"/>
           </w:p>
         </w:tc>
         <w:tc>
@@ -972,9 +1709,11 @@
       <w:pPr>
         <w:pStyle w:val="Titre2"/>
       </w:pPr>
+      <w:bookmarkStart w:id="5" w:name="_Toc410719829"/>
       <w:r>
         <w:t>Type d’application</w:t>
       </w:r>
+      <w:bookmarkEnd w:id="5"/>
     </w:p>
     <w:p>
       <w:r>
@@ -988,9 +1727,11 @@
       <w:pPr>
         <w:pStyle w:val="Titre2"/>
       </w:pPr>
+      <w:bookmarkStart w:id="6" w:name="_Toc410719830"/>
       <w:r>
         <w:t>Technologies impliquées</w:t>
       </w:r>
+      <w:bookmarkEnd w:id="6"/>
     </w:p>
     <w:p>
       <w:pPr>
@@ -1057,7 +1798,15 @@
         <w:ind w:left="357" w:hanging="357"/>
       </w:pPr>
       <w:r>
-        <w:t>Git (BitBucket)</w:t>
+        <w:t>Git (</w:t>
+      </w:r>
+      <w:proofErr w:type="spellStart"/>
+      <w:r>
+        <w:t>BitBucket</w:t>
+      </w:r>
+      <w:proofErr w:type="spellEnd"/>
+      <w:r>
+        <w:t>)</w:t>
       </w:r>
     </w:p>
     <w:p>
@@ -1069,8 +1818,109 @@
         </w:numPr>
         <w:ind w:left="357" w:hanging="357"/>
       </w:pPr>
-      <w:r>
-        <w:t>TortoiseGit</w:t>
+      <w:proofErr w:type="spellStart"/>
+      <w:r>
+        <w:t>Eclipse</w:t>
+      </w:r>
+      <w:proofErr w:type="spellEnd"/>
+    </w:p>
+    <w:p>
+      <w:pPr>
+        <w:pStyle w:val="Paragraphedeliste"/>
+        <w:numPr>
+          <w:ilvl w:val="1"/>
+          <w:numId w:val="5"/>
+        </w:numPr>
+        <w:ind w:left="811" w:hanging="357"/>
+      </w:pPr>
+      <w:r>
+        <w:t xml:space="preserve">Plugin </w:t>
+      </w:r>
+      <w:proofErr w:type="spellStart"/>
+      <w:r>
+        <w:t>ObjectAid</w:t>
+      </w:r>
+      <w:proofErr w:type="spellEnd"/>
+    </w:p>
+    <w:p>
+      <w:pPr>
+        <w:pStyle w:val="Paragraphedeliste"/>
+        <w:numPr>
+          <w:ilvl w:val="1"/>
+          <w:numId w:val="5"/>
+        </w:numPr>
+        <w:ind w:left="811" w:hanging="357"/>
+      </w:pPr>
+      <w:r>
+        <w:lastRenderedPageBreak/>
+        <w:t xml:space="preserve">Plugin </w:t>
+      </w:r>
+      <w:proofErr w:type="gramStart"/>
+      <w:r>
+        <w:t>e(</w:t>
+      </w:r>
+      <w:proofErr w:type="gramEnd"/>
+      <w:r>
+        <w:t>fx)</w:t>
+      </w:r>
+      <w:proofErr w:type="spellStart"/>
+      <w:r>
+        <w:t>clipse</w:t>
+      </w:r>
+      <w:proofErr w:type="spellEnd"/>
+    </w:p>
+    <w:p>
+      <w:pPr>
+        <w:pStyle w:val="Paragraphedeliste"/>
+        <w:numPr>
+          <w:ilvl w:val="1"/>
+          <w:numId w:val="5"/>
+        </w:numPr>
+        <w:ind w:left="811" w:hanging="357"/>
+      </w:pPr>
+      <w:r>
+        <w:t xml:space="preserve">Plugin </w:t>
+      </w:r>
+      <w:proofErr w:type="spellStart"/>
+      <w:r>
+        <w:t>JUnit</w:t>
+      </w:r>
+      <w:proofErr w:type="spellEnd"/>
+    </w:p>
+    <w:p>
+      <w:pPr>
+        <w:pStyle w:val="Paragraphedeliste"/>
+        <w:numPr>
+          <w:ilvl w:val="1"/>
+          <w:numId w:val="5"/>
+        </w:numPr>
+        <w:ind w:left="811" w:hanging="357"/>
+      </w:pPr>
+      <w:r>
+        <w:t xml:space="preserve">Plugin </w:t>
+      </w:r>
+      <w:proofErr w:type="spellStart"/>
+      <w:r>
+        <w:t>EclEmma</w:t>
+      </w:r>
+      <w:proofErr w:type="spellEnd"/>
+    </w:p>
+    <w:p>
+      <w:pPr>
+        <w:pStyle w:val="Paragraphedeliste"/>
+        <w:numPr>
+          <w:ilvl w:val="0"/>
+          <w:numId w:val="5"/>
+        </w:numPr>
+        <w:ind w:left="357" w:hanging="357"/>
+      </w:pPr>
+      <w:proofErr w:type="spellStart"/>
+      <w:r>
+        <w:t>SceneBuilder</w:t>
+      </w:r>
+      <w:proofErr w:type="spellEnd"/>
+      <w:r>
+        <w:t xml:space="preserve"> 2.0</w:t>
       </w:r>
     </w:p>
     <w:p>
@@ -1083,106 +1933,178 @@
         <w:ind w:left="357" w:hanging="357"/>
       </w:pPr>
       <w:r>
+        <w:t>Microsoft Project</w:t>
+      </w:r>
+      <w:r>
+        <w:t xml:space="preserve"> 2013</w:t>
+      </w:r>
+    </w:p>
+    <w:p>
+      <w:pPr>
+        <w:pStyle w:val="Titre1"/>
+      </w:pPr>
+      <w:bookmarkStart w:id="7" w:name="_Toc410719831"/>
+      <w:r>
+        <w:t>Prototypes de l’application</w:t>
+      </w:r>
+      <w:bookmarkEnd w:id="7"/>
+    </w:p>
+    <w:p>
+      <w:r>
+        <w:t>L’image suivante est tirée d’une application existante</w:t>
+      </w:r>
+      <w:r>
+        <w:t xml:space="preserve"> qui a nourri notre idée originale. Elle est</w:t>
+      </w:r>
+      <w:r>
+        <w:t xml:space="preserve"> disponible ici :</w:t>
+      </w:r>
+    </w:p>
+    <w:p>
+      <w:hyperlink r:id="rId14" w:history="1">
+        <w:r>
+          <w:rPr>
+            <w:rStyle w:val="Lienhypertexte"/>
+          </w:rPr>
+          <w:t>http://zhaop.me/grav/</w:t>
+        </w:r>
+      </w:hyperlink>
+    </w:p>
+    <w:p>
+      <w:pPr>
+        <w:jc w:val="center"/>
+      </w:pPr>
+      <w:r>
+        <w:rPr>
+          <w:noProof/>
+          <w:color w:val="141823"/>
+          <w:lang w:eastAsia="fr-CA"/>
+        </w:rPr>
+        <w:drawing>
+          <wp:inline distT="0" distB="0" distL="0" distR="0" wp14:anchorId="696BB867" wp14:editId="53659B0D">
+            <wp:extent cx="4703674" cy="2291735"/>
+            <wp:effectExtent l="0" t="0" r="1905" b="0"/>
+            <wp:docPr id="2" name="Image 2" descr="https://scontent-a-sea.xx.fbcdn.net/hphotos-xpa1/v/t1.0-9/1464005_803178293084073_6722340773708606321_n.jpg?oh=5ae0b85951821d05a69b00d8d6b745c9&amp;oe=555DFA80"/>
+            <wp:cNvGraphicFramePr>
+              <a:graphicFrameLocks xmlns:a="http://schemas.openxmlformats.org/drawingml/2006/main" noChangeAspect="1"/>
+            </wp:cNvGraphicFramePr>
+            <a:graphic xmlns:a="http://schemas.openxmlformats.org/drawingml/2006/main">
+              <a:graphicData uri="http://schemas.openxmlformats.org/drawingml/2006/picture">
+                <pic:pic xmlns:pic="http://schemas.openxmlformats.org/drawingml/2006/picture">
+                  <pic:nvPicPr>
+                    <pic:cNvPr id="0" name="Picture 1" descr="https://scontent-a-sea.xx.fbcdn.net/hphotos-xpa1/v/t1.0-9/1464005_803178293084073_6722340773708606321_n.jpg?oh=5ae0b85951821d05a69b00d8d6b745c9&amp;oe=555DFA80"/>
+                    <pic:cNvPicPr>
+                      <a:picLocks noChangeAspect="1" noChangeArrowheads="1"/>
+                    </pic:cNvPicPr>
+                  </pic:nvPicPr>
+                  <pic:blipFill>
+                    <a:blip r:embed="rId15">
+                      <a:extLst>
+                        <a:ext uri="{28A0092B-C50C-407E-A947-70E740481C1C}">
+                          <a14:useLocalDpi xmlns:a14="http://schemas.microsoft.com/office/drawing/2010/main" val="0"/>
+                        </a:ext>
+                      </a:extLst>
+                    </a:blip>
+                    <a:srcRect/>
+                    <a:stretch>
+                      <a:fillRect/>
+                    </a:stretch>
+                  </pic:blipFill>
+                  <pic:spPr bwMode="auto">
+                    <a:xfrm>
+                      <a:off x="0" y="0"/>
+                      <a:ext cx="4714248" cy="2296887"/>
+                    </a:xfrm>
+                    <a:prstGeom prst="rect">
+                      <a:avLst/>
+                    </a:prstGeom>
+                    <a:noFill/>
+                    <a:ln>
+                      <a:noFill/>
+                    </a:ln>
+                  </pic:spPr>
+                </pic:pic>
+              </a:graphicData>
+            </a:graphic>
+          </wp:inline>
+        </w:drawing>
+      </w:r>
+    </w:p>
+    <w:p>
+      <w:r>
+        <w:t>L’image suivante est un prototype de notre application. Elle illustre la poussée initiale et l’objectif final qui seront présents dans notre application.</w:t>
+      </w:r>
+    </w:p>
+    <w:p>
+      <w:pPr>
+        <w:jc w:val="center"/>
+      </w:pPr>
+      <w:r>
+        <w:rPr>
+          <w:noProof/>
+          <w:color w:val="141823"/>
+          <w:lang w:eastAsia="fr-CA"/>
+        </w:rPr>
+        <w:drawing>
+          <wp:inline distT="0" distB="0" distL="0" distR="0" wp14:anchorId="4900FFEF" wp14:editId="4706236F">
+            <wp:extent cx="4449125" cy="2779776"/>
+            <wp:effectExtent l="0" t="0" r="8890" b="1905"/>
+            <wp:docPr id="4" name="Image 4" descr="https://fbcdn-sphotos-c-a.akamaihd.net/hphotos-ak-xap1/v/t1.0-9/10947234_803178289750740_8631976765178820992_n.jpg?oh=4dbbef70120abf684509919fbe7e6397&amp;oe=5555C874&amp;__gda__=1431500456_9fed00c023e45c7630786b8c1fd86695"/>
+            <wp:cNvGraphicFramePr>
+              <a:graphicFrameLocks xmlns:a="http://schemas.openxmlformats.org/drawingml/2006/main" noChangeAspect="1"/>
+            </wp:cNvGraphicFramePr>
+            <a:graphic xmlns:a="http://schemas.openxmlformats.org/drawingml/2006/main">
+              <a:graphicData uri="http://schemas.openxmlformats.org/drawingml/2006/picture">
+                <pic:pic xmlns:pic="http://schemas.openxmlformats.org/drawingml/2006/picture">
+                  <pic:nvPicPr>
+                    <pic:cNvPr id="0" name="Picture 3" descr="https://fbcdn-sphotos-c-a.akamaihd.net/hphotos-ak-xap1/v/t1.0-9/10947234_803178289750740_8631976765178820992_n.jpg?oh=4dbbef70120abf684509919fbe7e6397&amp;oe=5555C874&amp;__gda__=1431500456_9fed00c023e45c7630786b8c1fd86695"/>
+                    <pic:cNvPicPr>
+                      <a:picLocks noChangeAspect="1" noChangeArrowheads="1"/>
+                    </pic:cNvPicPr>
+                  </pic:nvPicPr>
+                  <pic:blipFill>
+                    <a:blip r:embed="rId16">
+                      <a:extLst>
+                        <a:ext uri="{28A0092B-C50C-407E-A947-70E740481C1C}">
+                          <a14:useLocalDpi xmlns:a14="http://schemas.microsoft.com/office/drawing/2010/main" val="0"/>
+                        </a:ext>
+                      </a:extLst>
+                    </a:blip>
+                    <a:srcRect/>
+                    <a:stretch>
+                      <a:fillRect/>
+                    </a:stretch>
+                  </pic:blipFill>
+                  <pic:spPr bwMode="auto">
+                    <a:xfrm>
+                      <a:off x="0" y="0"/>
+                      <a:ext cx="4457639" cy="2785096"/>
+                    </a:xfrm>
+                    <a:prstGeom prst="rect">
+                      <a:avLst/>
+                    </a:prstGeom>
+                    <a:noFill/>
+                    <a:ln>
+                      <a:noFill/>
+                    </a:ln>
+                  </pic:spPr>
+                </pic:pic>
+              </a:graphicData>
+            </a:graphic>
+          </wp:inline>
+        </w:drawing>
+      </w:r>
+    </w:p>
+    <w:p>
+      <w:pPr>
+        <w:pStyle w:val="Titre1"/>
+      </w:pPr>
+      <w:bookmarkStart w:id="8" w:name="_Toc410719832"/>
+      <w:r>
         <w:lastRenderedPageBreak/>
-        <w:t>Eclipse</w:t>
-      </w:r>
-    </w:p>
-    <w:p>
-      <w:pPr>
-        <w:pStyle w:val="Paragraphedeliste"/>
-        <w:numPr>
-          <w:ilvl w:val="1"/>
-          <w:numId w:val="5"/>
-        </w:numPr>
-        <w:ind w:left="811" w:hanging="357"/>
-      </w:pPr>
-      <w:r>
-        <w:t>Plugin ObjectAid</w:t>
-      </w:r>
-    </w:p>
-    <w:p>
-      <w:pPr>
-        <w:pStyle w:val="Paragraphedeliste"/>
-        <w:numPr>
-          <w:ilvl w:val="1"/>
-          <w:numId w:val="5"/>
-        </w:numPr>
-        <w:ind w:left="811" w:hanging="357"/>
-      </w:pPr>
-      <w:r>
-        <w:t>Plugin e(fx)clipse</w:t>
-      </w:r>
-    </w:p>
-    <w:p>
-      <w:pPr>
-        <w:pStyle w:val="Paragraphedeliste"/>
-        <w:numPr>
-          <w:ilvl w:val="1"/>
-          <w:numId w:val="5"/>
-        </w:numPr>
-        <w:ind w:left="811" w:hanging="357"/>
-      </w:pPr>
-      <w:r>
-        <w:t>Plugin JUnit</w:t>
-      </w:r>
-    </w:p>
-    <w:p>
-      <w:pPr>
-        <w:pStyle w:val="Paragraphedeliste"/>
-        <w:numPr>
-          <w:ilvl w:val="1"/>
-          <w:numId w:val="5"/>
-        </w:numPr>
-        <w:ind w:left="811" w:hanging="357"/>
-      </w:pPr>
-      <w:r>
-        <w:t>Plugin EclEmma</w:t>
-      </w:r>
-    </w:p>
-    <w:p>
-      <w:pPr>
-        <w:pStyle w:val="Paragraphedeliste"/>
-        <w:numPr>
-          <w:ilvl w:val="0"/>
-          <w:numId w:val="5"/>
-        </w:numPr>
-        <w:ind w:left="357" w:hanging="357"/>
-      </w:pPr>
-      <w:r>
-        <w:t>SceneBuilder 2.0</w:t>
-      </w:r>
-    </w:p>
-    <w:p>
-      <w:pPr>
-        <w:pStyle w:val="Paragraphedeliste"/>
-        <w:numPr>
-          <w:ilvl w:val="0"/>
-          <w:numId w:val="4"/>
-        </w:numPr>
-        <w:ind w:left="357" w:hanging="357"/>
-      </w:pPr>
-      <w:r>
-        <w:t>Microsoft Project</w:t>
-      </w:r>
-      <w:r>
-        <w:t xml:space="preserve"> 2013</w:t>
-      </w:r>
-    </w:p>
-    <w:p>
-      <w:pPr>
-        <w:pStyle w:val="Titre1"/>
-      </w:pPr>
-      <w:r>
-        <w:t>Prototypes de l’application</w:t>
-      </w:r>
-    </w:p>
-    <w:p>
-      <w:pPr>
-        <w:pStyle w:val="Titre1"/>
-      </w:pPr>
-      <w:r>
         <w:t>Scénarios</w:t>
       </w:r>
+      <w:bookmarkEnd w:id="8"/>
     </w:p>
     <w:tbl>
       <w:tblPr>
@@ -1285,8 +2207,13 @@
               </w:numPr>
             </w:pPr>
             <w:r>
-              <w:t>S’assurer de l’utilisation d’Eclipse</w:t>
-            </w:r>
+              <w:t>S’assurer de l’utilisation d’</w:t>
+            </w:r>
+            <w:proofErr w:type="spellStart"/>
+            <w:r>
+              <w:t>Eclipse</w:t>
+            </w:r>
+            <w:proofErr w:type="spellEnd"/>
           </w:p>
           <w:p>
             <w:pPr>
@@ -1309,7 +2236,15 @@
               </w:numPr>
             </w:pPr>
             <w:r>
-              <w:t>Installer SceneBuilder 2.0</w:t>
+              <w:t xml:space="preserve">Installer </w:t>
+            </w:r>
+            <w:proofErr w:type="spellStart"/>
+            <w:r>
+              <w:t>SceneBuilder</w:t>
+            </w:r>
+            <w:proofErr w:type="spellEnd"/>
+            <w:r>
+              <w:t xml:space="preserve"> 2.0</w:t>
             </w:r>
           </w:p>
           <w:p>
@@ -1321,8 +2256,13 @@
               </w:numPr>
             </w:pPr>
             <w:r>
-              <w:t>Installer TortoiseGit</w:t>
-            </w:r>
+              <w:t xml:space="preserve">Installer </w:t>
+            </w:r>
+            <w:proofErr w:type="spellStart"/>
+            <w:r>
+              <w:t>TortoiseGit</w:t>
+            </w:r>
+            <w:proofErr w:type="spellEnd"/>
           </w:p>
           <w:p>
             <w:pPr>
@@ -1333,8 +2273,13 @@
               </w:numPr>
             </w:pPr>
             <w:r>
-              <w:t>Créer le référentiel sur BitBucket</w:t>
-            </w:r>
+              <w:t xml:space="preserve">Créer le référentiel sur </w:t>
+            </w:r>
+            <w:proofErr w:type="spellStart"/>
+            <w:r>
+              <w:t>BitBucket</w:t>
+            </w:r>
+            <w:proofErr w:type="spellEnd"/>
           </w:p>
           <w:p>
             <w:pPr>
@@ -1345,8 +2290,13 @@
               </w:numPr>
             </w:pPr>
             <w:r>
-              <w:t>S’assurer que tous les membres de l’équipe comprennent l’utilisation de TortoiseGit</w:t>
-            </w:r>
+              <w:t xml:space="preserve">S’assurer que tous les membres de l’équipe comprennent l’utilisation de </w:t>
+            </w:r>
+            <w:proofErr w:type="spellStart"/>
+            <w:r>
+              <w:t>TortoiseGit</w:t>
+            </w:r>
+            <w:proofErr w:type="spellEnd"/>
           </w:p>
         </w:tc>
       </w:tr>
@@ -1691,8 +2641,6 @@
             <w:r>
               <w:t>3</w:t>
             </w:r>
-            <w:bookmarkStart w:id="0" w:name="_GoBack"/>
-            <w:bookmarkEnd w:id="0"/>
           </w:p>
         </w:tc>
       </w:tr>
@@ -1759,7 +2707,6 @@
           </w:tcPr>
           <w:p>
             <w:r>
-              <w:lastRenderedPageBreak/>
               <w:t>Acteur</w:t>
             </w:r>
             <w:r>
@@ -1848,8 +2795,13 @@
               </w:numPr>
             </w:pPr>
             <w:r>
-              <w:t>Générer les fichiers FXML à l’aide de SceneBuilder</w:t>
-            </w:r>
+              <w:t xml:space="preserve">Générer les fichiers FXML à l’aide de </w:t>
+            </w:r>
+            <w:proofErr w:type="spellStart"/>
+            <w:r>
+              <w:t>SceneBuilder</w:t>
+            </w:r>
+            <w:proofErr w:type="spellEnd"/>
           </w:p>
           <w:p>
             <w:pPr>
@@ -1953,6 +2905,7 @@
           </w:tcPr>
           <w:p>
             <w:r>
+              <w:lastRenderedPageBreak/>
               <w:t>Commentaires</w:t>
             </w:r>
           </w:p>
@@ -1966,8 +2919,88 @@
       </w:tr>
     </w:tbl>
     <w:p/>
+    <w:p>
+      <w:pPr>
+        <w:pStyle w:val="Titre1"/>
+      </w:pPr>
+      <w:bookmarkStart w:id="9" w:name="_Toc410719833"/>
+      <w:r>
+        <w:t>Diagramme de classe</w:t>
+      </w:r>
+      <w:r>
+        <w:t>s</w:t>
+      </w:r>
+      <w:bookmarkEnd w:id="9"/>
+    </w:p>
+    <w:p>
+      <w:r>
+        <w:rPr>
+          <w:noProof/>
+          <w:lang w:eastAsia="fr-CA"/>
+        </w:rPr>
+        <w:drawing>
+          <wp:inline distT="0" distB="0" distL="0" distR="0" wp14:anchorId="711BF75A" wp14:editId="6DC5821B">
+            <wp:extent cx="5486400" cy="4067279"/>
+            <wp:effectExtent l="0" t="0" r="0" b="9525"/>
+            <wp:docPr id="5" name="Image 5" descr="D:\Bureau\Diagramme de classe.png"/>
+            <wp:cNvGraphicFramePr>
+              <a:graphicFrameLocks xmlns:a="http://schemas.openxmlformats.org/drawingml/2006/main" noChangeAspect="1"/>
+            </wp:cNvGraphicFramePr>
+            <a:graphic xmlns:a="http://schemas.openxmlformats.org/drawingml/2006/main">
+              <a:graphicData uri="http://schemas.openxmlformats.org/drawingml/2006/picture">
+                <pic:pic xmlns:pic="http://schemas.openxmlformats.org/drawingml/2006/picture">
+                  <pic:nvPicPr>
+                    <pic:cNvPr id="0" name="Picture 5" descr="D:\Bureau\Diagramme de classe.png"/>
+                    <pic:cNvPicPr>
+                      <a:picLocks noChangeAspect="1" noChangeArrowheads="1"/>
+                    </pic:cNvPicPr>
+                  </pic:nvPicPr>
+                  <pic:blipFill>
+                    <a:blip r:embed="rId17">
+                      <a:extLst>
+                        <a:ext uri="{28A0092B-C50C-407E-A947-70E740481C1C}">
+                          <a14:useLocalDpi xmlns:a14="http://schemas.microsoft.com/office/drawing/2010/main" val="0"/>
+                        </a:ext>
+                      </a:extLst>
+                    </a:blip>
+                    <a:srcRect/>
+                    <a:stretch>
+                      <a:fillRect/>
+                    </a:stretch>
+                  </pic:blipFill>
+                  <pic:spPr bwMode="auto">
+                    <a:xfrm>
+                      <a:off x="0" y="0"/>
+                      <a:ext cx="5486400" cy="4067279"/>
+                    </a:xfrm>
+                    <a:prstGeom prst="rect">
+                      <a:avLst/>
+                    </a:prstGeom>
+                    <a:noFill/>
+                    <a:ln>
+                      <a:noFill/>
+                    </a:ln>
+                  </pic:spPr>
+                </pic:pic>
+              </a:graphicData>
+            </a:graphic>
+          </wp:inline>
+        </w:drawing>
+      </w:r>
+    </w:p>
+    <w:p>
+      <w:pPr>
+        <w:pStyle w:val="Titre1"/>
+      </w:pPr>
+      <w:bookmarkStart w:id="10" w:name="_Toc410719834"/>
+      <w:r>
+        <w:t>Échéancier</w:t>
+      </w:r>
+      <w:bookmarkEnd w:id="10"/>
+    </w:p>
+    <w:p/>
     <w:sectPr>
-      <w:footerReference w:type="first" r:id="rId14"/>
+      <w:footerReference w:type="first" r:id="rId18"/>
       <w:pgSz w:w="12240" w:h="15840"/>
       <w:pgMar w:top="1440" w:right="1800" w:bottom="1440" w:left="1800" w:header="708" w:footer="708" w:gutter="0"/>
       <w:pgNumType w:start="1"/>
@@ -2107,18 +3140,13 @@
         <w:alias w:val="Titre "/>
         <w:tag w:val=""/>
         <w:id w:val="1705981434"/>
-        <w:placeholder/>
-        <w:showingPlcHdr/>
         <w:dataBinding w:prefixMappings="xmlns:ns0='http://purl.org/dc/elements/1.1/' xmlns:ns1='http://schemas.openxmlformats.org/package/2006/metadata/core-properties' " w:xpath="/ns1:coreProperties[1]/ns0:title[1]" w:storeItemID="{6C3C8BC8-F283-45AE-878A-BAB7291924A1}"/>
         <w:text/>
       </w:sdtPr>
       <w:sdtEndPr/>
       <w:sdtContent>
         <w:r>
-          <w:rPr>
-            <w:rStyle w:val="Textedelespacerserv"/>
-          </w:rPr>
-          <w:t>[Titre ]</w:t>
+          <w:t>Dossier de conception</w:t>
         </w:r>
       </w:sdtContent>
     </w:sdt>
@@ -2139,7 +3167,7 @@
         <w:noProof/>
         <w:lang w:val="fr-FR"/>
       </w:rPr>
-      <w:t>3</w:t>
+      <w:t>5</w:t>
     </w:r>
     <w:r>
       <w:fldChar w:fldCharType="end"/>
@@ -2243,17 +3271,13 @@
         <w:alias w:val="Titre "/>
         <w:tag w:val=""/>
         <w:id w:val="1571306219"/>
-        <w:showingPlcHdr/>
         <w:dataBinding w:prefixMappings="xmlns:ns0='http://purl.org/dc/elements/1.1/' xmlns:ns1='http://schemas.openxmlformats.org/package/2006/metadata/core-properties' " w:xpath="/ns1:coreProperties[1]/ns0:title[1]" w:storeItemID="{6C3C8BC8-F283-45AE-878A-BAB7291924A1}"/>
         <w:text/>
       </w:sdtPr>
       <w:sdtEndPr/>
       <w:sdtContent>
         <w:r>
-          <w:rPr>
-            <w:rStyle w:val="Textedelespacerserv"/>
-          </w:rPr>
-          <w:t>Titre</w:t>
+          <w:t>Dossier de conception</w:t>
         </w:r>
       </w:sdtContent>
     </w:sdt>
@@ -3779,6 +4803,7 @@
   <w:style w:type="character" w:default="1" w:styleId="Policepardfaut">
     <w:name w:val="Default Paragraph Font"/>
     <w:uiPriority w:val="1"/>
+    <w:semiHidden/>
     <w:unhideWhenUsed/>
   </w:style>
   <w:style w:type="table" w:default="1" w:styleId="TableauNormal">
@@ -4083,6 +5108,82 @@
       <w:szCs w:val="20"/>
     </w:rPr>
   </w:style>
+  <w:style w:type="paragraph" w:styleId="En-ttedetabledesmatires">
+    <w:name w:val="TOC Heading"/>
+    <w:basedOn w:val="Titre1"/>
+    <w:next w:val="Normal"/>
+    <w:uiPriority w:val="39"/>
+    <w:unhideWhenUsed/>
+    <w:qFormat/>
+    <w:rsid w:val="00F55DA8"/>
+    <w:pPr>
+      <w:spacing w:before="240" w:after="0" w:line="259" w:lineRule="auto"/>
+      <w:jc w:val="left"/>
+      <w:outlineLvl w:val="9"/>
+    </w:pPr>
+    <w:rPr>
+      <w:rFonts w:asciiTheme="majorHAnsi" w:hAnsiTheme="majorHAnsi"/>
+      <w:b w:val="0"/>
+      <w:bCs w:val="0"/>
+      <w:color w:val="2E74B5" w:themeColor="accent1" w:themeShade="BF"/>
+      <w:szCs w:val="32"/>
+      <w:lang w:eastAsia="fr-CA"/>
+    </w:rPr>
+  </w:style>
+  <w:style w:type="paragraph" w:styleId="TM1">
+    <w:name w:val="toc 1"/>
+    <w:basedOn w:val="Normal"/>
+    <w:next w:val="Normal"/>
+    <w:autoRedefine/>
+    <w:uiPriority w:val="39"/>
+    <w:unhideWhenUsed/>
+    <w:rsid w:val="00F55DA8"/>
+    <w:pPr>
+      <w:spacing w:after="100"/>
+    </w:pPr>
+  </w:style>
+  <w:style w:type="paragraph" w:styleId="TM2">
+    <w:name w:val="toc 2"/>
+    <w:basedOn w:val="Normal"/>
+    <w:next w:val="Normal"/>
+    <w:autoRedefine/>
+    <w:uiPriority w:val="39"/>
+    <w:unhideWhenUsed/>
+    <w:rsid w:val="00F55DA8"/>
+    <w:pPr>
+      <w:spacing w:after="100"/>
+      <w:ind w:left="220"/>
+    </w:pPr>
+  </w:style>
+  <w:style w:type="character" w:styleId="Lienhypertexte">
+    <w:name w:val="Hyperlink"/>
+    <w:basedOn w:val="Policepardfaut"/>
+    <w:uiPriority w:val="99"/>
+    <w:unhideWhenUsed/>
+    <w:rsid w:val="00F55DA8"/>
+    <w:rPr>
+      <w:color w:val="0563C1" w:themeColor="hyperlink"/>
+      <w:u w:val="single"/>
+    </w:rPr>
+  </w:style>
+  <w:style w:type="paragraph" w:styleId="TM3">
+    <w:name w:val="toc 3"/>
+    <w:basedOn w:val="Normal"/>
+    <w:next w:val="Normal"/>
+    <w:autoRedefine/>
+    <w:uiPriority w:val="39"/>
+    <w:unhideWhenUsed/>
+    <w:rsid w:val="00F55DA8"/>
+    <w:pPr>
+      <w:spacing w:after="100" w:line="259" w:lineRule="auto"/>
+      <w:ind w:left="440"/>
+      <w:jc w:val="left"/>
+    </w:pPr>
+    <w:rPr>
+      <w:rFonts w:asciiTheme="minorHAnsi" w:eastAsiaTheme="minorEastAsia" w:hAnsiTheme="minorHAnsi" w:cs="Times New Roman"/>
+      <w:lang w:eastAsia="fr-CA"/>
+    </w:rPr>
+  </w:style>
 </w:styles>
 </file>
 
@@ -4165,7 +5266,7 @@
       <w:docPartBody>
         <w:p>
           <w:pPr>
-            <w:pStyle w:val="3E489F2E23494D469D63FE84A593F913"/>
+            <w:pStyle w:val="3E489F2E23494D469D63FE84A593F9131"/>
           </w:pPr>
           <w:r>
             <w:rPr>
@@ -4194,7 +5295,7 @@
       <w:docPartBody>
         <w:p>
           <w:pPr>
-            <w:pStyle w:val="314F87B687F04515BA794DD024F88941"/>
+            <w:pStyle w:val="314F87B687F04515BA794DD024F889411"/>
           </w:pPr>
           <w:r>
             <w:rPr>
@@ -4258,13 +5359,7 @@
             <w:rPr>
               <w:color w:val="7F7F7F" w:themeColor="text1" w:themeTint="80"/>
             </w:rPr>
-            <w:t xml:space="preserve">Nom de </w:t>
-          </w:r>
-          <w:r>
-            <w:rPr>
-              <w:color w:val="7F7F7F" w:themeColor="text1" w:themeTint="80"/>
-            </w:rPr>
-            <w:t>l’enseignant</w:t>
+            <w:t>Nom de l’enseignant</w:t>
           </w:r>
         </w:p>
       </w:docPartBody>
@@ -4388,19 +5483,19 @@
     <w:pitch w:val="variable"/>
     <w:sig w:usb0="E1002EFF" w:usb1="C000605B" w:usb2="00000029" w:usb3="00000000" w:csb0="000101FF" w:csb1="00000000"/>
   </w:font>
+  <w:font w:name="Calibri Light">
+    <w:panose1 w:val="020F0302020204030204"/>
+    <w:charset w:val="00"/>
+    <w:family w:val="swiss"/>
+    <w:pitch w:val="variable"/>
+    <w:sig w:usb0="A00002EF" w:usb1="4000207B" w:usb2="00000000" w:usb3="00000000" w:csb0="0000019F" w:csb1="00000000"/>
+  </w:font>
   <w:font w:name="Cambria Math">
     <w:panose1 w:val="02040503050406030204"/>
     <w:charset w:val="00"/>
     <w:family w:val="roman"/>
     <w:pitch w:val="variable"/>
     <w:sig w:usb0="E00002FF" w:usb1="420024FF" w:usb2="00000000" w:usb3="00000000" w:csb0="0000019F" w:csb1="00000000"/>
-  </w:font>
-  <w:font w:name="Calibri Light">
-    <w:panose1 w:val="020F0302020204030204"/>
-    <w:charset w:val="00"/>
-    <w:family w:val="swiss"/>
-    <w:pitch w:val="variable"/>
-    <w:sig w:usb0="A00002EF" w:usb1="4000207B" w:usb2="00000000" w:usb3="00000000" w:csb0="0000019F" w:csb1="00000000"/>
   </w:font>
 </w:fonts>
 </file>
@@ -4421,7 +5516,9 @@
   </w:compat>
   <w:rsids>
     <w:rsidRoot w:val="008B1D4F"/>
+    <w:rsid w:val="007748DE"/>
     <w:rsid w:val="008B1D4F"/>
+    <w:rsid w:val="00EC249D"/>
   </w:rsids>
   <m:mathPr>
     <m:mathFont m:val="Cambria Math"/>
@@ -4870,7 +5967,7 @@
     <w:basedOn w:val="Policepardfaut"/>
     <w:uiPriority w:val="99"/>
     <w:semiHidden/>
-    <w:rsid w:val="008B1D4F"/>
+    <w:rsid w:val="007748DE"/>
     <w:rPr>
       <w:color w:val="808080"/>
     </w:rPr>
@@ -4898,6 +5995,42 @@
   </w:style>
   <w:style w:type="paragraph" w:customStyle="1" w:styleId="0321D1AB32AE4C25915E8A0F2A75D609">
     <w:name w:val="0321D1AB32AE4C25915E8A0F2A75D609"/>
+  </w:style>
+  <w:style w:type="paragraph" w:customStyle="1" w:styleId="3E489F2E23494D469D63FE84A593F9131">
+    <w:name w:val="3E489F2E23494D469D63FE84A593F9131"/>
+    <w:rsid w:val="007748DE"/>
+    <w:pPr>
+      <w:spacing w:after="200" w:line="276" w:lineRule="auto"/>
+      <w:jc w:val="both"/>
+    </w:pPr>
+    <w:rPr>
+      <w:rFonts w:ascii="Century Schoolbook" w:eastAsiaTheme="minorHAnsi" w:hAnsi="Century Schoolbook"/>
+      <w:lang w:eastAsia="en-US"/>
+    </w:rPr>
+  </w:style>
+  <w:style w:type="paragraph" w:customStyle="1" w:styleId="314F87B687F04515BA794DD024F889411">
+    <w:name w:val="314F87B687F04515BA794DD024F889411"/>
+    <w:rsid w:val="007748DE"/>
+    <w:pPr>
+      <w:spacing w:after="200" w:line="276" w:lineRule="auto"/>
+      <w:jc w:val="both"/>
+    </w:pPr>
+    <w:rPr>
+      <w:rFonts w:ascii="Century Schoolbook" w:eastAsiaTheme="minorHAnsi" w:hAnsi="Century Schoolbook"/>
+      <w:lang w:eastAsia="en-US"/>
+    </w:rPr>
+  </w:style>
+  <w:style w:type="paragraph" w:customStyle="1" w:styleId="E3B644D9390F43D4910A3FA239E026A3">
+    <w:name w:val="E3B644D9390F43D4910A3FA239E026A3"/>
+    <w:rsid w:val="007748DE"/>
+  </w:style>
+  <w:style w:type="paragraph" w:customStyle="1" w:styleId="E326CD2A80C848DCAECD2305679A50CB">
+    <w:name w:val="E326CD2A80C848DCAECD2305679A50CB"/>
+    <w:rsid w:val="007748DE"/>
+  </w:style>
+  <w:style w:type="paragraph" w:customStyle="1" w:styleId="65C42DA96D324C38B3D83374FB81AE49">
+    <w:name w:val="65C42DA96D324C38B3D83374FB81AE49"/>
+    <w:rsid w:val="007748DE"/>
   </w:style>
 </w:styles>
 </file>
@@ -5175,7 +6308,7 @@
 </file>
 
 <file path=customXml/itemProps1.xml><?xml version="1.0" encoding="utf-8"?>
-<ds:datastoreItem xmlns:ds="http://schemas.openxmlformats.org/officeDocument/2006/customXml" ds:itemID="{69BFF041-DB65-4FB7-BC7A-3FA4AE00B453}">
+<ds:datastoreItem xmlns:ds="http://schemas.openxmlformats.org/officeDocument/2006/customXml" ds:itemID="{E3A8E766-ED02-4961-9CA4-806751F8BB51}">
   <ds:schemaRefs>
     <ds:schemaRef ds:uri="http://schemas.openxmlformats.org/officeDocument/2006/bibliography"/>
   </ds:schemaRefs>

</xml_diff>

<commit_message>
Mise en ordre des noms sur la page titre du dossier de conception.
</commit_message>
<xml_diff>
--- a/src/docs/Dossier de conception.docx
+++ b/src/docs/Dossier de conception.docx
@@ -13,7 +13,6 @@
         <w:dataBinding w:prefixMappings="xmlns:ns0='http://purl.org/dc/elements/1.1/' xmlns:ns1='http://schemas.openxmlformats.org/package/2006/metadata/core-properties' " w:xpath="/ns1:coreProperties[1]/ns0:creator[1]" w:storeItemID="{6C3C8BC8-F283-45AE-878A-BAB7291924A1}"/>
         <w:text w:multiLine="1"/>
       </w:sdtPr>
-      <w:sdtEndPr/>
       <w:sdtContent>
         <w:p>
           <w:pPr>
@@ -21,20 +20,17 @@
             <w:jc w:val="center"/>
           </w:pPr>
           <w:r>
-            <w:t>Émile Grégoire</w:t>
+            <w:t>Jérémie Bolduc</w:t>
           </w:r>
           <w:r>
             <w:br/>
-            <w:t xml:space="preserve">Simon-Pierre </w:t>
+            <w:t>Simon-Pierre Deschênes</w:t>
           </w:r>
-          <w:proofErr w:type="spellStart"/>
-          <w:r>
-            <w:t>Deschênes</w:t>
-          </w:r>
-          <w:proofErr w:type="spellEnd"/>
           <w:r>
             <w:br/>
-            <w:t>Jérémie Bolduc</w:t>
+          </w:r>
+          <w:r>
+            <w:t>Émile Grégoire</w:t>
           </w:r>
           <w:r>
             <w:br/>
@@ -381,11 +377,9 @@
         </w:sdtPr>
         <w:sdtEndPr/>
         <w:sdtContent>
-          <w:proofErr w:type="gramStart"/>
           <w:r>
             <w:t>d’informatique</w:t>
           </w:r>
-          <w:proofErr w:type="gramEnd"/>
         </w:sdtContent>
       </w:sdt>
       <w:r>
@@ -508,8 +502,6 @@
             </w:rPr>
             <w:t>Table des matières</w:t>
           </w:r>
-          <w:bookmarkStart w:id="0" w:name="_GoBack"/>
-          <w:bookmarkEnd w:id="0"/>
         </w:p>
         <w:p>
           <w:pPr>
@@ -1251,22 +1243,22 @@
       <w:pPr>
         <w:pStyle w:val="Titre1"/>
       </w:pPr>
-      <w:bookmarkStart w:id="1" w:name="_Toc410719825"/>
+      <w:bookmarkStart w:id="0" w:name="_Toc410719825"/>
       <w:r>
         <w:lastRenderedPageBreak/>
         <w:t>Description du projet</w:t>
       </w:r>
-      <w:bookmarkEnd w:id="1"/>
+      <w:bookmarkEnd w:id="0"/>
     </w:p>
     <w:p>
       <w:pPr>
         <w:pStyle w:val="Titre2"/>
       </w:pPr>
-      <w:bookmarkStart w:id="2" w:name="_Toc410719826"/>
+      <w:bookmarkStart w:id="1" w:name="_Toc410719826"/>
       <w:r>
         <w:t>Objectifs</w:t>
       </w:r>
-      <w:bookmarkEnd w:id="2"/>
+      <w:bookmarkEnd w:id="1"/>
     </w:p>
     <w:p>
       <w:r>
@@ -1277,11 +1269,11 @@
       <w:pPr>
         <w:pStyle w:val="Titre2"/>
       </w:pPr>
-      <w:bookmarkStart w:id="3" w:name="_Toc410719827"/>
+      <w:bookmarkStart w:id="2" w:name="_Toc410719827"/>
       <w:r>
         <w:t>Description détaillée</w:t>
       </w:r>
-      <w:bookmarkEnd w:id="3"/>
+      <w:bookmarkEnd w:id="2"/>
     </w:p>
     <w:p>
       <w:r>
@@ -1466,14 +1458,14 @@
       <w:pPr>
         <w:pStyle w:val="Titre2"/>
       </w:pPr>
-      <w:bookmarkStart w:id="4" w:name="_Toc410719828"/>
+      <w:bookmarkStart w:id="3" w:name="_Toc410719828"/>
       <w:r>
         <w:t>Rôles et justification</w:t>
       </w:r>
       <w:r>
         <w:t>s</w:t>
       </w:r>
-      <w:bookmarkEnd w:id="4"/>
+      <w:bookmarkEnd w:id="3"/>
     </w:p>
     <w:tbl>
       <w:tblPr>
@@ -1603,13 +1595,8 @@
           </w:tcPr>
           <w:p>
             <w:r>
-              <w:t xml:space="preserve">Simon-Pierre </w:t>
-            </w:r>
-            <w:proofErr w:type="spellStart"/>
-            <w:r>
-              <w:t>Deschênes</w:t>
-            </w:r>
-            <w:proofErr w:type="spellEnd"/>
+              <w:t>Simon-Pierre Deschênes</w:t>
+            </w:r>
           </w:p>
         </w:tc>
         <w:tc>
@@ -1709,11 +1696,11 @@
       <w:pPr>
         <w:pStyle w:val="Titre2"/>
       </w:pPr>
-      <w:bookmarkStart w:id="5" w:name="_Toc410719829"/>
+      <w:bookmarkStart w:id="4" w:name="_Toc410719829"/>
       <w:r>
         <w:t>Type d’application</w:t>
       </w:r>
-      <w:bookmarkEnd w:id="5"/>
+      <w:bookmarkEnd w:id="4"/>
     </w:p>
     <w:p>
       <w:r>
@@ -1727,11 +1714,11 @@
       <w:pPr>
         <w:pStyle w:val="Titre2"/>
       </w:pPr>
-      <w:bookmarkStart w:id="6" w:name="_Toc410719830"/>
+      <w:bookmarkStart w:id="5" w:name="_Toc410719830"/>
       <w:r>
         <w:t>Technologies impliquées</w:t>
       </w:r>
-      <w:bookmarkEnd w:id="6"/>
+      <w:bookmarkEnd w:id="5"/>
     </w:p>
     <w:p>
       <w:pPr>
@@ -1798,15 +1785,7 @@
         <w:ind w:left="357" w:hanging="357"/>
       </w:pPr>
       <w:r>
-        <w:t>Git (</w:t>
-      </w:r>
-      <w:proofErr w:type="spellStart"/>
-      <w:r>
-        <w:t>BitBucket</w:t>
-      </w:r>
-      <w:proofErr w:type="spellEnd"/>
-      <w:r>
-        <w:t>)</w:t>
+        <w:t>Git (BitBucket)</w:t>
       </w:r>
     </w:p>
     <w:p>
@@ -1818,11 +1797,9 @@
         </w:numPr>
         <w:ind w:left="357" w:hanging="357"/>
       </w:pPr>
-      <w:proofErr w:type="spellStart"/>
       <w:r>
         <w:t>Eclipse</w:t>
       </w:r>
-      <w:proofErr w:type="spellEnd"/>
     </w:p>
     <w:p>
       <w:pPr>
@@ -1834,13 +1811,8 @@
         <w:ind w:left="811" w:hanging="357"/>
       </w:pPr>
       <w:r>
-        <w:t xml:space="preserve">Plugin </w:t>
+        <w:t>Plugin ObjectAid</w:t>
       </w:r>
-      <w:proofErr w:type="spellStart"/>
-      <w:r>
-        <w:t>ObjectAid</w:t>
-      </w:r>
-      <w:proofErr w:type="spellEnd"/>
     </w:p>
     <w:p>
       <w:pPr>
@@ -1853,21 +1825,8 @@
       </w:pPr>
       <w:r>
         <w:lastRenderedPageBreak/>
-        <w:t xml:space="preserve">Plugin </w:t>
+        <w:t>Plugin e(fx)clipse</w:t>
       </w:r>
-      <w:proofErr w:type="gramStart"/>
-      <w:r>
-        <w:t>e(</w:t>
-      </w:r>
-      <w:proofErr w:type="gramEnd"/>
-      <w:r>
-        <w:t>fx)</w:t>
-      </w:r>
-      <w:proofErr w:type="spellStart"/>
-      <w:r>
-        <w:t>clipse</w:t>
-      </w:r>
-      <w:proofErr w:type="spellEnd"/>
     </w:p>
     <w:p>
       <w:pPr>
@@ -1879,13 +1838,8 @@
         <w:ind w:left="811" w:hanging="357"/>
       </w:pPr>
       <w:r>
-        <w:t xml:space="preserve">Plugin </w:t>
+        <w:t>Plugin JUnit</w:t>
       </w:r>
-      <w:proofErr w:type="spellStart"/>
-      <w:r>
-        <w:t>JUnit</w:t>
-      </w:r>
-      <w:proofErr w:type="spellEnd"/>
     </w:p>
     <w:p>
       <w:pPr>
@@ -1897,13 +1851,8 @@
         <w:ind w:left="811" w:hanging="357"/>
       </w:pPr>
       <w:r>
-        <w:t xml:space="preserve">Plugin </w:t>
+        <w:t>Plugin EclEmma</w:t>
       </w:r>
-      <w:proofErr w:type="spellStart"/>
-      <w:r>
-        <w:t>EclEmma</w:t>
-      </w:r>
-      <w:proofErr w:type="spellEnd"/>
     </w:p>
     <w:p>
       <w:pPr>
@@ -1914,13 +1863,8 @@
         </w:numPr>
         <w:ind w:left="357" w:hanging="357"/>
       </w:pPr>
-      <w:proofErr w:type="spellStart"/>
       <w:r>
-        <w:t>SceneBuilder</w:t>
-      </w:r>
-      <w:proofErr w:type="spellEnd"/>
-      <w:r>
-        <w:t xml:space="preserve"> 2.0</w:t>
+        <w:t>SceneBuilder 2.0</w:t>
       </w:r>
     </w:p>
     <w:p>
@@ -1943,11 +1887,11 @@
       <w:pPr>
         <w:pStyle w:val="Titre1"/>
       </w:pPr>
-      <w:bookmarkStart w:id="7" w:name="_Toc410719831"/>
+      <w:bookmarkStart w:id="6" w:name="_Toc410719831"/>
       <w:r>
         <w:t>Prototypes de l’application</w:t>
       </w:r>
-      <w:bookmarkEnd w:id="7"/>
+      <w:bookmarkEnd w:id="6"/>
     </w:p>
     <w:p>
       <w:r>
@@ -2099,12 +2043,12 @@
       <w:pPr>
         <w:pStyle w:val="Titre1"/>
       </w:pPr>
-      <w:bookmarkStart w:id="8" w:name="_Toc410719832"/>
+      <w:bookmarkStart w:id="7" w:name="_Toc410719832"/>
       <w:r>
         <w:lastRenderedPageBreak/>
         <w:t>Scénarios</w:t>
       </w:r>
-      <w:bookmarkEnd w:id="8"/>
+      <w:bookmarkEnd w:id="7"/>
     </w:p>
     <w:tbl>
       <w:tblPr>
@@ -2207,13 +2151,8 @@
               </w:numPr>
             </w:pPr>
             <w:r>
-              <w:t>S’assurer de l’utilisation d’</w:t>
-            </w:r>
-            <w:proofErr w:type="spellStart"/>
-            <w:r>
-              <w:t>Eclipse</w:t>
-            </w:r>
-            <w:proofErr w:type="spellEnd"/>
+              <w:t>S’assurer de l’utilisation d’Eclipse</w:t>
+            </w:r>
           </w:p>
           <w:p>
             <w:pPr>
@@ -2236,15 +2175,7 @@
               </w:numPr>
             </w:pPr>
             <w:r>
-              <w:t xml:space="preserve">Installer </w:t>
-            </w:r>
-            <w:proofErr w:type="spellStart"/>
-            <w:r>
-              <w:t>SceneBuilder</w:t>
-            </w:r>
-            <w:proofErr w:type="spellEnd"/>
-            <w:r>
-              <w:t xml:space="preserve"> 2.0</w:t>
+              <w:t>Installer SceneBuilder 2.0</w:t>
             </w:r>
           </w:p>
           <w:p>
@@ -2256,13 +2187,8 @@
               </w:numPr>
             </w:pPr>
             <w:r>
-              <w:t xml:space="preserve">Installer </w:t>
-            </w:r>
-            <w:proofErr w:type="spellStart"/>
-            <w:r>
-              <w:t>TortoiseGit</w:t>
-            </w:r>
-            <w:proofErr w:type="spellEnd"/>
+              <w:t>Installer TortoiseGit</w:t>
+            </w:r>
           </w:p>
           <w:p>
             <w:pPr>
@@ -2273,13 +2199,8 @@
               </w:numPr>
             </w:pPr>
             <w:r>
-              <w:t xml:space="preserve">Créer le référentiel sur </w:t>
-            </w:r>
-            <w:proofErr w:type="spellStart"/>
-            <w:r>
-              <w:t>BitBucket</w:t>
-            </w:r>
-            <w:proofErr w:type="spellEnd"/>
+              <w:t>Créer le référentiel sur BitBucket</w:t>
+            </w:r>
           </w:p>
           <w:p>
             <w:pPr>
@@ -2290,13 +2211,8 @@
               </w:numPr>
             </w:pPr>
             <w:r>
-              <w:t xml:space="preserve">S’assurer que tous les membres de l’équipe comprennent l’utilisation de </w:t>
-            </w:r>
-            <w:proofErr w:type="spellStart"/>
-            <w:r>
-              <w:t>TortoiseGit</w:t>
-            </w:r>
-            <w:proofErr w:type="spellEnd"/>
+              <w:t>S’assurer que tous les membres de l’équipe comprennent l’utilisation de TortoiseGit</w:t>
+            </w:r>
           </w:p>
         </w:tc>
       </w:tr>
@@ -2795,13 +2711,8 @@
               </w:numPr>
             </w:pPr>
             <w:r>
-              <w:t xml:space="preserve">Générer les fichiers FXML à l’aide de </w:t>
-            </w:r>
-            <w:proofErr w:type="spellStart"/>
-            <w:r>
-              <w:t>SceneBuilder</w:t>
-            </w:r>
-            <w:proofErr w:type="spellEnd"/>
+              <w:t>Générer les fichiers FXML à l’aide de SceneBuilder</w:t>
+            </w:r>
           </w:p>
           <w:p>
             <w:pPr>
@@ -2923,14 +2834,14 @@
       <w:pPr>
         <w:pStyle w:val="Titre1"/>
       </w:pPr>
-      <w:bookmarkStart w:id="9" w:name="_Toc410719833"/>
+      <w:bookmarkStart w:id="8" w:name="_Toc410719833"/>
       <w:r>
         <w:t>Diagramme de classe</w:t>
       </w:r>
       <w:r>
         <w:t>s</w:t>
       </w:r>
-      <w:bookmarkEnd w:id="9"/>
+      <w:bookmarkEnd w:id="8"/>
     </w:p>
     <w:p>
       <w:r>
@@ -2992,11 +2903,11 @@
       <w:pPr>
         <w:pStyle w:val="Titre1"/>
       </w:pPr>
-      <w:bookmarkStart w:id="10" w:name="_Toc410719834"/>
+      <w:bookmarkStart w:id="9" w:name="_Toc410719834"/>
       <w:r>
         <w:t>Échéancier</w:t>
       </w:r>
-      <w:bookmarkEnd w:id="10"/>
+      <w:bookmarkEnd w:id="9"/>
     </w:p>
     <w:p/>
     <w:sectPr>
@@ -3167,7 +3078,7 @@
         <w:noProof/>
         <w:lang w:val="fr-FR"/>
       </w:rPr>
-      <w:t>5</w:t>
+      <w:t>1</w:t>
     </w:r>
     <w:r>
       <w:fldChar w:fldCharType="end"/>
@@ -5517,6 +5428,7 @@
   <w:rsids>
     <w:rsidRoot w:val="008B1D4F"/>
     <w:rsid w:val="007748DE"/>
+    <w:rsid w:val="007A7BE8"/>
     <w:rsid w:val="008B1D4F"/>
     <w:rsid w:val="00EC249D"/>
   </w:rsids>
@@ -6308,7 +6220,7 @@
 </file>
 
 <file path=customXml/itemProps1.xml><?xml version="1.0" encoding="utf-8"?>
-<ds:datastoreItem xmlns:ds="http://schemas.openxmlformats.org/officeDocument/2006/customXml" ds:itemID="{E3A8E766-ED02-4961-9CA4-806751F8BB51}">
+<ds:datastoreItem xmlns:ds="http://schemas.openxmlformats.org/officeDocument/2006/customXml" ds:itemID="{9E6ACEDF-2591-4E5A-8E35-C2A7C7592011}">
   <ds:schemaRefs>
     <ds:schemaRef ds:uri="http://schemas.openxmlformats.org/officeDocument/2006/bibliography"/>
   </ds:schemaRefs>

</xml_diff>

<commit_message>
Ajout de l'échéancier dans le dossier de conception.
</commit_message>
<xml_diff>
--- a/src/docs/Dossier de conception.docx
+++ b/src/docs/Dossier de conception.docx
@@ -13,6 +13,7 @@
         <w:dataBinding w:prefixMappings="xmlns:ns0='http://purl.org/dc/elements/1.1/' xmlns:ns1='http://schemas.openxmlformats.org/package/2006/metadata/core-properties' " w:xpath="/ns1:coreProperties[1]/ns0:creator[1]" w:storeItemID="{6C3C8BC8-F283-45AE-878A-BAB7291924A1}"/>
         <w:text w:multiLine="1"/>
       </w:sdtPr>
+      <w:sdtEndPr/>
       <w:sdtContent>
         <w:p>
           <w:pPr>
@@ -60,6 +61,7 @@
           </w:placeholder>
           <w:text w:multiLine="1"/>
         </w:sdtPr>
+        <w:sdtEndPr/>
         <w:sdtContent>
           <w:r>
             <w:t>Projet d’intégration en sciences</w:t>
@@ -90,6 +92,7 @@
         </w:placeholder>
         <w:text/>
       </w:sdtPr>
+      <w:sdtEndPr/>
       <w:sdtContent>
         <w:p>
           <w:pPr>
@@ -172,6 +175,7 @@
         <w:dataBinding w:prefixMappings="xmlns:ns0='http://purl.org/dc/elements/1.1/' xmlns:ns1='http://schemas.openxmlformats.org/package/2006/metadata/core-properties' " w:xpath="/ns1:coreProperties[1]/ns0:title[1]" w:storeItemID="{6C3C8BC8-F283-45AE-878A-BAB7291924A1}"/>
         <w:text/>
       </w:sdtPr>
+      <w:sdtEndPr/>
       <w:sdtContent>
         <w:p>
           <w:pPr>
@@ -256,6 +260,7 @@
           </w:placeholder>
           <w:text/>
         </w:sdtPr>
+        <w:sdtEndPr/>
         <w:sdtContent>
           <w:r>
             <w:t>Travail présenté à</w:t>
@@ -273,6 +278,7 @@
         </w:placeholder>
         <w:text/>
       </w:sdtPr>
+      <w:sdtEndPr/>
       <w:sdtContent>
         <w:p>
           <w:pPr>
@@ -356,6 +362,7 @@
           </w:placeholder>
           <w:text/>
         </w:sdtPr>
+        <w:sdtEndPr/>
         <w:sdtContent>
           <w:r>
             <w:t xml:space="preserve">Département </w:t>
@@ -372,6 +379,7 @@
           </w:placeholder>
           <w:text/>
         </w:sdtPr>
+        <w:sdtEndPr/>
         <w:sdtContent>
           <w:proofErr w:type="gramStart"/>
           <w:r>
@@ -392,6 +400,7 @@
           </w:placeholder>
           <w:text/>
         </w:sdtPr>
+        <w:sdtEndPr/>
         <w:sdtContent>
           <w:r>
             <w:t>Cégep Limoilou – Campus de Québec</w:t>
@@ -429,6 +438,7 @@
           </w:placeholder>
           <w:text/>
         </w:sdtPr>
+        <w:sdtEndPr/>
         <w:sdtContent>
           <w:r>
             <w:t>Le</w:t>
@@ -452,6 +462,7 @@
             <w:calendar w:val="gregorian"/>
           </w:date>
         </w:sdtPr>
+        <w:sdtEndPr/>
         <w:sdtContent>
           <w:r>
             <w:t>11 février 2015</w:t>
@@ -519,7 +530,7 @@
           <w:r>
             <w:fldChar w:fldCharType="separate"/>
           </w:r>
-          <w:hyperlink w:anchor="_Toc410719825" w:history="1">
+          <w:hyperlink w:anchor="_Toc410904089" w:history="1">
             <w:r>
               <w:rPr>
                 <w:rStyle w:val="Lienhypertexte"/>
@@ -546,7 +557,7 @@
                 <w:noProof/>
                 <w:webHidden/>
               </w:rPr>
-              <w:instrText xml:space="preserve"> PAGEREF _Toc410719825 \h </w:instrText>
+              <w:instrText xml:space="preserve"> PAGEREF _Toc410904089 \h </w:instrText>
             </w:r>
             <w:r>
               <w:rPr>
@@ -589,7 +600,7 @@
               <w:lang w:eastAsia="fr-CA"/>
             </w:rPr>
           </w:pPr>
-          <w:hyperlink w:anchor="_Toc410719826" w:history="1">
+          <w:hyperlink w:anchor="_Toc410904090" w:history="1">
             <w:r>
               <w:rPr>
                 <w:rStyle w:val="Lienhypertexte"/>
@@ -616,7 +627,7 @@
                 <w:noProof/>
                 <w:webHidden/>
               </w:rPr>
-              <w:instrText xml:space="preserve"> PAGEREF _Toc410719826 \h </w:instrText>
+              <w:instrText xml:space="preserve"> PAGEREF _Toc410904090 \h </w:instrText>
             </w:r>
             <w:r>
               <w:rPr>
@@ -659,7 +670,7 @@
               <w:lang w:eastAsia="fr-CA"/>
             </w:rPr>
           </w:pPr>
-          <w:hyperlink w:anchor="_Toc410719827" w:history="1">
+          <w:hyperlink w:anchor="_Toc410904091" w:history="1">
             <w:r>
               <w:rPr>
                 <w:rStyle w:val="Lienhypertexte"/>
@@ -686,7 +697,7 @@
                 <w:noProof/>
                 <w:webHidden/>
               </w:rPr>
-              <w:instrText xml:space="preserve"> PAGEREF _Toc410719827 \h </w:instrText>
+              <w:instrText xml:space="preserve"> PAGEREF _Toc410904091 \h </w:instrText>
             </w:r>
             <w:r>
               <w:rPr>
@@ -729,7 +740,7 @@
               <w:lang w:eastAsia="fr-CA"/>
             </w:rPr>
           </w:pPr>
-          <w:hyperlink w:anchor="_Toc410719828" w:history="1">
+          <w:hyperlink w:anchor="_Toc410904092" w:history="1">
             <w:r>
               <w:rPr>
                 <w:rStyle w:val="Lienhypertexte"/>
@@ -756,7 +767,7 @@
                 <w:noProof/>
                 <w:webHidden/>
               </w:rPr>
-              <w:instrText xml:space="preserve"> PAGEREF _Toc410719828 \h </w:instrText>
+              <w:instrText xml:space="preserve"> PAGEREF _Toc410904092 \h </w:instrText>
             </w:r>
             <w:r>
               <w:rPr>
@@ -799,7 +810,7 @@
               <w:lang w:eastAsia="fr-CA"/>
             </w:rPr>
           </w:pPr>
-          <w:hyperlink w:anchor="_Toc410719829" w:history="1">
+          <w:hyperlink w:anchor="_Toc410904093" w:history="1">
             <w:r>
               <w:rPr>
                 <w:rStyle w:val="Lienhypertexte"/>
@@ -826,7 +837,7 @@
                 <w:noProof/>
                 <w:webHidden/>
               </w:rPr>
-              <w:instrText xml:space="preserve"> PAGEREF _Toc410719829 \h </w:instrText>
+              <w:instrText xml:space="preserve"> PAGEREF _Toc410904093 \h </w:instrText>
             </w:r>
             <w:r>
               <w:rPr>
@@ -869,13 +880,13 @@
               <w:lang w:eastAsia="fr-CA"/>
             </w:rPr>
           </w:pPr>
-          <w:hyperlink w:anchor="_Toc410719830" w:history="1">
+          <w:hyperlink w:anchor="_Toc410904094" w:history="1">
             <w:r>
               <w:rPr>
                 <w:rStyle w:val="Lienhypertexte"/>
                 <w:noProof/>
               </w:rPr>
-              <w:t>Technologies impliquées</w:t>
+              <w:t>Technologies impliquées et langages utilisés</w:t>
             </w:r>
             <w:r>
               <w:rPr>
@@ -896,7 +907,7 @@
                 <w:noProof/>
                 <w:webHidden/>
               </w:rPr>
-              <w:instrText xml:space="preserve"> PAGEREF _Toc410719830 \h </w:instrText>
+              <w:instrText xml:space="preserve"> PAGEREF _Toc410904094 \h </w:instrText>
             </w:r>
             <w:r>
               <w:rPr>
@@ -939,7 +950,7 @@
               <w:lang w:eastAsia="fr-CA"/>
             </w:rPr>
           </w:pPr>
-          <w:hyperlink w:anchor="_Toc410719831" w:history="1">
+          <w:hyperlink w:anchor="_Toc410904095" w:history="1">
             <w:r>
               <w:rPr>
                 <w:rStyle w:val="Lienhypertexte"/>
@@ -966,7 +977,7 @@
                 <w:noProof/>
                 <w:webHidden/>
               </w:rPr>
-              <w:instrText xml:space="preserve"> PAGEREF _Toc410719831 \h </w:instrText>
+              <w:instrText xml:space="preserve"> PAGEREF _Toc410904095 \h </w:instrText>
             </w:r>
             <w:r>
               <w:rPr>
@@ -1009,7 +1020,7 @@
               <w:lang w:eastAsia="fr-CA"/>
             </w:rPr>
           </w:pPr>
-          <w:hyperlink w:anchor="_Toc410719832" w:history="1">
+          <w:hyperlink w:anchor="_Toc410904096" w:history="1">
             <w:r>
               <w:rPr>
                 <w:rStyle w:val="Lienhypertexte"/>
@@ -1036,7 +1047,7 @@
                 <w:noProof/>
                 <w:webHidden/>
               </w:rPr>
-              <w:instrText xml:space="preserve"> PAGEREF _Toc410719832 \h </w:instrText>
+              <w:instrText xml:space="preserve"> PAGEREF _Toc410904096 \h </w:instrText>
             </w:r>
             <w:r>
               <w:rPr>
@@ -1056,7 +1067,7 @@
                 <w:noProof/>
                 <w:webHidden/>
               </w:rPr>
-              <w:t>4</w:t>
+              <w:t>5</w:t>
             </w:r>
             <w:r>
               <w:rPr>
@@ -1079,7 +1090,7 @@
               <w:lang w:eastAsia="fr-CA"/>
             </w:rPr>
           </w:pPr>
-          <w:hyperlink w:anchor="_Toc410719833" w:history="1">
+          <w:hyperlink w:anchor="_Toc410904097" w:history="1">
             <w:r>
               <w:rPr>
                 <w:rStyle w:val="Lienhypertexte"/>
@@ -1106,7 +1117,7 @@
                 <w:noProof/>
                 <w:webHidden/>
               </w:rPr>
-              <w:instrText xml:space="preserve"> PAGEREF _Toc410719833 \h </w:instrText>
+              <w:instrText xml:space="preserve"> PAGEREF _Toc410904097 \h </w:instrText>
             </w:r>
             <w:r>
               <w:rPr>
@@ -1126,7 +1137,7 @@
                 <w:noProof/>
                 <w:webHidden/>
               </w:rPr>
-              <w:t>5</w:t>
+              <w:t>10</w:t>
             </w:r>
             <w:r>
               <w:rPr>
@@ -1149,7 +1160,7 @@
               <w:lang w:eastAsia="fr-CA"/>
             </w:rPr>
           </w:pPr>
-          <w:hyperlink w:anchor="_Toc410719834" w:history="1">
+          <w:hyperlink w:anchor="_Toc410904098" w:history="1">
             <w:r>
               <w:rPr>
                 <w:rStyle w:val="Lienhypertexte"/>
@@ -1176,7 +1187,7 @@
                 <w:noProof/>
                 <w:webHidden/>
               </w:rPr>
-              <w:instrText xml:space="preserve"> PAGEREF _Toc410719834 \h </w:instrText>
+              <w:instrText xml:space="preserve"> PAGEREF _Toc410904098 \h </w:instrText>
             </w:r>
             <w:r>
               <w:rPr>
@@ -1196,7 +1207,7 @@
                 <w:noProof/>
                 <w:webHidden/>
               </w:rPr>
-              <w:t>5</w:t>
+              <w:t>11</w:t>
             </w:r>
             <w:r>
               <w:rPr>
@@ -1206,6 +1217,8 @@
               <w:fldChar w:fldCharType="end"/>
             </w:r>
           </w:hyperlink>
+          <w:bookmarkStart w:id="0" w:name="_GoBack"/>
+          <w:bookmarkEnd w:id="0"/>
         </w:p>
         <w:p>
           <w:r>
@@ -1238,22 +1251,22 @@
       <w:pPr>
         <w:pStyle w:val="Titre1"/>
       </w:pPr>
-      <w:bookmarkStart w:id="0" w:name="_Toc410719825"/>
+      <w:bookmarkStart w:id="1" w:name="_Toc410904089"/>
       <w:r>
         <w:lastRenderedPageBreak/>
         <w:t>Description du projet</w:t>
       </w:r>
-      <w:bookmarkEnd w:id="0"/>
+      <w:bookmarkEnd w:id="1"/>
     </w:p>
     <w:p>
       <w:pPr>
         <w:pStyle w:val="Titre2"/>
       </w:pPr>
-      <w:bookmarkStart w:id="1" w:name="_Toc410719826"/>
+      <w:bookmarkStart w:id="2" w:name="_Toc410904090"/>
       <w:r>
         <w:t>Objectifs</w:t>
       </w:r>
-      <w:bookmarkEnd w:id="1"/>
+      <w:bookmarkEnd w:id="2"/>
     </w:p>
     <w:p>
       <w:r>
@@ -1264,11 +1277,11 @@
       <w:pPr>
         <w:pStyle w:val="Titre2"/>
       </w:pPr>
-      <w:bookmarkStart w:id="2" w:name="_Toc410719827"/>
+      <w:bookmarkStart w:id="3" w:name="_Toc410904091"/>
       <w:r>
         <w:t>Description détaillée</w:t>
       </w:r>
-      <w:bookmarkEnd w:id="2"/>
+      <w:bookmarkEnd w:id="3"/>
     </w:p>
     <w:p>
       <w:r>
@@ -1453,14 +1466,14 @@
       <w:pPr>
         <w:pStyle w:val="Titre2"/>
       </w:pPr>
-      <w:bookmarkStart w:id="3" w:name="_Toc410719828"/>
+      <w:bookmarkStart w:id="4" w:name="_Toc410904092"/>
       <w:r>
         <w:t>Rôles et justification</w:t>
       </w:r>
       <w:r>
         <w:t>s</w:t>
       </w:r>
-      <w:bookmarkEnd w:id="3"/>
+      <w:bookmarkEnd w:id="4"/>
     </w:p>
     <w:tbl>
       <w:tblPr>
@@ -1696,11 +1709,11 @@
       <w:pPr>
         <w:pStyle w:val="Titre2"/>
       </w:pPr>
-      <w:bookmarkStart w:id="4" w:name="_Toc410719829"/>
+      <w:bookmarkStart w:id="5" w:name="_Toc410904093"/>
       <w:r>
         <w:t>Type d’application</w:t>
       </w:r>
-      <w:bookmarkEnd w:id="4"/>
+      <w:bookmarkEnd w:id="5"/>
     </w:p>
     <w:p>
       <w:r>
@@ -1717,14 +1730,14 @@
       <w:pPr>
         <w:pStyle w:val="Titre2"/>
       </w:pPr>
-      <w:bookmarkStart w:id="5" w:name="_Toc410719830"/>
+      <w:bookmarkStart w:id="6" w:name="_Toc410904094"/>
       <w:r>
         <w:t>Technologies impliquées</w:t>
       </w:r>
-      <w:bookmarkEnd w:id="5"/>
       <w:r>
         <w:t xml:space="preserve"> et langages utilisés</w:t>
       </w:r>
+      <w:bookmarkEnd w:id="6"/>
     </w:p>
     <w:p>
       <w:pPr>
@@ -1936,11 +1949,11 @@
       <w:pPr>
         <w:pStyle w:val="Titre1"/>
       </w:pPr>
-      <w:bookmarkStart w:id="6" w:name="_Toc410719831"/>
+      <w:bookmarkStart w:id="7" w:name="_Toc410904095"/>
       <w:r>
         <w:t>Prototypes de l’application</w:t>
       </w:r>
-      <w:bookmarkEnd w:id="6"/>
+      <w:bookmarkEnd w:id="7"/>
     </w:p>
     <w:p>
       <w:r>
@@ -2168,7 +2181,6 @@
           <w:szCs w:val="28"/>
         </w:rPr>
       </w:pPr>
-      <w:bookmarkStart w:id="7" w:name="_Toc410719832"/>
       <w:r>
         <w:br w:type="page"/>
       </w:r>
@@ -2177,11 +2189,12 @@
       <w:pPr>
         <w:pStyle w:val="Titre1"/>
       </w:pPr>
+      <w:bookmarkStart w:id="8" w:name="_Toc410904096"/>
       <w:r>
         <w:lastRenderedPageBreak/>
         <w:t>Scénarios</w:t>
       </w:r>
-      <w:bookmarkEnd w:id="7"/>
+      <w:bookmarkEnd w:id="8"/>
     </w:p>
     <w:tbl>
       <w:tblPr>
@@ -6173,10 +6186,7 @@
               <w:t xml:space="preserve">En tant </w:t>
             </w:r>
             <w:r>
-              <w:t xml:space="preserve">qu’utilisateur, je veux </w:t>
-            </w:r>
-            <w:r>
-              <w:t>que mon vaisseau se déplace avec une jauge d’énergie.</w:t>
+              <w:t>qu’utilisateur, je veux que mon vaisseau se déplace avec une jauge d’énergie.</w:t>
             </w:r>
           </w:p>
         </w:tc>
@@ -6361,10 +6371,7 @@
               <w:t xml:space="preserve">En tant </w:t>
             </w:r>
             <w:r>
-              <w:t xml:space="preserve">qu’utilisateur, je veux </w:t>
-            </w:r>
-            <w:r>
-              <w:t>que mon vaisseau ait une santé que l’on peut affaiblir.</w:t>
+              <w:t>qu’utilisateur, je veux que mon vaisseau ait une santé que l’on peut affaiblir.</w:t>
             </w:r>
           </w:p>
         </w:tc>
@@ -6549,10 +6556,7 @@
               <w:t xml:space="preserve">En tant </w:t>
             </w:r>
             <w:r>
-              <w:t xml:space="preserve">qu’utilisateur, je veux </w:t>
-            </w:r>
-            <w:r>
-              <w:t>que le tableau se finisse par une ligne d’arrivée.</w:t>
+              <w:t>qu’utilisateur, je veux que le tableau se finisse par une ligne d’arrivée.</w:t>
             </w:r>
           </w:p>
         </w:tc>
@@ -6738,10 +6742,7 @@
               <w:t xml:space="preserve">En tant </w:t>
             </w:r>
             <w:r>
-              <w:t xml:space="preserve">qu’utilisateur, je veux diriger mon vaisseau </w:t>
-            </w:r>
-            <w:r>
-              <w:t>ait une vitesse initiale et un canon pour le projeter.</w:t>
+              <w:t>qu’utilisateur, je veux diriger mon vaisseau ait une vitesse initiale et un canon pour le projeter.</w:t>
             </w:r>
           </w:p>
         </w:tc>
@@ -6926,10 +6927,7 @@
               <w:t xml:space="preserve">En tant </w:t>
             </w:r>
             <w:r>
-              <w:t xml:space="preserve">qu’utilisateur, je veux </w:t>
-            </w:r>
-            <w:r>
-              <w:t>pouvoir changer de niveau à l’aide d’une interface différente à celle du départ.</w:t>
+              <w:t>qu’utilisateur, je veux pouvoir changer de niveau à l’aide d’une interface différente à celle du départ.</w:t>
             </w:r>
           </w:p>
         </w:tc>
@@ -7046,14 +7044,14 @@
       <w:pPr>
         <w:pStyle w:val="Titre1"/>
       </w:pPr>
-      <w:bookmarkStart w:id="8" w:name="_Toc410719833"/>
+      <w:bookmarkStart w:id="9" w:name="_Toc410904097"/>
       <w:r>
         <w:t>Diagramme de classe</w:t>
       </w:r>
       <w:r>
         <w:t>s</w:t>
       </w:r>
-      <w:bookmarkEnd w:id="8"/>
+      <w:bookmarkEnd w:id="9"/>
     </w:p>
     <w:p>
       <w:r>
@@ -7115,19 +7113,76 @@
       <w:pPr>
         <w:pStyle w:val="Titre1"/>
       </w:pPr>
-      <w:bookmarkStart w:id="9" w:name="_Toc410719834"/>
+      <w:bookmarkStart w:id="10" w:name="_Toc410904098"/>
       <w:r>
         <w:lastRenderedPageBreak/>
         <w:t>Échéancier</w:t>
       </w:r>
-      <w:bookmarkEnd w:id="9"/>
+      <w:bookmarkEnd w:id="10"/>
     </w:p>
     <w:p>
-      <w:bookmarkStart w:id="10" w:name="_GoBack"/>
-      <w:bookmarkEnd w:id="10"/>
+      <w:r>
+        <w:rPr>
+          <w:noProof/>
+          <w:lang w:eastAsia="fr-CA"/>
+        </w:rPr>
+        <w:drawing>
+          <wp:inline distT="0" distB="0" distL="0" distR="0" wp14:anchorId="31B7D237" wp14:editId="153D9DED">
+            <wp:extent cx="5486400" cy="4364710"/>
+            <wp:effectExtent l="0" t="0" r="0" b="0"/>
+            <wp:docPr id="9" name="Image 9"/>
+            <wp:cNvGraphicFramePr>
+              <a:graphicFrameLocks xmlns:a="http://schemas.openxmlformats.org/drawingml/2006/main" noChangeAspect="1"/>
+            </wp:cNvGraphicFramePr>
+            <a:graphic xmlns:a="http://schemas.openxmlformats.org/drawingml/2006/main">
+              <a:graphicData uri="http://schemas.openxmlformats.org/drawingml/2006/picture">
+                <pic:pic xmlns:pic="http://schemas.openxmlformats.org/drawingml/2006/picture">
+                  <pic:nvPicPr>
+                    <pic:cNvPr id="0" name="Picture 3"/>
+                    <pic:cNvPicPr>
+                      <a:picLocks noChangeAspect="1" noChangeArrowheads="1"/>
+                    </pic:cNvPicPr>
+                  </pic:nvPicPr>
+                  <pic:blipFill>
+                    <a:blip r:embed="rId19" cstate="print">
+                      <a:extLst>
+                        <a:ext uri="{28A0092B-C50C-407E-A947-70E740481C1C}">
+                          <a14:useLocalDpi xmlns:a14="http://schemas.microsoft.com/office/drawing/2010/main" val="0"/>
+                        </a:ext>
+                      </a:extLst>
+                    </a:blip>
+                    <a:srcRect/>
+                    <a:stretch>
+                      <a:fillRect/>
+                    </a:stretch>
+                  </pic:blipFill>
+                  <pic:spPr bwMode="auto">
+                    <a:xfrm>
+                      <a:off x="0" y="0"/>
+                      <a:ext cx="5486400" cy="4364710"/>
+                    </a:xfrm>
+                    <a:prstGeom prst="rect">
+                      <a:avLst/>
+                    </a:prstGeom>
+                    <a:noFill/>
+                    <a:ln>
+                      <a:noFill/>
+                    </a:ln>
+                  </pic:spPr>
+                </pic:pic>
+              </a:graphicData>
+            </a:graphic>
+          </wp:inline>
+        </w:drawing>
+      </w:r>
+    </w:p>
+    <w:p>
+      <w:r>
+        <w:t>Pour une meilleure vue de l’échéancier, le fichier Microsoft Project est disponible dans le SVN du projet.</w:t>
+      </w:r>
     </w:p>
     <w:sectPr>
-      <w:footerReference w:type="first" r:id="rId19"/>
+      <w:footerReference w:type="first" r:id="rId20"/>
       <w:pgSz w:w="12240" w:h="15840"/>
       <w:pgMar w:top="1440" w:right="1800" w:bottom="1440" w:left="1800" w:header="708" w:footer="708" w:gutter="0"/>
       <w:pgNumType w:start="1"/>
@@ -7270,6 +7325,7 @@
         <w:dataBinding w:prefixMappings="xmlns:ns0='http://purl.org/dc/elements/1.1/' xmlns:ns1='http://schemas.openxmlformats.org/package/2006/metadata/core-properties' " w:xpath="/ns1:coreProperties[1]/ns0:title[1]" w:storeItemID="{6C3C8BC8-F283-45AE-878A-BAB7291924A1}"/>
         <w:text/>
       </w:sdtPr>
+      <w:sdtEndPr/>
       <w:sdtContent>
         <w:r>
           <w:t>Dossier de conception</w:t>
@@ -7400,6 +7456,7 @@
         <w:dataBinding w:prefixMappings="xmlns:ns0='http://purl.org/dc/elements/1.1/' xmlns:ns1='http://schemas.openxmlformats.org/package/2006/metadata/core-properties' " w:xpath="/ns1:coreProperties[1]/ns0:title[1]" w:storeItemID="{6C3C8BC8-F283-45AE-878A-BAB7291924A1}"/>
         <w:text/>
       </w:sdtPr>
+      <w:sdtEndPr/>
       <w:sdtContent>
         <w:r>
           <w:t>Dossier de conception</w:t>
@@ -10886,6 +10943,7 @@
   <w:style w:type="character" w:default="1" w:styleId="Policepardfaut">
     <w:name w:val="Default Paragraph Font"/>
     <w:uiPriority w:val="1"/>
+    <w:semiHidden/>
     <w:unhideWhenUsed/>
   </w:style>
   <w:style w:type="table" w:default="1" w:styleId="TableauNormal">
@@ -11516,13 +11574,6 @@
 
 <file path=word/glossary/fontTable.xml><?xml version="1.0" encoding="utf-8"?>
 <w:fonts xmlns:mc="http://schemas.openxmlformats.org/markup-compatibility/2006" xmlns:r="http://schemas.openxmlformats.org/officeDocument/2006/relationships" xmlns:w="http://schemas.openxmlformats.org/wordprocessingml/2006/main" xmlns:w14="http://schemas.microsoft.com/office/word/2010/wordml" xmlns:w15="http://schemas.microsoft.com/office/word/2012/wordml" mc:Ignorable="w14 w15">
-  <w:font w:name="Times New Roman">
-    <w:panose1 w:val="02020603050405020304"/>
-    <w:charset w:val="00"/>
-    <w:family w:val="roman"/>
-    <w:pitch w:val="variable"/>
-    <w:sig w:usb0="E0002EFF" w:usb1="C0007843" w:usb2="00000009" w:usb3="00000000" w:csb0="000001FF" w:csb1="00000000"/>
-  </w:font>
   <w:font w:name="Century Schoolbook">
     <w:panose1 w:val="02040604050505020304"/>
     <w:charset w:val="00"/>
@@ -11536,6 +11587,13 @@
     <w:family w:val="swiss"/>
     <w:pitch w:val="variable"/>
     <w:sig w:usb0="E00002FF" w:usb1="4000ACFF" w:usb2="00000001" w:usb3="00000000" w:csb0="0000019F" w:csb1="00000000"/>
+  </w:font>
+  <w:font w:name="Times New Roman">
+    <w:panose1 w:val="02020603050405020304"/>
+    <w:charset w:val="00"/>
+    <w:family w:val="roman"/>
+    <w:pitch w:val="variable"/>
+    <w:sig w:usb0="E0002EFF" w:usb1="C0007843" w:usb2="00000009" w:usb3="00000000" w:csb0="000001FF" w:csb1="00000000"/>
   </w:font>
   <w:font w:name="Courier New">
     <w:panose1 w:val="02070309020205020404"/>
@@ -11598,6 +11656,7 @@
   </w:compat>
   <w:rsids>
     <w:rsidRoot w:val="008B1D4F"/>
+    <w:rsid w:val="005E728A"/>
     <w:rsid w:val="00723C2B"/>
     <w:rsid w:val="007748DE"/>
     <w:rsid w:val="007A7BE8"/>
@@ -12410,7 +12469,7 @@
 </file>
 
 <file path=customXml/itemProps1.xml><?xml version="1.0" encoding="utf-8"?>
-<ds:datastoreItem xmlns:ds="http://schemas.openxmlformats.org/officeDocument/2006/customXml" ds:itemID="{E2A490FF-6B57-4B2D-A6AB-2F3108909AE5}">
+<ds:datastoreItem xmlns:ds="http://schemas.openxmlformats.org/officeDocument/2006/customXml" ds:itemID="{AE38FC3D-AF01-4474-86CC-75C454222E69}">
   <ds:schemaRefs>
     <ds:schemaRef ds:uri="http://schemas.openxmlformats.org/officeDocument/2006/bibliography"/>
   </ds:schemaRefs>

</xml_diff>

<commit_message>
Ajout d'informations dans la description ainsi qu'un update de la table des matières.
</commit_message>
<xml_diff>
--- a/src/docs/Dossier de conception.docx
+++ b/src/docs/Dossier de conception.docx
@@ -1,6 +1,6 @@
 
 <file path=word/document.xml><?xml version="1.0" encoding="utf-8"?>
-<w:document xmlns:wpc="http://schemas.microsoft.com/office/word/2010/wordprocessingCanvas" xmlns:mc="http://schemas.openxmlformats.org/markup-compatibility/2006" xmlns:o="urn:schemas-microsoft-com:office:office" xmlns:r="http://schemas.openxmlformats.org/officeDocument/2006/relationships" xmlns:m="http://schemas.openxmlformats.org/officeDocument/2006/math" xmlns:v="urn:schemas-microsoft-com:vml" xmlns:wp14="http://schemas.microsoft.com/office/word/2010/wordprocessingDrawing" xmlns:wp="http://schemas.openxmlformats.org/drawingml/2006/wordprocessingDrawing" xmlns:w10="urn:schemas-microsoft-com:office:word" xmlns:w="http://schemas.openxmlformats.org/wordprocessingml/2006/main" xmlns:w14="http://schemas.microsoft.com/office/word/2010/wordml" xmlns:w15="http://schemas.microsoft.com/office/word/2012/wordml" xmlns:wpg="http://schemas.microsoft.com/office/word/2010/wordprocessingGroup" xmlns:wpi="http://schemas.microsoft.com/office/word/2010/wordprocessingInk" xmlns:wne="http://schemas.microsoft.com/office/word/2006/wordml" xmlns:wps="http://schemas.microsoft.com/office/word/2010/wordprocessingShape" mc:Ignorable="w14 w15 wp14">
+<w:document xmlns:wpc="http://schemas.microsoft.com/office/word/2010/wordprocessingCanvas" xmlns:mc="http://schemas.openxmlformats.org/markup-compatibility/2006" xmlns:o="urn:schemas-microsoft-com:office:office" xmlns:r="http://schemas.openxmlformats.org/officeDocument/2006/relationships" xmlns:m="http://schemas.openxmlformats.org/officeDocument/2006/math" xmlns:v="urn:schemas-microsoft-com:vml" xmlns:wp14="http://schemas.microsoft.com/office/word/2010/wordprocessingDrawing" xmlns:wp="http://schemas.openxmlformats.org/drawingml/2006/wordprocessingDrawing" xmlns:w10="urn:schemas-microsoft-com:office:word" xmlns:w="http://schemas.openxmlformats.org/wordprocessingml/2006/main" xmlns:w14="http://schemas.microsoft.com/office/word/2010/wordml" xmlns:wpg="http://schemas.microsoft.com/office/word/2010/wordprocessingGroup" xmlns:wpi="http://schemas.microsoft.com/office/word/2010/wordprocessingInk" xmlns:wne="http://schemas.microsoft.com/office/word/2006/wordml" xmlns:wps="http://schemas.microsoft.com/office/word/2010/wordprocessingShape" mc:Ignorable="w14 wp14">
   <w:body>
     <w:sdt>
       <w:sdtPr>
@@ -416,12 +416,12 @@
         <w:spacing w:after="0"/>
         <w:jc w:val="center"/>
         <w:sectPr>
-          <w:headerReference w:type="even" r:id="rId8"/>
-          <w:headerReference w:type="default" r:id="rId9"/>
-          <w:footerReference w:type="even" r:id="rId10"/>
-          <w:footerReference w:type="default" r:id="rId11"/>
-          <w:headerReference w:type="first" r:id="rId12"/>
-          <w:footerReference w:type="first" r:id="rId13"/>
+          <w:headerReference w:type="even" r:id="rId9"/>
+          <w:headerReference w:type="default" r:id="rId10"/>
+          <w:footerReference w:type="even" r:id="rId11"/>
+          <w:footerReference w:type="default" r:id="rId12"/>
+          <w:headerReference w:type="first" r:id="rId13"/>
+          <w:footerReference w:type="first" r:id="rId14"/>
           <w:pgSz w:w="12240" w:h="15840"/>
           <w:pgMar w:top="1440" w:right="1800" w:bottom="1440" w:left="1800" w:header="708" w:footer="708" w:gutter="0"/>
           <w:cols w:space="708"/>
@@ -511,7 +511,7 @@
         </w:p>
         <w:p>
           <w:pPr>
-            <w:pStyle w:val="TM1"/>
+            <w:pStyle w:val="TOC1"/>
             <w:tabs>
               <w:tab w:val="right" w:leader="dot" w:pos="8630"/>
             </w:tabs>
@@ -533,7 +533,7 @@
           <w:hyperlink w:anchor="_Toc410904089" w:history="1">
             <w:r>
               <w:rPr>
-                <w:rStyle w:val="Lienhypertexte"/>
+                <w:rStyle w:val="Hyperlink"/>
                 <w:noProof/>
               </w:rPr>
               <w:t>Description du projet</w:t>
@@ -590,7 +590,7 @@
         </w:p>
         <w:p>
           <w:pPr>
-            <w:pStyle w:val="TM2"/>
+            <w:pStyle w:val="TOC2"/>
             <w:tabs>
               <w:tab w:val="right" w:leader="dot" w:pos="8630"/>
             </w:tabs>
@@ -603,7 +603,7 @@
           <w:hyperlink w:anchor="_Toc410904090" w:history="1">
             <w:r>
               <w:rPr>
-                <w:rStyle w:val="Lienhypertexte"/>
+                <w:rStyle w:val="Hyperlink"/>
                 <w:noProof/>
               </w:rPr>
               <w:t>Objectifs</w:t>
@@ -660,7 +660,7 @@
         </w:p>
         <w:p>
           <w:pPr>
-            <w:pStyle w:val="TM2"/>
+            <w:pStyle w:val="TOC2"/>
             <w:tabs>
               <w:tab w:val="right" w:leader="dot" w:pos="8630"/>
             </w:tabs>
@@ -673,7 +673,7 @@
           <w:hyperlink w:anchor="_Toc410904091" w:history="1">
             <w:r>
               <w:rPr>
-                <w:rStyle w:val="Lienhypertexte"/>
+                <w:rStyle w:val="Hyperlink"/>
                 <w:noProof/>
               </w:rPr>
               <w:t>Description détaillée</w:t>
@@ -730,7 +730,7 @@
         </w:p>
         <w:p>
           <w:pPr>
-            <w:pStyle w:val="TM2"/>
+            <w:pStyle w:val="TOC2"/>
             <w:tabs>
               <w:tab w:val="right" w:leader="dot" w:pos="8630"/>
             </w:tabs>
@@ -743,7 +743,7 @@
           <w:hyperlink w:anchor="_Toc410904092" w:history="1">
             <w:r>
               <w:rPr>
-                <w:rStyle w:val="Lienhypertexte"/>
+                <w:rStyle w:val="Hyperlink"/>
                 <w:noProof/>
               </w:rPr>
               <w:t>Rôles et justifications</w:t>
@@ -787,7 +787,7 @@
                 <w:noProof/>
                 <w:webHidden/>
               </w:rPr>
-              <w:t>2</w:t>
+              <w:t>3</w:t>
             </w:r>
             <w:r>
               <w:rPr>
@@ -800,7 +800,7 @@
         </w:p>
         <w:p>
           <w:pPr>
-            <w:pStyle w:val="TM2"/>
+            <w:pStyle w:val="TOC2"/>
             <w:tabs>
               <w:tab w:val="right" w:leader="dot" w:pos="8630"/>
             </w:tabs>
@@ -813,7 +813,7 @@
           <w:hyperlink w:anchor="_Toc410904093" w:history="1">
             <w:r>
               <w:rPr>
-                <w:rStyle w:val="Lienhypertexte"/>
+                <w:rStyle w:val="Hyperlink"/>
                 <w:noProof/>
               </w:rPr>
               <w:t>Type d’application</w:t>
@@ -857,7 +857,7 @@
                 <w:noProof/>
                 <w:webHidden/>
               </w:rPr>
-              <w:t>2</w:t>
+              <w:t>3</w:t>
             </w:r>
             <w:r>
               <w:rPr>
@@ -870,7 +870,7 @@
         </w:p>
         <w:p>
           <w:pPr>
-            <w:pStyle w:val="TM2"/>
+            <w:pStyle w:val="TOC2"/>
             <w:tabs>
               <w:tab w:val="right" w:leader="dot" w:pos="8630"/>
             </w:tabs>
@@ -883,7 +883,7 @@
           <w:hyperlink w:anchor="_Toc410904094" w:history="1">
             <w:r>
               <w:rPr>
-                <w:rStyle w:val="Lienhypertexte"/>
+                <w:rStyle w:val="Hyperlink"/>
                 <w:noProof/>
               </w:rPr>
               <w:t>Technologies impliquées et langages utilisés</w:t>
@@ -927,7 +927,7 @@
                 <w:noProof/>
                 <w:webHidden/>
               </w:rPr>
-              <w:t>2</w:t>
+              <w:t>3</w:t>
             </w:r>
             <w:r>
               <w:rPr>
@@ -940,7 +940,7 @@
         </w:p>
         <w:p>
           <w:pPr>
-            <w:pStyle w:val="TM1"/>
+            <w:pStyle w:val="TOC1"/>
             <w:tabs>
               <w:tab w:val="right" w:leader="dot" w:pos="8630"/>
             </w:tabs>
@@ -953,7 +953,7 @@
           <w:hyperlink w:anchor="_Toc410904095" w:history="1">
             <w:r>
               <w:rPr>
-                <w:rStyle w:val="Lienhypertexte"/>
+                <w:rStyle w:val="Hyperlink"/>
                 <w:noProof/>
               </w:rPr>
               <w:t>Prototypes de l’application</w:t>
@@ -997,7 +997,7 @@
                 <w:noProof/>
                 <w:webHidden/>
               </w:rPr>
-              <w:t>3</w:t>
+              <w:t>4</w:t>
             </w:r>
             <w:r>
               <w:rPr>
@@ -1010,7 +1010,7 @@
         </w:p>
         <w:p>
           <w:pPr>
-            <w:pStyle w:val="TM1"/>
+            <w:pStyle w:val="TOC1"/>
             <w:tabs>
               <w:tab w:val="right" w:leader="dot" w:pos="8630"/>
             </w:tabs>
@@ -1023,7 +1023,7 @@
           <w:hyperlink w:anchor="_Toc410904096" w:history="1">
             <w:r>
               <w:rPr>
-                <w:rStyle w:val="Lienhypertexte"/>
+                <w:rStyle w:val="Hyperlink"/>
                 <w:noProof/>
               </w:rPr>
               <w:t>Scénarios</w:t>
@@ -1067,7 +1067,7 @@
                 <w:noProof/>
                 <w:webHidden/>
               </w:rPr>
-              <w:t>5</w:t>
+              <w:t>6</w:t>
             </w:r>
             <w:r>
               <w:rPr>
@@ -1080,7 +1080,7 @@
         </w:p>
         <w:p>
           <w:pPr>
-            <w:pStyle w:val="TM1"/>
+            <w:pStyle w:val="TOC1"/>
             <w:tabs>
               <w:tab w:val="right" w:leader="dot" w:pos="8630"/>
             </w:tabs>
@@ -1093,7 +1093,7 @@
           <w:hyperlink w:anchor="_Toc410904097" w:history="1">
             <w:r>
               <w:rPr>
-                <w:rStyle w:val="Lienhypertexte"/>
+                <w:rStyle w:val="Hyperlink"/>
                 <w:noProof/>
               </w:rPr>
               <w:t>Diagramme de classes</w:t>
@@ -1137,7 +1137,7 @@
                 <w:noProof/>
                 <w:webHidden/>
               </w:rPr>
-              <w:t>10</w:t>
+              <w:t>12</w:t>
             </w:r>
             <w:r>
               <w:rPr>
@@ -1150,7 +1150,7 @@
         </w:p>
         <w:p>
           <w:pPr>
-            <w:pStyle w:val="TM1"/>
+            <w:pStyle w:val="TOC1"/>
             <w:tabs>
               <w:tab w:val="right" w:leader="dot" w:pos="8630"/>
             </w:tabs>
@@ -1163,7 +1163,7 @@
           <w:hyperlink w:anchor="_Toc410904098" w:history="1">
             <w:r>
               <w:rPr>
-                <w:rStyle w:val="Lienhypertexte"/>
+                <w:rStyle w:val="Hyperlink"/>
                 <w:noProof/>
               </w:rPr>
               <w:t>Échéancier</w:t>
@@ -1207,7 +1207,7 @@
                 <w:noProof/>
                 <w:webHidden/>
               </w:rPr>
-              <w:t>11</w:t>
+              <w:t>13</w:t>
             </w:r>
             <w:r>
               <w:rPr>
@@ -1217,8 +1217,6 @@
               <w:fldChar w:fldCharType="end"/>
             </w:r>
           </w:hyperlink>
-          <w:bookmarkStart w:id="0" w:name="_GoBack"/>
-          <w:bookmarkEnd w:id="0"/>
         </w:p>
         <w:p>
           <w:r>
@@ -1249,24 +1247,23 @@
     </w:p>
     <w:p>
       <w:pPr>
-        <w:pStyle w:val="Titre1"/>
-      </w:pPr>
-      <w:bookmarkStart w:id="1" w:name="_Toc410904089"/>
+        <w:pStyle w:val="Heading1"/>
+      </w:pPr>
+      <w:bookmarkStart w:id="0" w:name="_Toc410904089"/>
       <w:r>
-        <w:lastRenderedPageBreak/>
         <w:t>Description du projet</w:t>
       </w:r>
-      <w:bookmarkEnd w:id="1"/>
+      <w:bookmarkEnd w:id="0"/>
     </w:p>
     <w:p>
       <w:pPr>
-        <w:pStyle w:val="Titre2"/>
-      </w:pPr>
-      <w:bookmarkStart w:id="2" w:name="_Toc410904090"/>
+        <w:pStyle w:val="Heading2"/>
+      </w:pPr>
+      <w:bookmarkStart w:id="1" w:name="_Toc410904090"/>
       <w:r>
         <w:t>Objectifs</w:t>
       </w:r>
-      <w:bookmarkEnd w:id="2"/>
+      <w:bookmarkEnd w:id="1"/>
     </w:p>
     <w:p>
       <w:r>
@@ -1275,13 +1272,32 @@
     </w:p>
     <w:p>
       <w:pPr>
-        <w:pStyle w:val="Titre2"/>
-      </w:pPr>
-      <w:bookmarkStart w:id="3" w:name="_Toc410904091"/>
+        <w:pStyle w:val="Heading2"/>
+      </w:pPr>
+      <w:bookmarkStart w:id="2" w:name="_Toc410904091"/>
       <w:r>
         <w:t>Description détaillée</w:t>
       </w:r>
-      <w:bookmarkEnd w:id="3"/>
+      <w:bookmarkEnd w:id="2"/>
+    </w:p>
+    <w:p>
+      <w:pPr>
+        <w:pStyle w:val="ListParagraph"/>
+        <w:numPr>
+          <w:ilvl w:val="1"/>
+          <w:numId w:val="33"/>
+        </w:numPr>
+        <w:spacing w:line="240" w:lineRule="auto"/>
+        <w:rPr>
+          <w:u w:val="single"/>
+        </w:rPr>
+      </w:pPr>
+      <w:r>
+        <w:rPr>
+          <w:u w:val="single"/>
+        </w:rPr>
+        <w:t>La Physique</w:t>
+      </w:r>
     </w:p>
     <w:p>
       <w:r>
@@ -1297,7 +1313,16 @@
         <w:t>la gravitation newtonienne sera nécessaire.</w:t>
       </w:r>
       <w:r>
-        <w:t xml:space="preserve"> En ce sens, nous utiliserons la formule suivante pour calculer la force exercée par les astres sur le vaisseau :</w:t>
+        <w:t xml:space="preserve"> En ce sens, nous utiliserons la formule suivante pour calculer la force exercée par les astres sur le vaisseau</w:t>
+      </w:r>
+      <w:r>
+        <w:rPr>
+          <w:rStyle w:val="FootnoteReference"/>
+        </w:rPr>
+        <w:footnoteReference w:id="1"/>
+      </w:r>
+      <w:r>
+        <w:t> :</w:t>
       </w:r>
     </w:p>
     <w:p>
@@ -1432,19 +1457,126 @@
     </w:p>
     <w:p>
       <w:r>
+        <w:rPr>
+          <w:noProof/>
+          <w:lang w:eastAsia="fr-CA"/>
+        </w:rPr>
+        <w:drawing>
+          <wp:anchor distT="0" distB="0" distL="114300" distR="114300" simplePos="0" relativeHeight="251658240" behindDoc="1" locked="0" layoutInCell="1" allowOverlap="1" wp14:anchorId="24631A76" wp14:editId="7A212E60">
+            <wp:simplePos x="0" y="0"/>
+            <wp:positionH relativeFrom="column">
+              <wp:posOffset>901460</wp:posOffset>
+            </wp:positionH>
+            <wp:positionV relativeFrom="paragraph">
+              <wp:posOffset>1196831</wp:posOffset>
+            </wp:positionV>
+            <wp:extent cx="3493698" cy="2380891"/>
+            <wp:effectExtent l="0" t="0" r="0" b="635"/>
+            <wp:wrapNone/>
+            <wp:docPr id="7" name="Picture 7"/>
+            <wp:cNvGraphicFramePr>
+              <a:graphicFrameLocks xmlns:a="http://schemas.openxmlformats.org/drawingml/2006/main" noChangeAspect="1"/>
+            </wp:cNvGraphicFramePr>
+            <a:graphic xmlns:a="http://schemas.openxmlformats.org/drawingml/2006/main">
+              <a:graphicData uri="http://schemas.openxmlformats.org/drawingml/2006/picture">
+                <pic:pic xmlns:pic="http://schemas.openxmlformats.org/drawingml/2006/picture">
+                  <pic:nvPicPr>
+                    <pic:cNvPr id="0" name="formules.PNG"/>
+                    <pic:cNvPicPr/>
+                  </pic:nvPicPr>
+                  <pic:blipFill>
+                    <a:blip r:embed="rId15">
+                      <a:extLst>
+                        <a:ext uri="{28A0092B-C50C-407E-A947-70E740481C1C}">
+                          <a14:useLocalDpi xmlns:a14="http://schemas.microsoft.com/office/drawing/2010/main" val="0"/>
+                        </a:ext>
+                      </a:extLst>
+                    </a:blip>
+                    <a:stretch>
+                      <a:fillRect/>
+                    </a:stretch>
+                  </pic:blipFill>
+                  <pic:spPr>
+                    <a:xfrm>
+                      <a:off x="0" y="0"/>
+                      <a:ext cx="3493698" cy="2380891"/>
+                    </a:xfrm>
+                    <a:prstGeom prst="rect">
+                      <a:avLst/>
+                    </a:prstGeom>
+                  </pic:spPr>
+                </pic:pic>
+              </a:graphicData>
+            </a:graphic>
+            <wp14:sizeRelH relativeFrom="page">
+              <wp14:pctWidth>0</wp14:pctWidth>
+            </wp14:sizeRelH>
+            <wp14:sizeRelV relativeFrom="page">
+              <wp14:pctHeight>0</wp14:pctHeight>
+            </wp14:sizeRelV>
+          </wp:anchor>
+        </w:drawing>
+      </w:r>
+      <w:r>
         <w:t>De plus, il sera question des sommes des forces influençant le vaisseau provenant des différentes planètes du système pour que sa direction soit j</w:t>
       </w:r>
       <w:r>
         <w:t xml:space="preserve">ugée comme réelle. Le mouvement du vaisseau sera calculé grâce </w:t>
       </w:r>
       <w:r>
-        <w:t xml:space="preserve">à la cinématique. Pour ce qui est de la réussite des niveaux (scénario), il y aura une petite jauge à essence qui affichera la quantité d’essence restante </w:t>
+        <w:t>à la cinématique</w:t>
+      </w:r>
+      <w:r>
+        <w:rPr>
+          <w:rStyle w:val="FootnoteReference"/>
+        </w:rPr>
+        <w:footnoteReference w:id="2"/>
+      </w:r>
+      <w:r>
+        <w:t xml:space="preserve">. </w:t>
+      </w:r>
+      <w:r>
+        <w:t>La cinématique est l’étude des mouvements qui incluent la notion du temps. En ce sens, les formules de la cinématique comprenant le temps, la vitesse, la position de l’objet et son accélération seront indispensables. Elles seront au cœur de notre moteur physique.</w:t>
+      </w:r>
+    </w:p>
+    <w:p/>
+    <w:p/>
+    <w:p/>
+    <w:p/>
+    <w:p/>
+    <w:p>
+      <w:r>
+        <w:rPr>
+          <w:rStyle w:val="FootnoteReference"/>
+        </w:rPr>
+        <w:footnoteReference w:id="3"/>
+      </w:r>
+    </w:p>
+    <w:p>
+      <w:r>
+        <w:t xml:space="preserve">                                                                                                              </w:t>
+      </w:r>
+    </w:p>
+    <w:p>
+      <w:r>
+        <w:t xml:space="preserve">1.2 </w:t>
+      </w:r>
+      <w:r>
+        <w:rPr>
+          <w:u w:val="single"/>
+        </w:rPr>
+        <w:t>Conception des niveaux</w:t>
+      </w:r>
+    </w:p>
+    <w:p>
+      <w:r>
+        <w:t xml:space="preserve">Pour ce qui est de la réussite des niveaux (scénario), il y aura une petite jauge à essence qui affichera la quantité d’essence restante </w:t>
       </w:r>
       <w:r>
         <w:t>dans le</w:t>
       </w:r>
       <w:r>
-        <w:t xml:space="preserve"> vaisseau.</w:t>
+        <w:t xml:space="preserve"> vaisseau, voir la section des schémas dans ce même dossier de conception. Le but des concepteurs est de faire en sorte que les niveaux soient réalisables selon une trajectoire restreinte et calculée. En ce sens, l’utilisateur devra gérer sérieusement ses effectifs de carburant et devra aussi regarder par quel chemin il n’aura pas le choix de passer.</w:t>
       </w:r>
       <w:r>
         <w:t xml:space="preserve"> Préférablement, le trajet se voudra assez court pour que la difficulté du niveau soit </w:t>
@@ -1461,10 +1593,40 @@
       <w:r>
         <w:t>, il ne sera pas question d’avoir des trajets trop faciles ou impossibles.</w:t>
       </w:r>
+      <w:r>
+        <w:t xml:space="preserve"> Par ailleurs, une jauge de santé sera utilisée pour faire en sorte que les collisions avec les autres objets du système soient justifiables. Donc, plus le nombre de collisions sera élevé, plus la jauge de santé s’affaiblira.</w:t>
+      </w:r>
     </w:p>
     <w:p>
       <w:pPr>
-        <w:pStyle w:val="Titre2"/>
+        <w:pStyle w:val="ListParagraph"/>
+        <w:numPr>
+          <w:ilvl w:val="1"/>
+          <w:numId w:val="33"/>
+        </w:numPr>
+        <w:rPr>
+          <w:u w:val="single"/>
+        </w:rPr>
+      </w:pPr>
+      <w:r>
+        <w:rPr>
+          <w:u w:val="single"/>
+        </w:rPr>
+        <w:t>Interface et contrôles</w:t>
+      </w:r>
+    </w:p>
+    <w:p>
+      <w:r>
+        <w:t>Les contrôles seront situés sur le clavier de l’utilisateur. Ce seront probablement les flèches du pavé de jeu qui seront utilisées pour définir la direction du vaisseau. D’autres touches comme la lettre R pourront être pressées pour recommencer la partie. Pour ce qui est de l’interface, un écran d’accueil s’occupera de guider l’utilisateur à travers l’application. De cet écran, il pourra choisir de commencer au niveau 1, commencer à un niveau x, faire son propre niveau  et quitter le jeu.</w:t>
+      </w:r>
+    </w:p>
+    <w:p>
+      <w:bookmarkStart w:id="3" w:name="_GoBack"/>
+      <w:bookmarkEnd w:id="3"/>
+    </w:p>
+    <w:p>
+      <w:pPr>
+        <w:pStyle w:val="Heading2"/>
       </w:pPr>
       <w:bookmarkStart w:id="4" w:name="_Toc410904092"/>
       <w:r>
@@ -1477,7 +1639,7 @@
     </w:p>
     <w:tbl>
       <w:tblPr>
-        <w:tblStyle w:val="Grilledutableau"/>
+        <w:tblStyle w:val="TableGrid"/>
         <w:tblW w:w="9209" w:type="dxa"/>
         <w:jc w:val="center"/>
         <w:tblLook w:val="04A0" w:firstRow="1" w:lastRow="0" w:firstColumn="1" w:lastColumn="0" w:noHBand="0" w:noVBand="1"/>
@@ -1707,7 +1869,7 @@
     <w:p/>
     <w:p>
       <w:pPr>
-        <w:pStyle w:val="Titre2"/>
+        <w:pStyle w:val="Heading2"/>
       </w:pPr>
       <w:bookmarkStart w:id="5" w:name="_Toc410904093"/>
       <w:r>
@@ -1728,7 +1890,7 @@
     </w:p>
     <w:p>
       <w:pPr>
-        <w:pStyle w:val="Titre2"/>
+        <w:pStyle w:val="Heading2"/>
       </w:pPr>
       <w:bookmarkStart w:id="6" w:name="_Toc410904094"/>
       <w:r>
@@ -1741,7 +1903,7 @@
     </w:p>
     <w:p>
       <w:pPr>
-        <w:pStyle w:val="Paragraphedeliste"/>
+        <w:pStyle w:val="ListParagraph"/>
         <w:numPr>
           <w:ilvl w:val="0"/>
           <w:numId w:val="4"/>
@@ -1754,7 +1916,7 @@
     </w:p>
     <w:p>
       <w:pPr>
-        <w:pStyle w:val="Paragraphedeliste"/>
+        <w:pStyle w:val="ListParagraph"/>
         <w:numPr>
           <w:ilvl w:val="0"/>
           <w:numId w:val="4"/>
@@ -1767,7 +1929,7 @@
     </w:p>
     <w:p>
       <w:pPr>
-        <w:pStyle w:val="Paragraphedeliste"/>
+        <w:pStyle w:val="ListParagraph"/>
         <w:numPr>
           <w:ilvl w:val="0"/>
           <w:numId w:val="4"/>
@@ -1780,7 +1942,7 @@
     </w:p>
     <w:p>
       <w:pPr>
-        <w:pStyle w:val="Paragraphedeliste"/>
+        <w:pStyle w:val="ListParagraph"/>
         <w:numPr>
           <w:ilvl w:val="0"/>
           <w:numId w:val="4"/>
@@ -1796,7 +1958,7 @@
     </w:p>
     <w:p>
       <w:pPr>
-        <w:pStyle w:val="Paragraphedeliste"/>
+        <w:pStyle w:val="ListParagraph"/>
         <w:numPr>
           <w:ilvl w:val="0"/>
           <w:numId w:val="4"/>
@@ -1817,7 +1979,7 @@
     </w:p>
     <w:p>
       <w:pPr>
-        <w:pStyle w:val="Paragraphedeliste"/>
+        <w:pStyle w:val="ListParagraph"/>
         <w:numPr>
           <w:ilvl w:val="0"/>
           <w:numId w:val="4"/>
@@ -1832,7 +1994,7 @@
     </w:p>
     <w:p>
       <w:pPr>
-        <w:pStyle w:val="Paragraphedeliste"/>
+        <w:pStyle w:val="ListParagraph"/>
         <w:numPr>
           <w:ilvl w:val="1"/>
           <w:numId w:val="5"/>
@@ -1840,7 +2002,6 @@
         <w:ind w:left="811" w:hanging="357"/>
       </w:pPr>
       <w:r>
-        <w:lastRenderedPageBreak/>
         <w:t xml:space="preserve">Plugin </w:t>
       </w:r>
       <w:proofErr w:type="spellStart"/>
@@ -1851,7 +2012,7 @@
     </w:p>
     <w:p>
       <w:pPr>
-        <w:pStyle w:val="Paragraphedeliste"/>
+        <w:pStyle w:val="ListParagraph"/>
         <w:numPr>
           <w:ilvl w:val="1"/>
           <w:numId w:val="5"/>
@@ -1877,7 +2038,7 @@
     </w:p>
     <w:p>
       <w:pPr>
-        <w:pStyle w:val="Paragraphedeliste"/>
+        <w:pStyle w:val="ListParagraph"/>
         <w:numPr>
           <w:ilvl w:val="1"/>
           <w:numId w:val="5"/>
@@ -1895,7 +2056,7 @@
     </w:p>
     <w:p>
       <w:pPr>
-        <w:pStyle w:val="Paragraphedeliste"/>
+        <w:pStyle w:val="ListParagraph"/>
         <w:numPr>
           <w:ilvl w:val="1"/>
           <w:numId w:val="5"/>
@@ -1913,7 +2074,7 @@
     </w:p>
     <w:p>
       <w:pPr>
-        <w:pStyle w:val="Paragraphedeliste"/>
+        <w:pStyle w:val="ListParagraph"/>
         <w:numPr>
           <w:ilvl w:val="0"/>
           <w:numId w:val="5"/>
@@ -1931,7 +2092,7 @@
     </w:p>
     <w:p>
       <w:pPr>
-        <w:pStyle w:val="Paragraphedeliste"/>
+        <w:pStyle w:val="ListParagraph"/>
         <w:numPr>
           <w:ilvl w:val="0"/>
           <w:numId w:val="4"/>
@@ -1947,9 +2108,14 @@
     </w:p>
     <w:p>
       <w:pPr>
-        <w:pStyle w:val="Titre1"/>
+        <w:pStyle w:val="Heading1"/>
       </w:pPr>
       <w:bookmarkStart w:id="7" w:name="_Toc410904095"/>
+    </w:p>
+    <w:p>
+      <w:pPr>
+        <w:pStyle w:val="Heading1"/>
+      </w:pPr>
       <w:r>
         <w:t>Prototypes de l’application</w:t>
       </w:r>
@@ -1967,10 +2133,10 @@
       </w:r>
     </w:p>
     <w:p>
-      <w:hyperlink r:id="rId14" w:history="1">
+      <w:hyperlink r:id="rId16" w:history="1">
         <w:r>
           <w:rPr>
-            <w:rStyle w:val="Lienhypertexte"/>
+            <w:rStyle w:val="Hyperlink"/>
           </w:rPr>
           <w:t>http://zhaop.me/grav/</w:t>
         </w:r>
@@ -2004,7 +2170,7 @@
                     </pic:cNvPicPr>
                   </pic:nvPicPr>
                   <pic:blipFill>
-                    <a:blip r:embed="rId15">
+                    <a:blip r:embed="rId17">
                       <a:extLst>
                         <a:ext uri="{28A0092B-C50C-407E-A947-70E740481C1C}">
                           <a14:useLocalDpi xmlns:a14="http://schemas.microsoft.com/office/drawing/2010/main" val="0"/>
@@ -2036,6 +2202,7 @@
         </w:drawing>
       </w:r>
     </w:p>
+    <w:p/>
     <w:p>
       <w:r>
         <w:t>L’image suivante est un prototype de notre application. Elle illustre la poussée initiale et l’objectif final qui seront présents dans notre application.</w:t>
@@ -2051,7 +2218,6 @@
           <w:color w:val="141823"/>
           <w:lang w:eastAsia="fr-CA"/>
         </w:rPr>
-        <w:lastRenderedPageBreak/>
         <w:drawing>
           <wp:inline distT="0" distB="0" distL="0" distR="0" wp14:anchorId="4900FFEF" wp14:editId="4706236F">
             <wp:extent cx="4449125" cy="2779776"/>
@@ -2070,7 +2236,7 @@
                     </pic:cNvPicPr>
                   </pic:nvPicPr>
                   <pic:blipFill>
-                    <a:blip r:embed="rId16">
+                    <a:blip r:embed="rId18">
                       <a:extLst>
                         <a:ext uri="{28A0092B-C50C-407E-A947-70E740481C1C}">
                           <a14:useLocalDpi xmlns:a14="http://schemas.microsoft.com/office/drawing/2010/main" val="0"/>
@@ -2102,6 +2268,8 @@
         </w:drawing>
       </w:r>
     </w:p>
+    <w:p/>
+    <w:p/>
     <w:p>
       <w:r>
         <w:t>L’image suivante illustre l’interface utilisateur qui sera présentée au joueur au bas de l’écran.</w:t>
@@ -2135,7 +2303,7 @@
                     </pic:cNvPicPr>
                   </pic:nvPicPr>
                   <pic:blipFill rotWithShape="1">
-                    <a:blip r:embed="rId17" cstate="print">
+                    <a:blip r:embed="rId19" cstate="print">
                       <a:extLst>
                         <a:ext uri="{28A0092B-C50C-407E-A947-70E740481C1C}">
                           <a14:useLocalDpi xmlns:a14="http://schemas.microsoft.com/office/drawing/2010/main" val="0"/>
@@ -2187,18 +2355,17 @@
     </w:p>
     <w:p>
       <w:pPr>
-        <w:pStyle w:val="Titre1"/>
+        <w:pStyle w:val="Heading1"/>
       </w:pPr>
       <w:bookmarkStart w:id="8" w:name="_Toc410904096"/>
       <w:r>
-        <w:lastRenderedPageBreak/>
         <w:t>Scénarios</w:t>
       </w:r>
       <w:bookmarkEnd w:id="8"/>
     </w:p>
     <w:tbl>
       <w:tblPr>
-        <w:tblStyle w:val="Grilledutableau"/>
+        <w:tblStyle w:val="TableGrid"/>
         <w:tblW w:w="0" w:type="auto"/>
         <w:tblLook w:val="04A0" w:firstRow="1" w:lastRow="0" w:firstColumn="1" w:lastColumn="0" w:noHBand="0" w:noVBand="1"/>
       </w:tblPr>
@@ -2290,7 +2457,7 @@
           </w:tcPr>
           <w:p>
             <w:pPr>
-              <w:pStyle w:val="Paragraphedeliste"/>
+              <w:pStyle w:val="ListParagraph"/>
               <w:numPr>
                 <w:ilvl w:val="0"/>
                 <w:numId w:val="6"/>
@@ -2307,7 +2474,7 @@
           </w:p>
           <w:p>
             <w:pPr>
-              <w:pStyle w:val="Paragraphedeliste"/>
+              <w:pStyle w:val="ListParagraph"/>
               <w:numPr>
                 <w:ilvl w:val="0"/>
                 <w:numId w:val="6"/>
@@ -2319,7 +2486,7 @@
           </w:p>
           <w:p>
             <w:pPr>
-              <w:pStyle w:val="Paragraphedeliste"/>
+              <w:pStyle w:val="ListParagraph"/>
               <w:numPr>
                 <w:ilvl w:val="0"/>
                 <w:numId w:val="6"/>
@@ -2339,7 +2506,7 @@
           </w:p>
           <w:p>
             <w:pPr>
-              <w:pStyle w:val="Paragraphedeliste"/>
+              <w:pStyle w:val="ListParagraph"/>
               <w:numPr>
                 <w:ilvl w:val="0"/>
                 <w:numId w:val="6"/>
@@ -2359,7 +2526,7 @@
           </w:p>
           <w:p>
             <w:pPr>
-              <w:pStyle w:val="Paragraphedeliste"/>
+              <w:pStyle w:val="ListParagraph"/>
               <w:numPr>
                 <w:ilvl w:val="0"/>
                 <w:numId w:val="6"/>
@@ -2376,7 +2543,7 @@
           </w:p>
           <w:p>
             <w:pPr>
-              <w:pStyle w:val="Paragraphedeliste"/>
+              <w:pStyle w:val="ListParagraph"/>
               <w:numPr>
                 <w:ilvl w:val="0"/>
                 <w:numId w:val="6"/>
@@ -2605,7 +2772,7 @@
           </w:tcPr>
           <w:p>
             <w:pPr>
-              <w:pStyle w:val="Paragraphedeliste"/>
+              <w:pStyle w:val="ListParagraph"/>
               <w:numPr>
                 <w:ilvl w:val="0"/>
                 <w:numId w:val="10"/>
@@ -2618,7 +2785,7 @@
           </w:p>
           <w:p>
             <w:pPr>
-              <w:pStyle w:val="Paragraphedeliste"/>
+              <w:pStyle w:val="ListParagraph"/>
               <w:numPr>
                 <w:ilvl w:val="0"/>
                 <w:numId w:val="10"/>
@@ -2631,7 +2798,7 @@
           </w:p>
           <w:p>
             <w:pPr>
-              <w:pStyle w:val="Paragraphedeliste"/>
+              <w:pStyle w:val="ListParagraph"/>
               <w:numPr>
                 <w:ilvl w:val="0"/>
                 <w:numId w:val="10"/>
@@ -2869,7 +3036,7 @@
           </w:tcPr>
           <w:p>
             <w:pPr>
-              <w:pStyle w:val="Paragraphedeliste"/>
+              <w:pStyle w:val="ListParagraph"/>
               <w:numPr>
                 <w:ilvl w:val="0"/>
                 <w:numId w:val="9"/>
@@ -2881,7 +3048,7 @@
           </w:p>
           <w:p>
             <w:pPr>
-              <w:pStyle w:val="Paragraphedeliste"/>
+              <w:pStyle w:val="ListParagraph"/>
               <w:numPr>
                 <w:ilvl w:val="0"/>
                 <w:numId w:val="9"/>
@@ -2893,7 +3060,7 @@
           </w:p>
           <w:p>
             <w:pPr>
-              <w:pStyle w:val="Paragraphedeliste"/>
+              <w:pStyle w:val="ListParagraph"/>
               <w:numPr>
                 <w:ilvl w:val="0"/>
                 <w:numId w:val="9"/>
@@ -2956,7 +3123,6 @@
           </w:tcPr>
           <w:p>
             <w:r>
-              <w:lastRenderedPageBreak/>
               <w:t>Effort</w:t>
             </w:r>
           </w:p>
@@ -3095,7 +3261,7 @@
           </w:tcPr>
           <w:p>
             <w:pPr>
-              <w:pStyle w:val="Paragraphedeliste"/>
+              <w:pStyle w:val="ListParagraph"/>
               <w:numPr>
                 <w:ilvl w:val="0"/>
                 <w:numId w:val="14"/>
@@ -3107,7 +3273,7 @@
           </w:p>
           <w:p>
             <w:pPr>
-              <w:pStyle w:val="Paragraphedeliste"/>
+              <w:pStyle w:val="ListParagraph"/>
               <w:numPr>
                 <w:ilvl w:val="0"/>
                 <w:numId w:val="14"/>
@@ -3125,7 +3291,7 @@
           </w:p>
           <w:p>
             <w:pPr>
-              <w:pStyle w:val="Paragraphedeliste"/>
+              <w:pStyle w:val="ListParagraph"/>
               <w:numPr>
                 <w:ilvl w:val="0"/>
                 <w:numId w:val="14"/>
@@ -3149,7 +3315,7 @@
           </w:p>
           <w:p>
             <w:pPr>
-              <w:pStyle w:val="Paragraphedeliste"/>
+              <w:pStyle w:val="ListParagraph"/>
               <w:numPr>
                 <w:ilvl w:val="0"/>
                 <w:numId w:val="14"/>
@@ -3167,7 +3333,7 @@
           </w:p>
           <w:p>
             <w:pPr>
-              <w:pStyle w:val="Paragraphedeliste"/>
+              <w:pStyle w:val="ListParagraph"/>
               <w:numPr>
                 <w:ilvl w:val="0"/>
                 <w:numId w:val="14"/>
@@ -3185,7 +3351,7 @@
           </w:p>
           <w:p>
             <w:pPr>
-              <w:pStyle w:val="Paragraphedeliste"/>
+              <w:pStyle w:val="ListParagraph"/>
               <w:numPr>
                 <w:ilvl w:val="0"/>
                 <w:numId w:val="14"/>
@@ -3203,7 +3369,7 @@
           </w:p>
           <w:p>
             <w:pPr>
-              <w:pStyle w:val="Paragraphedeliste"/>
+              <w:pStyle w:val="ListParagraph"/>
               <w:numPr>
                 <w:ilvl w:val="0"/>
                 <w:numId w:val="14"/>
@@ -3410,7 +3576,7 @@
           </w:tcPr>
           <w:p>
             <w:pPr>
-              <w:pStyle w:val="Paragraphedeliste"/>
+              <w:pStyle w:val="ListParagraph"/>
               <w:numPr>
                 <w:ilvl w:val="0"/>
                 <w:numId w:val="13"/>
@@ -3422,7 +3588,7 @@
           </w:p>
           <w:p>
             <w:pPr>
-              <w:pStyle w:val="Paragraphedeliste"/>
+              <w:pStyle w:val="ListParagraph"/>
               <w:numPr>
                 <w:ilvl w:val="0"/>
                 <w:numId w:val="13"/>
@@ -3434,7 +3600,7 @@
           </w:p>
           <w:p>
             <w:pPr>
-              <w:pStyle w:val="Paragraphedeliste"/>
+              <w:pStyle w:val="ListParagraph"/>
               <w:numPr>
                 <w:ilvl w:val="0"/>
                 <w:numId w:val="13"/>
@@ -3638,7 +3804,7 @@
           </w:tcPr>
           <w:p>
             <w:pPr>
-              <w:pStyle w:val="Paragraphedeliste"/>
+              <w:pStyle w:val="ListParagraph"/>
               <w:numPr>
                 <w:ilvl w:val="0"/>
                 <w:numId w:val="15"/>
@@ -3650,7 +3816,7 @@
           </w:p>
           <w:p>
             <w:pPr>
-              <w:pStyle w:val="Paragraphedeliste"/>
+              <w:pStyle w:val="ListParagraph"/>
               <w:numPr>
                 <w:ilvl w:val="0"/>
                 <w:numId w:val="15"/>
@@ -3662,7 +3828,7 @@
           </w:p>
           <w:p>
             <w:pPr>
-              <w:pStyle w:val="Paragraphedeliste"/>
+              <w:pStyle w:val="ListParagraph"/>
               <w:numPr>
                 <w:ilvl w:val="0"/>
                 <w:numId w:val="15"/>
@@ -3776,7 +3942,6 @@
               <w:rPr>
                 <w:b/>
               </w:rPr>
-              <w:lastRenderedPageBreak/>
               <w:t>Scénario #</w:t>
             </w:r>
             <w:r>
@@ -3858,7 +4023,7 @@
           </w:tcPr>
           <w:p>
             <w:pPr>
-              <w:pStyle w:val="Paragraphedeliste"/>
+              <w:pStyle w:val="ListParagraph"/>
               <w:numPr>
                 <w:ilvl w:val="0"/>
                 <w:numId w:val="16"/>
@@ -3870,7 +4035,7 @@
           </w:p>
           <w:p>
             <w:pPr>
-              <w:pStyle w:val="Paragraphedeliste"/>
+              <w:pStyle w:val="ListParagraph"/>
               <w:numPr>
                 <w:ilvl w:val="0"/>
                 <w:numId w:val="16"/>
@@ -3882,7 +4047,7 @@
           </w:p>
           <w:p>
             <w:pPr>
-              <w:pStyle w:val="Paragraphedeliste"/>
+              <w:pStyle w:val="ListParagraph"/>
               <w:numPr>
                 <w:ilvl w:val="0"/>
                 <w:numId w:val="16"/>
@@ -4074,7 +4239,7 @@
           </w:tcPr>
           <w:p>
             <w:pPr>
-              <w:pStyle w:val="Paragraphedeliste"/>
+              <w:pStyle w:val="ListParagraph"/>
               <w:numPr>
                 <w:ilvl w:val="0"/>
                 <w:numId w:val="17"/>
@@ -4086,7 +4251,7 @@
           </w:p>
           <w:p>
             <w:pPr>
-              <w:pStyle w:val="Paragraphedeliste"/>
+              <w:pStyle w:val="ListParagraph"/>
               <w:numPr>
                 <w:ilvl w:val="0"/>
                 <w:numId w:val="17"/>
@@ -4106,7 +4271,7 @@
           </w:p>
           <w:p>
             <w:pPr>
-              <w:pStyle w:val="Paragraphedeliste"/>
+              <w:pStyle w:val="ListParagraph"/>
               <w:numPr>
                 <w:ilvl w:val="0"/>
                 <w:numId w:val="17"/>
@@ -4126,7 +4291,7 @@
           </w:p>
           <w:p>
             <w:pPr>
-              <w:pStyle w:val="Paragraphedeliste"/>
+              <w:pStyle w:val="ListParagraph"/>
               <w:numPr>
                 <w:ilvl w:val="0"/>
                 <w:numId w:val="17"/>
@@ -4138,7 +4303,7 @@
           </w:p>
           <w:p>
             <w:pPr>
-              <w:pStyle w:val="Paragraphedeliste"/>
+              <w:pStyle w:val="ListParagraph"/>
               <w:numPr>
                 <w:ilvl w:val="0"/>
                 <w:numId w:val="17"/>
@@ -4339,7 +4504,7 @@
           </w:tcPr>
           <w:p>
             <w:pPr>
-              <w:pStyle w:val="Paragraphedeliste"/>
+              <w:pStyle w:val="ListParagraph"/>
               <w:numPr>
                 <w:ilvl w:val="0"/>
                 <w:numId w:val="18"/>
@@ -4524,7 +4689,7 @@
           </w:tcPr>
           <w:p>
             <w:pPr>
-              <w:pStyle w:val="Paragraphedeliste"/>
+              <w:pStyle w:val="ListParagraph"/>
               <w:numPr>
                 <w:ilvl w:val="0"/>
                 <w:numId w:val="19"/>
@@ -4708,7 +4873,6 @@
           </w:tcPr>
           <w:p>
             <w:r>
-              <w:lastRenderedPageBreak/>
               <w:t>Description</w:t>
             </w:r>
           </w:p>
@@ -4719,7 +4883,7 @@
           </w:tcPr>
           <w:p>
             <w:pPr>
-              <w:pStyle w:val="Paragraphedeliste"/>
+              <w:pStyle w:val="ListParagraph"/>
               <w:numPr>
                 <w:ilvl w:val="0"/>
                 <w:numId w:val="20"/>
@@ -4904,7 +5068,7 @@
           </w:tcPr>
           <w:p>
             <w:pPr>
-              <w:pStyle w:val="Paragraphedeliste"/>
+              <w:pStyle w:val="ListParagraph"/>
               <w:numPr>
                 <w:ilvl w:val="0"/>
                 <w:numId w:val="21"/>
@@ -5089,7 +5253,7 @@
           </w:tcPr>
           <w:p>
             <w:pPr>
-              <w:pStyle w:val="Paragraphedeliste"/>
+              <w:pStyle w:val="ListParagraph"/>
               <w:numPr>
                 <w:ilvl w:val="0"/>
                 <w:numId w:val="22"/>
@@ -5274,7 +5438,7 @@
           </w:tcPr>
           <w:p>
             <w:pPr>
-              <w:pStyle w:val="Paragraphedeliste"/>
+              <w:pStyle w:val="ListParagraph"/>
               <w:numPr>
                 <w:ilvl w:val="0"/>
                 <w:numId w:val="23"/>
@@ -5459,7 +5623,7 @@
           </w:tcPr>
           <w:p>
             <w:pPr>
-              <w:pStyle w:val="Paragraphedeliste"/>
+              <w:pStyle w:val="ListParagraph"/>
               <w:numPr>
                 <w:ilvl w:val="0"/>
                 <w:numId w:val="24"/>
@@ -5652,7 +5816,7 @@
           </w:tcPr>
           <w:p>
             <w:pPr>
-              <w:pStyle w:val="Paragraphedeliste"/>
+              <w:pStyle w:val="ListParagraph"/>
               <w:numPr>
                 <w:ilvl w:val="0"/>
                 <w:numId w:val="25"/>
@@ -5686,7 +5850,6 @@
           </w:tcPr>
           <w:p>
             <w:r>
-              <w:lastRenderedPageBreak/>
               <w:t>Complexité</w:t>
             </w:r>
           </w:p>
@@ -5838,7 +6001,7 @@
           </w:tcPr>
           <w:p>
             <w:pPr>
-              <w:pStyle w:val="Paragraphedeliste"/>
+              <w:pStyle w:val="ListParagraph"/>
               <w:numPr>
                 <w:ilvl w:val="0"/>
                 <w:numId w:val="26"/>
@@ -6023,7 +6186,7 @@
           </w:tcPr>
           <w:p>
             <w:pPr>
-              <w:pStyle w:val="Paragraphedeliste"/>
+              <w:pStyle w:val="ListParagraph"/>
               <w:numPr>
                 <w:ilvl w:val="0"/>
                 <w:numId w:val="27"/>
@@ -6208,7 +6371,7 @@
           </w:tcPr>
           <w:p>
             <w:pPr>
-              <w:pStyle w:val="Paragraphedeliste"/>
+              <w:pStyle w:val="ListParagraph"/>
               <w:numPr>
                 <w:ilvl w:val="0"/>
                 <w:numId w:val="28"/>
@@ -6393,7 +6556,7 @@
           </w:tcPr>
           <w:p>
             <w:pPr>
-              <w:pStyle w:val="Paragraphedeliste"/>
+              <w:pStyle w:val="ListParagraph"/>
               <w:numPr>
                 <w:ilvl w:val="0"/>
                 <w:numId w:val="29"/>
@@ -6578,7 +6741,7 @@
           </w:tcPr>
           <w:p>
             <w:pPr>
-              <w:pStyle w:val="Paragraphedeliste"/>
+              <w:pStyle w:val="ListParagraph"/>
               <w:numPr>
                 <w:ilvl w:val="0"/>
                 <w:numId w:val="30"/>
@@ -6656,7 +6819,6 @@
           </w:tcPr>
           <w:p>
             <w:r>
-              <w:lastRenderedPageBreak/>
               <w:t>Commentaires</w:t>
             </w:r>
           </w:p>
@@ -6764,7 +6926,7 @@
           </w:tcPr>
           <w:p>
             <w:pPr>
-              <w:pStyle w:val="Paragraphedeliste"/>
+              <w:pStyle w:val="ListParagraph"/>
               <w:numPr>
                 <w:ilvl w:val="0"/>
                 <w:numId w:val="31"/>
@@ -6949,7 +7111,7 @@
           </w:tcPr>
           <w:p>
             <w:pPr>
-              <w:pStyle w:val="Paragraphedeliste"/>
+              <w:pStyle w:val="ListParagraph"/>
               <w:numPr>
                 <w:ilvl w:val="0"/>
                 <w:numId w:val="32"/>
@@ -7042,7 +7204,7 @@
     <w:p/>
     <w:p>
       <w:pPr>
-        <w:pStyle w:val="Titre1"/>
+        <w:pStyle w:val="Heading1"/>
       </w:pPr>
       <w:bookmarkStart w:id="9" w:name="_Toc410904097"/>
       <w:r>
@@ -7077,7 +7239,7 @@
                     </pic:cNvPicPr>
                   </pic:nvPicPr>
                   <pic:blipFill>
-                    <a:blip r:embed="rId18">
+                    <a:blip r:embed="rId20">
                       <a:extLst>
                         <a:ext uri="{28A0092B-C50C-407E-A947-70E740481C1C}">
                           <a14:useLocalDpi xmlns:a14="http://schemas.microsoft.com/office/drawing/2010/main" val="0"/>
@@ -7111,11 +7273,10 @@
     </w:p>
     <w:p>
       <w:pPr>
-        <w:pStyle w:val="Titre1"/>
+        <w:pStyle w:val="Heading1"/>
       </w:pPr>
       <w:bookmarkStart w:id="10" w:name="_Toc410904098"/>
       <w:r>
-        <w:lastRenderedPageBreak/>
         <w:t>Échéancier</w:t>
       </w:r>
       <w:bookmarkEnd w:id="10"/>
@@ -7144,7 +7305,7 @@
                     </pic:cNvPicPr>
                   </pic:nvPicPr>
                   <pic:blipFill>
-                    <a:blip r:embed="rId19" cstate="print">
+                    <a:blip r:embed="rId21" cstate="print">
                       <a:extLst>
                         <a:ext uri="{28A0092B-C50C-407E-A947-70E740481C1C}">
                           <a14:useLocalDpi xmlns:a14="http://schemas.microsoft.com/office/drawing/2010/main" val="0"/>
@@ -7182,7 +7343,7 @@
       </w:r>
     </w:p>
     <w:sectPr>
-      <w:footerReference w:type="first" r:id="rId20"/>
+      <w:footerReference w:type="first" r:id="rId22"/>
       <w:pgSz w:w="12240" w:h="15840"/>
       <w:pgMar w:top="1440" w:right="1800" w:bottom="1440" w:left="1800" w:header="708" w:footer="708" w:gutter="0"/>
       <w:pgNumType w:start="1"/>
@@ -7195,7 +7356,7 @@
 </file>
 
 <file path=word/endnotes.xml><?xml version="1.0" encoding="utf-8"?>
-<w:endnotes xmlns:wpc="http://schemas.microsoft.com/office/word/2010/wordprocessingCanvas" xmlns:mc="http://schemas.openxmlformats.org/markup-compatibility/2006" xmlns:o="urn:schemas-microsoft-com:office:office" xmlns:r="http://schemas.openxmlformats.org/officeDocument/2006/relationships" xmlns:m="http://schemas.openxmlformats.org/officeDocument/2006/math" xmlns:v="urn:schemas-microsoft-com:vml" xmlns:wp14="http://schemas.microsoft.com/office/word/2010/wordprocessingDrawing" xmlns:wp="http://schemas.openxmlformats.org/drawingml/2006/wordprocessingDrawing" xmlns:w10="urn:schemas-microsoft-com:office:word" xmlns:w="http://schemas.openxmlformats.org/wordprocessingml/2006/main" xmlns:w14="http://schemas.microsoft.com/office/word/2010/wordml" xmlns:w15="http://schemas.microsoft.com/office/word/2012/wordml" xmlns:wpg="http://schemas.microsoft.com/office/word/2010/wordprocessingGroup" xmlns:wpi="http://schemas.microsoft.com/office/word/2010/wordprocessingInk" xmlns:wne="http://schemas.microsoft.com/office/word/2006/wordml" xmlns:wps="http://schemas.microsoft.com/office/word/2010/wordprocessingShape" mc:Ignorable="w14 w15 wp14">
+<w:endnotes xmlns:wpc="http://schemas.microsoft.com/office/word/2010/wordprocessingCanvas" xmlns:mc="http://schemas.openxmlformats.org/markup-compatibility/2006" xmlns:o="urn:schemas-microsoft-com:office:office" xmlns:r="http://schemas.openxmlformats.org/officeDocument/2006/relationships" xmlns:m="http://schemas.openxmlformats.org/officeDocument/2006/math" xmlns:v="urn:schemas-microsoft-com:vml" xmlns:wp14="http://schemas.microsoft.com/office/word/2010/wordprocessingDrawing" xmlns:wp="http://schemas.openxmlformats.org/drawingml/2006/wordprocessingDrawing" xmlns:w10="urn:schemas-microsoft-com:office:word" xmlns:w="http://schemas.openxmlformats.org/wordprocessingml/2006/main" xmlns:w14="http://schemas.microsoft.com/office/word/2010/wordml" xmlns:wpg="http://schemas.microsoft.com/office/word/2010/wordprocessingGroup" xmlns:wpi="http://schemas.microsoft.com/office/word/2010/wordprocessingInk" xmlns:wne="http://schemas.microsoft.com/office/word/2006/wordml" xmlns:wps="http://schemas.microsoft.com/office/word/2010/wordprocessingShape" mc:Ignorable="w14 wp14">
   <w:endnote w:type="separator" w:id="-1">
     <w:p>
       <w:pPr>
@@ -7220,20 +7381,20 @@
 </file>
 
 <file path=word/footer1.xml><?xml version="1.0" encoding="utf-8"?>
-<w:ftr xmlns:wpc="http://schemas.microsoft.com/office/word/2010/wordprocessingCanvas" xmlns:mc="http://schemas.openxmlformats.org/markup-compatibility/2006" xmlns:o="urn:schemas-microsoft-com:office:office" xmlns:r="http://schemas.openxmlformats.org/officeDocument/2006/relationships" xmlns:m="http://schemas.openxmlformats.org/officeDocument/2006/math" xmlns:v="urn:schemas-microsoft-com:vml" xmlns:wp14="http://schemas.microsoft.com/office/word/2010/wordprocessingDrawing" xmlns:wp="http://schemas.openxmlformats.org/drawingml/2006/wordprocessingDrawing" xmlns:w10="urn:schemas-microsoft-com:office:word" xmlns:w="http://schemas.openxmlformats.org/wordprocessingml/2006/main" xmlns:w14="http://schemas.microsoft.com/office/word/2010/wordml" xmlns:w15="http://schemas.microsoft.com/office/word/2012/wordml" xmlns:wpg="http://schemas.microsoft.com/office/word/2010/wordprocessingGroup" xmlns:wpi="http://schemas.microsoft.com/office/word/2010/wordprocessingInk" xmlns:wne="http://schemas.microsoft.com/office/word/2006/wordml" xmlns:wps="http://schemas.microsoft.com/office/word/2010/wordprocessingShape" mc:Ignorable="w14 w15 wp14">
+<w:ftr xmlns:wpc="http://schemas.microsoft.com/office/word/2010/wordprocessingCanvas" xmlns:mc="http://schemas.openxmlformats.org/markup-compatibility/2006" xmlns:o="urn:schemas-microsoft-com:office:office" xmlns:r="http://schemas.openxmlformats.org/officeDocument/2006/relationships" xmlns:m="http://schemas.openxmlformats.org/officeDocument/2006/math" xmlns:v="urn:schemas-microsoft-com:vml" xmlns:wp14="http://schemas.microsoft.com/office/word/2010/wordprocessingDrawing" xmlns:wp="http://schemas.openxmlformats.org/drawingml/2006/wordprocessingDrawing" xmlns:w10="urn:schemas-microsoft-com:office:word" xmlns:w="http://schemas.openxmlformats.org/wordprocessingml/2006/main" xmlns:w14="http://schemas.microsoft.com/office/word/2010/wordml" xmlns:wpg="http://schemas.microsoft.com/office/word/2010/wordprocessingGroup" xmlns:wpi="http://schemas.microsoft.com/office/word/2010/wordprocessingInk" xmlns:wne="http://schemas.microsoft.com/office/word/2006/wordml" xmlns:wps="http://schemas.microsoft.com/office/word/2010/wordprocessingShape" mc:Ignorable="w14 wp14">
   <w:p>
     <w:pPr>
-      <w:pStyle w:val="Pieddepage"/>
+      <w:pStyle w:val="Footer"/>
     </w:pPr>
   </w:p>
 </w:ftr>
 </file>
 
 <file path=word/footer2.xml><?xml version="1.0" encoding="utf-8"?>
-<w:ftr xmlns:wpc="http://schemas.microsoft.com/office/word/2010/wordprocessingCanvas" xmlns:mc="http://schemas.openxmlformats.org/markup-compatibility/2006" xmlns:o="urn:schemas-microsoft-com:office:office" xmlns:r="http://schemas.openxmlformats.org/officeDocument/2006/relationships" xmlns:m="http://schemas.openxmlformats.org/officeDocument/2006/math" xmlns:v="urn:schemas-microsoft-com:vml" xmlns:wp14="http://schemas.microsoft.com/office/word/2010/wordprocessingDrawing" xmlns:wp="http://schemas.openxmlformats.org/drawingml/2006/wordprocessingDrawing" xmlns:w10="urn:schemas-microsoft-com:office:word" xmlns:w="http://schemas.openxmlformats.org/wordprocessingml/2006/main" xmlns:w14="http://schemas.microsoft.com/office/word/2010/wordml" xmlns:w15="http://schemas.microsoft.com/office/word/2012/wordml" xmlns:wpg="http://schemas.microsoft.com/office/word/2010/wordprocessingGroup" xmlns:wpi="http://schemas.microsoft.com/office/word/2010/wordprocessingInk" xmlns:wne="http://schemas.microsoft.com/office/word/2006/wordml" xmlns:wps="http://schemas.microsoft.com/office/word/2010/wordprocessingShape" mc:Ignorable="w14 w15 wp14">
+<w:ftr xmlns:wpc="http://schemas.microsoft.com/office/word/2010/wordprocessingCanvas" xmlns:mc="http://schemas.openxmlformats.org/markup-compatibility/2006" xmlns:o="urn:schemas-microsoft-com:office:office" xmlns:r="http://schemas.openxmlformats.org/officeDocument/2006/relationships" xmlns:m="http://schemas.openxmlformats.org/officeDocument/2006/math" xmlns:v="urn:schemas-microsoft-com:vml" xmlns:wp14="http://schemas.microsoft.com/office/word/2010/wordprocessingDrawing" xmlns:wp="http://schemas.openxmlformats.org/drawingml/2006/wordprocessingDrawing" xmlns:w10="urn:schemas-microsoft-com:office:word" xmlns:w="http://schemas.openxmlformats.org/wordprocessingml/2006/main" xmlns:w14="http://schemas.microsoft.com/office/word/2010/wordml" xmlns:wpg="http://schemas.microsoft.com/office/word/2010/wordprocessingGroup" xmlns:wpi="http://schemas.microsoft.com/office/word/2010/wordprocessingInk" xmlns:wne="http://schemas.microsoft.com/office/word/2006/wordml" xmlns:wps="http://schemas.microsoft.com/office/word/2010/wordprocessingShape" mc:Ignorable="w14 wp14">
   <w:p>
     <w:pPr>
-      <w:pStyle w:val="Pieddepage"/>
+      <w:pStyle w:val="Footer"/>
       <w:jc w:val="center"/>
     </w:pPr>
     <w:r>
@@ -7306,7 +7467,7 @@
         </mc:Choice>
         <mc:Fallback>
           <w:pict>
-            <v:line w14:anchorId="28DEB01F" id="Connecteur droit 1" o:spid="_x0000_s1026" style="position:absolute;flip:x;z-index:251664384;visibility:visible;mso-wrap-style:square;mso-width-percent:0;mso-height-percent:0;mso-wrap-distance-left:9pt;mso-wrap-distance-top:0;mso-wrap-distance-right:9pt;mso-wrap-distance-bottom:0;mso-position-horizontal:absolute;mso-position-horizontal-relative:margin;mso-position-vertical:absolute;mso-position-vertical-relative:text;mso-width-percent:0;mso-height-percent:0;mso-width-relative:margin;mso-height-relative:margin" from="4.4pt,-14.5pt" to="435.05pt,-13.75pt" o:gfxdata="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" strokecolor="#7f7f7f [1612]" strokeweight=".5pt">
+            <v:line id="Connecteur droit 1" o:spid="_x0000_s1026" style="position:absolute;flip:x;z-index:251664384;visibility:visible;mso-wrap-style:square;mso-width-percent:0;mso-height-percent:0;mso-wrap-distance-left:9pt;mso-wrap-distance-top:0;mso-wrap-distance-right:9pt;mso-wrap-distance-bottom:0;mso-position-horizontal:absolute;mso-position-horizontal-relative:margin;mso-position-vertical:absolute;mso-position-vertical-relative:text;mso-width-percent:0;mso-height-percent:0;mso-width-relative:margin;mso-height-relative:margin" from="4.4pt,-14.5pt" to="435.05pt,-13.75pt" o:gfxdata="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" strokecolor="#7f7f7f [1612]" strokeweight=".5pt">
               <v:stroke joinstyle="miter"/>
               <w10:wrap anchorx="margin"/>
             </v:line>
@@ -7349,7 +7510,7 @@
         <w:noProof/>
         <w:lang w:val="fr-FR"/>
       </w:rPr>
-      <w:t>11</w:t>
+      <w:t>1</w:t>
     </w:r>
     <w:r>
       <w:fldChar w:fldCharType="end"/>
@@ -7359,20 +7520,20 @@
 </file>
 
 <file path=word/footer3.xml><?xml version="1.0" encoding="utf-8"?>
-<w:ftr xmlns:wpc="http://schemas.microsoft.com/office/word/2010/wordprocessingCanvas" xmlns:mc="http://schemas.openxmlformats.org/markup-compatibility/2006" xmlns:o="urn:schemas-microsoft-com:office:office" xmlns:r="http://schemas.openxmlformats.org/officeDocument/2006/relationships" xmlns:m="http://schemas.openxmlformats.org/officeDocument/2006/math" xmlns:v="urn:schemas-microsoft-com:vml" xmlns:wp14="http://schemas.microsoft.com/office/word/2010/wordprocessingDrawing" xmlns:wp="http://schemas.openxmlformats.org/drawingml/2006/wordprocessingDrawing" xmlns:w10="urn:schemas-microsoft-com:office:word" xmlns:w="http://schemas.openxmlformats.org/wordprocessingml/2006/main" xmlns:w14="http://schemas.microsoft.com/office/word/2010/wordml" xmlns:w15="http://schemas.microsoft.com/office/word/2012/wordml" xmlns:wpg="http://schemas.microsoft.com/office/word/2010/wordprocessingGroup" xmlns:wpi="http://schemas.microsoft.com/office/word/2010/wordprocessingInk" xmlns:wne="http://schemas.microsoft.com/office/word/2006/wordml" xmlns:wps="http://schemas.microsoft.com/office/word/2010/wordprocessingShape" mc:Ignorable="w14 w15 wp14">
+<w:ftr xmlns:wpc="http://schemas.microsoft.com/office/word/2010/wordprocessingCanvas" xmlns:mc="http://schemas.openxmlformats.org/markup-compatibility/2006" xmlns:o="urn:schemas-microsoft-com:office:office" xmlns:r="http://schemas.openxmlformats.org/officeDocument/2006/relationships" xmlns:m="http://schemas.openxmlformats.org/officeDocument/2006/math" xmlns:v="urn:schemas-microsoft-com:vml" xmlns:wp14="http://schemas.microsoft.com/office/word/2010/wordprocessingDrawing" xmlns:wp="http://schemas.openxmlformats.org/drawingml/2006/wordprocessingDrawing" xmlns:w10="urn:schemas-microsoft-com:office:word" xmlns:w="http://schemas.openxmlformats.org/wordprocessingml/2006/main" xmlns:w14="http://schemas.microsoft.com/office/word/2010/wordml" xmlns:wpg="http://schemas.microsoft.com/office/word/2010/wordprocessingGroup" xmlns:wpi="http://schemas.microsoft.com/office/word/2010/wordprocessingInk" xmlns:wne="http://schemas.microsoft.com/office/word/2006/wordml" xmlns:wps="http://schemas.microsoft.com/office/word/2010/wordprocessingShape" mc:Ignorable="w14 wp14">
   <w:p>
     <w:pPr>
-      <w:pStyle w:val="Pieddepage"/>
+      <w:pStyle w:val="Footer"/>
     </w:pPr>
   </w:p>
 </w:ftr>
 </file>
 
 <file path=word/footer4.xml><?xml version="1.0" encoding="utf-8"?>
-<w:ftr xmlns:wpc="http://schemas.microsoft.com/office/word/2010/wordprocessingCanvas" xmlns:mc="http://schemas.openxmlformats.org/markup-compatibility/2006" xmlns:o="urn:schemas-microsoft-com:office:office" xmlns:r="http://schemas.openxmlformats.org/officeDocument/2006/relationships" xmlns:m="http://schemas.openxmlformats.org/officeDocument/2006/math" xmlns:v="urn:schemas-microsoft-com:vml" xmlns:wp14="http://schemas.microsoft.com/office/word/2010/wordprocessingDrawing" xmlns:wp="http://schemas.openxmlformats.org/drawingml/2006/wordprocessingDrawing" xmlns:w10="urn:schemas-microsoft-com:office:word" xmlns:w="http://schemas.openxmlformats.org/wordprocessingml/2006/main" xmlns:w14="http://schemas.microsoft.com/office/word/2010/wordml" xmlns:w15="http://schemas.microsoft.com/office/word/2012/wordml" xmlns:wpg="http://schemas.microsoft.com/office/word/2010/wordprocessingGroup" xmlns:wpi="http://schemas.microsoft.com/office/word/2010/wordprocessingInk" xmlns:wne="http://schemas.microsoft.com/office/word/2006/wordml" xmlns:wps="http://schemas.microsoft.com/office/word/2010/wordprocessingShape" mc:Ignorable="w14 w15 wp14">
+<w:ftr xmlns:wpc="http://schemas.microsoft.com/office/word/2010/wordprocessingCanvas" xmlns:mc="http://schemas.openxmlformats.org/markup-compatibility/2006" xmlns:o="urn:schemas-microsoft-com:office:office" xmlns:r="http://schemas.openxmlformats.org/officeDocument/2006/relationships" xmlns:m="http://schemas.openxmlformats.org/officeDocument/2006/math" xmlns:v="urn:schemas-microsoft-com:vml" xmlns:wp14="http://schemas.microsoft.com/office/word/2010/wordprocessingDrawing" xmlns:wp="http://schemas.openxmlformats.org/drawingml/2006/wordprocessingDrawing" xmlns:w10="urn:schemas-microsoft-com:office:word" xmlns:w="http://schemas.openxmlformats.org/wordprocessingml/2006/main" xmlns:w14="http://schemas.microsoft.com/office/word/2010/wordml" xmlns:wpg="http://schemas.microsoft.com/office/word/2010/wordprocessingGroup" xmlns:wpi="http://schemas.microsoft.com/office/word/2010/wordprocessingInk" xmlns:wne="http://schemas.microsoft.com/office/word/2006/wordml" xmlns:wps="http://schemas.microsoft.com/office/word/2010/wordprocessingShape" mc:Ignorable="w14 wp14">
   <w:p>
     <w:pPr>
-      <w:pStyle w:val="Pieddepage"/>
+      <w:pStyle w:val="Footer"/>
     </w:pPr>
     <w:r>
       <w:rPr>
@@ -7437,7 +7598,7 @@
         </mc:Choice>
         <mc:Fallback>
           <w:pict>
-            <v:line w14:anchorId="1FDEAA71" id="Connecteur droit 3" o:spid="_x0000_s1026" style="position:absolute;z-index:251662336;visibility:visible;mso-wrap-style:square;mso-width-percent:0;mso-height-percent:0;mso-wrap-distance-left:9pt;mso-wrap-distance-top:0;mso-wrap-distance-right:9pt;mso-wrap-distance-bottom:0;mso-position-horizontal:right;mso-position-horizontal-relative:margin;mso-position-vertical:absolute;mso-position-vertical-relative:text;mso-width-percent:0;mso-height-percent:0;mso-width-relative:margin;mso-height-relative:margin" from="378.95pt,-11.25pt" to="809.1pt,-10.35pt" o:gfxdata="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" strokecolor="black [3200]" strokeweight=".5pt">
+            <v:line id="Connecteur droit 3" o:spid="_x0000_s1026" style="position:absolute;z-index:251662336;visibility:visible;mso-wrap-style:square;mso-width-percent:0;mso-height-percent:0;mso-wrap-distance-left:9pt;mso-wrap-distance-top:0;mso-wrap-distance-right:9pt;mso-wrap-distance-bottom:0;mso-position-horizontal:right;mso-position-horizontal-relative:margin;mso-position-vertical:absolute;mso-position-vertical-relative:text;mso-width-percent:0;mso-height-percent:0;mso-width-relative:margin;mso-height-relative:margin" from="378.95pt,-11.25pt" to="809.1pt,-10.35pt" o:gfxdata="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" strokecolor="black [3200]" strokeweight=".5pt">
               <v:stroke joinstyle="miter"/>
               <w10:wrap anchorx="margin"/>
             </v:line>
@@ -7490,7 +7651,7 @@
 </file>
 
 <file path=word/footnotes.xml><?xml version="1.0" encoding="utf-8"?>
-<w:footnotes xmlns:wpc="http://schemas.microsoft.com/office/word/2010/wordprocessingCanvas" xmlns:mc="http://schemas.openxmlformats.org/markup-compatibility/2006" xmlns:o="urn:schemas-microsoft-com:office:office" xmlns:r="http://schemas.openxmlformats.org/officeDocument/2006/relationships" xmlns:m="http://schemas.openxmlformats.org/officeDocument/2006/math" xmlns:v="urn:schemas-microsoft-com:vml" xmlns:wp14="http://schemas.microsoft.com/office/word/2010/wordprocessingDrawing" xmlns:wp="http://schemas.openxmlformats.org/drawingml/2006/wordprocessingDrawing" xmlns:w10="urn:schemas-microsoft-com:office:word" xmlns:w="http://schemas.openxmlformats.org/wordprocessingml/2006/main" xmlns:w14="http://schemas.microsoft.com/office/word/2010/wordml" xmlns:w15="http://schemas.microsoft.com/office/word/2012/wordml" xmlns:wpg="http://schemas.microsoft.com/office/word/2010/wordprocessingGroup" xmlns:wpi="http://schemas.microsoft.com/office/word/2010/wordprocessingInk" xmlns:wne="http://schemas.microsoft.com/office/word/2006/wordml" xmlns:wps="http://schemas.microsoft.com/office/word/2010/wordprocessingShape" mc:Ignorable="w14 w15 wp14">
+<w:footnotes xmlns:wpc="http://schemas.microsoft.com/office/word/2010/wordprocessingCanvas" xmlns:mc="http://schemas.openxmlformats.org/markup-compatibility/2006" xmlns:o="urn:schemas-microsoft-com:office:office" xmlns:r="http://schemas.openxmlformats.org/officeDocument/2006/relationships" xmlns:m="http://schemas.openxmlformats.org/officeDocument/2006/math" xmlns:v="urn:schemas-microsoft-com:vml" xmlns:wp14="http://schemas.microsoft.com/office/word/2010/wordprocessingDrawing" xmlns:wp="http://schemas.openxmlformats.org/drawingml/2006/wordprocessingDrawing" xmlns:w10="urn:schemas-microsoft-com:office:word" xmlns:w="http://schemas.openxmlformats.org/wordprocessingml/2006/main" xmlns:w14="http://schemas.microsoft.com/office/word/2010/wordml" xmlns:wpg="http://schemas.microsoft.com/office/word/2010/wordprocessingGroup" xmlns:wpi="http://schemas.microsoft.com/office/word/2010/wordprocessingInk" xmlns:wne="http://schemas.microsoft.com/office/word/2006/wordml" xmlns:wps="http://schemas.microsoft.com/office/word/2010/wordprocessingShape" mc:Ignorable="w14 wp14">
   <w:footnote w:type="separator" w:id="-1">
     <w:p>
       <w:pPr>
@@ -7511,41 +7672,251 @@
       </w:r>
     </w:p>
   </w:footnote>
+  <w:footnote w:id="1">
+    <w:p>
+      <w:pPr>
+        <w:pStyle w:val="FootnoteText"/>
+      </w:pPr>
+      <w:r>
+        <w:rPr>
+          <w:rStyle w:val="FootnoteReference"/>
+        </w:rPr>
+        <w:footnoteRef/>
+      </w:r>
+      <w:r>
+        <w:t xml:space="preserve"> Wikipédia, l’encyclopédie libre. (Page consultée le 7 février 2015), </w:t>
+      </w:r>
+      <w:r>
+        <w:rPr>
+          <w:i/>
+        </w:rPr>
+        <w:t>Gravitation</w:t>
+      </w:r>
+      <w:r>
+        <w:t xml:space="preserve">, </w:t>
+      </w:r>
+      <w:r>
+        <w:rPr>
+          <w:rFonts w:cs="Arial"/>
+          <w:color w:val="000000"/>
+          <w:sz w:val="19"/>
+          <w:szCs w:val="19"/>
+          <w:shd w:val="clear" w:color="auto" w:fill="F9F9F9"/>
+        </w:rPr>
+        <w:t>[En Ligne</w:t>
+      </w:r>
+      <w:r>
+        <w:rPr>
+          <w:rFonts w:cs="Arial"/>
+          <w:color w:val="000000"/>
+          <w:sz w:val="19"/>
+          <w:szCs w:val="19"/>
+          <w:shd w:val="clear" w:color="auto" w:fill="F9F9F9"/>
+        </w:rPr>
+        <w:t>]</w:t>
+      </w:r>
+      <w:r>
+        <w:rPr>
+          <w:rFonts w:cs="Arial"/>
+          <w:color w:val="000000"/>
+          <w:sz w:val="19"/>
+          <w:szCs w:val="19"/>
+          <w:shd w:val="clear" w:color="auto" w:fill="F9F9F9"/>
+        </w:rPr>
+        <w:t>. Adresse URL :</w:t>
+      </w:r>
+      <w:r>
+        <w:t xml:space="preserve"> </w:t>
+      </w:r>
+      <w:r>
+        <w:rPr>
+          <w:rFonts w:cs="Arial"/>
+          <w:color w:val="000000"/>
+          <w:sz w:val="19"/>
+          <w:szCs w:val="19"/>
+          <w:shd w:val="clear" w:color="auto" w:fill="F9F9F9"/>
+        </w:rPr>
+        <w:t>http://fr.wikipedia.org/wiki/Gravitation</w:t>
+      </w:r>
+    </w:p>
+  </w:footnote>
+  <w:footnote w:id="2">
+    <w:p>
+      <w:pPr>
+        <w:pStyle w:val="FootnoteText"/>
+      </w:pPr>
+      <w:r>
+        <w:rPr>
+          <w:rStyle w:val="FootnoteReference"/>
+        </w:rPr>
+        <w:footnoteRef/>
+      </w:r>
+      <w:r>
+        <w:t xml:space="preserve"> </w:t>
+      </w:r>
+      <w:r>
+        <w:t xml:space="preserve">Wikipédia, l’encyclopédie libre. (Page consultée le 7 février 2015), </w:t>
+      </w:r>
+      <w:r>
+        <w:rPr>
+          <w:i/>
+        </w:rPr>
+        <w:t>Cinématique</w:t>
+      </w:r>
+      <w:r>
+        <w:t xml:space="preserve">, </w:t>
+      </w:r>
+      <w:r>
+        <w:rPr>
+          <w:rFonts w:cs="Arial"/>
+          <w:color w:val="000000"/>
+          <w:sz w:val="19"/>
+          <w:szCs w:val="19"/>
+          <w:shd w:val="clear" w:color="auto" w:fill="F9F9F9"/>
+        </w:rPr>
+        <w:t>[En Ligne</w:t>
+      </w:r>
+      <w:r>
+        <w:rPr>
+          <w:rFonts w:cs="Arial"/>
+          <w:color w:val="000000"/>
+          <w:sz w:val="19"/>
+          <w:szCs w:val="19"/>
+          <w:shd w:val="clear" w:color="auto" w:fill="F9F9F9"/>
+        </w:rPr>
+        <w:t>]</w:t>
+      </w:r>
+      <w:r>
+        <w:rPr>
+          <w:rFonts w:cs="Arial"/>
+          <w:color w:val="000000"/>
+          <w:sz w:val="19"/>
+          <w:szCs w:val="19"/>
+          <w:shd w:val="clear" w:color="auto" w:fill="F9F9F9"/>
+        </w:rPr>
+        <w:t>. Adresse URL :</w:t>
+      </w:r>
+      <w:r>
+        <w:t xml:space="preserve"> </w:t>
+      </w:r>
+      <w:r>
+        <w:rPr>
+          <w:rFonts w:cs="Arial"/>
+          <w:color w:val="000000"/>
+          <w:sz w:val="19"/>
+          <w:szCs w:val="19"/>
+          <w:shd w:val="clear" w:color="auto" w:fill="F9F9F9"/>
+        </w:rPr>
+        <w:t>http://fr.wikipedia.org/wiki/</w:t>
+      </w:r>
+      <w:r>
+        <w:rPr>
+          <w:rFonts w:cs="Arial"/>
+          <w:color w:val="000000"/>
+          <w:sz w:val="19"/>
+          <w:szCs w:val="19"/>
+          <w:shd w:val="clear" w:color="auto" w:fill="F9F9F9"/>
+        </w:rPr>
+        <w:t>Cinématique</w:t>
+      </w:r>
+    </w:p>
+  </w:footnote>
+  <w:footnote w:id="3">
+    <w:p>
+      <w:pPr>
+        <w:pStyle w:val="FootnoteText"/>
+      </w:pPr>
+      <w:r>
+        <w:rPr>
+          <w:rStyle w:val="FootnoteReference"/>
+        </w:rPr>
+        <w:footnoteRef/>
+      </w:r>
+      <w:r>
+        <w:t xml:space="preserve"> Edusofad. </w:t>
+      </w:r>
+      <w:r>
+        <w:t xml:space="preserve">(Page consultée le 7 février 2015), </w:t>
+      </w:r>
+      <w:r>
+        <w:rPr>
+          <w:i/>
+        </w:rPr>
+        <w:t>Étude du mouvement</w:t>
+      </w:r>
+      <w:r>
+        <w:t xml:space="preserve">, </w:t>
+      </w:r>
+      <w:r>
+        <w:rPr>
+          <w:rFonts w:cs="Arial"/>
+          <w:color w:val="000000"/>
+          <w:sz w:val="19"/>
+          <w:szCs w:val="19"/>
+          <w:shd w:val="clear" w:color="auto" w:fill="F9F9F9"/>
+        </w:rPr>
+        <w:t>[En Ligne</w:t>
+      </w:r>
+      <w:r>
+        <w:rPr>
+          <w:rFonts w:cs="Arial"/>
+          <w:color w:val="000000"/>
+          <w:sz w:val="19"/>
+          <w:szCs w:val="19"/>
+          <w:shd w:val="clear" w:color="auto" w:fill="F9F9F9"/>
+        </w:rPr>
+        <w:t>]</w:t>
+      </w:r>
+      <w:r>
+        <w:rPr>
+          <w:rFonts w:cs="Arial"/>
+          <w:color w:val="000000"/>
+          <w:sz w:val="19"/>
+          <w:szCs w:val="19"/>
+          <w:shd w:val="clear" w:color="auto" w:fill="F9F9F9"/>
+        </w:rPr>
+        <w:t>. Adresse URL :</w:t>
+      </w:r>
+      <w:r>
+        <w:t xml:space="preserve"> http://edusofad.com/www/demo/wphy-534/demo/form1_1a.php</w:t>
+      </w:r>
+    </w:p>
+  </w:footnote>
 </w:footnotes>
 </file>
 
 <file path=word/header1.xml><?xml version="1.0" encoding="utf-8"?>
-<w:hdr xmlns:wpc="http://schemas.microsoft.com/office/word/2010/wordprocessingCanvas" xmlns:mc="http://schemas.openxmlformats.org/markup-compatibility/2006" xmlns:o="urn:schemas-microsoft-com:office:office" xmlns:r="http://schemas.openxmlformats.org/officeDocument/2006/relationships" xmlns:m="http://schemas.openxmlformats.org/officeDocument/2006/math" xmlns:v="urn:schemas-microsoft-com:vml" xmlns:wp14="http://schemas.microsoft.com/office/word/2010/wordprocessingDrawing" xmlns:wp="http://schemas.openxmlformats.org/drawingml/2006/wordprocessingDrawing" xmlns:w10="urn:schemas-microsoft-com:office:word" xmlns:w="http://schemas.openxmlformats.org/wordprocessingml/2006/main" xmlns:w14="http://schemas.microsoft.com/office/word/2010/wordml" xmlns:w15="http://schemas.microsoft.com/office/word/2012/wordml" xmlns:wpg="http://schemas.microsoft.com/office/word/2010/wordprocessingGroup" xmlns:wpi="http://schemas.microsoft.com/office/word/2010/wordprocessingInk" xmlns:wne="http://schemas.microsoft.com/office/word/2006/wordml" xmlns:wps="http://schemas.microsoft.com/office/word/2010/wordprocessingShape" mc:Ignorable="w14 w15 wp14">
+<w:hdr xmlns:wpc="http://schemas.microsoft.com/office/word/2010/wordprocessingCanvas" xmlns:mc="http://schemas.openxmlformats.org/markup-compatibility/2006" xmlns:o="urn:schemas-microsoft-com:office:office" xmlns:r="http://schemas.openxmlformats.org/officeDocument/2006/relationships" xmlns:m="http://schemas.openxmlformats.org/officeDocument/2006/math" xmlns:v="urn:schemas-microsoft-com:vml" xmlns:wp14="http://schemas.microsoft.com/office/word/2010/wordprocessingDrawing" xmlns:wp="http://schemas.openxmlformats.org/drawingml/2006/wordprocessingDrawing" xmlns:w10="urn:schemas-microsoft-com:office:word" xmlns:w="http://schemas.openxmlformats.org/wordprocessingml/2006/main" xmlns:w14="http://schemas.microsoft.com/office/word/2010/wordml" xmlns:wpg="http://schemas.microsoft.com/office/word/2010/wordprocessingGroup" xmlns:wpi="http://schemas.microsoft.com/office/word/2010/wordprocessingInk" xmlns:wne="http://schemas.microsoft.com/office/word/2006/wordml" xmlns:wps="http://schemas.microsoft.com/office/word/2010/wordprocessingShape" mc:Ignorable="w14 wp14">
   <w:p>
     <w:pPr>
-      <w:pStyle w:val="En-tte"/>
+      <w:pStyle w:val="Header"/>
     </w:pPr>
   </w:p>
 </w:hdr>
 </file>
 
 <file path=word/header2.xml><?xml version="1.0" encoding="utf-8"?>
-<w:hdr xmlns:wpc="http://schemas.microsoft.com/office/word/2010/wordprocessingCanvas" xmlns:mc="http://schemas.openxmlformats.org/markup-compatibility/2006" xmlns:o="urn:schemas-microsoft-com:office:office" xmlns:r="http://schemas.openxmlformats.org/officeDocument/2006/relationships" xmlns:m="http://schemas.openxmlformats.org/officeDocument/2006/math" xmlns:v="urn:schemas-microsoft-com:vml" xmlns:wp14="http://schemas.microsoft.com/office/word/2010/wordprocessingDrawing" xmlns:wp="http://schemas.openxmlformats.org/drawingml/2006/wordprocessingDrawing" xmlns:w10="urn:schemas-microsoft-com:office:word" xmlns:w="http://schemas.openxmlformats.org/wordprocessingml/2006/main" xmlns:w14="http://schemas.microsoft.com/office/word/2010/wordml" xmlns:w15="http://schemas.microsoft.com/office/word/2012/wordml" xmlns:wpg="http://schemas.microsoft.com/office/word/2010/wordprocessingGroup" xmlns:wpi="http://schemas.microsoft.com/office/word/2010/wordprocessingInk" xmlns:wne="http://schemas.microsoft.com/office/word/2006/wordml" xmlns:wps="http://schemas.microsoft.com/office/word/2010/wordprocessingShape" mc:Ignorable="w14 w15 wp14">
+<w:hdr xmlns:wpc="http://schemas.microsoft.com/office/word/2010/wordprocessingCanvas" xmlns:mc="http://schemas.openxmlformats.org/markup-compatibility/2006" xmlns:o="urn:schemas-microsoft-com:office:office" xmlns:r="http://schemas.openxmlformats.org/officeDocument/2006/relationships" xmlns:m="http://schemas.openxmlformats.org/officeDocument/2006/math" xmlns:v="urn:schemas-microsoft-com:vml" xmlns:wp14="http://schemas.microsoft.com/office/word/2010/wordprocessingDrawing" xmlns:wp="http://schemas.openxmlformats.org/drawingml/2006/wordprocessingDrawing" xmlns:w10="urn:schemas-microsoft-com:office:word" xmlns:w="http://schemas.openxmlformats.org/wordprocessingml/2006/main" xmlns:w14="http://schemas.microsoft.com/office/word/2010/wordml" xmlns:wpg="http://schemas.microsoft.com/office/word/2010/wordprocessingGroup" xmlns:wpi="http://schemas.microsoft.com/office/word/2010/wordprocessingInk" xmlns:wne="http://schemas.microsoft.com/office/word/2006/wordml" xmlns:wps="http://schemas.microsoft.com/office/word/2010/wordprocessingShape" mc:Ignorable="w14 wp14">
   <w:p>
     <w:pPr>
-      <w:pStyle w:val="En-tte"/>
+      <w:pStyle w:val="Header"/>
     </w:pPr>
   </w:p>
 </w:hdr>
 </file>
 
 <file path=word/header3.xml><?xml version="1.0" encoding="utf-8"?>
-<w:hdr xmlns:wpc="http://schemas.microsoft.com/office/word/2010/wordprocessingCanvas" xmlns:mc="http://schemas.openxmlformats.org/markup-compatibility/2006" xmlns:o="urn:schemas-microsoft-com:office:office" xmlns:r="http://schemas.openxmlformats.org/officeDocument/2006/relationships" xmlns:m="http://schemas.openxmlformats.org/officeDocument/2006/math" xmlns:v="urn:schemas-microsoft-com:vml" xmlns:wp14="http://schemas.microsoft.com/office/word/2010/wordprocessingDrawing" xmlns:wp="http://schemas.openxmlformats.org/drawingml/2006/wordprocessingDrawing" xmlns:w10="urn:schemas-microsoft-com:office:word" xmlns:w="http://schemas.openxmlformats.org/wordprocessingml/2006/main" xmlns:w14="http://schemas.microsoft.com/office/word/2010/wordml" xmlns:w15="http://schemas.microsoft.com/office/word/2012/wordml" xmlns:wpg="http://schemas.microsoft.com/office/word/2010/wordprocessingGroup" xmlns:wpi="http://schemas.microsoft.com/office/word/2010/wordprocessingInk" xmlns:wne="http://schemas.microsoft.com/office/word/2006/wordml" xmlns:wps="http://schemas.microsoft.com/office/word/2010/wordprocessingShape" mc:Ignorable="w14 w15 wp14">
+<w:hdr xmlns:wpc="http://schemas.microsoft.com/office/word/2010/wordprocessingCanvas" xmlns:mc="http://schemas.openxmlformats.org/markup-compatibility/2006" xmlns:o="urn:schemas-microsoft-com:office:office" xmlns:r="http://schemas.openxmlformats.org/officeDocument/2006/relationships" xmlns:m="http://schemas.openxmlformats.org/officeDocument/2006/math" xmlns:v="urn:schemas-microsoft-com:vml" xmlns:wp14="http://schemas.microsoft.com/office/word/2010/wordprocessingDrawing" xmlns:wp="http://schemas.openxmlformats.org/drawingml/2006/wordprocessingDrawing" xmlns:w10="urn:schemas-microsoft-com:office:word" xmlns:w="http://schemas.openxmlformats.org/wordprocessingml/2006/main" xmlns:w14="http://schemas.microsoft.com/office/word/2010/wordml" xmlns:wpg="http://schemas.microsoft.com/office/word/2010/wordprocessingGroup" xmlns:wpi="http://schemas.microsoft.com/office/word/2010/wordprocessingInk" xmlns:wne="http://schemas.microsoft.com/office/word/2006/wordml" xmlns:wps="http://schemas.microsoft.com/office/word/2010/wordprocessingShape" mc:Ignorable="w14 wp14">
   <w:p>
     <w:pPr>
-      <w:pStyle w:val="En-tte"/>
+      <w:pStyle w:val="Header"/>
     </w:pPr>
   </w:p>
 </w:hdr>
 </file>
 
 <file path=word/numbering.xml><?xml version="1.0" encoding="utf-8"?>
-<w:numbering xmlns:wpc="http://schemas.microsoft.com/office/word/2010/wordprocessingCanvas" xmlns:mc="http://schemas.openxmlformats.org/markup-compatibility/2006" xmlns:o="urn:schemas-microsoft-com:office:office" xmlns:r="http://schemas.openxmlformats.org/officeDocument/2006/relationships" xmlns:m="http://schemas.openxmlformats.org/officeDocument/2006/math" xmlns:v="urn:schemas-microsoft-com:vml" xmlns:wp14="http://schemas.microsoft.com/office/word/2010/wordprocessingDrawing" xmlns:wp="http://schemas.openxmlformats.org/drawingml/2006/wordprocessingDrawing" xmlns:w10="urn:schemas-microsoft-com:office:word" xmlns:w="http://schemas.openxmlformats.org/wordprocessingml/2006/main" xmlns:w14="http://schemas.microsoft.com/office/word/2010/wordml" xmlns:w15="http://schemas.microsoft.com/office/word/2012/wordml" xmlns:wpg="http://schemas.microsoft.com/office/word/2010/wordprocessingGroup" xmlns:wpi="http://schemas.microsoft.com/office/word/2010/wordprocessingInk" xmlns:wne="http://schemas.microsoft.com/office/word/2006/wordml" xmlns:wps="http://schemas.microsoft.com/office/word/2010/wordprocessingShape" mc:Ignorable="w14 w15 wp14">
+<w:numbering xmlns:wpc="http://schemas.microsoft.com/office/word/2010/wordprocessingCanvas" xmlns:mc="http://schemas.openxmlformats.org/markup-compatibility/2006" xmlns:o="urn:schemas-microsoft-com:office:office" xmlns:r="http://schemas.openxmlformats.org/officeDocument/2006/relationships" xmlns:m="http://schemas.openxmlformats.org/officeDocument/2006/math" xmlns:v="urn:schemas-microsoft-com:vml" xmlns:wp14="http://schemas.microsoft.com/office/word/2010/wordprocessingDrawing" xmlns:wp="http://schemas.openxmlformats.org/drawingml/2006/wordprocessingDrawing" xmlns:w10="urn:schemas-microsoft-com:office:word" xmlns:w="http://schemas.openxmlformats.org/wordprocessingml/2006/main" xmlns:w14="http://schemas.microsoft.com/office/word/2010/wordml" xmlns:wpg="http://schemas.microsoft.com/office/word/2010/wordprocessingGroup" xmlns:wpi="http://schemas.microsoft.com/office/word/2010/wordprocessingInk" xmlns:wne="http://schemas.microsoft.com/office/word/2006/wordml" xmlns:wps="http://schemas.microsoft.com/office/word/2010/wordprocessingShape" mc:Ignorable="w14 wp14">
   <w:abstractNum w:abstractNumId="0">
     <w:nsid w:val="016B100C"/>
     <w:multiLevelType w:val="hybridMultilevel"/>
@@ -9776,6 +10147,119 @@
     </w:lvl>
   </w:abstractNum>
   <w:abstractNum w:abstractNumId="25">
+    <w:nsid w:val="6B835D01"/>
+    <w:multiLevelType w:val="multilevel"/>
+    <w:tmpl w:val="86BECDF6"/>
+    <w:lvl w:ilvl="0">
+      <w:start w:val="1"/>
+      <w:numFmt w:val="decimal"/>
+      <w:lvlText w:val="%1"/>
+      <w:lvlJc w:val="left"/>
+      <w:pPr>
+        <w:ind w:left="360" w:hanging="360"/>
+      </w:pPr>
+      <w:rPr>
+        <w:rFonts w:hint="default"/>
+      </w:rPr>
+    </w:lvl>
+    <w:lvl w:ilvl="1">
+      <w:start w:val="1"/>
+      <w:numFmt w:val="decimal"/>
+      <w:lvlText w:val="%1.%2"/>
+      <w:lvlJc w:val="left"/>
+      <w:pPr>
+        <w:ind w:left="360" w:hanging="360"/>
+      </w:pPr>
+      <w:rPr>
+        <w:rFonts w:hint="default"/>
+      </w:rPr>
+    </w:lvl>
+    <w:lvl w:ilvl="2">
+      <w:start w:val="1"/>
+      <w:numFmt w:val="decimal"/>
+      <w:lvlText w:val="%1.%2.%3"/>
+      <w:lvlJc w:val="left"/>
+      <w:pPr>
+        <w:ind w:left="720" w:hanging="720"/>
+      </w:pPr>
+      <w:rPr>
+        <w:rFonts w:hint="default"/>
+      </w:rPr>
+    </w:lvl>
+    <w:lvl w:ilvl="3">
+      <w:start w:val="1"/>
+      <w:numFmt w:val="decimal"/>
+      <w:lvlText w:val="%1.%2.%3.%4"/>
+      <w:lvlJc w:val="left"/>
+      <w:pPr>
+        <w:ind w:left="720" w:hanging="720"/>
+      </w:pPr>
+      <w:rPr>
+        <w:rFonts w:hint="default"/>
+      </w:rPr>
+    </w:lvl>
+    <w:lvl w:ilvl="4">
+      <w:start w:val="1"/>
+      <w:numFmt w:val="decimal"/>
+      <w:lvlText w:val="%1.%2.%3.%4.%5"/>
+      <w:lvlJc w:val="left"/>
+      <w:pPr>
+        <w:ind w:left="1080" w:hanging="1080"/>
+      </w:pPr>
+      <w:rPr>
+        <w:rFonts w:hint="default"/>
+      </w:rPr>
+    </w:lvl>
+    <w:lvl w:ilvl="5">
+      <w:start w:val="1"/>
+      <w:numFmt w:val="decimal"/>
+      <w:lvlText w:val="%1.%2.%3.%4.%5.%6"/>
+      <w:lvlJc w:val="left"/>
+      <w:pPr>
+        <w:ind w:left="1080" w:hanging="1080"/>
+      </w:pPr>
+      <w:rPr>
+        <w:rFonts w:hint="default"/>
+      </w:rPr>
+    </w:lvl>
+    <w:lvl w:ilvl="6">
+      <w:start w:val="1"/>
+      <w:numFmt w:val="decimal"/>
+      <w:lvlText w:val="%1.%2.%3.%4.%5.%6.%7"/>
+      <w:lvlJc w:val="left"/>
+      <w:pPr>
+        <w:ind w:left="1440" w:hanging="1440"/>
+      </w:pPr>
+      <w:rPr>
+        <w:rFonts w:hint="default"/>
+      </w:rPr>
+    </w:lvl>
+    <w:lvl w:ilvl="7">
+      <w:start w:val="1"/>
+      <w:numFmt w:val="decimal"/>
+      <w:lvlText w:val="%1.%2.%3.%4.%5.%6.%7.%8"/>
+      <w:lvlJc w:val="left"/>
+      <w:pPr>
+        <w:ind w:left="1440" w:hanging="1440"/>
+      </w:pPr>
+      <w:rPr>
+        <w:rFonts w:hint="default"/>
+      </w:rPr>
+    </w:lvl>
+    <w:lvl w:ilvl="8">
+      <w:start w:val="1"/>
+      <w:numFmt w:val="decimal"/>
+      <w:lvlText w:val="%1.%2.%3.%4.%5.%6.%7.%8.%9"/>
+      <w:lvlJc w:val="left"/>
+      <w:pPr>
+        <w:ind w:left="1800" w:hanging="1800"/>
+      </w:pPr>
+      <w:rPr>
+        <w:rFonts w:hint="default"/>
+      </w:rPr>
+    </w:lvl>
+  </w:abstractNum>
+  <w:abstractNum w:abstractNumId="26">
     <w:nsid w:val="6D5F2B72"/>
     <w:multiLevelType w:val="hybridMultilevel"/>
     <w:tmpl w:val="DF9E59EA"/>
@@ -9861,7 +10345,7 @@
       </w:pPr>
     </w:lvl>
   </w:abstractNum>
-  <w:abstractNum w:abstractNumId="26">
+  <w:abstractNum w:abstractNumId="27">
     <w:nsid w:val="6D9E2593"/>
     <w:multiLevelType w:val="hybridMultilevel"/>
     <w:tmpl w:val="129A09FE"/>
@@ -9947,7 +10431,7 @@
       </w:pPr>
     </w:lvl>
   </w:abstractNum>
-  <w:abstractNum w:abstractNumId="27">
+  <w:abstractNum w:abstractNumId="28">
     <w:nsid w:val="75144382"/>
     <w:multiLevelType w:val="hybridMultilevel"/>
     <w:tmpl w:val="129A09FE"/>
@@ -10033,7 +10517,7 @@
       </w:pPr>
     </w:lvl>
   </w:abstractNum>
-  <w:abstractNum w:abstractNumId="28">
+  <w:abstractNum w:abstractNumId="29">
     <w:nsid w:val="75E22735"/>
     <w:multiLevelType w:val="hybridMultilevel"/>
     <w:tmpl w:val="129A09FE"/>
@@ -10119,7 +10603,7 @@
       </w:pPr>
     </w:lvl>
   </w:abstractNum>
-  <w:abstractNum w:abstractNumId="29">
+  <w:abstractNum w:abstractNumId="30">
     <w:nsid w:val="7B567223"/>
     <w:multiLevelType w:val="hybridMultilevel"/>
     <w:tmpl w:val="E93C4058"/>
@@ -10205,7 +10689,7 @@
       </w:pPr>
     </w:lvl>
   </w:abstractNum>
-  <w:abstractNum w:abstractNumId="30">
+  <w:abstractNum w:abstractNumId="31">
     <w:nsid w:val="7B8E4F1D"/>
     <w:multiLevelType w:val="hybridMultilevel"/>
     <w:tmpl w:val="129A09FE"/>
@@ -10291,7 +10775,7 @@
       </w:pPr>
     </w:lvl>
   </w:abstractNum>
-  <w:abstractNum w:abstractNumId="31">
+  <w:abstractNum w:abstractNumId="32">
     <w:nsid w:val="7BD57245"/>
     <w:multiLevelType w:val="hybridMultilevel"/>
     <w:tmpl w:val="129A09FE"/>
@@ -10378,7 +10862,7 @@
     </w:lvl>
   </w:abstractNum>
   <w:num w:numId="1">
-    <w:abstractNumId w:val="25"/>
+    <w:abstractNumId w:val="26"/>
   </w:num>
   <w:num w:numId="2">
     <w:abstractNumId w:val="14"/>
@@ -10396,13 +10880,13 @@
     <w:abstractNumId w:val="17"/>
   </w:num>
   <w:num w:numId="7">
-    <w:abstractNumId w:val="29"/>
+    <w:abstractNumId w:val="30"/>
   </w:num>
   <w:num w:numId="8">
     <w:abstractNumId w:val="10"/>
   </w:num>
   <w:num w:numId="9">
-    <w:abstractNumId w:val="31"/>
+    <w:abstractNumId w:val="32"/>
   </w:num>
   <w:num w:numId="10">
     <w:abstractNumId w:val="19"/>
@@ -10438,7 +10922,7 @@
     <w:abstractNumId w:val="12"/>
   </w:num>
   <w:num w:numId="21">
-    <w:abstractNumId w:val="26"/>
+    <w:abstractNumId w:val="27"/>
   </w:num>
   <w:num w:numId="22">
     <w:abstractNumId w:val="5"/>
@@ -10450,7 +10934,7 @@
     <w:abstractNumId w:val="1"/>
   </w:num>
   <w:num w:numId="25">
-    <w:abstractNumId w:val="28"/>
+    <w:abstractNumId w:val="29"/>
   </w:num>
   <w:num w:numId="26">
     <w:abstractNumId w:val="11"/>
@@ -10462,7 +10946,7 @@
     <w:abstractNumId w:val="9"/>
   </w:num>
   <w:num w:numId="29">
-    <w:abstractNumId w:val="30"/>
+    <w:abstractNumId w:val="31"/>
   </w:num>
   <w:num w:numId="30">
     <w:abstractNumId w:val="21"/>
@@ -10471,13 +10955,16 @@
     <w:abstractNumId w:val="23"/>
   </w:num>
   <w:num w:numId="32">
-    <w:abstractNumId w:val="27"/>
+    <w:abstractNumId w:val="28"/>
+  </w:num>
+  <w:num w:numId="33">
+    <w:abstractNumId w:val="25"/>
   </w:num>
 </w:numbering>
 </file>
 
 <file path=word/styles.xml><?xml version="1.0" encoding="utf-8"?>
-<w:styles xmlns:mc="http://schemas.openxmlformats.org/markup-compatibility/2006" xmlns:r="http://schemas.openxmlformats.org/officeDocument/2006/relationships" xmlns:w="http://schemas.openxmlformats.org/wordprocessingml/2006/main" xmlns:w14="http://schemas.microsoft.com/office/word/2010/wordml" xmlns:w15="http://schemas.microsoft.com/office/word/2012/wordml" mc:Ignorable="w14 w15">
+<w:styles xmlns:mc="http://schemas.openxmlformats.org/markup-compatibility/2006" xmlns:r="http://schemas.openxmlformats.org/officeDocument/2006/relationships" xmlns:w="http://schemas.openxmlformats.org/wordprocessingml/2006/main" xmlns:w14="http://schemas.microsoft.com/office/word/2010/wordml" mc:Ignorable="w14">
   <w:docDefaults>
     <w:rPrDefault>
       <w:rPr>
@@ -10493,378 +10980,228 @@
       </w:pPr>
     </w:pPrDefault>
   </w:docDefaults>
-  <w:latentStyles w:defLockedState="1" w:defUIPriority="99" w:defSemiHidden="0" w:defUnhideWhenUsed="0" w:defQFormat="0" w:count="371">
-    <w:lsdException w:name="Normal" w:locked="0" w:uiPriority="0" w:qFormat="1"/>
-    <w:lsdException w:name="heading 1" w:locked="0" w:uiPriority="9" w:qFormat="1"/>
-    <w:lsdException w:name="heading 2" w:locked="0" w:semiHidden="1" w:uiPriority="9" w:unhideWhenUsed="1" w:qFormat="1"/>
-    <w:lsdException w:name="heading 3" w:locked="0" w:semiHidden="1" w:uiPriority="9" w:unhideWhenUsed="1" w:qFormat="1"/>
-    <w:lsdException w:name="heading 4" w:locked="0" w:semiHidden="1" w:uiPriority="9"/>
-    <w:lsdException w:name="heading 5" w:locked="0" w:semiHidden="1" w:uiPriority="9" w:qFormat="1"/>
-    <w:lsdException w:name="heading 6" w:locked="0" w:semiHidden="1" w:uiPriority="9" w:qFormat="1"/>
-    <w:lsdException w:name="heading 7" w:locked="0" w:semiHidden="1" w:uiPriority="9" w:qFormat="1"/>
-    <w:lsdException w:name="heading 8" w:locked="0" w:semiHidden="1" w:uiPriority="9" w:qFormat="1"/>
-    <w:lsdException w:name="heading 9" w:locked="0" w:semiHidden="1" w:uiPriority="9" w:qFormat="1"/>
-    <w:lsdException w:name="index 1" w:locked="0" w:semiHidden="1" w:unhideWhenUsed="1"/>
-    <w:lsdException w:name="index 2" w:locked="0" w:semiHidden="1" w:unhideWhenUsed="1"/>
-    <w:lsdException w:name="index 3" w:locked="0" w:semiHidden="1" w:unhideWhenUsed="1"/>
-    <w:lsdException w:name="index 4" w:locked="0" w:semiHidden="1" w:unhideWhenUsed="1"/>
-    <w:lsdException w:name="index 5" w:locked="0" w:semiHidden="1" w:unhideWhenUsed="1"/>
-    <w:lsdException w:name="index 6" w:locked="0" w:semiHidden="1" w:unhideWhenUsed="1"/>
-    <w:lsdException w:name="index 7" w:locked="0" w:semiHidden="1" w:unhideWhenUsed="1"/>
-    <w:lsdException w:name="index 8" w:locked="0" w:semiHidden="1" w:unhideWhenUsed="1"/>
-    <w:lsdException w:name="index 9" w:locked="0" w:semiHidden="1" w:unhideWhenUsed="1"/>
-    <w:lsdException w:name="toc 1" w:locked="0" w:semiHidden="1" w:uiPriority="39" w:unhideWhenUsed="1"/>
-    <w:lsdException w:name="toc 2" w:locked="0" w:semiHidden="1" w:uiPriority="39" w:unhideWhenUsed="1"/>
-    <w:lsdException w:name="toc 3" w:locked="0" w:semiHidden="1" w:uiPriority="39" w:unhideWhenUsed="1"/>
-    <w:lsdException w:name="toc 4" w:locked="0" w:semiHidden="1" w:uiPriority="39" w:unhideWhenUsed="1"/>
-    <w:lsdException w:name="toc 5" w:locked="0" w:semiHidden="1" w:uiPriority="39" w:unhideWhenUsed="1"/>
-    <w:lsdException w:name="toc 6" w:locked="0" w:semiHidden="1" w:uiPriority="39" w:unhideWhenUsed="1"/>
-    <w:lsdException w:name="toc 7" w:locked="0" w:semiHidden="1" w:uiPriority="39" w:unhideWhenUsed="1"/>
-    <w:lsdException w:name="toc 8" w:locked="0" w:semiHidden="1" w:uiPriority="39" w:unhideWhenUsed="1"/>
-    <w:lsdException w:name="toc 9" w:locked="0" w:semiHidden="1" w:uiPriority="39" w:unhideWhenUsed="1"/>
-    <w:lsdException w:name="Normal Indent" w:locked="0" w:semiHidden="1" w:unhideWhenUsed="1"/>
-    <w:lsdException w:name="footnote text" w:locked="0" w:semiHidden="1" w:unhideWhenUsed="1"/>
-    <w:lsdException w:name="annotation text" w:locked="0" w:semiHidden="1" w:unhideWhenUsed="1"/>
-    <w:lsdException w:name="header" w:locked="0" w:semiHidden="1" w:unhideWhenUsed="1"/>
-    <w:lsdException w:name="footer" w:locked="0" w:semiHidden="1" w:unhideWhenUsed="1"/>
-    <w:lsdException w:name="index heading" w:locked="0" w:semiHidden="1" w:unhideWhenUsed="1"/>
-    <w:lsdException w:name="caption" w:locked="0" w:semiHidden="1" w:uiPriority="35" w:unhideWhenUsed="1" w:qFormat="1"/>
-    <w:lsdException w:name="table of figures" w:locked="0" w:semiHidden="1" w:unhideWhenUsed="1"/>
-    <w:lsdException w:name="envelope address" w:locked="0" w:semiHidden="1" w:unhideWhenUsed="1"/>
-    <w:lsdException w:name="envelope return" w:locked="0" w:semiHidden="1" w:unhideWhenUsed="1"/>
-    <w:lsdException w:name="footnote reference" w:locked="0" w:semiHidden="1" w:unhideWhenUsed="1"/>
-    <w:lsdException w:name="annotation reference" w:locked="0" w:semiHidden="1" w:unhideWhenUsed="1"/>
-    <w:lsdException w:name="line number" w:locked="0" w:semiHidden="1" w:unhideWhenUsed="1"/>
-    <w:lsdException w:name="page number" w:locked="0" w:semiHidden="1" w:unhideWhenUsed="1"/>
-    <w:lsdException w:name="endnote reference" w:locked="0" w:semiHidden="1" w:unhideWhenUsed="1"/>
-    <w:lsdException w:name="endnote text" w:locked="0" w:semiHidden="1" w:unhideWhenUsed="1"/>
-    <w:lsdException w:name="table of authorities" w:locked="0" w:semiHidden="1" w:unhideWhenUsed="1"/>
-    <w:lsdException w:name="macro" w:locked="0" w:semiHidden="1" w:unhideWhenUsed="1"/>
-    <w:lsdException w:name="toa heading" w:locked="0" w:semiHidden="1" w:unhideWhenUsed="1"/>
-    <w:lsdException w:name="List" w:locked="0" w:semiHidden="1" w:unhideWhenUsed="1"/>
-    <w:lsdException w:name="List Bullet" w:locked="0" w:semiHidden="1" w:unhideWhenUsed="1"/>
-    <w:lsdException w:name="List Number" w:locked="0" w:semiHidden="1" w:unhideWhenUsed="1"/>
-    <w:lsdException w:name="List 2" w:locked="0" w:semiHidden="1" w:unhideWhenUsed="1"/>
-    <w:lsdException w:name="List 3" w:locked="0" w:semiHidden="1" w:unhideWhenUsed="1"/>
-    <w:lsdException w:name="List 4" w:locked="0" w:semiHidden="1" w:unhideWhenUsed="1"/>
-    <w:lsdException w:name="List 5" w:locked="0" w:semiHidden="1" w:unhideWhenUsed="1"/>
-    <w:lsdException w:name="List Bullet 2" w:locked="0" w:semiHidden="1" w:unhideWhenUsed="1"/>
-    <w:lsdException w:name="List Bullet 3" w:locked="0" w:semiHidden="1" w:unhideWhenUsed="1"/>
-    <w:lsdException w:name="List Bullet 4" w:locked="0" w:semiHidden="1" w:unhideWhenUsed="1"/>
-    <w:lsdException w:name="List Bullet 5" w:locked="0" w:semiHidden="1" w:unhideWhenUsed="1"/>
-    <w:lsdException w:name="List Number 2" w:locked="0" w:semiHidden="1" w:unhideWhenUsed="1"/>
-    <w:lsdException w:name="List Number 3" w:locked="0" w:semiHidden="1" w:unhideWhenUsed="1"/>
-    <w:lsdException w:name="List Number 4" w:locked="0" w:semiHidden="1" w:unhideWhenUsed="1"/>
-    <w:lsdException w:name="List Number 5" w:locked="0" w:semiHidden="1" w:unhideWhenUsed="1"/>
-    <w:lsdException w:name="Title" w:locked="0" w:semiHidden="1" w:uiPriority="10"/>
-    <w:lsdException w:name="Closing" w:locked="0" w:semiHidden="1" w:unhideWhenUsed="1"/>
-    <w:lsdException w:name="Signature" w:locked="0" w:semiHidden="1" w:unhideWhenUsed="1"/>
-    <w:lsdException w:name="Default Paragraph Font" w:locked="0" w:semiHidden="1" w:uiPriority="1" w:unhideWhenUsed="1"/>
-    <w:lsdException w:name="Body Text" w:locked="0" w:semiHidden="1" w:unhideWhenUsed="1"/>
-    <w:lsdException w:name="Body Text Indent" w:locked="0" w:semiHidden="1" w:unhideWhenUsed="1"/>
-    <w:lsdException w:name="List Continue" w:locked="0" w:semiHidden="1" w:unhideWhenUsed="1"/>
-    <w:lsdException w:name="List Continue 2" w:locked="0" w:semiHidden="1" w:unhideWhenUsed="1"/>
-    <w:lsdException w:name="List Continue 3" w:locked="0" w:semiHidden="1" w:unhideWhenUsed="1"/>
-    <w:lsdException w:name="List Continue 4" w:locked="0" w:semiHidden="1" w:unhideWhenUsed="1"/>
-    <w:lsdException w:name="List Continue 5" w:locked="0" w:semiHidden="1" w:unhideWhenUsed="1"/>
-    <w:lsdException w:name="Message Header" w:locked="0" w:semiHidden="1" w:unhideWhenUsed="1"/>
-    <w:lsdException w:name="Subtitle" w:locked="0" w:semiHidden="1" w:uiPriority="11"/>
-    <w:lsdException w:name="Salutation" w:locked="0" w:semiHidden="1" w:unhideWhenUsed="1"/>
-    <w:lsdException w:name="Date" w:locked="0" w:semiHidden="1" w:unhideWhenUsed="1"/>
-    <w:lsdException w:name="Body Text First Indent" w:locked="0" w:semiHidden="1" w:unhideWhenUsed="1"/>
-    <w:lsdException w:name="Body Text First Indent 2" w:locked="0" w:semiHidden="1" w:unhideWhenUsed="1"/>
-    <w:lsdException w:name="Note Heading" w:locked="0" w:semiHidden="1" w:unhideWhenUsed="1"/>
-    <w:lsdException w:name="Body Text 2" w:locked="0" w:semiHidden="1" w:unhideWhenUsed="1"/>
-    <w:lsdException w:name="Body Text 3" w:locked="0" w:semiHidden="1" w:unhideWhenUsed="1"/>
-    <w:lsdException w:name="Body Text Indent 2" w:locked="0" w:semiHidden="1" w:unhideWhenUsed="1"/>
-    <w:lsdException w:name="Body Text Indent 3" w:locked="0" w:semiHidden="1" w:unhideWhenUsed="1"/>
-    <w:lsdException w:name="Block Text" w:locked="0" w:semiHidden="1" w:unhideWhenUsed="1"/>
-    <w:lsdException w:name="Hyperlink" w:locked="0" w:semiHidden="1" w:unhideWhenUsed="1"/>
-    <w:lsdException w:name="FollowedHyperlink" w:locked="0" w:semiHidden="1" w:unhideWhenUsed="1"/>
-    <w:lsdException w:name="Strong" w:locked="0" w:semiHidden="1" w:uiPriority="22"/>
-    <w:lsdException w:name="Emphasis" w:locked="0" w:semiHidden="1" w:uiPriority="20"/>
-    <w:lsdException w:name="Document Map" w:locked="0" w:semiHidden="1" w:unhideWhenUsed="1"/>
-    <w:lsdException w:name="Plain Text" w:locked="0" w:semiHidden="1" w:unhideWhenUsed="1"/>
-    <w:lsdException w:name="E-mail Signature" w:locked="0" w:semiHidden="1" w:unhideWhenUsed="1"/>
-    <w:lsdException w:name="HTML Top of Form" w:locked="0" w:semiHidden="1" w:unhideWhenUsed="1"/>
-    <w:lsdException w:name="HTML Bottom of Form" w:locked="0" w:semiHidden="1" w:unhideWhenUsed="1"/>
-    <w:lsdException w:name="Normal (Web)" w:locked="0" w:semiHidden="1" w:unhideWhenUsed="1"/>
-    <w:lsdException w:name="HTML Acronym" w:locked="0" w:semiHidden="1" w:unhideWhenUsed="1"/>
-    <w:lsdException w:name="HTML Address" w:locked="0" w:semiHidden="1" w:unhideWhenUsed="1"/>
-    <w:lsdException w:name="HTML Cite" w:locked="0" w:semiHidden="1" w:unhideWhenUsed="1"/>
-    <w:lsdException w:name="HTML Code" w:locked="0" w:semiHidden="1" w:unhideWhenUsed="1"/>
-    <w:lsdException w:name="HTML Definition" w:locked="0" w:semiHidden="1" w:unhideWhenUsed="1"/>
-    <w:lsdException w:name="HTML Keyboard" w:locked="0" w:semiHidden="1" w:unhideWhenUsed="1"/>
-    <w:lsdException w:name="HTML Preformatted" w:locked="0" w:semiHidden="1" w:unhideWhenUsed="1"/>
-    <w:lsdException w:name="HTML Sample" w:locked="0" w:semiHidden="1" w:unhideWhenUsed="1"/>
-    <w:lsdException w:name="HTML Typewriter" w:locked="0" w:semiHidden="1" w:unhideWhenUsed="1"/>
-    <w:lsdException w:name="HTML Variable" w:locked="0" w:semiHidden="1" w:unhideWhenUsed="1"/>
-    <w:lsdException w:name="Normal Table" w:locked="0" w:semiHidden="1" w:unhideWhenUsed="1"/>
-    <w:lsdException w:name="annotation subject" w:locked="0" w:semiHidden="1" w:unhideWhenUsed="1"/>
-    <w:lsdException w:name="No List" w:locked="0" w:semiHidden="1" w:unhideWhenUsed="1"/>
-    <w:lsdException w:name="Outline List 1" w:semiHidden="1" w:unhideWhenUsed="1"/>
-    <w:lsdException w:name="Outline List 2" w:semiHidden="1" w:unhideWhenUsed="1"/>
-    <w:lsdException w:name="Outline List 3" w:semiHidden="1" w:unhideWhenUsed="1"/>
-    <w:lsdException w:name="Table Simple 1" w:semiHidden="1" w:unhideWhenUsed="1"/>
-    <w:lsdException w:name="Table Simple 2" w:semiHidden="1" w:unhideWhenUsed="1"/>
-    <w:lsdException w:name="Table Simple 3" w:semiHidden="1" w:unhideWhenUsed="1"/>
-    <w:lsdException w:name="Table Classic 1" w:semiHidden="1" w:unhideWhenUsed="1"/>
-    <w:lsdException w:name="Table Classic 2" w:semiHidden="1" w:unhideWhenUsed="1"/>
-    <w:lsdException w:name="Table Classic 3" w:semiHidden="1" w:unhideWhenUsed="1"/>
-    <w:lsdException w:name="Table Classic 4" w:semiHidden="1" w:unhideWhenUsed="1"/>
-    <w:lsdException w:name="Table Colorful 1" w:semiHidden="1" w:unhideWhenUsed="1"/>
-    <w:lsdException w:name="Table Colorful 2" w:semiHidden="1" w:unhideWhenUsed="1"/>
-    <w:lsdException w:name="Table Colorful 3" w:semiHidden="1" w:unhideWhenUsed="1"/>
-    <w:lsdException w:name="Table Columns 1" w:semiHidden="1" w:unhideWhenUsed="1"/>
-    <w:lsdException w:name="Table Columns 2" w:semiHidden="1" w:unhideWhenUsed="1"/>
-    <w:lsdException w:name="Table Columns 3" w:semiHidden="1" w:unhideWhenUsed="1"/>
-    <w:lsdException w:name="Table Columns 4" w:semiHidden="1" w:unhideWhenUsed="1"/>
-    <w:lsdException w:name="Table Columns 5" w:semiHidden="1" w:unhideWhenUsed="1"/>
-    <w:lsdException w:name="Table Grid 1" w:semiHidden="1" w:unhideWhenUsed="1"/>
-    <w:lsdException w:name="Table Grid 2" w:semiHidden="1" w:unhideWhenUsed="1"/>
-    <w:lsdException w:name="Table Grid 3" w:semiHidden="1" w:unhideWhenUsed="1"/>
-    <w:lsdException w:name="Table Grid 4" w:semiHidden="1" w:unhideWhenUsed="1"/>
-    <w:lsdException w:name="Table Grid 5" w:semiHidden="1" w:unhideWhenUsed="1"/>
-    <w:lsdException w:name="Table Grid 6" w:semiHidden="1" w:unhideWhenUsed="1"/>
-    <w:lsdException w:name="Table Grid 7" w:semiHidden="1" w:unhideWhenUsed="1"/>
-    <w:lsdException w:name="Table Grid 8" w:semiHidden="1" w:unhideWhenUsed="1"/>
-    <w:lsdException w:name="Table List 1" w:semiHidden="1" w:unhideWhenUsed="1"/>
-    <w:lsdException w:name="Table List 2" w:semiHidden="1" w:unhideWhenUsed="1"/>
-    <w:lsdException w:name="Table List 3" w:semiHidden="1" w:unhideWhenUsed="1"/>
-    <w:lsdException w:name="Table List 4" w:semiHidden="1" w:unhideWhenUsed="1"/>
-    <w:lsdException w:name="Table List 5" w:semiHidden="1" w:unhideWhenUsed="1"/>
-    <w:lsdException w:name="Table List 6" w:semiHidden="1" w:unhideWhenUsed="1"/>
-    <w:lsdException w:name="Table List 7" w:semiHidden="1" w:unhideWhenUsed="1"/>
-    <w:lsdException w:name="Table List 8" w:semiHidden="1" w:unhideWhenUsed="1"/>
-    <w:lsdException w:name="Table 3D effects 1" w:semiHidden="1" w:unhideWhenUsed="1"/>
-    <w:lsdException w:name="Table 3D effects 2" w:semiHidden="1" w:unhideWhenUsed="1"/>
-    <w:lsdException w:name="Table 3D effects 3" w:semiHidden="1" w:unhideWhenUsed="1"/>
-    <w:lsdException w:name="Table Contemporary" w:semiHidden="1" w:unhideWhenUsed="1"/>
-    <w:lsdException w:name="Table Elegant" w:semiHidden="1" w:unhideWhenUsed="1"/>
-    <w:lsdException w:name="Table Professional" w:semiHidden="1" w:unhideWhenUsed="1"/>
-    <w:lsdException w:name="Table Subtle 1" w:semiHidden="1" w:unhideWhenUsed="1"/>
-    <w:lsdException w:name="Table Subtle 2" w:semiHidden="1" w:unhideWhenUsed="1"/>
-    <w:lsdException w:name="Table Web 1" w:semiHidden="1" w:unhideWhenUsed="1"/>
-    <w:lsdException w:name="Table Web 2" w:semiHidden="1" w:unhideWhenUsed="1"/>
-    <w:lsdException w:name="Table Web 3" w:semiHidden="1" w:unhideWhenUsed="1"/>
-    <w:lsdException w:name="Balloon Text" w:locked="0" w:semiHidden="1" w:unhideWhenUsed="1"/>
-    <w:lsdException w:name="Table Grid" w:locked="0" w:uiPriority="59"/>
-    <w:lsdException w:name="Table Theme" w:semiHidden="1" w:unhideWhenUsed="1"/>
-    <w:lsdException w:name="Placeholder Text" w:locked="0" w:semiHidden="1"/>
-    <w:lsdException w:name="No Spacing" w:locked="0" w:semiHidden="1" w:uiPriority="1" w:unhideWhenUsed="1" w:qFormat="1"/>
-    <w:lsdException w:name="Light Shading" w:uiPriority="60"/>
-    <w:lsdException w:name="Light List" w:uiPriority="61"/>
-    <w:lsdException w:name="Light Grid" w:uiPriority="62"/>
-    <w:lsdException w:name="Medium Shading 1" w:uiPriority="63"/>
-    <w:lsdException w:name="Medium Shading 2" w:uiPriority="64"/>
-    <w:lsdException w:name="Medium List 1" w:uiPriority="65"/>
-    <w:lsdException w:name="Medium List 2" w:uiPriority="66"/>
-    <w:lsdException w:name="Medium Grid 1" w:uiPriority="67"/>
-    <w:lsdException w:name="Medium Grid 2" w:uiPriority="68"/>
-    <w:lsdException w:name="Medium Grid 3" w:uiPriority="69"/>
-    <w:lsdException w:name="Dark List" w:uiPriority="70"/>
-    <w:lsdException w:name="Colorful Shading" w:uiPriority="71"/>
-    <w:lsdException w:name="Colorful List" w:uiPriority="72"/>
-    <w:lsdException w:name="Colorful Grid" w:uiPriority="73"/>
-    <w:lsdException w:name="Light Shading Accent 1" w:uiPriority="60"/>
-    <w:lsdException w:name="Light List Accent 1" w:uiPriority="61"/>
-    <w:lsdException w:name="Light Grid Accent 1" w:uiPriority="62"/>
-    <w:lsdException w:name="Medium Shading 1 Accent 1" w:uiPriority="63"/>
-    <w:lsdException w:name="Medium Shading 2 Accent 1" w:uiPriority="64"/>
-    <w:lsdException w:name="Medium List 1 Accent 1" w:uiPriority="65"/>
-    <w:lsdException w:name="Revision" w:locked="0" w:semiHidden="1"/>
-    <w:lsdException w:name="List Paragraph" w:locked="0" w:uiPriority="34" w:qFormat="1"/>
-    <w:lsdException w:name="Quote" w:locked="0" w:semiHidden="1" w:uiPriority="29"/>
-    <w:lsdException w:name="Intense Quote" w:locked="0" w:semiHidden="1" w:uiPriority="30"/>
-    <w:lsdException w:name="Medium List 2 Accent 1" w:uiPriority="66"/>
-    <w:lsdException w:name="Medium Grid 1 Accent 1" w:uiPriority="67"/>
-    <w:lsdException w:name="Medium Grid 2 Accent 1" w:uiPriority="68"/>
-    <w:lsdException w:name="Medium Grid 3 Accent 1" w:uiPriority="69"/>
-    <w:lsdException w:name="Dark List Accent 1" w:uiPriority="70"/>
-    <w:lsdException w:name="Colorful Shading Accent 1" w:uiPriority="71"/>
-    <w:lsdException w:name="Colorful List Accent 1" w:uiPriority="72"/>
-    <w:lsdException w:name="Colorful Grid Accent 1" w:uiPriority="73"/>
-    <w:lsdException w:name="Light Shading Accent 2" w:uiPriority="60"/>
-    <w:lsdException w:name="Light List Accent 2" w:uiPriority="61"/>
-    <w:lsdException w:name="Light Grid Accent 2" w:uiPriority="62"/>
-    <w:lsdException w:name="Medium Shading 1 Accent 2" w:uiPriority="63"/>
-    <w:lsdException w:name="Medium Shading 2 Accent 2" w:uiPriority="64"/>
-    <w:lsdException w:name="Medium List 1 Accent 2" w:uiPriority="65"/>
-    <w:lsdException w:name="Medium List 2 Accent 2" w:uiPriority="66"/>
-    <w:lsdException w:name="Medium Grid 1 Accent 2" w:uiPriority="67"/>
-    <w:lsdException w:name="Medium Grid 2 Accent 2" w:uiPriority="68"/>
-    <w:lsdException w:name="Medium Grid 3 Accent 2" w:uiPriority="69"/>
-    <w:lsdException w:name="Dark List Accent 2" w:uiPriority="70"/>
-    <w:lsdException w:name="Colorful Shading Accent 2" w:uiPriority="71"/>
-    <w:lsdException w:name="Colorful List Accent 2" w:uiPriority="72"/>
-    <w:lsdException w:name="Colorful Grid Accent 2" w:uiPriority="73"/>
-    <w:lsdException w:name="Light Shading Accent 3" w:uiPriority="60"/>
-    <w:lsdException w:name="Light List Accent 3" w:uiPriority="61"/>
-    <w:lsdException w:name="Light Grid Accent 3" w:uiPriority="62"/>
-    <w:lsdException w:name="Medium Shading 1 Accent 3" w:uiPriority="63"/>
-    <w:lsdException w:name="Medium Shading 2 Accent 3" w:uiPriority="64"/>
-    <w:lsdException w:name="Medium List 1 Accent 3" w:uiPriority="65"/>
-    <w:lsdException w:name="Medium List 2 Accent 3" w:uiPriority="66"/>
-    <w:lsdException w:name="Medium Grid 1 Accent 3" w:uiPriority="67"/>
-    <w:lsdException w:name="Medium Grid 2 Accent 3" w:uiPriority="68"/>
-    <w:lsdException w:name="Medium Grid 3 Accent 3" w:uiPriority="69"/>
-    <w:lsdException w:name="Dark List Accent 3" w:uiPriority="70"/>
-    <w:lsdException w:name="Colorful Shading Accent 3" w:uiPriority="71"/>
-    <w:lsdException w:name="Colorful List Accent 3" w:uiPriority="72"/>
-    <w:lsdException w:name="Colorful Grid Accent 3" w:uiPriority="73"/>
-    <w:lsdException w:name="Light Shading Accent 4" w:uiPriority="60"/>
-    <w:lsdException w:name="Light List Accent 4" w:uiPriority="61"/>
-    <w:lsdException w:name="Light Grid Accent 4" w:uiPriority="62"/>
-    <w:lsdException w:name="Medium Shading 1 Accent 4" w:uiPriority="63"/>
-    <w:lsdException w:name="Medium Shading 2 Accent 4" w:uiPriority="64"/>
-    <w:lsdException w:name="Medium List 1 Accent 4" w:uiPriority="65"/>
-    <w:lsdException w:name="Medium List 2 Accent 4" w:uiPriority="66"/>
-    <w:lsdException w:name="Medium Grid 1 Accent 4" w:uiPriority="67"/>
-    <w:lsdException w:name="Medium Grid 2 Accent 4" w:uiPriority="68"/>
-    <w:lsdException w:name="Medium Grid 3 Accent 4" w:uiPriority="69"/>
-    <w:lsdException w:name="Dark List Accent 4" w:uiPriority="70"/>
-    <w:lsdException w:name="Colorful Shading Accent 4" w:uiPriority="71"/>
-    <w:lsdException w:name="Colorful List Accent 4" w:uiPriority="72"/>
-    <w:lsdException w:name="Colorful Grid Accent 4" w:uiPriority="73"/>
-    <w:lsdException w:name="Light Shading Accent 5" w:uiPriority="60"/>
-    <w:lsdException w:name="Light List Accent 5" w:uiPriority="61"/>
-    <w:lsdException w:name="Light Grid Accent 5" w:uiPriority="62"/>
-    <w:lsdException w:name="Medium Shading 1 Accent 5" w:uiPriority="63"/>
-    <w:lsdException w:name="Medium Shading 2 Accent 5" w:uiPriority="64"/>
-    <w:lsdException w:name="Medium List 1 Accent 5" w:uiPriority="65"/>
-    <w:lsdException w:name="Medium List 2 Accent 5" w:uiPriority="66"/>
-    <w:lsdException w:name="Medium Grid 1 Accent 5" w:uiPriority="67"/>
-    <w:lsdException w:name="Medium Grid 2 Accent 5" w:uiPriority="68"/>
-    <w:lsdException w:name="Medium Grid 3 Accent 5" w:uiPriority="69"/>
-    <w:lsdException w:name="Dark List Accent 5" w:uiPriority="70"/>
-    <w:lsdException w:name="Colorful Shading Accent 5" w:uiPriority="71"/>
-    <w:lsdException w:name="Colorful List Accent 5" w:uiPriority="72"/>
-    <w:lsdException w:name="Colorful Grid Accent 5" w:uiPriority="73"/>
-    <w:lsdException w:name="Light Shading Accent 6" w:uiPriority="60"/>
-    <w:lsdException w:name="Light List Accent 6" w:uiPriority="61"/>
-    <w:lsdException w:name="Light Grid Accent 6" w:uiPriority="62"/>
-    <w:lsdException w:name="Medium Shading 1 Accent 6" w:uiPriority="63"/>
-    <w:lsdException w:name="Medium Shading 2 Accent 6" w:uiPriority="64"/>
-    <w:lsdException w:name="Medium List 1 Accent 6" w:uiPriority="65"/>
-    <w:lsdException w:name="Medium List 2 Accent 6" w:uiPriority="66"/>
-    <w:lsdException w:name="Medium Grid 1 Accent 6" w:uiPriority="67"/>
-    <w:lsdException w:name="Medium Grid 2 Accent 6" w:uiPriority="68"/>
-    <w:lsdException w:name="Medium Grid 3 Accent 6" w:uiPriority="69"/>
-    <w:lsdException w:name="Dark List Accent 6" w:uiPriority="70"/>
-    <w:lsdException w:name="Colorful Shading Accent 6" w:uiPriority="71"/>
-    <w:lsdException w:name="Colorful List Accent 6" w:uiPriority="72"/>
-    <w:lsdException w:name="Colorful Grid Accent 6" w:uiPriority="73"/>
-    <w:lsdException w:name="Subtle Emphasis" w:locked="0" w:uiPriority="19" w:qFormat="1"/>
-    <w:lsdException w:name="Intense Emphasis" w:locked="0" w:semiHidden="1" w:uiPriority="21"/>
-    <w:lsdException w:name="Subtle Reference" w:locked="0" w:semiHidden="1" w:uiPriority="31"/>
-    <w:lsdException w:name="Intense Reference" w:locked="0" w:semiHidden="1" w:uiPriority="32"/>
-    <w:lsdException w:name="Book Title" w:locked="0" w:semiHidden="1" w:uiPriority="33"/>
-    <w:lsdException w:name="Bibliography" w:locked="0" w:semiHidden="1" w:uiPriority="37" w:unhideWhenUsed="1"/>
-    <w:lsdException w:name="TOC Heading" w:locked="0" w:semiHidden="1" w:uiPriority="39" w:unhideWhenUsed="1" w:qFormat="1"/>
-    <w:lsdException w:name="Plain Table 1" w:uiPriority="41"/>
-    <w:lsdException w:name="Plain Table 2" w:uiPriority="42"/>
-    <w:lsdException w:name="Plain Table 3" w:uiPriority="43"/>
-    <w:lsdException w:name="Plain Table 4" w:uiPriority="44"/>
-    <w:lsdException w:name="Plain Table 5" w:uiPriority="45"/>
-    <w:lsdException w:name="Grid Table Light" w:uiPriority="40"/>
-    <w:lsdException w:name="Grid Table 1 Light" w:uiPriority="46"/>
-    <w:lsdException w:name="Grid Table 2" w:uiPriority="47"/>
-    <w:lsdException w:name="Grid Table 3" w:uiPriority="48"/>
-    <w:lsdException w:name="Grid Table 4" w:uiPriority="49"/>
-    <w:lsdException w:name="Grid Table 5 Dark" w:uiPriority="50"/>
-    <w:lsdException w:name="Grid Table 6 Colorful" w:uiPriority="51"/>
-    <w:lsdException w:name="Grid Table 7 Colorful" w:uiPriority="52"/>
-    <w:lsdException w:name="Grid Table 1 Light Accent 1" w:uiPriority="46"/>
-    <w:lsdException w:name="Grid Table 2 Accent 1" w:uiPriority="47"/>
-    <w:lsdException w:name="Grid Table 3 Accent 1" w:uiPriority="48"/>
-    <w:lsdException w:name="Grid Table 4 Accent 1" w:uiPriority="49"/>
-    <w:lsdException w:name="Grid Table 5 Dark Accent 1" w:uiPriority="50"/>
-    <w:lsdException w:name="Grid Table 6 Colorful Accent 1" w:uiPriority="51"/>
-    <w:lsdException w:name="Grid Table 7 Colorful Accent 1" w:uiPriority="52"/>
-    <w:lsdException w:name="Grid Table 1 Light Accent 2" w:uiPriority="46"/>
-    <w:lsdException w:name="Grid Table 2 Accent 2" w:uiPriority="47"/>
-    <w:lsdException w:name="Grid Table 3 Accent 2" w:uiPriority="48"/>
-    <w:lsdException w:name="Grid Table 4 Accent 2" w:uiPriority="49"/>
-    <w:lsdException w:name="Grid Table 5 Dark Accent 2" w:uiPriority="50"/>
-    <w:lsdException w:name="Grid Table 6 Colorful Accent 2" w:uiPriority="51"/>
-    <w:lsdException w:name="Grid Table 7 Colorful Accent 2" w:uiPriority="52"/>
-    <w:lsdException w:name="Grid Table 1 Light Accent 3" w:uiPriority="46"/>
-    <w:lsdException w:name="Grid Table 2 Accent 3" w:uiPriority="47"/>
-    <w:lsdException w:name="Grid Table 3 Accent 3" w:uiPriority="48"/>
-    <w:lsdException w:name="Grid Table 4 Accent 3" w:uiPriority="49"/>
-    <w:lsdException w:name="Grid Table 5 Dark Accent 3" w:uiPriority="50"/>
-    <w:lsdException w:name="Grid Table 6 Colorful Accent 3" w:uiPriority="51"/>
-    <w:lsdException w:name="Grid Table 7 Colorful Accent 3" w:uiPriority="52"/>
-    <w:lsdException w:name="Grid Table 1 Light Accent 4" w:uiPriority="46"/>
-    <w:lsdException w:name="Grid Table 2 Accent 4" w:uiPriority="47"/>
-    <w:lsdException w:name="Grid Table 3 Accent 4" w:uiPriority="48"/>
-    <w:lsdException w:name="Grid Table 4 Accent 4" w:uiPriority="49"/>
-    <w:lsdException w:name="Grid Table 5 Dark Accent 4" w:uiPriority="50"/>
-    <w:lsdException w:name="Grid Table 6 Colorful Accent 4" w:uiPriority="51"/>
-    <w:lsdException w:name="Grid Table 7 Colorful Accent 4" w:uiPriority="52"/>
-    <w:lsdException w:name="Grid Table 1 Light Accent 5" w:uiPriority="46"/>
-    <w:lsdException w:name="Grid Table 2 Accent 5" w:uiPriority="47"/>
-    <w:lsdException w:name="Grid Table 3 Accent 5" w:uiPriority="48"/>
-    <w:lsdException w:name="Grid Table 4 Accent 5" w:uiPriority="49"/>
-    <w:lsdException w:name="Grid Table 5 Dark Accent 5" w:uiPriority="50"/>
-    <w:lsdException w:name="Grid Table 6 Colorful Accent 5" w:uiPriority="51"/>
-    <w:lsdException w:name="Grid Table 7 Colorful Accent 5" w:uiPriority="52"/>
-    <w:lsdException w:name="Grid Table 1 Light Accent 6" w:uiPriority="46"/>
-    <w:lsdException w:name="Grid Table 2 Accent 6" w:uiPriority="47"/>
-    <w:lsdException w:name="Grid Table 3 Accent 6" w:uiPriority="48"/>
-    <w:lsdException w:name="Grid Table 4 Accent 6" w:uiPriority="49"/>
-    <w:lsdException w:name="Grid Table 5 Dark Accent 6" w:uiPriority="50"/>
-    <w:lsdException w:name="Grid Table 6 Colorful Accent 6" w:uiPriority="51"/>
-    <w:lsdException w:name="Grid Table 7 Colorful Accent 6" w:uiPriority="52"/>
-    <w:lsdException w:name="List Table 1 Light" w:uiPriority="46"/>
-    <w:lsdException w:name="List Table 2" w:uiPriority="47"/>
-    <w:lsdException w:name="List Table 3" w:uiPriority="48"/>
-    <w:lsdException w:name="List Table 4" w:uiPriority="49"/>
-    <w:lsdException w:name="List Table 5 Dark" w:uiPriority="50"/>
-    <w:lsdException w:name="List Table 6 Colorful" w:uiPriority="51"/>
-    <w:lsdException w:name="List Table 7 Colorful" w:uiPriority="52"/>
-    <w:lsdException w:name="List Table 1 Light Accent 1" w:uiPriority="46"/>
-    <w:lsdException w:name="List Table 2 Accent 1" w:uiPriority="47"/>
-    <w:lsdException w:name="List Table 3 Accent 1" w:uiPriority="48"/>
-    <w:lsdException w:name="List Table 4 Accent 1" w:uiPriority="49"/>
-    <w:lsdException w:name="List Table 5 Dark Accent 1" w:uiPriority="50"/>
-    <w:lsdException w:name="List Table 6 Colorful Accent 1" w:uiPriority="51"/>
-    <w:lsdException w:name="List Table 7 Colorful Accent 1" w:uiPriority="52"/>
-    <w:lsdException w:name="List Table 1 Light Accent 2" w:uiPriority="46"/>
-    <w:lsdException w:name="List Table 2 Accent 2" w:uiPriority="47"/>
-    <w:lsdException w:name="List Table 3 Accent 2" w:uiPriority="48"/>
-    <w:lsdException w:name="List Table 4 Accent 2" w:uiPriority="49"/>
-    <w:lsdException w:name="List Table 5 Dark Accent 2" w:uiPriority="50"/>
-    <w:lsdException w:name="List Table 6 Colorful Accent 2" w:uiPriority="51"/>
-    <w:lsdException w:name="List Table 7 Colorful Accent 2" w:uiPriority="52"/>
-    <w:lsdException w:name="List Table 1 Light Accent 3" w:uiPriority="46"/>
-    <w:lsdException w:name="List Table 2 Accent 3" w:uiPriority="47"/>
-    <w:lsdException w:name="List Table 3 Accent 3" w:uiPriority="48"/>
-    <w:lsdException w:name="List Table 4 Accent 3" w:uiPriority="49"/>
-    <w:lsdException w:name="List Table 5 Dark Accent 3" w:uiPriority="50"/>
-    <w:lsdException w:name="List Table 6 Colorful Accent 3" w:uiPriority="51"/>
-    <w:lsdException w:name="List Table 7 Colorful Accent 3" w:uiPriority="52"/>
-    <w:lsdException w:name="List Table 1 Light Accent 4" w:uiPriority="46"/>
-    <w:lsdException w:name="List Table 2 Accent 4" w:uiPriority="47"/>
-    <w:lsdException w:name="List Table 3 Accent 4" w:uiPriority="48"/>
-    <w:lsdException w:name="List Table 4 Accent 4" w:uiPriority="49"/>
-    <w:lsdException w:name="List Table 5 Dark Accent 4" w:uiPriority="50"/>
-    <w:lsdException w:name="List Table 6 Colorful Accent 4" w:uiPriority="51"/>
-    <w:lsdException w:name="List Table 7 Colorful Accent 4" w:uiPriority="52"/>
-    <w:lsdException w:name="List Table 1 Light Accent 5" w:uiPriority="46"/>
-    <w:lsdException w:name="List Table 2 Accent 5" w:uiPriority="47"/>
-    <w:lsdException w:name="List Table 3 Accent 5" w:uiPriority="48"/>
-    <w:lsdException w:name="List Table 4 Accent 5" w:uiPriority="49"/>
-    <w:lsdException w:name="List Table 5 Dark Accent 5" w:uiPriority="50"/>
-    <w:lsdException w:name="List Table 6 Colorful Accent 5" w:uiPriority="51"/>
-    <w:lsdException w:name="List Table 7 Colorful Accent 5" w:uiPriority="52"/>
-    <w:lsdException w:name="List Table 1 Light Accent 6" w:uiPriority="46"/>
-    <w:lsdException w:name="List Table 2 Accent 6" w:uiPriority="47"/>
-    <w:lsdException w:name="List Table 3 Accent 6" w:uiPriority="48"/>
-    <w:lsdException w:name="List Table 4 Accent 6" w:uiPriority="49"/>
-    <w:lsdException w:name="List Table 5 Dark Accent 6" w:uiPriority="50"/>
-    <w:lsdException w:name="List Table 6 Colorful Accent 6" w:uiPriority="51"/>
-    <w:lsdException w:name="List Table 7 Colorful Accent 6" w:uiPriority="52"/>
+  <w:latentStyles w:defLockedState="1" w:defUIPriority="99" w:defSemiHidden="1" w:defUnhideWhenUsed="1" w:defQFormat="0" w:count="267">
+    <w:lsdException w:name="Normal" w:locked="0" w:semiHidden="0" w:uiPriority="0" w:unhideWhenUsed="0" w:qFormat="1"/>
+    <w:lsdException w:name="heading 1" w:locked="0" w:semiHidden="0" w:uiPriority="9" w:unhideWhenUsed="0" w:qFormat="1"/>
+    <w:lsdException w:name="heading 2" w:locked="0" w:uiPriority="9" w:qFormat="1"/>
+    <w:lsdException w:name="heading 3" w:locked="0" w:uiPriority="9" w:qFormat="1"/>
+    <w:lsdException w:name="heading 4" w:locked="0" w:uiPriority="9" w:unhideWhenUsed="0"/>
+    <w:lsdException w:name="heading 5" w:locked="0" w:uiPriority="9" w:unhideWhenUsed="0" w:qFormat="1"/>
+    <w:lsdException w:name="heading 6" w:locked="0" w:uiPriority="9" w:unhideWhenUsed="0" w:qFormat="1"/>
+    <w:lsdException w:name="heading 7" w:locked="0" w:uiPriority="9" w:unhideWhenUsed="0" w:qFormat="1"/>
+    <w:lsdException w:name="heading 8" w:locked="0" w:uiPriority="9" w:unhideWhenUsed="0" w:qFormat="1"/>
+    <w:lsdException w:name="heading 9" w:locked="0" w:uiPriority="9" w:unhideWhenUsed="0" w:qFormat="1"/>
+    <w:lsdException w:name="index 1" w:locked="0"/>
+    <w:lsdException w:name="index 2" w:locked="0"/>
+    <w:lsdException w:name="index 3" w:locked="0"/>
+    <w:lsdException w:name="index 4" w:locked="0"/>
+    <w:lsdException w:name="index 5" w:locked="0"/>
+    <w:lsdException w:name="index 6" w:locked="0"/>
+    <w:lsdException w:name="index 7" w:locked="0"/>
+    <w:lsdException w:name="index 8" w:locked="0"/>
+    <w:lsdException w:name="index 9" w:locked="0"/>
+    <w:lsdException w:name="toc 1" w:locked="0" w:uiPriority="39"/>
+    <w:lsdException w:name="toc 2" w:locked="0" w:uiPriority="39"/>
+    <w:lsdException w:name="toc 3" w:locked="0" w:uiPriority="39"/>
+    <w:lsdException w:name="toc 4" w:locked="0" w:uiPriority="39"/>
+    <w:lsdException w:name="toc 5" w:locked="0" w:uiPriority="39"/>
+    <w:lsdException w:name="toc 6" w:locked="0" w:uiPriority="39"/>
+    <w:lsdException w:name="toc 7" w:locked="0" w:uiPriority="39"/>
+    <w:lsdException w:name="toc 8" w:locked="0" w:uiPriority="39"/>
+    <w:lsdException w:name="toc 9" w:locked="0" w:uiPriority="39"/>
+    <w:lsdException w:name="Normal Indent" w:locked="0"/>
+    <w:lsdException w:name="footnote text" w:locked="0"/>
+    <w:lsdException w:name="annotation text" w:locked="0"/>
+    <w:lsdException w:name="header" w:locked="0"/>
+    <w:lsdException w:name="footer" w:locked="0"/>
+    <w:lsdException w:name="index heading" w:locked="0"/>
+    <w:lsdException w:name="caption" w:locked="0" w:uiPriority="35" w:qFormat="1"/>
+    <w:lsdException w:name="table of figures" w:locked="0"/>
+    <w:lsdException w:name="envelope address" w:locked="0"/>
+    <w:lsdException w:name="envelope return" w:locked="0"/>
+    <w:lsdException w:name="footnote reference" w:locked="0"/>
+    <w:lsdException w:name="annotation reference" w:locked="0"/>
+    <w:lsdException w:name="line number" w:locked="0"/>
+    <w:lsdException w:name="page number" w:locked="0"/>
+    <w:lsdException w:name="endnote reference" w:locked="0"/>
+    <w:lsdException w:name="endnote text" w:locked="0"/>
+    <w:lsdException w:name="table of authorities" w:locked="0"/>
+    <w:lsdException w:name="macro" w:locked="0"/>
+    <w:lsdException w:name="toa heading" w:locked="0"/>
+    <w:lsdException w:name="List" w:locked="0"/>
+    <w:lsdException w:name="List Bullet" w:locked="0"/>
+    <w:lsdException w:name="List Number" w:locked="0"/>
+    <w:lsdException w:name="List 2" w:locked="0"/>
+    <w:lsdException w:name="List 3" w:locked="0"/>
+    <w:lsdException w:name="List 4" w:locked="0"/>
+    <w:lsdException w:name="List 5" w:locked="0"/>
+    <w:lsdException w:name="List Bullet 2" w:locked="0"/>
+    <w:lsdException w:name="List Bullet 3" w:locked="0"/>
+    <w:lsdException w:name="List Bullet 4" w:locked="0"/>
+    <w:lsdException w:name="List Bullet 5" w:locked="0"/>
+    <w:lsdException w:name="List Number 2" w:locked="0"/>
+    <w:lsdException w:name="List Number 3" w:locked="0"/>
+    <w:lsdException w:name="List Number 4" w:locked="0"/>
+    <w:lsdException w:name="List Number 5" w:locked="0"/>
+    <w:lsdException w:name="Title" w:locked="0" w:uiPriority="10" w:unhideWhenUsed="0"/>
+    <w:lsdException w:name="Closing" w:locked="0"/>
+    <w:lsdException w:name="Signature" w:locked="0"/>
+    <w:lsdException w:name="Default Paragraph Font" w:locked="0" w:uiPriority="1"/>
+    <w:lsdException w:name="Body Text" w:locked="0"/>
+    <w:lsdException w:name="Body Text Indent" w:locked="0"/>
+    <w:lsdException w:name="List Continue" w:locked="0"/>
+    <w:lsdException w:name="List Continue 2" w:locked="0"/>
+    <w:lsdException w:name="List Continue 3" w:locked="0"/>
+    <w:lsdException w:name="List Continue 4" w:locked="0"/>
+    <w:lsdException w:name="List Continue 5" w:locked="0"/>
+    <w:lsdException w:name="Message Header" w:locked="0"/>
+    <w:lsdException w:name="Subtitle" w:locked="0" w:uiPriority="11" w:unhideWhenUsed="0"/>
+    <w:lsdException w:name="Salutation" w:locked="0"/>
+    <w:lsdException w:name="Date" w:locked="0"/>
+    <w:lsdException w:name="Body Text First Indent" w:locked="0"/>
+    <w:lsdException w:name="Body Text First Indent 2" w:locked="0"/>
+    <w:lsdException w:name="Note Heading" w:locked="0"/>
+    <w:lsdException w:name="Body Text 2" w:locked="0"/>
+    <w:lsdException w:name="Body Text 3" w:locked="0"/>
+    <w:lsdException w:name="Body Text Indent 2" w:locked="0"/>
+    <w:lsdException w:name="Body Text Indent 3" w:locked="0"/>
+    <w:lsdException w:name="Block Text" w:locked="0"/>
+    <w:lsdException w:name="Hyperlink" w:locked="0"/>
+    <w:lsdException w:name="FollowedHyperlink" w:locked="0"/>
+    <w:lsdException w:name="Strong" w:locked="0" w:uiPriority="22" w:unhideWhenUsed="0"/>
+    <w:lsdException w:name="Emphasis" w:locked="0" w:uiPriority="20" w:unhideWhenUsed="0"/>
+    <w:lsdException w:name="Document Map" w:locked="0"/>
+    <w:lsdException w:name="Plain Text" w:locked="0"/>
+    <w:lsdException w:name="E-mail Signature" w:locked="0"/>
+    <w:lsdException w:name="HTML Top of Form" w:locked="0"/>
+    <w:lsdException w:name="HTML Bottom of Form" w:locked="0"/>
+    <w:lsdException w:name="Normal (Web)" w:locked="0"/>
+    <w:lsdException w:name="HTML Acronym" w:locked="0"/>
+    <w:lsdException w:name="HTML Address" w:locked="0"/>
+    <w:lsdException w:name="HTML Cite" w:locked="0"/>
+    <w:lsdException w:name="HTML Code" w:locked="0"/>
+    <w:lsdException w:name="HTML Definition" w:locked="0"/>
+    <w:lsdException w:name="HTML Keyboard" w:locked="0"/>
+    <w:lsdException w:name="HTML Preformatted" w:locked="0"/>
+    <w:lsdException w:name="HTML Sample" w:locked="0"/>
+    <w:lsdException w:name="HTML Typewriter" w:locked="0"/>
+    <w:lsdException w:name="HTML Variable" w:locked="0"/>
+    <w:lsdException w:name="Normal Table" w:locked="0"/>
+    <w:lsdException w:name="annotation subject" w:locked="0"/>
+    <w:lsdException w:name="No List" w:locked="0"/>
+    <w:lsdException w:name="Balloon Text" w:locked="0"/>
+    <w:lsdException w:name="Table Grid" w:locked="0" w:semiHidden="0" w:uiPriority="59" w:unhideWhenUsed="0"/>
+    <w:lsdException w:name="Placeholder Text" w:locked="0" w:unhideWhenUsed="0"/>
+    <w:lsdException w:name="No Spacing" w:locked="0" w:uiPriority="1" w:qFormat="1"/>
+    <w:lsdException w:name="Light Shading" w:semiHidden="0" w:uiPriority="60" w:unhideWhenUsed="0"/>
+    <w:lsdException w:name="Light List" w:semiHidden="0" w:uiPriority="61" w:unhideWhenUsed="0"/>
+    <w:lsdException w:name="Light Grid" w:semiHidden="0" w:uiPriority="62" w:unhideWhenUsed="0"/>
+    <w:lsdException w:name="Medium Shading 1" w:semiHidden="0" w:uiPriority="63" w:unhideWhenUsed="0"/>
+    <w:lsdException w:name="Medium Shading 2" w:semiHidden="0" w:uiPriority="64" w:unhideWhenUsed="0"/>
+    <w:lsdException w:name="Medium List 1" w:semiHidden="0" w:uiPriority="65" w:unhideWhenUsed="0"/>
+    <w:lsdException w:name="Medium List 2" w:semiHidden="0" w:uiPriority="66" w:unhideWhenUsed="0"/>
+    <w:lsdException w:name="Medium Grid 1" w:semiHidden="0" w:uiPriority="67" w:unhideWhenUsed="0"/>
+    <w:lsdException w:name="Medium Grid 2" w:semiHidden="0" w:uiPriority="68" w:unhideWhenUsed="0"/>
+    <w:lsdException w:name="Medium Grid 3" w:semiHidden="0" w:uiPriority="69" w:unhideWhenUsed="0"/>
+    <w:lsdException w:name="Dark List" w:semiHidden="0" w:uiPriority="70" w:unhideWhenUsed="0"/>
+    <w:lsdException w:name="Colorful Shading" w:semiHidden="0" w:uiPriority="71" w:unhideWhenUsed="0"/>
+    <w:lsdException w:name="Colorful List" w:semiHidden="0" w:uiPriority="72" w:unhideWhenUsed="0"/>
+    <w:lsdException w:name="Colorful Grid" w:semiHidden="0" w:uiPriority="73" w:unhideWhenUsed="0"/>
+    <w:lsdException w:name="Light Shading Accent 1" w:semiHidden="0" w:uiPriority="60" w:unhideWhenUsed="0"/>
+    <w:lsdException w:name="Light List Accent 1" w:semiHidden="0" w:uiPriority="61" w:unhideWhenUsed="0"/>
+    <w:lsdException w:name="Light Grid Accent 1" w:semiHidden="0" w:uiPriority="62" w:unhideWhenUsed="0"/>
+    <w:lsdException w:name="Medium Shading 1 Accent 1" w:semiHidden="0" w:uiPriority="63" w:unhideWhenUsed="0"/>
+    <w:lsdException w:name="Medium Shading 2 Accent 1" w:semiHidden="0" w:uiPriority="64" w:unhideWhenUsed="0"/>
+    <w:lsdException w:name="Medium List 1 Accent 1" w:semiHidden="0" w:uiPriority="65" w:unhideWhenUsed="0"/>
+    <w:lsdException w:name="Revision" w:locked="0" w:unhideWhenUsed="0"/>
+    <w:lsdException w:name="List Paragraph" w:locked="0" w:semiHidden="0" w:uiPriority="34" w:unhideWhenUsed="0" w:qFormat="1"/>
+    <w:lsdException w:name="Quote" w:locked="0" w:uiPriority="29" w:unhideWhenUsed="0"/>
+    <w:lsdException w:name="Intense Quote" w:locked="0" w:uiPriority="30" w:unhideWhenUsed="0"/>
+    <w:lsdException w:name="Medium List 2 Accent 1" w:semiHidden="0" w:uiPriority="66" w:unhideWhenUsed="0"/>
+    <w:lsdException w:name="Medium Grid 1 Accent 1" w:semiHidden="0" w:uiPriority="67" w:unhideWhenUsed="0"/>
+    <w:lsdException w:name="Medium Grid 2 Accent 1" w:semiHidden="0" w:uiPriority="68" w:unhideWhenUsed="0"/>
+    <w:lsdException w:name="Medium Grid 3 Accent 1" w:semiHidden="0" w:uiPriority="69" w:unhideWhenUsed="0"/>
+    <w:lsdException w:name="Dark List Accent 1" w:semiHidden="0" w:uiPriority="70" w:unhideWhenUsed="0"/>
+    <w:lsdException w:name="Colorful Shading Accent 1" w:semiHidden="0" w:uiPriority="71" w:unhideWhenUsed="0"/>
+    <w:lsdException w:name="Colorful List Accent 1" w:semiHidden="0" w:uiPriority="72" w:unhideWhenUsed="0"/>
+    <w:lsdException w:name="Colorful Grid Accent 1" w:semiHidden="0" w:uiPriority="73" w:unhideWhenUsed="0"/>
+    <w:lsdException w:name="Light Shading Accent 2" w:semiHidden="0" w:uiPriority="60" w:unhideWhenUsed="0"/>
+    <w:lsdException w:name="Light List Accent 2" w:semiHidden="0" w:uiPriority="61" w:unhideWhenUsed="0"/>
+    <w:lsdException w:name="Light Grid Accent 2" w:semiHidden="0" w:uiPriority="62" w:unhideWhenUsed="0"/>
+    <w:lsdException w:name="Medium Shading 1 Accent 2" w:semiHidden="0" w:uiPriority="63" w:unhideWhenUsed="0"/>
+    <w:lsdException w:name="Medium Shading 2 Accent 2" w:semiHidden="0" w:uiPriority="64" w:unhideWhenUsed="0"/>
+    <w:lsdException w:name="Medium List 1 Accent 2" w:semiHidden="0" w:uiPriority="65" w:unhideWhenUsed="0"/>
+    <w:lsdException w:name="Medium List 2 Accent 2" w:semiHidden="0" w:uiPriority="66" w:unhideWhenUsed="0"/>
+    <w:lsdException w:name="Medium Grid 1 Accent 2" w:semiHidden="0" w:uiPriority="67" w:unhideWhenUsed="0"/>
+    <w:lsdException w:name="Medium Grid 2 Accent 2" w:semiHidden="0" w:uiPriority="68" w:unhideWhenUsed="0"/>
+    <w:lsdException w:name="Medium Grid 3 Accent 2" w:semiHidden="0" w:uiPriority="69" w:unhideWhenUsed="0"/>
+    <w:lsdException w:name="Dark List Accent 2" w:semiHidden="0" w:uiPriority="70" w:unhideWhenUsed="0"/>
+    <w:lsdException w:name="Colorful Shading Accent 2" w:semiHidden="0" w:uiPriority="71" w:unhideWhenUsed="0"/>
+    <w:lsdException w:name="Colorful List Accent 2" w:semiHidden="0" w:uiPriority="72" w:unhideWhenUsed="0"/>
+    <w:lsdException w:name="Colorful Grid Accent 2" w:semiHidden="0" w:uiPriority="73" w:unhideWhenUsed="0"/>
+    <w:lsdException w:name="Light Shading Accent 3" w:semiHidden="0" w:uiPriority="60" w:unhideWhenUsed="0"/>
+    <w:lsdException w:name="Light List Accent 3" w:semiHidden="0" w:uiPriority="61" w:unhideWhenUsed="0"/>
+    <w:lsdException w:name="Light Grid Accent 3" w:semiHidden="0" w:uiPriority="62" w:unhideWhenUsed="0"/>
+    <w:lsdException w:name="Medium Shading 1 Accent 3" w:semiHidden="0" w:uiPriority="63" w:unhideWhenUsed="0"/>
+    <w:lsdException w:name="Medium Shading 2 Accent 3" w:semiHidden="0" w:uiPriority="64" w:unhideWhenUsed="0"/>
+    <w:lsdException w:name="Medium List 1 Accent 3" w:semiHidden="0" w:uiPriority="65" w:unhideWhenUsed="0"/>
+    <w:lsdException w:name="Medium List 2 Accent 3" w:semiHidden="0" w:uiPriority="66" w:unhideWhenUsed="0"/>
+    <w:lsdException w:name="Medium Grid 1 Accent 3" w:semiHidden="0" w:uiPriority="67" w:unhideWhenUsed="0"/>
+    <w:lsdException w:name="Medium Grid 2 Accent 3" w:semiHidden="0" w:uiPriority="68" w:unhideWhenUsed="0"/>
+    <w:lsdException w:name="Medium Grid 3 Accent 3" w:semiHidden="0" w:uiPriority="69" w:unhideWhenUsed="0"/>
+    <w:lsdException w:name="Dark List Accent 3" w:semiHidden="0" w:uiPriority="70" w:unhideWhenUsed="0"/>
+    <w:lsdException w:name="Colorful Shading Accent 3" w:semiHidden="0" w:uiPriority="71" w:unhideWhenUsed="0"/>
+    <w:lsdException w:name="Colorful List Accent 3" w:semiHidden="0" w:uiPriority="72" w:unhideWhenUsed="0"/>
+    <w:lsdException w:name="Colorful Grid Accent 3" w:semiHidden="0" w:uiPriority="73" w:unhideWhenUsed="0"/>
+    <w:lsdException w:name="Light Shading Accent 4" w:semiHidden="0" w:uiPriority="60" w:unhideWhenUsed="0"/>
+    <w:lsdException w:name="Light List Accent 4" w:semiHidden="0" w:uiPriority="61" w:unhideWhenUsed="0"/>
+    <w:lsdException w:name="Light Grid Accent 4" w:semiHidden="0" w:uiPriority="62" w:unhideWhenUsed="0"/>
+    <w:lsdException w:name="Medium Shading 1 Accent 4" w:semiHidden="0" w:uiPriority="63" w:unhideWhenUsed="0"/>
+    <w:lsdException w:name="Medium Shading 2 Accent 4" w:semiHidden="0" w:uiPriority="64" w:unhideWhenUsed="0"/>
+    <w:lsdException w:name="Medium List 1 Accent 4" w:semiHidden="0" w:uiPriority="65" w:unhideWhenUsed="0"/>
+    <w:lsdException w:name="Medium List 2 Accent 4" w:semiHidden="0" w:uiPriority="66" w:unhideWhenUsed="0"/>
+    <w:lsdException w:name="Medium Grid 1 Accent 4" w:semiHidden="0" w:uiPriority="67" w:unhideWhenUsed="0"/>
+    <w:lsdException w:name="Medium Grid 2 Accent 4" w:semiHidden="0" w:uiPriority="68" w:unhideWhenUsed="0"/>
+    <w:lsdException w:name="Medium Grid 3 Accent 4" w:semiHidden="0" w:uiPriority="69" w:unhideWhenUsed="0"/>
+    <w:lsdException w:name="Dark List Accent 4" w:semiHidden="0" w:uiPriority="70" w:unhideWhenUsed="0"/>
+    <w:lsdException w:name="Colorful Shading Accent 4" w:semiHidden="0" w:uiPriority="71" w:unhideWhenUsed="0"/>
+    <w:lsdException w:name="Colorful List Accent 4" w:semiHidden="0" w:uiPriority="72" w:unhideWhenUsed="0"/>
+    <w:lsdException w:name="Colorful Grid Accent 4" w:semiHidden="0" w:uiPriority="73" w:unhideWhenUsed="0"/>
+    <w:lsdException w:name="Light Shading Accent 5" w:semiHidden="0" w:uiPriority="60" w:unhideWhenUsed="0"/>
+    <w:lsdException w:name="Light List Accent 5" w:semiHidden="0" w:uiPriority="61" w:unhideWhenUsed="0"/>
+    <w:lsdException w:name="Light Grid Accent 5" w:semiHidden="0" w:uiPriority="62" w:unhideWhenUsed="0"/>
+    <w:lsdException w:name="Medium Shading 1 Accent 5" w:semiHidden="0" w:uiPriority="63" w:unhideWhenUsed="0"/>
+    <w:lsdException w:name="Medium Shading 2 Accent 5" w:semiHidden="0" w:uiPriority="64" w:unhideWhenUsed="0"/>
+    <w:lsdException w:name="Medium List 1 Accent 5" w:semiHidden="0" w:uiPriority="65" w:unhideWhenUsed="0"/>
+    <w:lsdException w:name="Medium List 2 Accent 5" w:semiHidden="0" w:uiPriority="66" w:unhideWhenUsed="0"/>
+    <w:lsdException w:name="Medium Grid 1 Accent 5" w:semiHidden="0" w:uiPriority="67" w:unhideWhenUsed="0"/>
+    <w:lsdException w:name="Medium Grid 2 Accent 5" w:semiHidden="0" w:uiPriority="68" w:unhideWhenUsed="0"/>
+    <w:lsdException w:name="Medium Grid 3 Accent 5" w:semiHidden="0" w:uiPriority="69" w:unhideWhenUsed="0"/>
+    <w:lsdException w:name="Dark List Accent 5" w:semiHidden="0" w:uiPriority="70" w:unhideWhenUsed="0"/>
+    <w:lsdException w:name="Colorful Shading Accent 5" w:semiHidden="0" w:uiPriority="71" w:unhideWhenUsed="0"/>
+    <w:lsdException w:name="Colorful List Accent 5" w:semiHidden="0" w:uiPriority="72" w:unhideWhenUsed="0"/>
+    <w:lsdException w:name="Colorful Grid Accent 5" w:semiHidden="0" w:uiPriority="73" w:unhideWhenUsed="0"/>
+    <w:lsdException w:name="Light Shading Accent 6" w:semiHidden="0" w:uiPriority="60" w:unhideWhenUsed="0"/>
+    <w:lsdException w:name="Light List Accent 6" w:semiHidden="0" w:uiPriority="61" w:unhideWhenUsed="0"/>
+    <w:lsdException w:name="Light Grid Accent 6" w:semiHidden="0" w:uiPriority="62" w:unhideWhenUsed="0"/>
+    <w:lsdException w:name="Medium Shading 1 Accent 6" w:semiHidden="0" w:uiPriority="63" w:unhideWhenUsed="0"/>
+    <w:lsdException w:name="Medium Shading 2 Accent 6" w:semiHidden="0" w:uiPriority="64" w:unhideWhenUsed="0"/>
+    <w:lsdException w:name="Medium List 1 Accent 6" w:semiHidden="0" w:uiPriority="65" w:unhideWhenUsed="0"/>
+    <w:lsdException w:name="Medium List 2 Accent 6" w:semiHidden="0" w:uiPriority="66" w:unhideWhenUsed="0"/>
+    <w:lsdException w:name="Medium Grid 1 Accent 6" w:semiHidden="0" w:uiPriority="67" w:unhideWhenUsed="0"/>
+    <w:lsdException w:name="Medium Grid 2 Accent 6" w:semiHidden="0" w:uiPriority="68" w:unhideWhenUsed="0"/>
+    <w:lsdException w:name="Medium Grid 3 Accent 6" w:semiHidden="0" w:uiPriority="69" w:unhideWhenUsed="0"/>
+    <w:lsdException w:name="Dark List Accent 6" w:semiHidden="0" w:uiPriority="70" w:unhideWhenUsed="0"/>
+    <w:lsdException w:name="Colorful Shading Accent 6" w:semiHidden="0" w:uiPriority="71" w:unhideWhenUsed="0"/>
+    <w:lsdException w:name="Colorful List Accent 6" w:semiHidden="0" w:uiPriority="72" w:unhideWhenUsed="0"/>
+    <w:lsdException w:name="Colorful Grid Accent 6" w:semiHidden="0" w:uiPriority="73" w:unhideWhenUsed="0"/>
+    <w:lsdException w:name="Subtle Emphasis" w:locked="0" w:semiHidden="0" w:uiPriority="19" w:unhideWhenUsed="0" w:qFormat="1"/>
+    <w:lsdException w:name="Intense Emphasis" w:locked="0" w:uiPriority="21" w:unhideWhenUsed="0"/>
+    <w:lsdException w:name="Subtle Reference" w:locked="0" w:uiPriority="31" w:unhideWhenUsed="0"/>
+    <w:lsdException w:name="Intense Reference" w:locked="0" w:uiPriority="32" w:unhideWhenUsed="0"/>
+    <w:lsdException w:name="Book Title" w:locked="0" w:uiPriority="33" w:unhideWhenUsed="0"/>
+    <w:lsdException w:name="Bibliography" w:locked="0" w:uiPriority="37"/>
+    <w:lsdException w:name="TOC Heading" w:locked="0" w:uiPriority="39" w:qFormat="1"/>
   </w:latentStyles>
   <w:style w:type="paragraph" w:default="1" w:styleId="Normal">
     <w:name w:val="Normal"/>
@@ -10877,11 +11214,11 @@
       <w:rFonts w:ascii="Century Schoolbook" w:hAnsi="Century Schoolbook"/>
     </w:rPr>
   </w:style>
-  <w:style w:type="paragraph" w:styleId="Titre1">
+  <w:style w:type="paragraph" w:styleId="Heading1">
     <w:name w:val="heading 1"/>
     <w:basedOn w:val="Normal"/>
     <w:next w:val="Normal"/>
-    <w:link w:val="Titre1Car"/>
+    <w:link w:val="Heading1Char"/>
     <w:uiPriority w:val="9"/>
     <w:qFormat/>
     <w:rsid w:val="006C0958"/>
@@ -10899,11 +11236,11 @@
       <w:szCs w:val="28"/>
     </w:rPr>
   </w:style>
-  <w:style w:type="paragraph" w:styleId="Titre2">
+  <w:style w:type="paragraph" w:styleId="Heading2">
     <w:name w:val="heading 2"/>
     <w:basedOn w:val="Normal"/>
     <w:next w:val="Normal"/>
-    <w:link w:val="Titre2Car"/>
+    <w:link w:val="Heading2Char"/>
     <w:uiPriority w:val="9"/>
     <w:qFormat/>
     <w:rsid w:val="00A30F33"/>
@@ -10920,11 +11257,11 @@
       <w:szCs w:val="26"/>
     </w:rPr>
   </w:style>
-  <w:style w:type="paragraph" w:styleId="Titre3">
+  <w:style w:type="paragraph" w:styleId="Heading3">
     <w:name w:val="heading 3"/>
     <w:basedOn w:val="Normal"/>
     <w:next w:val="Normal"/>
-    <w:link w:val="Titre3Car"/>
+    <w:link w:val="Heading3Char"/>
     <w:uiPriority w:val="9"/>
     <w:qFormat/>
     <w:rsid w:val="008B2B15"/>
@@ -10940,13 +11277,13 @@
       <w:szCs w:val="24"/>
     </w:rPr>
   </w:style>
-  <w:style w:type="character" w:default="1" w:styleId="Policepardfaut">
+  <w:style w:type="character" w:default="1" w:styleId="DefaultParagraphFont">
     <w:name w:val="Default Paragraph Font"/>
     <w:uiPriority w:val="1"/>
     <w:semiHidden/>
     <w:unhideWhenUsed/>
   </w:style>
-  <w:style w:type="table" w:default="1" w:styleId="TableauNormal">
+  <w:style w:type="table" w:default="1" w:styleId="TableNormal">
     <w:name w:val="Normal Table"/>
     <w:uiPriority w:val="99"/>
     <w:semiHidden/>
@@ -10961,7 +11298,7 @@
       </w:tblCellMar>
     </w:tblPr>
   </w:style>
-  <w:style w:type="numbering" w:default="1" w:styleId="Aucuneliste">
+  <w:style w:type="numbering" w:default="1" w:styleId="NoList">
     <w:name w:val="No List"/>
     <w:uiPriority w:val="99"/>
     <w:semiHidden/>
@@ -10983,10 +11320,10 @@
       <w:lang w:eastAsia="fr-CA"/>
     </w:rPr>
   </w:style>
-  <w:style w:type="character" w:customStyle="1" w:styleId="Titre1Car">
-    <w:name w:val="Titre 1 Car"/>
-    <w:basedOn w:val="Policepardfaut"/>
-    <w:link w:val="Titre1"/>
+  <w:style w:type="character" w:customStyle="1" w:styleId="Heading1Char">
+    <w:name w:val="Heading 1 Char"/>
+    <w:basedOn w:val="DefaultParagraphFont"/>
+    <w:link w:val="Heading1"/>
     <w:uiPriority w:val="9"/>
     <w:rsid w:val="006C0958"/>
     <w:rPr>
@@ -10997,9 +11334,9 @@
       <w:szCs w:val="28"/>
     </w:rPr>
   </w:style>
-  <w:style w:type="character" w:styleId="Textedelespacerserv">
+  <w:style w:type="character" w:styleId="PlaceholderText">
     <w:name w:val="Placeholder Text"/>
-    <w:basedOn w:val="Policepardfaut"/>
+    <w:basedOn w:val="DefaultParagraphFont"/>
     <w:uiPriority w:val="99"/>
     <w:semiHidden/>
     <w:rsid w:val="003C2EDA"/>
@@ -11007,10 +11344,10 @@
       <w:color w:val="808080"/>
     </w:rPr>
   </w:style>
-  <w:style w:type="paragraph" w:styleId="Textedebulles">
+  <w:style w:type="paragraph" w:styleId="BalloonText">
     <w:name w:val="Balloon Text"/>
     <w:basedOn w:val="Normal"/>
-    <w:link w:val="TextedebullesCar"/>
+    <w:link w:val="BalloonTextChar"/>
     <w:uiPriority w:val="99"/>
     <w:semiHidden/>
     <w:unhideWhenUsed/>
@@ -11024,10 +11361,10 @@
       <w:szCs w:val="16"/>
     </w:rPr>
   </w:style>
-  <w:style w:type="character" w:customStyle="1" w:styleId="TextedebullesCar">
-    <w:name w:val="Texte de bulles Car"/>
-    <w:basedOn w:val="Policepardfaut"/>
-    <w:link w:val="Textedebulles"/>
+  <w:style w:type="character" w:customStyle="1" w:styleId="BalloonTextChar">
+    <w:name w:val="Balloon Text Char"/>
+    <w:basedOn w:val="DefaultParagraphFont"/>
+    <w:link w:val="BalloonText"/>
     <w:uiPriority w:val="99"/>
     <w:semiHidden/>
     <w:rsid w:val="003C2EDA"/>
@@ -11037,7 +11374,7 @@
       <w:szCs w:val="16"/>
     </w:rPr>
   </w:style>
-  <w:style w:type="paragraph" w:styleId="Lgende">
+  <w:style w:type="paragraph" w:styleId="Caption">
     <w:name w:val="caption"/>
     <w:basedOn w:val="Normal"/>
     <w:next w:val="Normal"/>
@@ -11055,9 +11392,9 @@
       <w:szCs w:val="18"/>
     </w:rPr>
   </w:style>
-  <w:style w:type="table" w:styleId="Grilledutableau">
+  <w:style w:type="table" w:styleId="TableGrid">
     <w:name w:val="Table Grid"/>
-    <w:basedOn w:val="TableauNormal"/>
+    <w:basedOn w:val="TableNormal"/>
     <w:uiPriority w:val="59"/>
     <w:locked/>
     <w:rsid w:val="00C966D9"/>
@@ -11065,6 +11402,7 @@
       <w:spacing w:after="0" w:line="240" w:lineRule="auto"/>
     </w:pPr>
     <w:tblPr>
+      <w:tblInd w:w="0" w:type="dxa"/>
       <w:tblBorders>
         <w:top w:val="single" w:sz="4" w:space="0" w:color="auto"/>
         <w:left w:val="single" w:sz="4" w:space="0" w:color="auto"/>
@@ -11073,12 +11411,18 @@
         <w:insideH w:val="single" w:sz="4" w:space="0" w:color="auto"/>
         <w:insideV w:val="single" w:sz="4" w:space="0" w:color="auto"/>
       </w:tblBorders>
+      <w:tblCellMar>
+        <w:top w:w="0" w:type="dxa"/>
+        <w:left w:w="108" w:type="dxa"/>
+        <w:bottom w:w="0" w:type="dxa"/>
+        <w:right w:w="108" w:type="dxa"/>
+      </w:tblCellMar>
     </w:tblPr>
   </w:style>
-  <w:style w:type="character" w:customStyle="1" w:styleId="Titre2Car">
-    <w:name w:val="Titre 2 Car"/>
-    <w:basedOn w:val="Policepardfaut"/>
-    <w:link w:val="Titre2"/>
+  <w:style w:type="character" w:customStyle="1" w:styleId="Heading2Char">
+    <w:name w:val="Heading 2 Char"/>
+    <w:basedOn w:val="DefaultParagraphFont"/>
+    <w:link w:val="Heading2"/>
     <w:uiPriority w:val="9"/>
     <w:rsid w:val="008B2B15"/>
     <w:rPr>
@@ -11088,10 +11432,10 @@
       <w:szCs w:val="26"/>
     </w:rPr>
   </w:style>
-  <w:style w:type="paragraph" w:styleId="Notedefin">
+  <w:style w:type="paragraph" w:styleId="EndnoteText">
     <w:name w:val="endnote text"/>
     <w:basedOn w:val="Normal"/>
-    <w:link w:val="NotedefinCar"/>
+    <w:link w:val="EndnoteTextChar"/>
     <w:uiPriority w:val="99"/>
     <w:semiHidden/>
     <w:unhideWhenUsed/>
@@ -11104,10 +11448,10 @@
       <w:szCs w:val="20"/>
     </w:rPr>
   </w:style>
-  <w:style w:type="character" w:customStyle="1" w:styleId="NotedefinCar">
-    <w:name w:val="Note de fin Car"/>
-    <w:basedOn w:val="Policepardfaut"/>
-    <w:link w:val="Notedefin"/>
+  <w:style w:type="character" w:customStyle="1" w:styleId="EndnoteTextChar">
+    <w:name w:val="Endnote Text Char"/>
+    <w:basedOn w:val="DefaultParagraphFont"/>
+    <w:link w:val="EndnoteText"/>
     <w:uiPriority w:val="99"/>
     <w:semiHidden/>
     <w:rsid w:val="007C32FC"/>
@@ -11117,9 +11461,9 @@
       <w:szCs w:val="20"/>
     </w:rPr>
   </w:style>
-  <w:style w:type="character" w:styleId="Appeldenotedefin">
+  <w:style w:type="character" w:styleId="EndnoteReference">
     <w:name w:val="endnote reference"/>
-    <w:basedOn w:val="Policepardfaut"/>
+    <w:basedOn w:val="DefaultParagraphFont"/>
     <w:uiPriority w:val="99"/>
     <w:semiHidden/>
     <w:unhideWhenUsed/>
@@ -11128,7 +11472,7 @@
       <w:vertAlign w:val="superscript"/>
     </w:rPr>
   </w:style>
-  <w:style w:type="paragraph" w:styleId="Paragraphedeliste">
+  <w:style w:type="paragraph" w:styleId="ListParagraph">
     <w:name w:val="List Paragraph"/>
     <w:basedOn w:val="Normal"/>
     <w:uiPriority w:val="34"/>
@@ -11139,10 +11483,10 @@
       <w:contextualSpacing/>
     </w:pPr>
   </w:style>
-  <w:style w:type="paragraph" w:styleId="En-tte">
+  <w:style w:type="paragraph" w:styleId="Header">
     <w:name w:val="header"/>
     <w:basedOn w:val="Normal"/>
-    <w:link w:val="En-tteCar"/>
+    <w:link w:val="HeaderChar"/>
     <w:uiPriority w:val="99"/>
     <w:semiHidden/>
     <w:rsid w:val="00BE73A6"/>
@@ -11154,10 +11498,10 @@
       <w:spacing w:after="0" w:line="240" w:lineRule="auto"/>
     </w:pPr>
   </w:style>
-  <w:style w:type="character" w:customStyle="1" w:styleId="En-tteCar">
-    <w:name w:val="En-tête Car"/>
-    <w:basedOn w:val="Policepardfaut"/>
-    <w:link w:val="En-tte"/>
+  <w:style w:type="character" w:customStyle="1" w:styleId="HeaderChar">
+    <w:name w:val="Header Char"/>
+    <w:basedOn w:val="DefaultParagraphFont"/>
+    <w:link w:val="Header"/>
     <w:uiPriority w:val="99"/>
     <w:semiHidden/>
     <w:rsid w:val="008B2B15"/>
@@ -11165,10 +11509,10 @@
       <w:rFonts w:ascii="Century Schoolbook" w:hAnsi="Century Schoolbook"/>
     </w:rPr>
   </w:style>
-  <w:style w:type="paragraph" w:styleId="Pieddepage">
+  <w:style w:type="paragraph" w:styleId="Footer">
     <w:name w:val="footer"/>
     <w:basedOn w:val="Normal"/>
-    <w:link w:val="PieddepageCar"/>
+    <w:link w:val="FooterChar"/>
     <w:uiPriority w:val="99"/>
     <w:semiHidden/>
     <w:rsid w:val="00BE73A6"/>
@@ -11180,10 +11524,10 @@
       <w:spacing w:after="0" w:line="240" w:lineRule="auto"/>
     </w:pPr>
   </w:style>
-  <w:style w:type="character" w:customStyle="1" w:styleId="PieddepageCar">
-    <w:name w:val="Pied de page Car"/>
-    <w:basedOn w:val="Policepardfaut"/>
-    <w:link w:val="Pieddepage"/>
+  <w:style w:type="character" w:customStyle="1" w:styleId="FooterChar">
+    <w:name w:val="Footer Char"/>
+    <w:basedOn w:val="DefaultParagraphFont"/>
+    <w:link w:val="Footer"/>
     <w:uiPriority w:val="99"/>
     <w:semiHidden/>
     <w:rsid w:val="008B2B15"/>
@@ -11209,10 +11553,10 @@
       <w:lang w:eastAsia="fr-CA"/>
     </w:rPr>
   </w:style>
-  <w:style w:type="character" w:customStyle="1" w:styleId="Titre3Car">
-    <w:name w:val="Titre 3 Car"/>
-    <w:basedOn w:val="Policepardfaut"/>
-    <w:link w:val="Titre3"/>
+  <w:style w:type="character" w:customStyle="1" w:styleId="Heading3Char">
+    <w:name w:val="Heading 3 Char"/>
+    <w:basedOn w:val="DefaultParagraphFont"/>
+    <w:link w:val="Heading3"/>
     <w:uiPriority w:val="9"/>
     <w:rsid w:val="008B2B15"/>
     <w:rPr>
@@ -11223,7 +11567,7 @@
   </w:style>
   <w:style w:type="character" w:customStyle="1" w:styleId="ObjetCar">
     <w:name w:val="Objet Car"/>
-    <w:basedOn w:val="Policepardfaut"/>
+    <w:basedOn w:val="DefaultParagraphFont"/>
     <w:link w:val="Objet"/>
     <w:uiPriority w:val="10"/>
     <w:rsid w:val="007D4B93"/>
@@ -11233,9 +11577,9 @@
       <w:lang w:eastAsia="fr-CA"/>
     </w:rPr>
   </w:style>
-  <w:style w:type="character" w:styleId="Emphaseple">
+  <w:style w:type="character" w:styleId="SubtleEmphasis">
     <w:name w:val="Subtle Emphasis"/>
-    <w:basedOn w:val="NotedefinCar"/>
+    <w:basedOn w:val="EndnoteTextChar"/>
     <w:uiPriority w:val="19"/>
     <w:qFormat/>
     <w:rsid w:val="009851D3"/>
@@ -11248,9 +11592,9 @@
       <w:szCs w:val="20"/>
     </w:rPr>
   </w:style>
-  <w:style w:type="paragraph" w:styleId="En-ttedetabledesmatires">
+  <w:style w:type="paragraph" w:styleId="TOCHeading">
     <w:name w:val="TOC Heading"/>
-    <w:basedOn w:val="Titre1"/>
+    <w:basedOn w:val="Heading1"/>
     <w:next w:val="Normal"/>
     <w:uiPriority w:val="39"/>
     <w:unhideWhenUsed/>
@@ -11270,7 +11614,7 @@
       <w:lang w:eastAsia="fr-CA"/>
     </w:rPr>
   </w:style>
-  <w:style w:type="paragraph" w:styleId="TM1">
+  <w:style w:type="paragraph" w:styleId="TOC1">
     <w:name w:val="toc 1"/>
     <w:basedOn w:val="Normal"/>
     <w:next w:val="Normal"/>
@@ -11282,7 +11626,7 @@
       <w:spacing w:after="100"/>
     </w:pPr>
   </w:style>
-  <w:style w:type="paragraph" w:styleId="TM2">
+  <w:style w:type="paragraph" w:styleId="TOC2">
     <w:name w:val="toc 2"/>
     <w:basedOn w:val="Normal"/>
     <w:next w:val="Normal"/>
@@ -11295,9 +11639,9 @@
       <w:ind w:left="220"/>
     </w:pPr>
   </w:style>
-  <w:style w:type="character" w:styleId="Lienhypertexte">
+  <w:style w:type="character" w:styleId="Hyperlink">
     <w:name w:val="Hyperlink"/>
-    <w:basedOn w:val="Policepardfaut"/>
+    <w:basedOn w:val="DefaultParagraphFont"/>
     <w:uiPriority w:val="99"/>
     <w:unhideWhenUsed/>
     <w:rsid w:val="00F55DA8"/>
@@ -11306,7 +11650,7 @@
       <w:u w:val="single"/>
     </w:rPr>
   </w:style>
-  <w:style w:type="paragraph" w:styleId="TM3">
+  <w:style w:type="paragraph" w:styleId="TOC3">
     <w:name w:val="toc 3"/>
     <w:basedOn w:val="Normal"/>
     <w:next w:val="Normal"/>
@@ -11324,11 +11668,799 @@
       <w:lang w:eastAsia="fr-CA"/>
     </w:rPr>
   </w:style>
+  <w:style w:type="paragraph" w:styleId="FootnoteText">
+    <w:name w:val="footnote text"/>
+    <w:basedOn w:val="Normal"/>
+    <w:link w:val="FootnoteTextChar"/>
+    <w:uiPriority w:val="99"/>
+    <w:semiHidden/>
+    <w:unhideWhenUsed/>
+    <w:rsid w:val="008A7168"/>
+    <w:pPr>
+      <w:spacing w:after="0" w:line="240" w:lineRule="auto"/>
+    </w:pPr>
+    <w:rPr>
+      <w:sz w:val="20"/>
+      <w:szCs w:val="20"/>
+    </w:rPr>
+  </w:style>
+  <w:style w:type="character" w:customStyle="1" w:styleId="FootnoteTextChar">
+    <w:name w:val="Footnote Text Char"/>
+    <w:basedOn w:val="DefaultParagraphFont"/>
+    <w:link w:val="FootnoteText"/>
+    <w:uiPriority w:val="99"/>
+    <w:semiHidden/>
+    <w:rsid w:val="008A7168"/>
+    <w:rPr>
+      <w:rFonts w:ascii="Century Schoolbook" w:hAnsi="Century Schoolbook"/>
+      <w:sz w:val="20"/>
+      <w:szCs w:val="20"/>
+    </w:rPr>
+  </w:style>
+  <w:style w:type="character" w:styleId="FootnoteReference">
+    <w:name w:val="footnote reference"/>
+    <w:basedOn w:val="DefaultParagraphFont"/>
+    <w:uiPriority w:val="99"/>
+    <w:semiHidden/>
+    <w:unhideWhenUsed/>
+    <w:rsid w:val="008A7168"/>
+    <w:rPr>
+      <w:vertAlign w:val="superscript"/>
+    </w:rPr>
+  </w:style>
+</w:styles>
+</file>
+
+<file path=word/stylesWithEffects.xml><?xml version="1.0" encoding="utf-8"?>
+<w:styles xmlns:wpc="http://schemas.microsoft.com/office/word/2010/wordprocessingCanvas" xmlns:mc="http://schemas.openxmlformats.org/markup-compatibility/2006" xmlns:o="urn:schemas-microsoft-com:office:office" xmlns:r="http://schemas.openxmlformats.org/officeDocument/2006/relationships" xmlns:m="http://schemas.openxmlformats.org/officeDocument/2006/math" xmlns:v="urn:schemas-microsoft-com:vml" xmlns:wp14="http://schemas.microsoft.com/office/word/2010/wordprocessingDrawing" xmlns:wp="http://schemas.openxmlformats.org/drawingml/2006/wordprocessingDrawing" xmlns:w10="urn:schemas-microsoft-com:office:word" xmlns:w="http://schemas.openxmlformats.org/wordprocessingml/2006/main" xmlns:w14="http://schemas.microsoft.com/office/word/2010/wordml" xmlns:wpg="http://schemas.microsoft.com/office/word/2010/wordprocessingGroup" xmlns:wpi="http://schemas.microsoft.com/office/word/2010/wordprocessingInk" xmlns:wne="http://schemas.microsoft.com/office/word/2006/wordml" xmlns:wps="http://schemas.microsoft.com/office/word/2010/wordprocessingShape" mc:Ignorable="w14 wp14">
+  <w:docDefaults>
+    <w:rPrDefault>
+      <w:rPr>
+        <w:rFonts w:asciiTheme="minorHAnsi" w:eastAsiaTheme="minorHAnsi" w:hAnsiTheme="minorHAnsi" w:cstheme="minorBidi"/>
+        <w:sz w:val="22"/>
+        <w:szCs w:val="22"/>
+        <w:lang w:val="fr-CA" w:eastAsia="en-US" w:bidi="ar-SA"/>
+      </w:rPr>
+    </w:rPrDefault>
+    <w:pPrDefault>
+      <w:pPr>
+        <w:spacing w:after="200" w:line="276" w:lineRule="auto"/>
+      </w:pPr>
+    </w:pPrDefault>
+  </w:docDefaults>
+  <w:latentStyles w:defLockedState="1" w:defUIPriority="99" w:defSemiHidden="1" w:defUnhideWhenUsed="1" w:defQFormat="0" w:count="267">
+    <w:lsdException w:name="Normal" w:locked="0" w:semiHidden="0" w:uiPriority="0" w:unhideWhenUsed="0" w:qFormat="1"/>
+    <w:lsdException w:name="heading 1" w:locked="0" w:semiHidden="0" w:uiPriority="9" w:unhideWhenUsed="0" w:qFormat="1"/>
+    <w:lsdException w:name="heading 2" w:locked="0" w:uiPriority="9" w:qFormat="1"/>
+    <w:lsdException w:name="heading 3" w:locked="0" w:uiPriority="9" w:qFormat="1"/>
+    <w:lsdException w:name="heading 4" w:locked="0" w:uiPriority="9" w:unhideWhenUsed="0"/>
+    <w:lsdException w:name="heading 5" w:locked="0" w:uiPriority="9" w:unhideWhenUsed="0" w:qFormat="1"/>
+    <w:lsdException w:name="heading 6" w:locked="0" w:uiPriority="9" w:unhideWhenUsed="0" w:qFormat="1"/>
+    <w:lsdException w:name="heading 7" w:locked="0" w:uiPriority="9" w:unhideWhenUsed="0" w:qFormat="1"/>
+    <w:lsdException w:name="heading 8" w:locked="0" w:uiPriority="9" w:unhideWhenUsed="0" w:qFormat="1"/>
+    <w:lsdException w:name="heading 9" w:locked="0" w:uiPriority="9" w:unhideWhenUsed="0" w:qFormat="1"/>
+    <w:lsdException w:name="index 1" w:locked="0"/>
+    <w:lsdException w:name="index 2" w:locked="0"/>
+    <w:lsdException w:name="index 3" w:locked="0"/>
+    <w:lsdException w:name="index 4" w:locked="0"/>
+    <w:lsdException w:name="index 5" w:locked="0"/>
+    <w:lsdException w:name="index 6" w:locked="0"/>
+    <w:lsdException w:name="index 7" w:locked="0"/>
+    <w:lsdException w:name="index 8" w:locked="0"/>
+    <w:lsdException w:name="index 9" w:locked="0"/>
+    <w:lsdException w:name="toc 1" w:locked="0" w:uiPriority="39"/>
+    <w:lsdException w:name="toc 2" w:locked="0" w:uiPriority="39"/>
+    <w:lsdException w:name="toc 3" w:locked="0" w:uiPriority="39"/>
+    <w:lsdException w:name="toc 4" w:locked="0" w:uiPriority="39"/>
+    <w:lsdException w:name="toc 5" w:locked="0" w:uiPriority="39"/>
+    <w:lsdException w:name="toc 6" w:locked="0" w:uiPriority="39"/>
+    <w:lsdException w:name="toc 7" w:locked="0" w:uiPriority="39"/>
+    <w:lsdException w:name="toc 8" w:locked="0" w:uiPriority="39"/>
+    <w:lsdException w:name="toc 9" w:locked="0" w:uiPriority="39"/>
+    <w:lsdException w:name="Normal Indent" w:locked="0"/>
+    <w:lsdException w:name="footnote text" w:locked="0"/>
+    <w:lsdException w:name="annotation text" w:locked="0"/>
+    <w:lsdException w:name="header" w:locked="0"/>
+    <w:lsdException w:name="footer" w:locked="0"/>
+    <w:lsdException w:name="index heading" w:locked="0"/>
+    <w:lsdException w:name="caption" w:locked="0" w:uiPriority="35" w:qFormat="1"/>
+    <w:lsdException w:name="table of figures" w:locked="0"/>
+    <w:lsdException w:name="envelope address" w:locked="0"/>
+    <w:lsdException w:name="envelope return" w:locked="0"/>
+    <w:lsdException w:name="footnote reference" w:locked="0"/>
+    <w:lsdException w:name="annotation reference" w:locked="0"/>
+    <w:lsdException w:name="line number" w:locked="0"/>
+    <w:lsdException w:name="page number" w:locked="0"/>
+    <w:lsdException w:name="endnote reference" w:locked="0"/>
+    <w:lsdException w:name="endnote text" w:locked="0"/>
+    <w:lsdException w:name="table of authorities" w:locked="0"/>
+    <w:lsdException w:name="macro" w:locked="0"/>
+    <w:lsdException w:name="toa heading" w:locked="0"/>
+    <w:lsdException w:name="List" w:locked="0"/>
+    <w:lsdException w:name="List Bullet" w:locked="0"/>
+    <w:lsdException w:name="List Number" w:locked="0"/>
+    <w:lsdException w:name="List 2" w:locked="0"/>
+    <w:lsdException w:name="List 3" w:locked="0"/>
+    <w:lsdException w:name="List 4" w:locked="0"/>
+    <w:lsdException w:name="List 5" w:locked="0"/>
+    <w:lsdException w:name="List Bullet 2" w:locked="0"/>
+    <w:lsdException w:name="List Bullet 3" w:locked="0"/>
+    <w:lsdException w:name="List Bullet 4" w:locked="0"/>
+    <w:lsdException w:name="List Bullet 5" w:locked="0"/>
+    <w:lsdException w:name="List Number 2" w:locked="0"/>
+    <w:lsdException w:name="List Number 3" w:locked="0"/>
+    <w:lsdException w:name="List Number 4" w:locked="0"/>
+    <w:lsdException w:name="List Number 5" w:locked="0"/>
+    <w:lsdException w:name="Title" w:locked="0" w:uiPriority="10" w:unhideWhenUsed="0"/>
+    <w:lsdException w:name="Closing" w:locked="0"/>
+    <w:lsdException w:name="Signature" w:locked="0"/>
+    <w:lsdException w:name="Default Paragraph Font" w:locked="0" w:uiPriority="1"/>
+    <w:lsdException w:name="Body Text" w:locked="0"/>
+    <w:lsdException w:name="Body Text Indent" w:locked="0"/>
+    <w:lsdException w:name="List Continue" w:locked="0"/>
+    <w:lsdException w:name="List Continue 2" w:locked="0"/>
+    <w:lsdException w:name="List Continue 3" w:locked="0"/>
+    <w:lsdException w:name="List Continue 4" w:locked="0"/>
+    <w:lsdException w:name="List Continue 5" w:locked="0"/>
+    <w:lsdException w:name="Message Header" w:locked="0"/>
+    <w:lsdException w:name="Subtitle" w:locked="0" w:uiPriority="11" w:unhideWhenUsed="0"/>
+    <w:lsdException w:name="Salutation" w:locked="0"/>
+    <w:lsdException w:name="Date" w:locked="0"/>
+    <w:lsdException w:name="Body Text First Indent" w:locked="0"/>
+    <w:lsdException w:name="Body Text First Indent 2" w:locked="0"/>
+    <w:lsdException w:name="Note Heading" w:locked="0"/>
+    <w:lsdException w:name="Body Text 2" w:locked="0"/>
+    <w:lsdException w:name="Body Text 3" w:locked="0"/>
+    <w:lsdException w:name="Body Text Indent 2" w:locked="0"/>
+    <w:lsdException w:name="Body Text Indent 3" w:locked="0"/>
+    <w:lsdException w:name="Block Text" w:locked="0"/>
+    <w:lsdException w:name="Hyperlink" w:locked="0"/>
+    <w:lsdException w:name="FollowedHyperlink" w:locked="0"/>
+    <w:lsdException w:name="Strong" w:locked="0" w:uiPriority="22" w:unhideWhenUsed="0"/>
+    <w:lsdException w:name="Emphasis" w:locked="0" w:uiPriority="20" w:unhideWhenUsed="0"/>
+    <w:lsdException w:name="Document Map" w:locked="0"/>
+    <w:lsdException w:name="Plain Text" w:locked="0"/>
+    <w:lsdException w:name="E-mail Signature" w:locked="0"/>
+    <w:lsdException w:name="HTML Top of Form" w:locked="0"/>
+    <w:lsdException w:name="HTML Bottom of Form" w:locked="0"/>
+    <w:lsdException w:name="Normal (Web)" w:locked="0"/>
+    <w:lsdException w:name="HTML Acronym" w:locked="0"/>
+    <w:lsdException w:name="HTML Address" w:locked="0"/>
+    <w:lsdException w:name="HTML Cite" w:locked="0"/>
+    <w:lsdException w:name="HTML Code" w:locked="0"/>
+    <w:lsdException w:name="HTML Definition" w:locked="0"/>
+    <w:lsdException w:name="HTML Keyboard" w:locked="0"/>
+    <w:lsdException w:name="HTML Preformatted" w:locked="0"/>
+    <w:lsdException w:name="HTML Sample" w:locked="0"/>
+    <w:lsdException w:name="HTML Typewriter" w:locked="0"/>
+    <w:lsdException w:name="HTML Variable" w:locked="0"/>
+    <w:lsdException w:name="Normal Table" w:locked="0"/>
+    <w:lsdException w:name="annotation subject" w:locked="0"/>
+    <w:lsdException w:name="No List" w:locked="0"/>
+    <w:lsdException w:name="Balloon Text" w:locked="0"/>
+    <w:lsdException w:name="Table Grid" w:locked="0" w:semiHidden="0" w:uiPriority="59" w:unhideWhenUsed="0"/>
+    <w:lsdException w:name="Placeholder Text" w:locked="0" w:unhideWhenUsed="0"/>
+    <w:lsdException w:name="No Spacing" w:locked="0" w:uiPriority="1" w:qFormat="1"/>
+    <w:lsdException w:name="Light Shading" w:semiHidden="0" w:uiPriority="60" w:unhideWhenUsed="0"/>
+    <w:lsdException w:name="Light List" w:semiHidden="0" w:uiPriority="61" w:unhideWhenUsed="0"/>
+    <w:lsdException w:name="Light Grid" w:semiHidden="0" w:uiPriority="62" w:unhideWhenUsed="0"/>
+    <w:lsdException w:name="Medium Shading 1" w:semiHidden="0" w:uiPriority="63" w:unhideWhenUsed="0"/>
+    <w:lsdException w:name="Medium Shading 2" w:semiHidden="0" w:uiPriority="64" w:unhideWhenUsed="0"/>
+    <w:lsdException w:name="Medium List 1" w:semiHidden="0" w:uiPriority="65" w:unhideWhenUsed="0"/>
+    <w:lsdException w:name="Medium List 2" w:semiHidden="0" w:uiPriority="66" w:unhideWhenUsed="0"/>
+    <w:lsdException w:name="Medium Grid 1" w:semiHidden="0" w:uiPriority="67" w:unhideWhenUsed="0"/>
+    <w:lsdException w:name="Medium Grid 2" w:semiHidden="0" w:uiPriority="68" w:unhideWhenUsed="0"/>
+    <w:lsdException w:name="Medium Grid 3" w:semiHidden="0" w:uiPriority="69" w:unhideWhenUsed="0"/>
+    <w:lsdException w:name="Dark List" w:semiHidden="0" w:uiPriority="70" w:unhideWhenUsed="0"/>
+    <w:lsdException w:name="Colorful Shading" w:semiHidden="0" w:uiPriority="71" w:unhideWhenUsed="0"/>
+    <w:lsdException w:name="Colorful List" w:semiHidden="0" w:uiPriority="72" w:unhideWhenUsed="0"/>
+    <w:lsdException w:name="Colorful Grid" w:semiHidden="0" w:uiPriority="73" w:unhideWhenUsed="0"/>
+    <w:lsdException w:name="Light Shading Accent 1" w:semiHidden="0" w:uiPriority="60" w:unhideWhenUsed="0"/>
+    <w:lsdException w:name="Light List Accent 1" w:semiHidden="0" w:uiPriority="61" w:unhideWhenUsed="0"/>
+    <w:lsdException w:name="Light Grid Accent 1" w:semiHidden="0" w:uiPriority="62" w:unhideWhenUsed="0"/>
+    <w:lsdException w:name="Medium Shading 1 Accent 1" w:semiHidden="0" w:uiPriority="63" w:unhideWhenUsed="0"/>
+    <w:lsdException w:name="Medium Shading 2 Accent 1" w:semiHidden="0" w:uiPriority="64" w:unhideWhenUsed="0"/>
+    <w:lsdException w:name="Medium List 1 Accent 1" w:semiHidden="0" w:uiPriority="65" w:unhideWhenUsed="0"/>
+    <w:lsdException w:name="Revision" w:locked="0" w:unhideWhenUsed="0"/>
+    <w:lsdException w:name="List Paragraph" w:locked="0" w:semiHidden="0" w:uiPriority="34" w:unhideWhenUsed="0" w:qFormat="1"/>
+    <w:lsdException w:name="Quote" w:locked="0" w:uiPriority="29" w:unhideWhenUsed="0"/>
+    <w:lsdException w:name="Intense Quote" w:locked="0" w:uiPriority="30" w:unhideWhenUsed="0"/>
+    <w:lsdException w:name="Medium List 2 Accent 1" w:semiHidden="0" w:uiPriority="66" w:unhideWhenUsed="0"/>
+    <w:lsdException w:name="Medium Grid 1 Accent 1" w:semiHidden="0" w:uiPriority="67" w:unhideWhenUsed="0"/>
+    <w:lsdException w:name="Medium Grid 2 Accent 1" w:semiHidden="0" w:uiPriority="68" w:unhideWhenUsed="0"/>
+    <w:lsdException w:name="Medium Grid 3 Accent 1" w:semiHidden="0" w:uiPriority="69" w:unhideWhenUsed="0"/>
+    <w:lsdException w:name="Dark List Accent 1" w:semiHidden="0" w:uiPriority="70" w:unhideWhenUsed="0"/>
+    <w:lsdException w:name="Colorful Shading Accent 1" w:semiHidden="0" w:uiPriority="71" w:unhideWhenUsed="0"/>
+    <w:lsdException w:name="Colorful List Accent 1" w:semiHidden="0" w:uiPriority="72" w:unhideWhenUsed="0"/>
+    <w:lsdException w:name="Colorful Grid Accent 1" w:semiHidden="0" w:uiPriority="73" w:unhideWhenUsed="0"/>
+    <w:lsdException w:name="Light Shading Accent 2" w:semiHidden="0" w:uiPriority="60" w:unhideWhenUsed="0"/>
+    <w:lsdException w:name="Light List Accent 2" w:semiHidden="0" w:uiPriority="61" w:unhideWhenUsed="0"/>
+    <w:lsdException w:name="Light Grid Accent 2" w:semiHidden="0" w:uiPriority="62" w:unhideWhenUsed="0"/>
+    <w:lsdException w:name="Medium Shading 1 Accent 2" w:semiHidden="0" w:uiPriority="63" w:unhideWhenUsed="0"/>
+    <w:lsdException w:name="Medium Shading 2 Accent 2" w:semiHidden="0" w:uiPriority="64" w:unhideWhenUsed="0"/>
+    <w:lsdException w:name="Medium List 1 Accent 2" w:semiHidden="0" w:uiPriority="65" w:unhideWhenUsed="0"/>
+    <w:lsdException w:name="Medium List 2 Accent 2" w:semiHidden="0" w:uiPriority="66" w:unhideWhenUsed="0"/>
+    <w:lsdException w:name="Medium Grid 1 Accent 2" w:semiHidden="0" w:uiPriority="67" w:unhideWhenUsed="0"/>
+    <w:lsdException w:name="Medium Grid 2 Accent 2" w:semiHidden="0" w:uiPriority="68" w:unhideWhenUsed="0"/>
+    <w:lsdException w:name="Medium Grid 3 Accent 2" w:semiHidden="0" w:uiPriority="69" w:unhideWhenUsed="0"/>
+    <w:lsdException w:name="Dark List Accent 2" w:semiHidden="0" w:uiPriority="70" w:unhideWhenUsed="0"/>
+    <w:lsdException w:name="Colorful Shading Accent 2" w:semiHidden="0" w:uiPriority="71" w:unhideWhenUsed="0"/>
+    <w:lsdException w:name="Colorful List Accent 2" w:semiHidden="0" w:uiPriority="72" w:unhideWhenUsed="0"/>
+    <w:lsdException w:name="Colorful Grid Accent 2" w:semiHidden="0" w:uiPriority="73" w:unhideWhenUsed="0"/>
+    <w:lsdException w:name="Light Shading Accent 3" w:semiHidden="0" w:uiPriority="60" w:unhideWhenUsed="0"/>
+    <w:lsdException w:name="Light List Accent 3" w:semiHidden="0" w:uiPriority="61" w:unhideWhenUsed="0"/>
+    <w:lsdException w:name="Light Grid Accent 3" w:semiHidden="0" w:uiPriority="62" w:unhideWhenUsed="0"/>
+    <w:lsdException w:name="Medium Shading 1 Accent 3" w:semiHidden="0" w:uiPriority="63" w:unhideWhenUsed="0"/>
+    <w:lsdException w:name="Medium Shading 2 Accent 3" w:semiHidden="0" w:uiPriority="64" w:unhideWhenUsed="0"/>
+    <w:lsdException w:name="Medium List 1 Accent 3" w:semiHidden="0" w:uiPriority="65" w:unhideWhenUsed="0"/>
+    <w:lsdException w:name="Medium List 2 Accent 3" w:semiHidden="0" w:uiPriority="66" w:unhideWhenUsed="0"/>
+    <w:lsdException w:name="Medium Grid 1 Accent 3" w:semiHidden="0" w:uiPriority="67" w:unhideWhenUsed="0"/>
+    <w:lsdException w:name="Medium Grid 2 Accent 3" w:semiHidden="0" w:uiPriority="68" w:unhideWhenUsed="0"/>
+    <w:lsdException w:name="Medium Grid 3 Accent 3" w:semiHidden="0" w:uiPriority="69" w:unhideWhenUsed="0"/>
+    <w:lsdException w:name="Dark List Accent 3" w:semiHidden="0" w:uiPriority="70" w:unhideWhenUsed="0"/>
+    <w:lsdException w:name="Colorful Shading Accent 3" w:semiHidden="0" w:uiPriority="71" w:unhideWhenUsed="0"/>
+    <w:lsdException w:name="Colorful List Accent 3" w:semiHidden="0" w:uiPriority="72" w:unhideWhenUsed="0"/>
+    <w:lsdException w:name="Colorful Grid Accent 3" w:semiHidden="0" w:uiPriority="73" w:unhideWhenUsed="0"/>
+    <w:lsdException w:name="Light Shading Accent 4" w:semiHidden="0" w:uiPriority="60" w:unhideWhenUsed="0"/>
+    <w:lsdException w:name="Light List Accent 4" w:semiHidden="0" w:uiPriority="61" w:unhideWhenUsed="0"/>
+    <w:lsdException w:name="Light Grid Accent 4" w:semiHidden="0" w:uiPriority="62" w:unhideWhenUsed="0"/>
+    <w:lsdException w:name="Medium Shading 1 Accent 4" w:semiHidden="0" w:uiPriority="63" w:unhideWhenUsed="0"/>
+    <w:lsdException w:name="Medium Shading 2 Accent 4" w:semiHidden="0" w:uiPriority="64" w:unhideWhenUsed="0"/>
+    <w:lsdException w:name="Medium List 1 Accent 4" w:semiHidden="0" w:uiPriority="65" w:unhideWhenUsed="0"/>
+    <w:lsdException w:name="Medium List 2 Accent 4" w:semiHidden="0" w:uiPriority="66" w:unhideWhenUsed="0"/>
+    <w:lsdException w:name="Medium Grid 1 Accent 4" w:semiHidden="0" w:uiPriority="67" w:unhideWhenUsed="0"/>
+    <w:lsdException w:name="Medium Grid 2 Accent 4" w:semiHidden="0" w:uiPriority="68" w:unhideWhenUsed="0"/>
+    <w:lsdException w:name="Medium Grid 3 Accent 4" w:semiHidden="0" w:uiPriority="69" w:unhideWhenUsed="0"/>
+    <w:lsdException w:name="Dark List Accent 4" w:semiHidden="0" w:uiPriority="70" w:unhideWhenUsed="0"/>
+    <w:lsdException w:name="Colorful Shading Accent 4" w:semiHidden="0" w:uiPriority="71" w:unhideWhenUsed="0"/>
+    <w:lsdException w:name="Colorful List Accent 4" w:semiHidden="0" w:uiPriority="72" w:unhideWhenUsed="0"/>
+    <w:lsdException w:name="Colorful Grid Accent 4" w:semiHidden="0" w:uiPriority="73" w:unhideWhenUsed="0"/>
+    <w:lsdException w:name="Light Shading Accent 5" w:semiHidden="0" w:uiPriority="60" w:unhideWhenUsed="0"/>
+    <w:lsdException w:name="Light List Accent 5" w:semiHidden="0" w:uiPriority="61" w:unhideWhenUsed="0"/>
+    <w:lsdException w:name="Light Grid Accent 5" w:semiHidden="0" w:uiPriority="62" w:unhideWhenUsed="0"/>
+    <w:lsdException w:name="Medium Shading 1 Accent 5" w:semiHidden="0" w:uiPriority="63" w:unhideWhenUsed="0"/>
+    <w:lsdException w:name="Medium Shading 2 Accent 5" w:semiHidden="0" w:uiPriority="64" w:unhideWhenUsed="0"/>
+    <w:lsdException w:name="Medium List 1 Accent 5" w:semiHidden="0" w:uiPriority="65" w:unhideWhenUsed="0"/>
+    <w:lsdException w:name="Medium List 2 Accent 5" w:semiHidden="0" w:uiPriority="66" w:unhideWhenUsed="0"/>
+    <w:lsdException w:name="Medium Grid 1 Accent 5" w:semiHidden="0" w:uiPriority="67" w:unhideWhenUsed="0"/>
+    <w:lsdException w:name="Medium Grid 2 Accent 5" w:semiHidden="0" w:uiPriority="68" w:unhideWhenUsed="0"/>
+    <w:lsdException w:name="Medium Grid 3 Accent 5" w:semiHidden="0" w:uiPriority="69" w:unhideWhenUsed="0"/>
+    <w:lsdException w:name="Dark List Accent 5" w:semiHidden="0" w:uiPriority="70" w:unhideWhenUsed="0"/>
+    <w:lsdException w:name="Colorful Shading Accent 5" w:semiHidden="0" w:uiPriority="71" w:unhideWhenUsed="0"/>
+    <w:lsdException w:name="Colorful List Accent 5" w:semiHidden="0" w:uiPriority="72" w:unhideWhenUsed="0"/>
+    <w:lsdException w:name="Colorful Grid Accent 5" w:semiHidden="0" w:uiPriority="73" w:unhideWhenUsed="0"/>
+    <w:lsdException w:name="Light Shading Accent 6" w:semiHidden="0" w:uiPriority="60" w:unhideWhenUsed="0"/>
+    <w:lsdException w:name="Light List Accent 6" w:semiHidden="0" w:uiPriority="61" w:unhideWhenUsed="0"/>
+    <w:lsdException w:name="Light Grid Accent 6" w:semiHidden="0" w:uiPriority="62" w:unhideWhenUsed="0"/>
+    <w:lsdException w:name="Medium Shading 1 Accent 6" w:semiHidden="0" w:uiPriority="63" w:unhideWhenUsed="0"/>
+    <w:lsdException w:name="Medium Shading 2 Accent 6" w:semiHidden="0" w:uiPriority="64" w:unhideWhenUsed="0"/>
+    <w:lsdException w:name="Medium List 1 Accent 6" w:semiHidden="0" w:uiPriority="65" w:unhideWhenUsed="0"/>
+    <w:lsdException w:name="Medium List 2 Accent 6" w:semiHidden="0" w:uiPriority="66" w:unhideWhenUsed="0"/>
+    <w:lsdException w:name="Medium Grid 1 Accent 6" w:semiHidden="0" w:uiPriority="67" w:unhideWhenUsed="0"/>
+    <w:lsdException w:name="Medium Grid 2 Accent 6" w:semiHidden="0" w:uiPriority="68" w:unhideWhenUsed="0"/>
+    <w:lsdException w:name="Medium Grid 3 Accent 6" w:semiHidden="0" w:uiPriority="69" w:unhideWhenUsed="0"/>
+    <w:lsdException w:name="Dark List Accent 6" w:semiHidden="0" w:uiPriority="70" w:unhideWhenUsed="0"/>
+    <w:lsdException w:name="Colorful Shading Accent 6" w:semiHidden="0" w:uiPriority="71" w:unhideWhenUsed="0"/>
+    <w:lsdException w:name="Colorful List Accent 6" w:semiHidden="0" w:uiPriority="72" w:unhideWhenUsed="0"/>
+    <w:lsdException w:name="Colorful Grid Accent 6" w:semiHidden="0" w:uiPriority="73" w:unhideWhenUsed="0"/>
+    <w:lsdException w:name="Subtle Emphasis" w:locked="0" w:semiHidden="0" w:uiPriority="19" w:unhideWhenUsed="0" w:qFormat="1"/>
+    <w:lsdException w:name="Intense Emphasis" w:locked="0" w:uiPriority="21" w:unhideWhenUsed="0"/>
+    <w:lsdException w:name="Subtle Reference" w:locked="0" w:uiPriority="31" w:unhideWhenUsed="0"/>
+    <w:lsdException w:name="Intense Reference" w:locked="0" w:uiPriority="32" w:unhideWhenUsed="0"/>
+    <w:lsdException w:name="Book Title" w:locked="0" w:uiPriority="33" w:unhideWhenUsed="0"/>
+    <w:lsdException w:name="Bibliography" w:locked="0" w:uiPriority="37"/>
+    <w:lsdException w:name="TOC Heading" w:locked="0" w:uiPriority="39" w:qFormat="1"/>
+  </w:latentStyles>
+  <w:style w:type="paragraph" w:default="1" w:styleId="Normal">
+    <w:name w:val="Normal"/>
+    <w:qFormat/>
+    <w:rsid w:val="008B2B15"/>
+    <w:pPr>
+      <w:jc w:val="both"/>
+    </w:pPr>
+    <w:rPr>
+      <w:rFonts w:ascii="Century Schoolbook" w:hAnsi="Century Schoolbook"/>
+    </w:rPr>
+  </w:style>
+  <w:style w:type="paragraph" w:styleId="Heading1">
+    <w:name w:val="heading 1"/>
+    <w:basedOn w:val="Normal"/>
+    <w:next w:val="Normal"/>
+    <w:link w:val="Heading1Char"/>
+    <w:uiPriority w:val="9"/>
+    <w:qFormat/>
+    <w:rsid w:val="006C0958"/>
+    <w:pPr>
+      <w:keepNext/>
+      <w:keepLines/>
+      <w:spacing w:before="360" w:after="120"/>
+      <w:outlineLvl w:val="0"/>
+    </w:pPr>
+    <w:rPr>
+      <w:rFonts w:eastAsiaTheme="majorEastAsia" w:cstheme="majorBidi"/>
+      <w:b/>
+      <w:bCs/>
+      <w:sz w:val="32"/>
+      <w:szCs w:val="28"/>
+    </w:rPr>
+  </w:style>
+  <w:style w:type="paragraph" w:styleId="Heading2">
+    <w:name w:val="heading 2"/>
+    <w:basedOn w:val="Normal"/>
+    <w:next w:val="Normal"/>
+    <w:link w:val="Heading2Char"/>
+    <w:uiPriority w:val="9"/>
+    <w:qFormat/>
+    <w:rsid w:val="00A30F33"/>
+    <w:pPr>
+      <w:keepNext/>
+      <w:keepLines/>
+      <w:spacing w:before="40" w:after="0"/>
+      <w:outlineLvl w:val="1"/>
+    </w:pPr>
+    <w:rPr>
+      <w:rFonts w:eastAsiaTheme="majorEastAsia" w:cstheme="majorBidi"/>
+      <w:b/>
+      <w:sz w:val="24"/>
+      <w:szCs w:val="26"/>
+    </w:rPr>
+  </w:style>
+  <w:style w:type="paragraph" w:styleId="Heading3">
+    <w:name w:val="heading 3"/>
+    <w:basedOn w:val="Normal"/>
+    <w:next w:val="Normal"/>
+    <w:link w:val="Heading3Char"/>
+    <w:uiPriority w:val="9"/>
+    <w:qFormat/>
+    <w:rsid w:val="008B2B15"/>
+    <w:pPr>
+      <w:keepNext/>
+      <w:keepLines/>
+      <w:spacing w:before="40" w:after="0"/>
+      <w:outlineLvl w:val="2"/>
+    </w:pPr>
+    <w:rPr>
+      <w:rFonts w:eastAsiaTheme="majorEastAsia" w:cstheme="majorBidi"/>
+      <w:sz w:val="24"/>
+      <w:szCs w:val="24"/>
+    </w:rPr>
+  </w:style>
+  <w:style w:type="character" w:default="1" w:styleId="DefaultParagraphFont">
+    <w:name w:val="Default Paragraph Font"/>
+    <w:uiPriority w:val="1"/>
+    <w:semiHidden/>
+    <w:unhideWhenUsed/>
+  </w:style>
+  <w:style w:type="table" w:default="1" w:styleId="TableNormal">
+    <w:name w:val="Normal Table"/>
+    <w:uiPriority w:val="99"/>
+    <w:semiHidden/>
+    <w:unhideWhenUsed/>
+    <w:tblPr>
+      <w:tblInd w:w="0" w:type="dxa"/>
+      <w:tblCellMar>
+        <w:top w:w="0" w:type="dxa"/>
+        <w:left w:w="108" w:type="dxa"/>
+        <w:bottom w:w="0" w:type="dxa"/>
+        <w:right w:w="108" w:type="dxa"/>
+      </w:tblCellMar>
+    </w:tblPr>
+  </w:style>
+  <w:style w:type="numbering" w:default="1" w:styleId="NoList">
+    <w:name w:val="No List"/>
+    <w:uiPriority w:val="99"/>
+    <w:semiHidden/>
+    <w:unhideWhenUsed/>
+  </w:style>
+  <w:style w:type="paragraph" w:styleId="NormalWeb">
+    <w:name w:val="Normal (Web)"/>
+    <w:basedOn w:val="Normal"/>
+    <w:uiPriority w:val="99"/>
+    <w:semiHidden/>
+    <w:rsid w:val="003C2EDA"/>
+    <w:pPr>
+      <w:spacing w:before="100" w:beforeAutospacing="1" w:after="100" w:afterAutospacing="1" w:line="240" w:lineRule="auto"/>
+    </w:pPr>
+    <w:rPr>
+      <w:rFonts w:ascii="Times New Roman" w:eastAsia="Times New Roman" w:hAnsi="Times New Roman" w:cs="Times New Roman"/>
+      <w:sz w:val="24"/>
+      <w:szCs w:val="24"/>
+      <w:lang w:eastAsia="fr-CA"/>
+    </w:rPr>
+  </w:style>
+  <w:style w:type="character" w:customStyle="1" w:styleId="Heading1Char">
+    <w:name w:val="Heading 1 Char"/>
+    <w:basedOn w:val="DefaultParagraphFont"/>
+    <w:link w:val="Heading1"/>
+    <w:uiPriority w:val="9"/>
+    <w:rsid w:val="006C0958"/>
+    <w:rPr>
+      <w:rFonts w:ascii="Century Schoolbook" w:eastAsiaTheme="majorEastAsia" w:hAnsi="Century Schoolbook" w:cstheme="majorBidi"/>
+      <w:b/>
+      <w:bCs/>
+      <w:sz w:val="32"/>
+      <w:szCs w:val="28"/>
+    </w:rPr>
+  </w:style>
+  <w:style w:type="character" w:styleId="PlaceholderText">
+    <w:name w:val="Placeholder Text"/>
+    <w:basedOn w:val="DefaultParagraphFont"/>
+    <w:uiPriority w:val="99"/>
+    <w:semiHidden/>
+    <w:rsid w:val="003C2EDA"/>
+    <w:rPr>
+      <w:color w:val="808080"/>
+    </w:rPr>
+  </w:style>
+  <w:style w:type="paragraph" w:styleId="BalloonText">
+    <w:name w:val="Balloon Text"/>
+    <w:basedOn w:val="Normal"/>
+    <w:link w:val="BalloonTextChar"/>
+    <w:uiPriority w:val="99"/>
+    <w:semiHidden/>
+    <w:unhideWhenUsed/>
+    <w:rsid w:val="003C2EDA"/>
+    <w:pPr>
+      <w:spacing w:after="0" w:line="240" w:lineRule="auto"/>
+    </w:pPr>
+    <w:rPr>
+      <w:rFonts w:ascii="Tahoma" w:hAnsi="Tahoma" w:cs="Tahoma"/>
+      <w:sz w:val="16"/>
+      <w:szCs w:val="16"/>
+    </w:rPr>
+  </w:style>
+  <w:style w:type="character" w:customStyle="1" w:styleId="BalloonTextChar">
+    <w:name w:val="Balloon Text Char"/>
+    <w:basedOn w:val="DefaultParagraphFont"/>
+    <w:link w:val="BalloonText"/>
+    <w:uiPriority w:val="99"/>
+    <w:semiHidden/>
+    <w:rsid w:val="003C2EDA"/>
+    <w:rPr>
+      <w:rFonts w:ascii="Tahoma" w:hAnsi="Tahoma" w:cs="Tahoma"/>
+      <w:sz w:val="16"/>
+      <w:szCs w:val="16"/>
+    </w:rPr>
+  </w:style>
+  <w:style w:type="paragraph" w:styleId="Caption">
+    <w:name w:val="caption"/>
+    <w:basedOn w:val="Normal"/>
+    <w:next w:val="Normal"/>
+    <w:uiPriority w:val="35"/>
+    <w:qFormat/>
+    <w:rsid w:val="00F35EDE"/>
+    <w:pPr>
+      <w:spacing w:before="120" w:after="120" w:line="240" w:lineRule="auto"/>
+      <w:jc w:val="center"/>
+    </w:pPr>
+    <w:rPr>
+      <w:b/>
+      <w:bCs/>
+      <w:sz w:val="18"/>
+      <w:szCs w:val="18"/>
+    </w:rPr>
+  </w:style>
+  <w:style w:type="table" w:styleId="TableGrid">
+    <w:name w:val="Table Grid"/>
+    <w:basedOn w:val="TableNormal"/>
+    <w:uiPriority w:val="59"/>
+    <w:locked/>
+    <w:rsid w:val="00C966D9"/>
+    <w:pPr>
+      <w:spacing w:after="0" w:line="240" w:lineRule="auto"/>
+    </w:pPr>
+    <w:tblPr>
+      <w:tblInd w:w="0" w:type="dxa"/>
+      <w:tblBorders>
+        <w:top w:val="single" w:sz="4" w:space="0" w:color="auto"/>
+        <w:left w:val="single" w:sz="4" w:space="0" w:color="auto"/>
+        <w:bottom w:val="single" w:sz="4" w:space="0" w:color="auto"/>
+        <w:right w:val="single" w:sz="4" w:space="0" w:color="auto"/>
+        <w:insideH w:val="single" w:sz="4" w:space="0" w:color="auto"/>
+        <w:insideV w:val="single" w:sz="4" w:space="0" w:color="auto"/>
+      </w:tblBorders>
+      <w:tblCellMar>
+        <w:top w:w="0" w:type="dxa"/>
+        <w:left w:w="108" w:type="dxa"/>
+        <w:bottom w:w="0" w:type="dxa"/>
+        <w:right w:w="108" w:type="dxa"/>
+      </w:tblCellMar>
+    </w:tblPr>
+  </w:style>
+  <w:style w:type="character" w:customStyle="1" w:styleId="Heading2Char">
+    <w:name w:val="Heading 2 Char"/>
+    <w:basedOn w:val="DefaultParagraphFont"/>
+    <w:link w:val="Heading2"/>
+    <w:uiPriority w:val="9"/>
+    <w:rsid w:val="008B2B15"/>
+    <w:rPr>
+      <w:rFonts w:ascii="Century Schoolbook" w:eastAsiaTheme="majorEastAsia" w:hAnsi="Century Schoolbook" w:cstheme="majorBidi"/>
+      <w:b/>
+      <w:sz w:val="24"/>
+      <w:szCs w:val="26"/>
+    </w:rPr>
+  </w:style>
+  <w:style w:type="paragraph" w:styleId="EndnoteText">
+    <w:name w:val="endnote text"/>
+    <w:basedOn w:val="Normal"/>
+    <w:link w:val="EndnoteTextChar"/>
+    <w:uiPriority w:val="99"/>
+    <w:semiHidden/>
+    <w:unhideWhenUsed/>
+    <w:rsid w:val="007C32FC"/>
+    <w:pPr>
+      <w:spacing w:after="0" w:line="240" w:lineRule="auto"/>
+    </w:pPr>
+    <w:rPr>
+      <w:sz w:val="20"/>
+      <w:szCs w:val="20"/>
+    </w:rPr>
+  </w:style>
+  <w:style w:type="character" w:customStyle="1" w:styleId="EndnoteTextChar">
+    <w:name w:val="Endnote Text Char"/>
+    <w:basedOn w:val="DefaultParagraphFont"/>
+    <w:link w:val="EndnoteText"/>
+    <w:uiPriority w:val="99"/>
+    <w:semiHidden/>
+    <w:rsid w:val="007C32FC"/>
+    <w:rPr>
+      <w:rFonts w:ascii="Century Schoolbook" w:hAnsi="Century Schoolbook"/>
+      <w:sz w:val="20"/>
+      <w:szCs w:val="20"/>
+    </w:rPr>
+  </w:style>
+  <w:style w:type="character" w:styleId="EndnoteReference">
+    <w:name w:val="endnote reference"/>
+    <w:basedOn w:val="DefaultParagraphFont"/>
+    <w:uiPriority w:val="99"/>
+    <w:semiHidden/>
+    <w:unhideWhenUsed/>
+    <w:rsid w:val="007C32FC"/>
+    <w:rPr>
+      <w:vertAlign w:val="superscript"/>
+    </w:rPr>
+  </w:style>
+  <w:style w:type="paragraph" w:styleId="ListParagraph">
+    <w:name w:val="List Paragraph"/>
+    <w:basedOn w:val="Normal"/>
+    <w:uiPriority w:val="34"/>
+    <w:qFormat/>
+    <w:rsid w:val="00C448A3"/>
+    <w:pPr>
+      <w:ind w:left="720"/>
+      <w:contextualSpacing/>
+    </w:pPr>
+  </w:style>
+  <w:style w:type="paragraph" w:styleId="Header">
+    <w:name w:val="header"/>
+    <w:basedOn w:val="Normal"/>
+    <w:link w:val="HeaderChar"/>
+    <w:uiPriority w:val="99"/>
+    <w:semiHidden/>
+    <w:rsid w:val="00BE73A6"/>
+    <w:pPr>
+      <w:tabs>
+        <w:tab w:val="center" w:pos="4320"/>
+        <w:tab w:val="right" w:pos="8640"/>
+      </w:tabs>
+      <w:spacing w:after="0" w:line="240" w:lineRule="auto"/>
+    </w:pPr>
+  </w:style>
+  <w:style w:type="character" w:customStyle="1" w:styleId="HeaderChar">
+    <w:name w:val="Header Char"/>
+    <w:basedOn w:val="DefaultParagraphFont"/>
+    <w:link w:val="Header"/>
+    <w:uiPriority w:val="99"/>
+    <w:semiHidden/>
+    <w:rsid w:val="008B2B15"/>
+    <w:rPr>
+      <w:rFonts w:ascii="Century Schoolbook" w:hAnsi="Century Schoolbook"/>
+    </w:rPr>
+  </w:style>
+  <w:style w:type="paragraph" w:styleId="Footer">
+    <w:name w:val="footer"/>
+    <w:basedOn w:val="Normal"/>
+    <w:link w:val="FooterChar"/>
+    <w:uiPriority w:val="99"/>
+    <w:semiHidden/>
+    <w:rsid w:val="00BE73A6"/>
+    <w:pPr>
+      <w:tabs>
+        <w:tab w:val="center" w:pos="4320"/>
+        <w:tab w:val="right" w:pos="8640"/>
+      </w:tabs>
+      <w:spacing w:after="0" w:line="240" w:lineRule="auto"/>
+    </w:pPr>
+  </w:style>
+  <w:style w:type="character" w:customStyle="1" w:styleId="FooterChar">
+    <w:name w:val="Footer Char"/>
+    <w:basedOn w:val="DefaultParagraphFont"/>
+    <w:link w:val="Footer"/>
+    <w:uiPriority w:val="99"/>
+    <w:semiHidden/>
+    <w:rsid w:val="008B2B15"/>
+    <w:rPr>
+      <w:rFonts w:ascii="Century Schoolbook" w:hAnsi="Century Schoolbook"/>
+    </w:rPr>
+  </w:style>
+  <w:style w:type="paragraph" w:customStyle="1" w:styleId="Objet">
+    <w:name w:val="Objet"/>
+    <w:basedOn w:val="Normal"/>
+    <w:link w:val="ObjetCar"/>
+    <w:uiPriority w:val="10"/>
+    <w:qFormat/>
+    <w:locked/>
+    <w:rsid w:val="00335C33"/>
+    <w:pPr>
+      <w:keepNext/>
+      <w:jc w:val="center"/>
+    </w:pPr>
+    <w:rPr>
+      <w:rFonts w:eastAsia="Times New Roman"/>
+      <w:noProof/>
+      <w:lang w:eastAsia="fr-CA"/>
+    </w:rPr>
+  </w:style>
+  <w:style w:type="character" w:customStyle="1" w:styleId="Heading3Char">
+    <w:name w:val="Heading 3 Char"/>
+    <w:basedOn w:val="DefaultParagraphFont"/>
+    <w:link w:val="Heading3"/>
+    <w:uiPriority w:val="9"/>
+    <w:rsid w:val="008B2B15"/>
+    <w:rPr>
+      <w:rFonts w:ascii="Century Schoolbook" w:eastAsiaTheme="majorEastAsia" w:hAnsi="Century Schoolbook" w:cstheme="majorBidi"/>
+      <w:sz w:val="24"/>
+      <w:szCs w:val="24"/>
+    </w:rPr>
+  </w:style>
+  <w:style w:type="character" w:customStyle="1" w:styleId="ObjetCar">
+    <w:name w:val="Objet Car"/>
+    <w:basedOn w:val="DefaultParagraphFont"/>
+    <w:link w:val="Objet"/>
+    <w:uiPriority w:val="10"/>
+    <w:rsid w:val="007D4B93"/>
+    <w:rPr>
+      <w:rFonts w:ascii="Century Schoolbook" w:eastAsia="Times New Roman" w:hAnsi="Century Schoolbook"/>
+      <w:noProof/>
+      <w:lang w:eastAsia="fr-CA"/>
+    </w:rPr>
+  </w:style>
+  <w:style w:type="character" w:styleId="SubtleEmphasis">
+    <w:name w:val="Subtle Emphasis"/>
+    <w:basedOn w:val="EndnoteTextChar"/>
+    <w:uiPriority w:val="19"/>
+    <w:qFormat/>
+    <w:rsid w:val="009851D3"/>
+    <w:rPr>
+      <w:rFonts w:ascii="Century Schoolbook" w:hAnsi="Century Schoolbook"/>
+      <w:i/>
+      <w:iCs/>
+      <w:color w:val="auto"/>
+      <w:sz w:val="20"/>
+      <w:szCs w:val="20"/>
+    </w:rPr>
+  </w:style>
+  <w:style w:type="paragraph" w:styleId="TOCHeading">
+    <w:name w:val="TOC Heading"/>
+    <w:basedOn w:val="Heading1"/>
+    <w:next w:val="Normal"/>
+    <w:uiPriority w:val="39"/>
+    <w:unhideWhenUsed/>
+    <w:qFormat/>
+    <w:rsid w:val="00F55DA8"/>
+    <w:pPr>
+      <w:spacing w:before="240" w:after="0" w:line="259" w:lineRule="auto"/>
+      <w:jc w:val="left"/>
+      <w:outlineLvl w:val="9"/>
+    </w:pPr>
+    <w:rPr>
+      <w:rFonts w:asciiTheme="majorHAnsi" w:hAnsiTheme="majorHAnsi"/>
+      <w:b w:val="0"/>
+      <w:bCs w:val="0"/>
+      <w:color w:val="2E74B5" w:themeColor="accent1" w:themeShade="BF"/>
+      <w:szCs w:val="32"/>
+      <w:lang w:eastAsia="fr-CA"/>
+    </w:rPr>
+  </w:style>
+  <w:style w:type="paragraph" w:styleId="TOC1">
+    <w:name w:val="toc 1"/>
+    <w:basedOn w:val="Normal"/>
+    <w:next w:val="Normal"/>
+    <w:autoRedefine/>
+    <w:uiPriority w:val="39"/>
+    <w:unhideWhenUsed/>
+    <w:rsid w:val="00F55DA8"/>
+    <w:pPr>
+      <w:spacing w:after="100"/>
+    </w:pPr>
+  </w:style>
+  <w:style w:type="paragraph" w:styleId="TOC2">
+    <w:name w:val="toc 2"/>
+    <w:basedOn w:val="Normal"/>
+    <w:next w:val="Normal"/>
+    <w:autoRedefine/>
+    <w:uiPriority w:val="39"/>
+    <w:unhideWhenUsed/>
+    <w:rsid w:val="00F55DA8"/>
+    <w:pPr>
+      <w:spacing w:after="100"/>
+      <w:ind w:left="220"/>
+    </w:pPr>
+  </w:style>
+  <w:style w:type="character" w:styleId="Hyperlink">
+    <w:name w:val="Hyperlink"/>
+    <w:basedOn w:val="DefaultParagraphFont"/>
+    <w:uiPriority w:val="99"/>
+    <w:unhideWhenUsed/>
+    <w:rsid w:val="00F55DA8"/>
+    <w:rPr>
+      <w:color w:val="0563C1" w:themeColor="hyperlink"/>
+      <w:u w:val="single"/>
+    </w:rPr>
+  </w:style>
+  <w:style w:type="paragraph" w:styleId="TOC3">
+    <w:name w:val="toc 3"/>
+    <w:basedOn w:val="Normal"/>
+    <w:next w:val="Normal"/>
+    <w:autoRedefine/>
+    <w:uiPriority w:val="39"/>
+    <w:unhideWhenUsed/>
+    <w:rsid w:val="00F55DA8"/>
+    <w:pPr>
+      <w:spacing w:after="100" w:line="259" w:lineRule="auto"/>
+      <w:ind w:left="440"/>
+      <w:jc w:val="left"/>
+    </w:pPr>
+    <w:rPr>
+      <w:rFonts w:asciiTheme="minorHAnsi" w:eastAsiaTheme="minorEastAsia" w:hAnsiTheme="minorHAnsi" w:cs="Times New Roman"/>
+      <w:lang w:eastAsia="fr-CA"/>
+    </w:rPr>
+  </w:style>
+  <w:style w:type="paragraph" w:styleId="FootnoteText">
+    <w:name w:val="footnote text"/>
+    <w:basedOn w:val="Normal"/>
+    <w:link w:val="FootnoteTextChar"/>
+    <w:uiPriority w:val="99"/>
+    <w:semiHidden/>
+    <w:unhideWhenUsed/>
+    <w:rsid w:val="008A7168"/>
+    <w:pPr>
+      <w:spacing w:after="0" w:line="240" w:lineRule="auto"/>
+    </w:pPr>
+    <w:rPr>
+      <w:sz w:val="20"/>
+      <w:szCs w:val="20"/>
+    </w:rPr>
+  </w:style>
+  <w:style w:type="character" w:customStyle="1" w:styleId="FootnoteTextChar">
+    <w:name w:val="Footnote Text Char"/>
+    <w:basedOn w:val="DefaultParagraphFont"/>
+    <w:link w:val="FootnoteText"/>
+    <w:uiPriority w:val="99"/>
+    <w:semiHidden/>
+    <w:rsid w:val="008A7168"/>
+    <w:rPr>
+      <w:rFonts w:ascii="Century Schoolbook" w:hAnsi="Century Schoolbook"/>
+      <w:sz w:val="20"/>
+      <w:szCs w:val="20"/>
+    </w:rPr>
+  </w:style>
+  <w:style w:type="character" w:styleId="FootnoteReference">
+    <w:name w:val="footnote reference"/>
+    <w:basedOn w:val="DefaultParagraphFont"/>
+    <w:uiPriority w:val="99"/>
+    <w:semiHidden/>
+    <w:unhideWhenUsed/>
+    <w:rsid w:val="008A7168"/>
+    <w:rPr>
+      <w:vertAlign w:val="superscript"/>
+    </w:rPr>
+  </w:style>
 </w:styles>
 </file>
 
 <file path=word/glossary/document.xml><?xml version="1.0" encoding="utf-8"?>
-<w:glossaryDocument xmlns:wpc="http://schemas.microsoft.com/office/word/2010/wordprocessingCanvas" xmlns:mc="http://schemas.openxmlformats.org/markup-compatibility/2006" xmlns:o="urn:schemas-microsoft-com:office:office" xmlns:r="http://schemas.openxmlformats.org/officeDocument/2006/relationships" xmlns:m="http://schemas.openxmlformats.org/officeDocument/2006/math" xmlns:v="urn:schemas-microsoft-com:vml" xmlns:wp14="http://schemas.microsoft.com/office/word/2010/wordprocessingDrawing" xmlns:wp="http://schemas.openxmlformats.org/drawingml/2006/wordprocessingDrawing" xmlns:w10="urn:schemas-microsoft-com:office:word" xmlns:w="http://schemas.openxmlformats.org/wordprocessingml/2006/main" xmlns:w14="http://schemas.microsoft.com/office/word/2010/wordml" xmlns:w15="http://schemas.microsoft.com/office/word/2012/wordml" xmlns:wpg="http://schemas.microsoft.com/office/word/2010/wordprocessingGroup" xmlns:wpi="http://schemas.microsoft.com/office/word/2010/wordprocessingInk" xmlns:wne="http://schemas.microsoft.com/office/word/2006/wordml" xmlns:wps="http://schemas.microsoft.com/office/word/2010/wordprocessingShape" mc:Ignorable="w14 w15 wp14">
+<w:glossaryDocument xmlns:wpc="http://schemas.microsoft.com/office/word/2010/wordprocessingCanvas" xmlns:mc="http://schemas.openxmlformats.org/markup-compatibility/2006" xmlns:o="urn:schemas-microsoft-com:office:office" xmlns:r="http://schemas.openxmlformats.org/officeDocument/2006/relationships" xmlns:m="http://schemas.openxmlformats.org/officeDocument/2006/math" xmlns:v="urn:schemas-microsoft-com:vml" xmlns:wp14="http://schemas.microsoft.com/office/word/2010/wordprocessingDrawing" xmlns:wp="http://schemas.openxmlformats.org/drawingml/2006/wordprocessingDrawing" xmlns:w10="urn:schemas-microsoft-com:office:word" xmlns:w="http://schemas.openxmlformats.org/wordprocessingml/2006/main" xmlns:w14="http://schemas.microsoft.com/office/word/2010/wordml" xmlns:wpg="http://schemas.microsoft.com/office/word/2010/wordprocessingGroup" xmlns:wpi="http://schemas.microsoft.com/office/word/2010/wordprocessingInk" xmlns:wne="http://schemas.microsoft.com/office/word/2006/wordml" xmlns:wps="http://schemas.microsoft.com/office/word/2010/wordprocessingShape" mc:Ignorable="w14 wp14">
   <w:docParts>
     <w:docPart>
       <w:docPartPr>
@@ -11352,7 +12484,7 @@
           </w:pPr>
           <w:r>
             <w:rPr>
-              <w:rStyle w:val="Textedelespacerserv"/>
+              <w:rStyle w:val="PlaceholderText"/>
             </w:rPr>
             <w:t>Cliquez ici pour entrer du texte.</w:t>
           </w:r>
@@ -11381,7 +12513,7 @@
           </w:pPr>
           <w:r>
             <w:rPr>
-              <w:rStyle w:val="Textedelespacerserv"/>
+              <w:rStyle w:val="PlaceholderText"/>
             </w:rPr>
             <w:t>Auteur</w:t>
           </w:r>
@@ -11468,7 +12600,7 @@
           </w:pPr>
           <w:r>
             <w:rPr>
-              <w:rStyle w:val="Textedelespacerserv"/>
+              <w:rStyle w:val="PlaceholderText"/>
             </w:rPr>
             <w:t>Titre</w:t>
           </w:r>
@@ -11573,7 +12705,7 @@
 </file>
 
 <file path=word/glossary/fontTable.xml><?xml version="1.0" encoding="utf-8"?>
-<w:fonts xmlns:mc="http://schemas.openxmlformats.org/markup-compatibility/2006" xmlns:r="http://schemas.openxmlformats.org/officeDocument/2006/relationships" xmlns:w="http://schemas.openxmlformats.org/wordprocessingml/2006/main" xmlns:w14="http://schemas.microsoft.com/office/word/2010/wordml" xmlns:w15="http://schemas.microsoft.com/office/word/2012/wordml" mc:Ignorable="w14 w15">
+<w:fonts xmlns:mc="http://schemas.openxmlformats.org/markup-compatibility/2006" xmlns:r="http://schemas.openxmlformats.org/officeDocument/2006/relationships" xmlns:w="http://schemas.openxmlformats.org/wordprocessingml/2006/main" xmlns:w14="http://schemas.microsoft.com/office/word/2010/wordml" mc:Ignorable="w14">
   <w:font w:name="Century Schoolbook">
     <w:panose1 w:val="02040604050505020304"/>
     <w:charset w:val="00"/>
@@ -11620,8 +12752,9 @@
     <w:panose1 w:val="020B0604030504040204"/>
     <w:charset w:val="00"/>
     <w:family w:val="swiss"/>
+    <w:notTrueType/>
     <w:pitch w:val="variable"/>
-    <w:sig w:usb0="E1002EFF" w:usb1="C000605B" w:usb2="00000029" w:usb3="00000000" w:csb0="000101FF" w:csb1="00000000"/>
+    <w:sig w:usb0="00000003" w:usb1="00000000" w:usb2="00000000" w:usb3="00000000" w:csb0="00000001" w:csb1="00000000"/>
   </w:font>
   <w:font w:name="Calibri Light">
     <w:panose1 w:val="020F0302020204030204"/>
@@ -11630,6 +12763,13 @@
     <w:pitch w:val="variable"/>
     <w:sig w:usb0="A00002EF" w:usb1="4000207B" w:usb2="00000000" w:usb3="00000000" w:csb0="0000019F" w:csb1="00000000"/>
   </w:font>
+  <w:font w:name="Arial">
+    <w:panose1 w:val="020B0604020202020204"/>
+    <w:charset w:val="00"/>
+    <w:family w:val="swiss"/>
+    <w:pitch w:val="variable"/>
+    <w:sig w:usb0="E0002AFF" w:usb1="C0007843" w:usb2="00000009" w:usb3="00000000" w:csb0="000001FF" w:csb1="00000000"/>
+  </w:font>
   <w:font w:name="Cambria Math">
     <w:panose1 w:val="02040503050406030204"/>
     <w:charset w:val="00"/>
@@ -11637,30 +12777,38 @@
     <w:pitch w:val="variable"/>
     <w:sig w:usb0="E00002FF" w:usb1="420024FF" w:usb2="00000000" w:usb3="00000000" w:csb0="0000019F" w:csb1="00000000"/>
   </w:font>
+  <w:font w:name="Cambria">
+    <w:panose1 w:val="02040503050406030204"/>
+    <w:charset w:val="00"/>
+    <w:family w:val="roman"/>
+    <w:pitch w:val="variable"/>
+    <w:sig w:usb0="E00002FF" w:usb1="400004FF" w:usb2="00000000" w:usb3="00000000" w:csb0="0000019F" w:csb1="00000000"/>
+  </w:font>
 </w:fonts>
 </file>
 
 <file path=word/glossary/settings.xml><?xml version="1.0" encoding="utf-8"?>
-<w:settings xmlns:mc="http://schemas.openxmlformats.org/markup-compatibility/2006" xmlns:o="urn:schemas-microsoft-com:office:office" xmlns:r="http://schemas.openxmlformats.org/officeDocument/2006/relationships" xmlns:m="http://schemas.openxmlformats.org/officeDocument/2006/math" xmlns:v="urn:schemas-microsoft-com:vml" xmlns:w10="urn:schemas-microsoft-com:office:word" xmlns:w="http://schemas.openxmlformats.org/wordprocessingml/2006/main" xmlns:w14="http://schemas.microsoft.com/office/word/2010/wordml" xmlns:w15="http://schemas.microsoft.com/office/word/2012/wordml" xmlns:sl="http://schemas.openxmlformats.org/schemaLibrary/2006/main" mc:Ignorable="w14 w15">
+<w:settings xmlns:mc="http://schemas.openxmlformats.org/markup-compatibility/2006" xmlns:o="urn:schemas-microsoft-com:office:office" xmlns:r="http://schemas.openxmlformats.org/officeDocument/2006/relationships" xmlns:m="http://schemas.openxmlformats.org/officeDocument/2006/math" xmlns:v="urn:schemas-microsoft-com:vml" xmlns:w10="urn:schemas-microsoft-com:office:word" xmlns:w="http://schemas.openxmlformats.org/wordprocessingml/2006/main" xmlns:w14="http://schemas.microsoft.com/office/word/2010/wordml" xmlns:sl="http://schemas.openxmlformats.org/schemaLibrary/2006/main" mc:Ignorable="w14">
   <w:view w:val="normal"/>
   <w:defaultTabStop w:val="708"/>
   <w:hyphenationZone w:val="425"/>
   <w:characterSpacingControl w:val="doNotCompress"/>
   <w:compat>
     <w:useFELayout/>
-    <w:compatSetting w:name="compatibilityMode" w:uri="http://schemas.microsoft.com/office/word" w:val="15"/>
+    <w:compatSetting w:name="compatibilityMode" w:uri="http://schemas.microsoft.com/office/word" w:val="14"/>
     <w:compatSetting w:name="overrideTableStyleFontSizeAndJustification" w:uri="http://schemas.microsoft.com/office/word" w:val="1"/>
     <w:compatSetting w:name="enableOpenTypeFeatures" w:uri="http://schemas.microsoft.com/office/word" w:val="1"/>
     <w:compatSetting w:name="doNotFlipMirrorIndents" w:uri="http://schemas.microsoft.com/office/word" w:val="1"/>
-    <w:compatSetting w:name="differentiateMultirowTableHeaders" w:uri="http://schemas.microsoft.com/office/word" w:val="1"/>
   </w:compat>
   <w:rsids>
     <w:rsidRoot w:val="008B1D4F"/>
+    <w:rsid w:val="003E2606"/>
     <w:rsid w:val="005E728A"/>
     <w:rsid w:val="00723C2B"/>
     <w:rsid w:val="007748DE"/>
     <w:rsid w:val="007A7BE8"/>
     <w:rsid w:val="008B1D4F"/>
+    <w:rsid w:val="00924570"/>
     <w:rsid w:val="00EC249D"/>
   </w:rsids>
   <m:mathPr>
@@ -11680,12 +12828,11 @@
   <w:clrSchemeMapping w:bg1="light1" w:t1="dark1" w:bg2="light2" w:t2="dark2" w:accent1="accent1" w:accent2="accent2" w:accent3="accent3" w:accent4="accent4" w:accent5="accent5" w:accent6="accent6" w:hyperlink="hyperlink" w:followedHyperlink="followedHyperlink"/>
   <w:decimalSymbol w:val=","/>
   <w:listSeparator w:val=";"/>
-  <w15:chartTrackingRefBased/>
 </w:settings>
 </file>
 
 <file path=word/glossary/styles.xml><?xml version="1.0" encoding="utf-8"?>
-<w:styles xmlns:mc="http://schemas.openxmlformats.org/markup-compatibility/2006" xmlns:r="http://schemas.openxmlformats.org/officeDocument/2006/relationships" xmlns:w="http://schemas.openxmlformats.org/wordprocessingml/2006/main" xmlns:w14="http://schemas.microsoft.com/office/word/2010/wordml" xmlns:w15="http://schemas.microsoft.com/office/word/2012/wordml" mc:Ignorable="w14 w15">
+<w:styles xmlns:mc="http://schemas.openxmlformats.org/markup-compatibility/2006" xmlns:r="http://schemas.openxmlformats.org/officeDocument/2006/relationships" xmlns:w="http://schemas.openxmlformats.org/wordprocessingml/2006/main" xmlns:w14="http://schemas.microsoft.com/office/word/2010/wordml" mc:Ignorable="w14">
   <w:docDefaults>
     <w:rPrDefault>
       <w:rPr>
@@ -11701,390 +12848,156 @@
       </w:pPr>
     </w:pPrDefault>
   </w:docDefaults>
-  <w:latentStyles w:defLockedState="0" w:defUIPriority="99" w:defSemiHidden="0" w:defUnhideWhenUsed="0" w:defQFormat="0" w:count="371">
-    <w:lsdException w:name="Normal" w:uiPriority="0" w:qFormat="1"/>
-    <w:lsdException w:name="heading 1" w:uiPriority="9" w:qFormat="1"/>
-    <w:lsdException w:name="heading 2" w:semiHidden="1" w:uiPriority="9" w:unhideWhenUsed="1" w:qFormat="1"/>
-    <w:lsdException w:name="heading 3" w:semiHidden="1" w:uiPriority="9" w:unhideWhenUsed="1" w:qFormat="1"/>
-    <w:lsdException w:name="heading 4" w:semiHidden="1" w:uiPriority="9" w:unhideWhenUsed="1" w:qFormat="1"/>
-    <w:lsdException w:name="heading 5" w:semiHidden="1" w:uiPriority="9" w:unhideWhenUsed="1" w:qFormat="1"/>
-    <w:lsdException w:name="heading 6" w:semiHidden="1" w:uiPriority="9" w:unhideWhenUsed="1" w:qFormat="1"/>
-    <w:lsdException w:name="heading 7" w:semiHidden="1" w:uiPriority="9" w:unhideWhenUsed="1" w:qFormat="1"/>
-    <w:lsdException w:name="heading 8" w:semiHidden="1" w:uiPriority="9" w:unhideWhenUsed="1" w:qFormat="1"/>
-    <w:lsdException w:name="heading 9" w:semiHidden="1" w:uiPriority="9" w:unhideWhenUsed="1" w:qFormat="1"/>
-    <w:lsdException w:name="index 1" w:semiHidden="1" w:unhideWhenUsed="1"/>
-    <w:lsdException w:name="index 2" w:semiHidden="1" w:unhideWhenUsed="1"/>
-    <w:lsdException w:name="index 3" w:semiHidden="1" w:unhideWhenUsed="1"/>
-    <w:lsdException w:name="index 4" w:semiHidden="1" w:unhideWhenUsed="1"/>
-    <w:lsdException w:name="index 5" w:semiHidden="1" w:unhideWhenUsed="1"/>
-    <w:lsdException w:name="index 6" w:semiHidden="1" w:unhideWhenUsed="1"/>
-    <w:lsdException w:name="index 7" w:semiHidden="1" w:unhideWhenUsed="1"/>
-    <w:lsdException w:name="index 8" w:semiHidden="1" w:unhideWhenUsed="1"/>
-    <w:lsdException w:name="index 9" w:semiHidden="1" w:unhideWhenUsed="1"/>
-    <w:lsdException w:name="toc 1" w:semiHidden="1" w:uiPriority="39" w:unhideWhenUsed="1"/>
-    <w:lsdException w:name="toc 2" w:semiHidden="1" w:uiPriority="39" w:unhideWhenUsed="1"/>
-    <w:lsdException w:name="toc 3" w:semiHidden="1" w:uiPriority="39" w:unhideWhenUsed="1"/>
-    <w:lsdException w:name="toc 4" w:semiHidden="1" w:uiPriority="39" w:unhideWhenUsed="1"/>
-    <w:lsdException w:name="toc 5" w:semiHidden="1" w:uiPriority="39" w:unhideWhenUsed="1"/>
-    <w:lsdException w:name="toc 6" w:semiHidden="1" w:uiPriority="39" w:unhideWhenUsed="1"/>
-    <w:lsdException w:name="toc 7" w:semiHidden="1" w:uiPriority="39" w:unhideWhenUsed="1"/>
-    <w:lsdException w:name="toc 8" w:semiHidden="1" w:uiPriority="39" w:unhideWhenUsed="1"/>
-    <w:lsdException w:name="toc 9" w:semiHidden="1" w:uiPriority="39" w:unhideWhenUsed="1"/>
-    <w:lsdException w:name="Normal Indent" w:semiHidden="1" w:unhideWhenUsed="1"/>
-    <w:lsdException w:name="footnote text" w:semiHidden="1" w:unhideWhenUsed="1"/>
-    <w:lsdException w:name="annotation text" w:semiHidden="1" w:unhideWhenUsed="1"/>
-    <w:lsdException w:name="header" w:semiHidden="1" w:unhideWhenUsed="1"/>
-    <w:lsdException w:name="footer" w:semiHidden="1" w:unhideWhenUsed="1"/>
-    <w:lsdException w:name="index heading" w:semiHidden="1" w:unhideWhenUsed="1"/>
-    <w:lsdException w:name="caption" w:semiHidden="1" w:uiPriority="35" w:unhideWhenUsed="1" w:qFormat="1"/>
-    <w:lsdException w:name="table of figures" w:semiHidden="1" w:unhideWhenUsed="1"/>
-    <w:lsdException w:name="envelope address" w:semiHidden="1" w:unhideWhenUsed="1"/>
-    <w:lsdException w:name="envelope return" w:semiHidden="1" w:unhideWhenUsed="1"/>
-    <w:lsdException w:name="footnote reference" w:semiHidden="1" w:unhideWhenUsed="1"/>
-    <w:lsdException w:name="annotation reference" w:semiHidden="1" w:unhideWhenUsed="1"/>
-    <w:lsdException w:name="line number" w:semiHidden="1" w:unhideWhenUsed="1"/>
-    <w:lsdException w:name="page number" w:semiHidden="1" w:unhideWhenUsed="1"/>
-    <w:lsdException w:name="endnote reference" w:semiHidden="1" w:unhideWhenUsed="1"/>
-    <w:lsdException w:name="endnote text" w:semiHidden="1" w:unhideWhenUsed="1"/>
-    <w:lsdException w:name="table of authorities" w:semiHidden="1" w:unhideWhenUsed="1"/>
-    <w:lsdException w:name="macro" w:semiHidden="1" w:unhideWhenUsed="1"/>
-    <w:lsdException w:name="toa heading" w:semiHidden="1" w:unhideWhenUsed="1"/>
-    <w:lsdException w:name="List" w:semiHidden="1" w:unhideWhenUsed="1"/>
-    <w:lsdException w:name="List Bullet" w:semiHidden="1" w:unhideWhenUsed="1"/>
-    <w:lsdException w:name="List Number" w:semiHidden="1" w:unhideWhenUsed="1"/>
-    <w:lsdException w:name="List 2" w:semiHidden="1" w:unhideWhenUsed="1"/>
-    <w:lsdException w:name="List 3" w:semiHidden="1" w:unhideWhenUsed="1"/>
-    <w:lsdException w:name="List 4" w:semiHidden="1" w:unhideWhenUsed="1"/>
-    <w:lsdException w:name="List 5" w:semiHidden="1" w:unhideWhenUsed="1"/>
-    <w:lsdException w:name="List Bullet 2" w:semiHidden="1" w:unhideWhenUsed="1"/>
-    <w:lsdException w:name="List Bullet 3" w:semiHidden="1" w:unhideWhenUsed="1"/>
-    <w:lsdException w:name="List Bullet 4" w:semiHidden="1" w:unhideWhenUsed="1"/>
-    <w:lsdException w:name="List Bullet 5" w:semiHidden="1" w:unhideWhenUsed="1"/>
-    <w:lsdException w:name="List Number 2" w:semiHidden="1" w:unhideWhenUsed="1"/>
-    <w:lsdException w:name="List Number 3" w:semiHidden="1" w:unhideWhenUsed="1"/>
-    <w:lsdException w:name="List Number 4" w:semiHidden="1" w:unhideWhenUsed="1"/>
-    <w:lsdException w:name="List Number 5" w:semiHidden="1" w:unhideWhenUsed="1"/>
-    <w:lsdException w:name="Title" w:uiPriority="10" w:qFormat="1"/>
-    <w:lsdException w:name="Closing" w:semiHidden="1" w:unhideWhenUsed="1"/>
-    <w:lsdException w:name="Signature" w:semiHidden="1" w:unhideWhenUsed="1"/>
-    <w:lsdException w:name="Default Paragraph Font" w:semiHidden="1" w:uiPriority="1" w:unhideWhenUsed="1"/>
-    <w:lsdException w:name="Body Text" w:semiHidden="1" w:unhideWhenUsed="1"/>
-    <w:lsdException w:name="Body Text Indent" w:semiHidden="1" w:unhideWhenUsed="1"/>
-    <w:lsdException w:name="List Continue" w:semiHidden="1" w:unhideWhenUsed="1"/>
-    <w:lsdException w:name="List Continue 2" w:semiHidden="1" w:unhideWhenUsed="1"/>
-    <w:lsdException w:name="List Continue 3" w:semiHidden="1" w:unhideWhenUsed="1"/>
-    <w:lsdException w:name="List Continue 4" w:semiHidden="1" w:unhideWhenUsed="1"/>
-    <w:lsdException w:name="List Continue 5" w:semiHidden="1" w:unhideWhenUsed="1"/>
-    <w:lsdException w:name="Message Header" w:semiHidden="1" w:unhideWhenUsed="1"/>
-    <w:lsdException w:name="Subtitle" w:uiPriority="11" w:qFormat="1"/>
-    <w:lsdException w:name="Salutation" w:semiHidden="1" w:unhideWhenUsed="1"/>
-    <w:lsdException w:name="Date" w:semiHidden="1" w:unhideWhenUsed="1"/>
-    <w:lsdException w:name="Body Text First Indent" w:semiHidden="1" w:unhideWhenUsed="1"/>
-    <w:lsdException w:name="Body Text First Indent 2" w:semiHidden="1" w:unhideWhenUsed="1"/>
-    <w:lsdException w:name="Note Heading" w:semiHidden="1" w:unhideWhenUsed="1"/>
-    <w:lsdException w:name="Body Text 2" w:semiHidden="1" w:unhideWhenUsed="1"/>
-    <w:lsdException w:name="Body Text 3" w:semiHidden="1" w:unhideWhenUsed="1"/>
-    <w:lsdException w:name="Body Text Indent 2" w:semiHidden="1" w:unhideWhenUsed="1"/>
-    <w:lsdException w:name="Body Text Indent 3" w:semiHidden="1" w:unhideWhenUsed="1"/>
-    <w:lsdException w:name="Block Text" w:semiHidden="1" w:unhideWhenUsed="1"/>
-    <w:lsdException w:name="Hyperlink" w:semiHidden="1" w:unhideWhenUsed="1"/>
-    <w:lsdException w:name="FollowedHyperlink" w:semiHidden="1" w:unhideWhenUsed="1"/>
-    <w:lsdException w:name="Strong" w:uiPriority="22" w:qFormat="1"/>
-    <w:lsdException w:name="Emphasis" w:uiPriority="20" w:qFormat="1"/>
-    <w:lsdException w:name="Document Map" w:semiHidden="1" w:unhideWhenUsed="1"/>
-    <w:lsdException w:name="Plain Text" w:semiHidden="1" w:unhideWhenUsed="1"/>
-    <w:lsdException w:name="E-mail Signature" w:semiHidden="1" w:unhideWhenUsed="1"/>
-    <w:lsdException w:name="HTML Top of Form" w:semiHidden="1" w:unhideWhenUsed="1"/>
-    <w:lsdException w:name="HTML Bottom of Form" w:semiHidden="1" w:unhideWhenUsed="1"/>
-    <w:lsdException w:name="Normal (Web)" w:semiHidden="1" w:unhideWhenUsed="1"/>
-    <w:lsdException w:name="HTML Acronym" w:semiHidden="1" w:unhideWhenUsed="1"/>
-    <w:lsdException w:name="HTML Address" w:semiHidden="1" w:unhideWhenUsed="1"/>
-    <w:lsdException w:name="HTML Cite" w:semiHidden="1" w:unhideWhenUsed="1"/>
-    <w:lsdException w:name="HTML Code" w:semiHidden="1" w:unhideWhenUsed="1"/>
-    <w:lsdException w:name="HTML Definition" w:semiHidden="1" w:unhideWhenUsed="1"/>
-    <w:lsdException w:name="HTML Keyboard" w:semiHidden="1" w:unhideWhenUsed="1"/>
-    <w:lsdException w:name="HTML Preformatted" w:semiHidden="1" w:unhideWhenUsed="1"/>
-    <w:lsdException w:name="HTML Sample" w:semiHidden="1" w:unhideWhenUsed="1"/>
-    <w:lsdException w:name="HTML Typewriter" w:semiHidden="1" w:unhideWhenUsed="1"/>
-    <w:lsdException w:name="HTML Variable" w:semiHidden="1" w:unhideWhenUsed="1"/>
-    <w:lsdException w:name="Normal Table" w:semiHidden="1" w:unhideWhenUsed="1"/>
-    <w:lsdException w:name="annotation subject" w:semiHidden="1" w:unhideWhenUsed="1"/>
-    <w:lsdException w:name="No List" w:semiHidden="1" w:unhideWhenUsed="1"/>
-    <w:lsdException w:name="Outline List 1" w:semiHidden="1" w:unhideWhenUsed="1"/>
-    <w:lsdException w:name="Outline List 2" w:semiHidden="1" w:unhideWhenUsed="1"/>
-    <w:lsdException w:name="Outline List 3" w:semiHidden="1" w:unhideWhenUsed="1"/>
-    <w:lsdException w:name="Table Simple 1" w:semiHidden="1" w:unhideWhenUsed="1"/>
-    <w:lsdException w:name="Table Simple 2" w:semiHidden="1" w:unhideWhenUsed="1"/>
-    <w:lsdException w:name="Table Simple 3" w:semiHidden="1" w:unhideWhenUsed="1"/>
-    <w:lsdException w:name="Table Classic 1" w:semiHidden="1" w:unhideWhenUsed="1"/>
-    <w:lsdException w:name="Table Classic 2" w:semiHidden="1" w:unhideWhenUsed="1"/>
-    <w:lsdException w:name="Table Classic 3" w:semiHidden="1" w:unhideWhenUsed="1"/>
-    <w:lsdException w:name="Table Classic 4" w:semiHidden="1" w:unhideWhenUsed="1"/>
-    <w:lsdException w:name="Table Colorful 1" w:semiHidden="1" w:unhideWhenUsed="1"/>
-    <w:lsdException w:name="Table Colorful 2" w:semiHidden="1" w:unhideWhenUsed="1"/>
-    <w:lsdException w:name="Table Colorful 3" w:semiHidden="1" w:unhideWhenUsed="1"/>
-    <w:lsdException w:name="Table Columns 1" w:semiHidden="1" w:unhideWhenUsed="1"/>
-    <w:lsdException w:name="Table Columns 2" w:semiHidden="1" w:unhideWhenUsed="1"/>
-    <w:lsdException w:name="Table Columns 3" w:semiHidden="1" w:unhideWhenUsed="1"/>
-    <w:lsdException w:name="Table Columns 4" w:semiHidden="1" w:unhideWhenUsed="1"/>
-    <w:lsdException w:name="Table Columns 5" w:semiHidden="1" w:unhideWhenUsed="1"/>
-    <w:lsdException w:name="Table Grid 1" w:semiHidden="1" w:unhideWhenUsed="1"/>
-    <w:lsdException w:name="Table Grid 2" w:semiHidden="1" w:unhideWhenUsed="1"/>
-    <w:lsdException w:name="Table Grid 3" w:semiHidden="1" w:unhideWhenUsed="1"/>
-    <w:lsdException w:name="Table Grid 4" w:semiHidden="1" w:unhideWhenUsed="1"/>
-    <w:lsdException w:name="Table Grid 5" w:semiHidden="1" w:unhideWhenUsed="1"/>
-    <w:lsdException w:name="Table Grid 6" w:semiHidden="1" w:unhideWhenUsed="1"/>
-    <w:lsdException w:name="Table Grid 7" w:semiHidden="1" w:unhideWhenUsed="1"/>
-    <w:lsdException w:name="Table Grid 8" w:semiHidden="1" w:unhideWhenUsed="1"/>
-    <w:lsdException w:name="Table List 1" w:semiHidden="1" w:unhideWhenUsed="1"/>
-    <w:lsdException w:name="Table List 2" w:semiHidden="1" w:unhideWhenUsed="1"/>
-    <w:lsdException w:name="Table List 3" w:semiHidden="1" w:unhideWhenUsed="1"/>
-    <w:lsdException w:name="Table List 4" w:semiHidden="1" w:unhideWhenUsed="1"/>
-    <w:lsdException w:name="Table List 5" w:semiHidden="1" w:unhideWhenUsed="1"/>
-    <w:lsdException w:name="Table List 6" w:semiHidden="1" w:unhideWhenUsed="1"/>
-    <w:lsdException w:name="Table List 7" w:semiHidden="1" w:unhideWhenUsed="1"/>
-    <w:lsdException w:name="Table List 8" w:semiHidden="1" w:unhideWhenUsed="1"/>
-    <w:lsdException w:name="Table 3D effects 1" w:semiHidden="1" w:unhideWhenUsed="1"/>
-    <w:lsdException w:name="Table 3D effects 2" w:semiHidden="1" w:unhideWhenUsed="1"/>
-    <w:lsdException w:name="Table 3D effects 3" w:semiHidden="1" w:unhideWhenUsed="1"/>
-    <w:lsdException w:name="Table Contemporary" w:semiHidden="1" w:unhideWhenUsed="1"/>
-    <w:lsdException w:name="Table Elegant" w:semiHidden="1" w:unhideWhenUsed="1"/>
-    <w:lsdException w:name="Table Professional" w:semiHidden="1" w:unhideWhenUsed="1"/>
-    <w:lsdException w:name="Table Subtle 1" w:semiHidden="1" w:unhideWhenUsed="1"/>
-    <w:lsdException w:name="Table Subtle 2" w:semiHidden="1" w:unhideWhenUsed="1"/>
-    <w:lsdException w:name="Table Web 1" w:semiHidden="1" w:unhideWhenUsed="1"/>
-    <w:lsdException w:name="Table Web 2" w:semiHidden="1" w:unhideWhenUsed="1"/>
-    <w:lsdException w:name="Table Web 3" w:semiHidden="1" w:unhideWhenUsed="1"/>
-    <w:lsdException w:name="Balloon Text" w:semiHidden="1" w:unhideWhenUsed="1"/>
-    <w:lsdException w:name="Table Grid" w:uiPriority="39"/>
-    <w:lsdException w:name="Table Theme" w:semiHidden="1" w:unhideWhenUsed="1"/>
-    <w:lsdException w:name="Placeholder Text" w:semiHidden="1"/>
-    <w:lsdException w:name="No Spacing" w:uiPriority="1" w:qFormat="1"/>
-    <w:lsdException w:name="Light Shading" w:uiPriority="60"/>
-    <w:lsdException w:name="Light List" w:uiPriority="61"/>
-    <w:lsdException w:name="Light Grid" w:uiPriority="62"/>
-    <w:lsdException w:name="Medium Shading 1" w:uiPriority="63"/>
-    <w:lsdException w:name="Medium Shading 2" w:uiPriority="64"/>
-    <w:lsdException w:name="Medium List 1" w:uiPriority="65"/>
-    <w:lsdException w:name="Medium List 2" w:uiPriority="66"/>
-    <w:lsdException w:name="Medium Grid 1" w:uiPriority="67"/>
-    <w:lsdException w:name="Medium Grid 2" w:uiPriority="68"/>
-    <w:lsdException w:name="Medium Grid 3" w:uiPriority="69"/>
-    <w:lsdException w:name="Dark List" w:uiPriority="70"/>
-    <w:lsdException w:name="Colorful Shading" w:uiPriority="71"/>
-    <w:lsdException w:name="Colorful List" w:uiPriority="72"/>
-    <w:lsdException w:name="Colorful Grid" w:uiPriority="73"/>
-    <w:lsdException w:name="Light Shading Accent 1" w:uiPriority="60"/>
-    <w:lsdException w:name="Light List Accent 1" w:uiPriority="61"/>
-    <w:lsdException w:name="Light Grid Accent 1" w:uiPriority="62"/>
-    <w:lsdException w:name="Medium Shading 1 Accent 1" w:uiPriority="63"/>
-    <w:lsdException w:name="Medium Shading 2 Accent 1" w:uiPriority="64"/>
-    <w:lsdException w:name="Medium List 1 Accent 1" w:uiPriority="65"/>
-    <w:lsdException w:name="Revision" w:semiHidden="1"/>
-    <w:lsdException w:name="List Paragraph" w:uiPriority="34" w:qFormat="1"/>
-    <w:lsdException w:name="Quote" w:uiPriority="29" w:qFormat="1"/>
-    <w:lsdException w:name="Intense Quote" w:uiPriority="30" w:qFormat="1"/>
-    <w:lsdException w:name="Medium List 2 Accent 1" w:uiPriority="66"/>
-    <w:lsdException w:name="Medium Grid 1 Accent 1" w:uiPriority="67"/>
-    <w:lsdException w:name="Medium Grid 2 Accent 1" w:uiPriority="68"/>
-    <w:lsdException w:name="Medium Grid 3 Accent 1" w:uiPriority="69"/>
-    <w:lsdException w:name="Dark List Accent 1" w:uiPriority="70"/>
-    <w:lsdException w:name="Colorful Shading Accent 1" w:uiPriority="71"/>
-    <w:lsdException w:name="Colorful List Accent 1" w:uiPriority="72"/>
-    <w:lsdException w:name="Colorful Grid Accent 1" w:uiPriority="73"/>
-    <w:lsdException w:name="Light Shading Accent 2" w:uiPriority="60"/>
-    <w:lsdException w:name="Light List Accent 2" w:uiPriority="61"/>
-    <w:lsdException w:name="Light Grid Accent 2" w:uiPriority="62"/>
-    <w:lsdException w:name="Medium Shading 1 Accent 2" w:uiPriority="63"/>
-    <w:lsdException w:name="Medium Shading 2 Accent 2" w:uiPriority="64"/>
-    <w:lsdException w:name="Medium List 1 Accent 2" w:uiPriority="65"/>
-    <w:lsdException w:name="Medium List 2 Accent 2" w:uiPriority="66"/>
-    <w:lsdException w:name="Medium Grid 1 Accent 2" w:uiPriority="67"/>
-    <w:lsdException w:name="Medium Grid 2 Accent 2" w:uiPriority="68"/>
-    <w:lsdException w:name="Medium Grid 3 Accent 2" w:uiPriority="69"/>
-    <w:lsdException w:name="Dark List Accent 2" w:uiPriority="70"/>
-    <w:lsdException w:name="Colorful Shading Accent 2" w:uiPriority="71"/>
-    <w:lsdException w:name="Colorful List Accent 2" w:uiPriority="72"/>
-    <w:lsdException w:name="Colorful Grid Accent 2" w:uiPriority="73"/>
-    <w:lsdException w:name="Light Shading Accent 3" w:uiPriority="60"/>
-    <w:lsdException w:name="Light List Accent 3" w:uiPriority="61"/>
-    <w:lsdException w:name="Light Grid Accent 3" w:uiPriority="62"/>
-    <w:lsdException w:name="Medium Shading 1 Accent 3" w:uiPriority="63"/>
-    <w:lsdException w:name="Medium Shading 2 Accent 3" w:uiPriority="64"/>
-    <w:lsdException w:name="Medium List 1 Accent 3" w:uiPriority="65"/>
-    <w:lsdException w:name="Medium List 2 Accent 3" w:uiPriority="66"/>
-    <w:lsdException w:name="Medium Grid 1 Accent 3" w:uiPriority="67"/>
-    <w:lsdException w:name="Medium Grid 2 Accent 3" w:uiPriority="68"/>
-    <w:lsdException w:name="Medium Grid 3 Accent 3" w:uiPriority="69"/>
-    <w:lsdException w:name="Dark List Accent 3" w:uiPriority="70"/>
-    <w:lsdException w:name="Colorful Shading Accent 3" w:uiPriority="71"/>
-    <w:lsdException w:name="Colorful List Accent 3" w:uiPriority="72"/>
-    <w:lsdException w:name="Colorful Grid Accent 3" w:uiPriority="73"/>
-    <w:lsdException w:name="Light Shading Accent 4" w:uiPriority="60"/>
-    <w:lsdException w:name="Light List Accent 4" w:uiPriority="61"/>
-    <w:lsdException w:name="Light Grid Accent 4" w:uiPriority="62"/>
-    <w:lsdException w:name="Medium Shading 1 Accent 4" w:uiPriority="63"/>
-    <w:lsdException w:name="Medium Shading 2 Accent 4" w:uiPriority="64"/>
-    <w:lsdException w:name="Medium List 1 Accent 4" w:uiPriority="65"/>
-    <w:lsdException w:name="Medium List 2 Accent 4" w:uiPriority="66"/>
-    <w:lsdException w:name="Medium Grid 1 Accent 4" w:uiPriority="67"/>
-    <w:lsdException w:name="Medium Grid 2 Accent 4" w:uiPriority="68"/>
-    <w:lsdException w:name="Medium Grid 3 Accent 4" w:uiPriority="69"/>
-    <w:lsdException w:name="Dark List Accent 4" w:uiPriority="70"/>
-    <w:lsdException w:name="Colorful Shading Accent 4" w:uiPriority="71"/>
-    <w:lsdException w:name="Colorful List Accent 4" w:uiPriority="72"/>
-    <w:lsdException w:name="Colorful Grid Accent 4" w:uiPriority="73"/>
-    <w:lsdException w:name="Light Shading Accent 5" w:uiPriority="60"/>
-    <w:lsdException w:name="Light List Accent 5" w:uiPriority="61"/>
-    <w:lsdException w:name="Light Grid Accent 5" w:uiPriority="62"/>
-    <w:lsdException w:name="Medium Shading 1 Accent 5" w:uiPriority="63"/>
-    <w:lsdException w:name="Medium Shading 2 Accent 5" w:uiPriority="64"/>
-    <w:lsdException w:name="Medium List 1 Accent 5" w:uiPriority="65"/>
-    <w:lsdException w:name="Medium List 2 Accent 5" w:uiPriority="66"/>
-    <w:lsdException w:name="Medium Grid 1 Accent 5" w:uiPriority="67"/>
-    <w:lsdException w:name="Medium Grid 2 Accent 5" w:uiPriority="68"/>
-    <w:lsdException w:name="Medium Grid 3 Accent 5" w:uiPriority="69"/>
-    <w:lsdException w:name="Dark List Accent 5" w:uiPriority="70"/>
-    <w:lsdException w:name="Colorful Shading Accent 5" w:uiPriority="71"/>
-    <w:lsdException w:name="Colorful List Accent 5" w:uiPriority="72"/>
-    <w:lsdException w:name="Colorful Grid Accent 5" w:uiPriority="73"/>
-    <w:lsdException w:name="Light Shading Accent 6" w:uiPriority="60"/>
-    <w:lsdException w:name="Light List Accent 6" w:uiPriority="61"/>
-    <w:lsdException w:name="Light Grid Accent 6" w:uiPriority="62"/>
-    <w:lsdException w:name="Medium Shading 1 Accent 6" w:uiPriority="63"/>
-    <w:lsdException w:name="Medium Shading 2 Accent 6" w:uiPriority="64"/>
-    <w:lsdException w:name="Medium List 1 Accent 6" w:uiPriority="65"/>
-    <w:lsdException w:name="Medium List 2 Accent 6" w:uiPriority="66"/>
-    <w:lsdException w:name="Medium Grid 1 Accent 6" w:uiPriority="67"/>
-    <w:lsdException w:name="Medium Grid 2 Accent 6" w:uiPriority="68"/>
-    <w:lsdException w:name="Medium Grid 3 Accent 6" w:uiPriority="69"/>
-    <w:lsdException w:name="Dark List Accent 6" w:uiPriority="70"/>
-    <w:lsdException w:name="Colorful Shading Accent 6" w:uiPriority="71"/>
-    <w:lsdException w:name="Colorful List Accent 6" w:uiPriority="72"/>
-    <w:lsdException w:name="Colorful Grid Accent 6" w:uiPriority="73"/>
-    <w:lsdException w:name="Subtle Emphasis" w:uiPriority="19" w:qFormat="1"/>
-    <w:lsdException w:name="Intense Emphasis" w:uiPriority="21" w:qFormat="1"/>
-    <w:lsdException w:name="Subtle Reference" w:uiPriority="31" w:qFormat="1"/>
-    <w:lsdException w:name="Intense Reference" w:uiPriority="32" w:qFormat="1"/>
-    <w:lsdException w:name="Book Title" w:uiPriority="33" w:qFormat="1"/>
-    <w:lsdException w:name="Bibliography" w:semiHidden="1" w:uiPriority="37" w:unhideWhenUsed="1"/>
-    <w:lsdException w:name="TOC Heading" w:semiHidden="1" w:uiPriority="39" w:unhideWhenUsed="1" w:qFormat="1"/>
-    <w:lsdException w:name="Plain Table 1" w:uiPriority="41"/>
-    <w:lsdException w:name="Plain Table 2" w:uiPriority="42"/>
-    <w:lsdException w:name="Plain Table 3" w:uiPriority="43"/>
-    <w:lsdException w:name="Plain Table 4" w:uiPriority="44"/>
-    <w:lsdException w:name="Plain Table 5" w:uiPriority="45"/>
-    <w:lsdException w:name="Grid Table Light" w:uiPriority="40"/>
-    <w:lsdException w:name="Grid Table 1 Light" w:uiPriority="46"/>
-    <w:lsdException w:name="Grid Table 2" w:uiPriority="47"/>
-    <w:lsdException w:name="Grid Table 3" w:uiPriority="48"/>
-    <w:lsdException w:name="Grid Table 4" w:uiPriority="49"/>
-    <w:lsdException w:name="Grid Table 5 Dark" w:uiPriority="50"/>
-    <w:lsdException w:name="Grid Table 6 Colorful" w:uiPriority="51"/>
-    <w:lsdException w:name="Grid Table 7 Colorful" w:uiPriority="52"/>
-    <w:lsdException w:name="Grid Table 1 Light Accent 1" w:uiPriority="46"/>
-    <w:lsdException w:name="Grid Table 2 Accent 1" w:uiPriority="47"/>
-    <w:lsdException w:name="Grid Table 3 Accent 1" w:uiPriority="48"/>
-    <w:lsdException w:name="Grid Table 4 Accent 1" w:uiPriority="49"/>
-    <w:lsdException w:name="Grid Table 5 Dark Accent 1" w:uiPriority="50"/>
-    <w:lsdException w:name="Grid Table 6 Colorful Accent 1" w:uiPriority="51"/>
-    <w:lsdException w:name="Grid Table 7 Colorful Accent 1" w:uiPriority="52"/>
-    <w:lsdException w:name="Grid Table 1 Light Accent 2" w:uiPriority="46"/>
-    <w:lsdException w:name="Grid Table 2 Accent 2" w:uiPriority="47"/>
-    <w:lsdException w:name="Grid Table 3 Accent 2" w:uiPriority="48"/>
-    <w:lsdException w:name="Grid Table 4 Accent 2" w:uiPriority="49"/>
-    <w:lsdException w:name="Grid Table 5 Dark Accent 2" w:uiPriority="50"/>
-    <w:lsdException w:name="Grid Table 6 Colorful Accent 2" w:uiPriority="51"/>
-    <w:lsdException w:name="Grid Table 7 Colorful Accent 2" w:uiPriority="52"/>
-    <w:lsdException w:name="Grid Table 1 Light Accent 3" w:uiPriority="46"/>
-    <w:lsdException w:name="Grid Table 2 Accent 3" w:uiPriority="47"/>
-    <w:lsdException w:name="Grid Table 3 Accent 3" w:uiPriority="48"/>
-    <w:lsdException w:name="Grid Table 4 Accent 3" w:uiPriority="49"/>
-    <w:lsdException w:name="Grid Table 5 Dark Accent 3" w:uiPriority="50"/>
-    <w:lsdException w:name="Grid Table 6 Colorful Accent 3" w:uiPriority="51"/>
-    <w:lsdException w:name="Grid Table 7 Colorful Accent 3" w:uiPriority="52"/>
-    <w:lsdException w:name="Grid Table 1 Light Accent 4" w:uiPriority="46"/>
-    <w:lsdException w:name="Grid Table 2 Accent 4" w:uiPriority="47"/>
-    <w:lsdException w:name="Grid Table 3 Accent 4" w:uiPriority="48"/>
-    <w:lsdException w:name="Grid Table 4 Accent 4" w:uiPriority="49"/>
-    <w:lsdException w:name="Grid Table 5 Dark Accent 4" w:uiPriority="50"/>
-    <w:lsdException w:name="Grid Table 6 Colorful Accent 4" w:uiPriority="51"/>
-    <w:lsdException w:name="Grid Table 7 Colorful Accent 4" w:uiPriority="52"/>
-    <w:lsdException w:name="Grid Table 1 Light Accent 5" w:uiPriority="46"/>
-    <w:lsdException w:name="Grid Table 2 Accent 5" w:uiPriority="47"/>
-    <w:lsdException w:name="Grid Table 3 Accent 5" w:uiPriority="48"/>
-    <w:lsdException w:name="Grid Table 4 Accent 5" w:uiPriority="49"/>
-    <w:lsdException w:name="Grid Table 5 Dark Accent 5" w:uiPriority="50"/>
-    <w:lsdException w:name="Grid Table 6 Colorful Accent 5" w:uiPriority="51"/>
-    <w:lsdException w:name="Grid Table 7 Colorful Accent 5" w:uiPriority="52"/>
-    <w:lsdException w:name="Grid Table 1 Light Accent 6" w:uiPriority="46"/>
-    <w:lsdException w:name="Grid Table 2 Accent 6" w:uiPriority="47"/>
-    <w:lsdException w:name="Grid Table 3 Accent 6" w:uiPriority="48"/>
-    <w:lsdException w:name="Grid Table 4 Accent 6" w:uiPriority="49"/>
-    <w:lsdException w:name="Grid Table 5 Dark Accent 6" w:uiPriority="50"/>
-    <w:lsdException w:name="Grid Table 6 Colorful Accent 6" w:uiPriority="51"/>
-    <w:lsdException w:name="Grid Table 7 Colorful Accent 6" w:uiPriority="52"/>
-    <w:lsdException w:name="List Table 1 Light" w:uiPriority="46"/>
-    <w:lsdException w:name="List Table 2" w:uiPriority="47"/>
-    <w:lsdException w:name="List Table 3" w:uiPriority="48"/>
-    <w:lsdException w:name="List Table 4" w:uiPriority="49"/>
-    <w:lsdException w:name="List Table 5 Dark" w:uiPriority="50"/>
-    <w:lsdException w:name="List Table 6 Colorful" w:uiPriority="51"/>
-    <w:lsdException w:name="List Table 7 Colorful" w:uiPriority="52"/>
-    <w:lsdException w:name="List Table 1 Light Accent 1" w:uiPriority="46"/>
-    <w:lsdException w:name="List Table 2 Accent 1" w:uiPriority="47"/>
-    <w:lsdException w:name="List Table 3 Accent 1" w:uiPriority="48"/>
-    <w:lsdException w:name="List Table 4 Accent 1" w:uiPriority="49"/>
-    <w:lsdException w:name="List Table 5 Dark Accent 1" w:uiPriority="50"/>
-    <w:lsdException w:name="List Table 6 Colorful Accent 1" w:uiPriority="51"/>
-    <w:lsdException w:name="List Table 7 Colorful Accent 1" w:uiPriority="52"/>
-    <w:lsdException w:name="List Table 1 Light Accent 2" w:uiPriority="46"/>
-    <w:lsdException w:name="List Table 2 Accent 2" w:uiPriority="47"/>
-    <w:lsdException w:name="List Table 3 Accent 2" w:uiPriority="48"/>
-    <w:lsdException w:name="List Table 4 Accent 2" w:uiPriority="49"/>
-    <w:lsdException w:name="List Table 5 Dark Accent 2" w:uiPriority="50"/>
-    <w:lsdException w:name="List Table 6 Colorful Accent 2" w:uiPriority="51"/>
-    <w:lsdException w:name="List Table 7 Colorful Accent 2" w:uiPriority="52"/>
-    <w:lsdException w:name="List Table 1 Light Accent 3" w:uiPriority="46"/>
-    <w:lsdException w:name="List Table 2 Accent 3" w:uiPriority="47"/>
-    <w:lsdException w:name="List Table 3 Accent 3" w:uiPriority="48"/>
-    <w:lsdException w:name="List Table 4 Accent 3" w:uiPriority="49"/>
-    <w:lsdException w:name="List Table 5 Dark Accent 3" w:uiPriority="50"/>
-    <w:lsdException w:name="List Table 6 Colorful Accent 3" w:uiPriority="51"/>
-    <w:lsdException w:name="List Table 7 Colorful Accent 3" w:uiPriority="52"/>
-    <w:lsdException w:name="List Table 1 Light Accent 4" w:uiPriority="46"/>
-    <w:lsdException w:name="List Table 2 Accent 4" w:uiPriority="47"/>
-    <w:lsdException w:name="List Table 3 Accent 4" w:uiPriority="48"/>
-    <w:lsdException w:name="List Table 4 Accent 4" w:uiPriority="49"/>
-    <w:lsdException w:name="List Table 5 Dark Accent 4" w:uiPriority="50"/>
-    <w:lsdException w:name="List Table 6 Colorful Accent 4" w:uiPriority="51"/>
-    <w:lsdException w:name="List Table 7 Colorful Accent 4" w:uiPriority="52"/>
-    <w:lsdException w:name="List Table 1 Light Accent 5" w:uiPriority="46"/>
-    <w:lsdException w:name="List Table 2 Accent 5" w:uiPriority="47"/>
-    <w:lsdException w:name="List Table 3 Accent 5" w:uiPriority="48"/>
-    <w:lsdException w:name="List Table 4 Accent 5" w:uiPriority="49"/>
-    <w:lsdException w:name="List Table 5 Dark Accent 5" w:uiPriority="50"/>
-    <w:lsdException w:name="List Table 6 Colorful Accent 5" w:uiPriority="51"/>
-    <w:lsdException w:name="List Table 7 Colorful Accent 5" w:uiPriority="52"/>
-    <w:lsdException w:name="List Table 1 Light Accent 6" w:uiPriority="46"/>
-    <w:lsdException w:name="List Table 2 Accent 6" w:uiPriority="47"/>
-    <w:lsdException w:name="List Table 3 Accent 6" w:uiPriority="48"/>
-    <w:lsdException w:name="List Table 4 Accent 6" w:uiPriority="49"/>
-    <w:lsdException w:name="List Table 5 Dark Accent 6" w:uiPriority="50"/>
-    <w:lsdException w:name="List Table 6 Colorful Accent 6" w:uiPriority="51"/>
-    <w:lsdException w:name="List Table 7 Colorful Accent 6" w:uiPriority="52"/>
+  <w:latentStyles w:defLockedState="0" w:defUIPriority="99" w:defSemiHidden="1" w:defUnhideWhenUsed="1" w:defQFormat="0" w:count="267">
+    <w:lsdException w:name="Normal" w:semiHidden="0" w:uiPriority="0" w:unhideWhenUsed="0" w:qFormat="1"/>
+    <w:lsdException w:name="heading 1" w:semiHidden="0" w:uiPriority="9" w:unhideWhenUsed="0" w:qFormat="1"/>
+    <w:lsdException w:name="heading 2" w:uiPriority="9" w:qFormat="1"/>
+    <w:lsdException w:name="heading 3" w:uiPriority="9" w:qFormat="1"/>
+    <w:lsdException w:name="heading 4" w:uiPriority="9" w:qFormat="1"/>
+    <w:lsdException w:name="heading 5" w:uiPriority="9" w:qFormat="1"/>
+    <w:lsdException w:name="heading 6" w:uiPriority="9" w:qFormat="1"/>
+    <w:lsdException w:name="heading 7" w:uiPriority="9" w:qFormat="1"/>
+    <w:lsdException w:name="heading 8" w:uiPriority="9" w:qFormat="1"/>
+    <w:lsdException w:name="heading 9" w:uiPriority="9" w:qFormat="1"/>
+    <w:lsdException w:name="toc 1" w:uiPriority="39"/>
+    <w:lsdException w:name="toc 2" w:uiPriority="39"/>
+    <w:lsdException w:name="toc 3" w:uiPriority="39"/>
+    <w:lsdException w:name="toc 4" w:uiPriority="39"/>
+    <w:lsdException w:name="toc 5" w:uiPriority="39"/>
+    <w:lsdException w:name="toc 6" w:uiPriority="39"/>
+    <w:lsdException w:name="toc 7" w:uiPriority="39"/>
+    <w:lsdException w:name="toc 8" w:uiPriority="39"/>
+    <w:lsdException w:name="toc 9" w:uiPriority="39"/>
+    <w:lsdException w:name="caption" w:uiPriority="35" w:qFormat="1"/>
+    <w:lsdException w:name="Title" w:semiHidden="0" w:uiPriority="10" w:unhideWhenUsed="0" w:qFormat="1"/>
+    <w:lsdException w:name="Default Paragraph Font" w:uiPriority="1"/>
+    <w:lsdException w:name="Subtitle" w:semiHidden="0" w:uiPriority="11" w:unhideWhenUsed="0" w:qFormat="1"/>
+    <w:lsdException w:name="Strong" w:semiHidden="0" w:uiPriority="22" w:unhideWhenUsed="0" w:qFormat="1"/>
+    <w:lsdException w:name="Emphasis" w:semiHidden="0" w:uiPriority="20" w:unhideWhenUsed="0" w:qFormat="1"/>
+    <w:lsdException w:name="Table Grid" w:semiHidden="0" w:uiPriority="39" w:unhideWhenUsed="0"/>
+    <w:lsdException w:name="Placeholder Text" w:unhideWhenUsed="0"/>
+    <w:lsdException w:name="No Spacing" w:semiHidden="0" w:uiPriority="1" w:unhideWhenUsed="0" w:qFormat="1"/>
+    <w:lsdException w:name="Light Shading" w:semiHidden="0" w:uiPriority="60" w:unhideWhenUsed="0"/>
+    <w:lsdException w:name="Light List" w:semiHidden="0" w:uiPriority="61" w:unhideWhenUsed="0"/>
+    <w:lsdException w:name="Light Grid" w:semiHidden="0" w:uiPriority="62" w:unhideWhenUsed="0"/>
+    <w:lsdException w:name="Medium Shading 1" w:semiHidden="0" w:uiPriority="63" w:unhideWhenUsed="0"/>
+    <w:lsdException w:name="Medium Shading 2" w:semiHidden="0" w:uiPriority="64" w:unhideWhenUsed="0"/>
+    <w:lsdException w:name="Medium List 1" w:semiHidden="0" w:uiPriority="65" w:unhideWhenUsed="0"/>
+    <w:lsdException w:name="Medium List 2" w:semiHidden="0" w:uiPriority="66" w:unhideWhenUsed="0"/>
+    <w:lsdException w:name="Medium Grid 1" w:semiHidden="0" w:uiPriority="67" w:unhideWhenUsed="0"/>
+    <w:lsdException w:name="Medium Grid 2" w:semiHidden="0" w:uiPriority="68" w:unhideWhenUsed="0"/>
+    <w:lsdException w:name="Medium Grid 3" w:semiHidden="0" w:uiPriority="69" w:unhideWhenUsed="0"/>
+    <w:lsdException w:name="Dark List" w:semiHidden="0" w:uiPriority="70" w:unhideWhenUsed="0"/>
+    <w:lsdException w:name="Colorful Shading" w:semiHidden="0" w:uiPriority="71" w:unhideWhenUsed="0"/>
+    <w:lsdException w:name="Colorful List" w:semiHidden="0" w:uiPriority="72" w:unhideWhenUsed="0"/>
+    <w:lsdException w:name="Colorful Grid" w:semiHidden="0" w:uiPriority="73" w:unhideWhenUsed="0"/>
+    <w:lsdException w:name="Light Shading Accent 1" w:semiHidden="0" w:uiPriority="60" w:unhideWhenUsed="0"/>
+    <w:lsdException w:name="Light List Accent 1" w:semiHidden="0" w:uiPriority="61" w:unhideWhenUsed="0"/>
+    <w:lsdException w:name="Light Grid Accent 1" w:semiHidden="0" w:uiPriority="62" w:unhideWhenUsed="0"/>
+    <w:lsdException w:name="Medium Shading 1 Accent 1" w:semiHidden="0" w:uiPriority="63" w:unhideWhenUsed="0"/>
+    <w:lsdException w:name="Medium Shading 2 Accent 1" w:semiHidden="0" w:uiPriority="64" w:unhideWhenUsed="0"/>
+    <w:lsdException w:name="Medium List 1 Accent 1" w:semiHidden="0" w:uiPriority="65" w:unhideWhenUsed="0"/>
+    <w:lsdException w:name="Revision" w:unhideWhenUsed="0"/>
+    <w:lsdException w:name="List Paragraph" w:semiHidden="0" w:uiPriority="34" w:unhideWhenUsed="0" w:qFormat="1"/>
+    <w:lsdException w:name="Quote" w:semiHidden="0" w:uiPriority="29" w:unhideWhenUsed="0" w:qFormat="1"/>
+    <w:lsdException w:name="Intense Quote" w:semiHidden="0" w:uiPriority="30" w:unhideWhenUsed="0" w:qFormat="1"/>
+    <w:lsdException w:name="Medium List 2 Accent 1" w:semiHidden="0" w:uiPriority="66" w:unhideWhenUsed="0"/>
+    <w:lsdException w:name="Medium Grid 1 Accent 1" w:semiHidden="0" w:uiPriority="67" w:unhideWhenUsed="0"/>
+    <w:lsdException w:name="Medium Grid 2 Accent 1" w:semiHidden="0" w:uiPriority="68" w:unhideWhenUsed="0"/>
+    <w:lsdException w:name="Medium Grid 3 Accent 1" w:semiHidden="0" w:uiPriority="69" w:unhideWhenUsed="0"/>
+    <w:lsdException w:name="Dark List Accent 1" w:semiHidden="0" w:uiPriority="70" w:unhideWhenUsed="0"/>
+    <w:lsdException w:name="Colorful Shading Accent 1" w:semiHidden="0" w:uiPriority="71" w:unhideWhenUsed="0"/>
+    <w:lsdException w:name="Colorful List Accent 1" w:semiHidden="0" w:uiPriority="72" w:unhideWhenUsed="0"/>
+    <w:lsdException w:name="Colorful Grid Accent 1" w:semiHidden="0" w:uiPriority="73" w:unhideWhenUsed="0"/>
+    <w:lsdException w:name="Light Shading Accent 2" w:semiHidden="0" w:uiPriority="60" w:unhideWhenUsed="0"/>
+    <w:lsdException w:name="Light List Accent 2" w:semiHidden="0" w:uiPriority="61" w:unhideWhenUsed="0"/>
+    <w:lsdException w:name="Light Grid Accent 2" w:semiHidden="0" w:uiPriority="62" w:unhideWhenUsed="0"/>
+    <w:lsdException w:name="Medium Shading 1 Accent 2" w:semiHidden="0" w:uiPriority="63" w:unhideWhenUsed="0"/>
+    <w:lsdException w:name="Medium Shading 2 Accent 2" w:semiHidden="0" w:uiPriority="64" w:unhideWhenUsed="0"/>
+    <w:lsdException w:name="Medium List 1 Accent 2" w:semiHidden="0" w:uiPriority="65" w:unhideWhenUsed="0"/>
+    <w:lsdException w:name="Medium List 2 Accent 2" w:semiHidden="0" w:uiPriority="66" w:unhideWhenUsed="0"/>
+    <w:lsdException w:name="Medium Grid 1 Accent 2" w:semiHidden="0" w:uiPriority="67" w:unhideWhenUsed="0"/>
+    <w:lsdException w:name="Medium Grid 2 Accent 2" w:semiHidden="0" w:uiPriority="68" w:unhideWhenUsed="0"/>
+    <w:lsdException w:name="Medium Grid 3 Accent 2" w:semiHidden="0" w:uiPriority="69" w:unhideWhenUsed="0"/>
+    <w:lsdException w:name="Dark List Accent 2" w:semiHidden="0" w:uiPriority="70" w:unhideWhenUsed="0"/>
+    <w:lsdException w:name="Colorful Shading Accent 2" w:semiHidden="0" w:uiPriority="71" w:unhideWhenUsed="0"/>
+    <w:lsdException w:name="Colorful List Accent 2" w:semiHidden="0" w:uiPriority="72" w:unhideWhenUsed="0"/>
+    <w:lsdException w:name="Colorful Grid Accent 2" w:semiHidden="0" w:uiPriority="73" w:unhideWhenUsed="0"/>
+    <w:lsdException w:name="Light Shading Accent 3" w:semiHidden="0" w:uiPriority="60" w:unhideWhenUsed="0"/>
+    <w:lsdException w:name="Light List Accent 3" w:semiHidden="0" w:uiPriority="61" w:unhideWhenUsed="0"/>
+    <w:lsdException w:name="Light Grid Accent 3" w:semiHidden="0" w:uiPriority="62" w:unhideWhenUsed="0"/>
+    <w:lsdException w:name="Medium Shading 1 Accent 3" w:semiHidden="0" w:uiPriority="63" w:unhideWhenUsed="0"/>
+    <w:lsdException w:name="Medium Shading 2 Accent 3" w:semiHidden="0" w:uiPriority="64" w:unhideWhenUsed="0"/>
+    <w:lsdException w:name="Medium List 1 Accent 3" w:semiHidden="0" w:uiPriority="65" w:unhideWhenUsed="0"/>
+    <w:lsdException w:name="Medium List 2 Accent 3" w:semiHidden="0" w:uiPriority="66" w:unhideWhenUsed="0"/>
+    <w:lsdException w:name="Medium Grid 1 Accent 3" w:semiHidden="0" w:uiPriority="67" w:unhideWhenUsed="0"/>
+    <w:lsdException w:name="Medium Grid 2 Accent 3" w:semiHidden="0" w:uiPriority="68" w:unhideWhenUsed="0"/>
+    <w:lsdException w:name="Medium Grid 3 Accent 3" w:semiHidden="0" w:uiPriority="69" w:unhideWhenUsed="0"/>
+    <w:lsdException w:name="Dark List Accent 3" w:semiHidden="0" w:uiPriority="70" w:unhideWhenUsed="0"/>
+    <w:lsdException w:name="Colorful Shading Accent 3" w:semiHidden="0" w:uiPriority="71" w:unhideWhenUsed="0"/>
+    <w:lsdException w:name="Colorful List Accent 3" w:semiHidden="0" w:uiPriority="72" w:unhideWhenUsed="0"/>
+    <w:lsdException w:name="Colorful Grid Accent 3" w:semiHidden="0" w:uiPriority="73" w:unhideWhenUsed="0"/>
+    <w:lsdException w:name="Light Shading Accent 4" w:semiHidden="0" w:uiPriority="60" w:unhideWhenUsed="0"/>
+    <w:lsdException w:name="Light List Accent 4" w:semiHidden="0" w:uiPriority="61" w:unhideWhenUsed="0"/>
+    <w:lsdException w:name="Light Grid Accent 4" w:semiHidden="0" w:uiPriority="62" w:unhideWhenUsed="0"/>
+    <w:lsdException w:name="Medium Shading 1 Accent 4" w:semiHidden="0" w:uiPriority="63" w:unhideWhenUsed="0"/>
+    <w:lsdException w:name="Medium Shading 2 Accent 4" w:semiHidden="0" w:uiPriority="64" w:unhideWhenUsed="0"/>
+    <w:lsdException w:name="Medium List 1 Accent 4" w:semiHidden="0" w:uiPriority="65" w:unhideWhenUsed="0"/>
+    <w:lsdException w:name="Medium List 2 Accent 4" w:semiHidden="0" w:uiPriority="66" w:unhideWhenUsed="0"/>
+    <w:lsdException w:name="Medium Grid 1 Accent 4" w:semiHidden="0" w:uiPriority="67" w:unhideWhenUsed="0"/>
+    <w:lsdException w:name="Medium Grid 2 Accent 4" w:semiHidden="0" w:uiPriority="68" w:unhideWhenUsed="0"/>
+    <w:lsdException w:name="Medium Grid 3 Accent 4" w:semiHidden="0" w:uiPriority="69" w:unhideWhenUsed="0"/>
+    <w:lsdException w:name="Dark List Accent 4" w:semiHidden="0" w:uiPriority="70" w:unhideWhenUsed="0"/>
+    <w:lsdException w:name="Colorful Shading Accent 4" w:semiHidden="0" w:uiPriority="71" w:unhideWhenUsed="0"/>
+    <w:lsdException w:name="Colorful List Accent 4" w:semiHidden="0" w:uiPriority="72" w:unhideWhenUsed="0"/>
+    <w:lsdException w:name="Colorful Grid Accent 4" w:semiHidden="0" w:uiPriority="73" w:unhideWhenUsed="0"/>
+    <w:lsdException w:name="Light Shading Accent 5" w:semiHidden="0" w:uiPriority="60" w:unhideWhenUsed="0"/>
+    <w:lsdException w:name="Light List Accent 5" w:semiHidden="0" w:uiPriority="61" w:unhideWhenUsed="0"/>
+    <w:lsdException w:name="Light Grid Accent 5" w:semiHidden="0" w:uiPriority="62" w:unhideWhenUsed="0"/>
+    <w:lsdException w:name="Medium Shading 1 Accent 5" w:semiHidden="0" w:uiPriority="63" w:unhideWhenUsed="0"/>
+    <w:lsdException w:name="Medium Shading 2 Accent 5" w:semiHidden="0" w:uiPriority="64" w:unhideWhenUsed="0"/>
+    <w:lsdException w:name="Medium List 1 Accent 5" w:semiHidden="0" w:uiPriority="65" w:unhideWhenUsed="0"/>
+    <w:lsdException w:name="Medium List 2 Accent 5" w:semiHidden="0" w:uiPriority="66" w:unhideWhenUsed="0"/>
+    <w:lsdException w:name="Medium Grid 1 Accent 5" w:semiHidden="0" w:uiPriority="67" w:unhideWhenUsed="0"/>
+    <w:lsdException w:name="Medium Grid 2 Accent 5" w:semiHidden="0" w:uiPriority="68" w:unhideWhenUsed="0"/>
+    <w:lsdException w:name="Medium Grid 3 Accent 5" w:semiHidden="0" w:uiPriority="69" w:unhideWhenUsed="0"/>
+    <w:lsdException w:name="Dark List Accent 5" w:semiHidden="0" w:uiPriority="70" w:unhideWhenUsed="0"/>
+    <w:lsdException w:name="Colorful Shading Accent 5" w:semiHidden="0" w:uiPriority="71" w:unhideWhenUsed="0"/>
+    <w:lsdException w:name="Colorful List Accent 5" w:semiHidden="0" w:uiPriority="72" w:unhideWhenUsed="0"/>
+    <w:lsdException w:name="Colorful Grid Accent 5" w:semiHidden="0" w:uiPriority="73" w:unhideWhenUsed="0"/>
+    <w:lsdException w:name="Light Shading Accent 6" w:semiHidden="0" w:uiPriority="60" w:unhideWhenUsed="0"/>
+    <w:lsdException w:name="Light List Accent 6" w:semiHidden="0" w:uiPriority="61" w:unhideWhenUsed="0"/>
+    <w:lsdException w:name="Light Grid Accent 6" w:semiHidden="0" w:uiPriority="62" w:unhideWhenUsed="0"/>
+    <w:lsdException w:name="Medium Shading 1 Accent 6" w:semiHidden="0" w:uiPriority="63" w:unhideWhenUsed="0"/>
+    <w:lsdException w:name="Medium Shading 2 Accent 6" w:semiHidden="0" w:uiPriority="64" w:unhideWhenUsed="0"/>
+    <w:lsdException w:name="Medium List 1 Accent 6" w:semiHidden="0" w:uiPriority="65" w:unhideWhenUsed="0"/>
+    <w:lsdException w:name="Medium List 2 Accent 6" w:semiHidden="0" w:uiPriority="66" w:unhideWhenUsed="0"/>
+    <w:lsdException w:name="Medium Grid 1 Accent 6" w:semiHidden="0" w:uiPriority="67" w:unhideWhenUsed="0"/>
+    <w:lsdException w:name="Medium Grid 2 Accent 6" w:semiHidden="0" w:uiPriority="68" w:unhideWhenUsed="0"/>
+    <w:lsdException w:name="Medium Grid 3 Accent 6" w:semiHidden="0" w:uiPriority="69" w:unhideWhenUsed="0"/>
+    <w:lsdException w:name="Dark List Accent 6" w:semiHidden="0" w:uiPriority="70" w:unhideWhenUsed="0"/>
+    <w:lsdException w:name="Colorful Shading Accent 6" w:semiHidden="0" w:uiPriority="71" w:unhideWhenUsed="0"/>
+    <w:lsdException w:name="Colorful List Accent 6" w:semiHidden="0" w:uiPriority="72" w:unhideWhenUsed="0"/>
+    <w:lsdException w:name="Colorful Grid Accent 6" w:semiHidden="0" w:uiPriority="73" w:unhideWhenUsed="0"/>
+    <w:lsdException w:name="Subtle Emphasis" w:semiHidden="0" w:uiPriority="19" w:unhideWhenUsed="0" w:qFormat="1"/>
+    <w:lsdException w:name="Intense Emphasis" w:semiHidden="0" w:uiPriority="21" w:unhideWhenUsed="0" w:qFormat="1"/>
+    <w:lsdException w:name="Subtle Reference" w:semiHidden="0" w:uiPriority="31" w:unhideWhenUsed="0" w:qFormat="1"/>
+    <w:lsdException w:name="Intense Reference" w:semiHidden="0" w:uiPriority="32" w:unhideWhenUsed="0" w:qFormat="1"/>
+    <w:lsdException w:name="Book Title" w:semiHidden="0" w:uiPriority="33" w:unhideWhenUsed="0" w:qFormat="1"/>
+    <w:lsdException w:name="Bibliography" w:uiPriority="37"/>
+    <w:lsdException w:name="TOC Heading" w:uiPriority="39" w:qFormat="1"/>
   </w:latentStyles>
   <w:style w:type="paragraph" w:default="1" w:styleId="Normal">
     <w:name w:val="Normal"/>
     <w:qFormat/>
   </w:style>
-  <w:style w:type="character" w:default="1" w:styleId="Policepardfaut">
+  <w:style w:type="character" w:default="1" w:styleId="DefaultParagraphFont">
     <w:name w:val="Default Paragraph Font"/>
     <w:uiPriority w:val="1"/>
     <w:semiHidden/>
     <w:unhideWhenUsed/>
   </w:style>
-  <w:style w:type="table" w:default="1" w:styleId="TableauNormal">
+  <w:style w:type="table" w:default="1" w:styleId="TableNormal">
     <w:name w:val="Normal Table"/>
     <w:uiPriority w:val="99"/>
     <w:semiHidden/>
@@ -12099,15 +13012,275 @@
       </w:tblCellMar>
     </w:tblPr>
   </w:style>
-  <w:style w:type="numbering" w:default="1" w:styleId="Aucuneliste">
+  <w:style w:type="numbering" w:default="1" w:styleId="NoList">
     <w:name w:val="No List"/>
     <w:uiPriority w:val="99"/>
     <w:semiHidden/>
     <w:unhideWhenUsed/>
   </w:style>
-  <w:style w:type="character" w:styleId="Textedelespacerserv">
+  <w:style w:type="character" w:styleId="PlaceholderText">
     <w:name w:val="Placeholder Text"/>
-    <w:basedOn w:val="Policepardfaut"/>
+    <w:basedOn w:val="DefaultParagraphFont"/>
+    <w:uiPriority w:val="99"/>
+    <w:semiHidden/>
+    <w:rsid w:val="007748DE"/>
+    <w:rPr>
+      <w:color w:val="808080"/>
+    </w:rPr>
+  </w:style>
+  <w:style w:type="paragraph" w:customStyle="1" w:styleId="F17CF0CE8D7F4E3CB2CF51B84BB28C6A">
+    <w:name w:val="F17CF0CE8D7F4E3CB2CF51B84BB28C6A"/>
+  </w:style>
+  <w:style w:type="paragraph" w:customStyle="1" w:styleId="28AB44C3177A45C8ADAE732EF3BAFCAF">
+    <w:name w:val="28AB44C3177A45C8ADAE732EF3BAFCAF"/>
+  </w:style>
+  <w:style w:type="paragraph" w:customStyle="1" w:styleId="3E489F2E23494D469D63FE84A593F913">
+    <w:name w:val="3E489F2E23494D469D63FE84A593F913"/>
+  </w:style>
+  <w:style w:type="paragraph" w:customStyle="1" w:styleId="314F87B687F04515BA794DD024F88941">
+    <w:name w:val="314F87B687F04515BA794DD024F88941"/>
+  </w:style>
+  <w:style w:type="paragraph" w:customStyle="1" w:styleId="FAB7FBE0CA3D444997F4FDFE911CB2C6">
+    <w:name w:val="FAB7FBE0CA3D444997F4FDFE911CB2C6"/>
+  </w:style>
+  <w:style w:type="paragraph" w:customStyle="1" w:styleId="63B02285C2AD4A01ACEB54186976BB04">
+    <w:name w:val="63B02285C2AD4A01ACEB54186976BB04"/>
+  </w:style>
+  <w:style w:type="paragraph" w:customStyle="1" w:styleId="085B2AC5ED7F4696B0742683BE0979DB">
+    <w:name w:val="085B2AC5ED7F4696B0742683BE0979DB"/>
+  </w:style>
+  <w:style w:type="paragraph" w:customStyle="1" w:styleId="0321D1AB32AE4C25915E8A0F2A75D609">
+    <w:name w:val="0321D1AB32AE4C25915E8A0F2A75D609"/>
+  </w:style>
+  <w:style w:type="paragraph" w:customStyle="1" w:styleId="3E489F2E23494D469D63FE84A593F9131">
+    <w:name w:val="3E489F2E23494D469D63FE84A593F9131"/>
+    <w:rsid w:val="007748DE"/>
+    <w:pPr>
+      <w:spacing w:after="200" w:line="276" w:lineRule="auto"/>
+      <w:jc w:val="both"/>
+    </w:pPr>
+    <w:rPr>
+      <w:rFonts w:ascii="Century Schoolbook" w:eastAsiaTheme="minorHAnsi" w:hAnsi="Century Schoolbook"/>
+      <w:lang w:eastAsia="en-US"/>
+    </w:rPr>
+  </w:style>
+  <w:style w:type="paragraph" w:customStyle="1" w:styleId="314F87B687F04515BA794DD024F889411">
+    <w:name w:val="314F87B687F04515BA794DD024F889411"/>
+    <w:rsid w:val="007748DE"/>
+    <w:pPr>
+      <w:spacing w:after="200" w:line="276" w:lineRule="auto"/>
+      <w:jc w:val="both"/>
+    </w:pPr>
+    <w:rPr>
+      <w:rFonts w:ascii="Century Schoolbook" w:eastAsiaTheme="minorHAnsi" w:hAnsi="Century Schoolbook"/>
+      <w:lang w:eastAsia="en-US"/>
+    </w:rPr>
+  </w:style>
+  <w:style w:type="paragraph" w:customStyle="1" w:styleId="E3B644D9390F43D4910A3FA239E026A3">
+    <w:name w:val="E3B644D9390F43D4910A3FA239E026A3"/>
+    <w:rsid w:val="007748DE"/>
+  </w:style>
+  <w:style w:type="paragraph" w:customStyle="1" w:styleId="E326CD2A80C848DCAECD2305679A50CB">
+    <w:name w:val="E326CD2A80C848DCAECD2305679A50CB"/>
+    <w:rsid w:val="007748DE"/>
+  </w:style>
+  <w:style w:type="paragraph" w:customStyle="1" w:styleId="65C42DA96D324C38B3D83374FB81AE49">
+    <w:name w:val="65C42DA96D324C38B3D83374FB81AE49"/>
+    <w:rsid w:val="007748DE"/>
+  </w:style>
+</w:styles>
+</file>
+
+<file path=word/glossary/stylesWithEffects.xml><?xml version="1.0" encoding="utf-8"?>
+<w:styles xmlns:wpc="http://schemas.microsoft.com/office/word/2010/wordprocessingCanvas" xmlns:mc="http://schemas.openxmlformats.org/markup-compatibility/2006" xmlns:o="urn:schemas-microsoft-com:office:office" xmlns:r="http://schemas.openxmlformats.org/officeDocument/2006/relationships" xmlns:m="http://schemas.openxmlformats.org/officeDocument/2006/math" xmlns:v="urn:schemas-microsoft-com:vml" xmlns:wp14="http://schemas.microsoft.com/office/word/2010/wordprocessingDrawing" xmlns:wp="http://schemas.openxmlformats.org/drawingml/2006/wordprocessingDrawing" xmlns:w10="urn:schemas-microsoft-com:office:word" xmlns:w="http://schemas.openxmlformats.org/wordprocessingml/2006/main" xmlns:w14="http://schemas.microsoft.com/office/word/2010/wordml" xmlns:wpg="http://schemas.microsoft.com/office/word/2010/wordprocessingGroup" xmlns:wpi="http://schemas.microsoft.com/office/word/2010/wordprocessingInk" xmlns:wne="http://schemas.microsoft.com/office/word/2006/wordml" xmlns:wps="http://schemas.microsoft.com/office/word/2010/wordprocessingShape" mc:Ignorable="w14 wp14">
+  <w:docDefaults>
+    <w:rPrDefault>
+      <w:rPr>
+        <w:rFonts w:asciiTheme="minorHAnsi" w:eastAsiaTheme="minorEastAsia" w:hAnsiTheme="minorHAnsi" w:cstheme="minorBidi"/>
+        <w:sz w:val="22"/>
+        <w:szCs w:val="22"/>
+        <w:lang w:val="fr-CA" w:eastAsia="fr-CA" w:bidi="ar-SA"/>
+      </w:rPr>
+    </w:rPrDefault>
+    <w:pPrDefault>
+      <w:pPr>
+        <w:spacing w:after="160" w:line="259" w:lineRule="auto"/>
+      </w:pPr>
+    </w:pPrDefault>
+  </w:docDefaults>
+  <w:latentStyles w:defLockedState="0" w:defUIPriority="99" w:defSemiHidden="1" w:defUnhideWhenUsed="1" w:defQFormat="0" w:count="267">
+    <w:lsdException w:name="Normal" w:semiHidden="0" w:uiPriority="0" w:unhideWhenUsed="0" w:qFormat="1"/>
+    <w:lsdException w:name="heading 1" w:semiHidden="0" w:uiPriority="9" w:unhideWhenUsed="0" w:qFormat="1"/>
+    <w:lsdException w:name="heading 2" w:uiPriority="9" w:qFormat="1"/>
+    <w:lsdException w:name="heading 3" w:uiPriority="9" w:qFormat="1"/>
+    <w:lsdException w:name="heading 4" w:uiPriority="9" w:qFormat="1"/>
+    <w:lsdException w:name="heading 5" w:uiPriority="9" w:qFormat="1"/>
+    <w:lsdException w:name="heading 6" w:uiPriority="9" w:qFormat="1"/>
+    <w:lsdException w:name="heading 7" w:uiPriority="9" w:qFormat="1"/>
+    <w:lsdException w:name="heading 8" w:uiPriority="9" w:qFormat="1"/>
+    <w:lsdException w:name="heading 9" w:uiPriority="9" w:qFormat="1"/>
+    <w:lsdException w:name="toc 1" w:uiPriority="39"/>
+    <w:lsdException w:name="toc 2" w:uiPriority="39"/>
+    <w:lsdException w:name="toc 3" w:uiPriority="39"/>
+    <w:lsdException w:name="toc 4" w:uiPriority="39"/>
+    <w:lsdException w:name="toc 5" w:uiPriority="39"/>
+    <w:lsdException w:name="toc 6" w:uiPriority="39"/>
+    <w:lsdException w:name="toc 7" w:uiPriority="39"/>
+    <w:lsdException w:name="toc 8" w:uiPriority="39"/>
+    <w:lsdException w:name="toc 9" w:uiPriority="39"/>
+    <w:lsdException w:name="caption" w:uiPriority="35" w:qFormat="1"/>
+    <w:lsdException w:name="Title" w:semiHidden="0" w:uiPriority="10" w:unhideWhenUsed="0" w:qFormat="1"/>
+    <w:lsdException w:name="Default Paragraph Font" w:uiPriority="1"/>
+    <w:lsdException w:name="Subtitle" w:semiHidden="0" w:uiPriority="11" w:unhideWhenUsed="0" w:qFormat="1"/>
+    <w:lsdException w:name="Strong" w:semiHidden="0" w:uiPriority="22" w:unhideWhenUsed="0" w:qFormat="1"/>
+    <w:lsdException w:name="Emphasis" w:semiHidden="0" w:uiPriority="20" w:unhideWhenUsed="0" w:qFormat="1"/>
+    <w:lsdException w:name="Table Grid" w:semiHidden="0" w:uiPriority="39" w:unhideWhenUsed="0"/>
+    <w:lsdException w:name="Placeholder Text" w:unhideWhenUsed="0"/>
+    <w:lsdException w:name="No Spacing" w:semiHidden="0" w:uiPriority="1" w:unhideWhenUsed="0" w:qFormat="1"/>
+    <w:lsdException w:name="Light Shading" w:semiHidden="0" w:uiPriority="60" w:unhideWhenUsed="0"/>
+    <w:lsdException w:name="Light List" w:semiHidden="0" w:uiPriority="61" w:unhideWhenUsed="0"/>
+    <w:lsdException w:name="Light Grid" w:semiHidden="0" w:uiPriority="62" w:unhideWhenUsed="0"/>
+    <w:lsdException w:name="Medium Shading 1" w:semiHidden="0" w:uiPriority="63" w:unhideWhenUsed="0"/>
+    <w:lsdException w:name="Medium Shading 2" w:semiHidden="0" w:uiPriority="64" w:unhideWhenUsed="0"/>
+    <w:lsdException w:name="Medium List 1" w:semiHidden="0" w:uiPriority="65" w:unhideWhenUsed="0"/>
+    <w:lsdException w:name="Medium List 2" w:semiHidden="0" w:uiPriority="66" w:unhideWhenUsed="0"/>
+    <w:lsdException w:name="Medium Grid 1" w:semiHidden="0" w:uiPriority="67" w:unhideWhenUsed="0"/>
+    <w:lsdException w:name="Medium Grid 2" w:semiHidden="0" w:uiPriority="68" w:unhideWhenUsed="0"/>
+    <w:lsdException w:name="Medium Grid 3" w:semiHidden="0" w:uiPriority="69" w:unhideWhenUsed="0"/>
+    <w:lsdException w:name="Dark List" w:semiHidden="0" w:uiPriority="70" w:unhideWhenUsed="0"/>
+    <w:lsdException w:name="Colorful Shading" w:semiHidden="0" w:uiPriority="71" w:unhideWhenUsed="0"/>
+    <w:lsdException w:name="Colorful List" w:semiHidden="0" w:uiPriority="72" w:unhideWhenUsed="0"/>
+    <w:lsdException w:name="Colorful Grid" w:semiHidden="0" w:uiPriority="73" w:unhideWhenUsed="0"/>
+    <w:lsdException w:name="Light Shading Accent 1" w:semiHidden="0" w:uiPriority="60" w:unhideWhenUsed="0"/>
+    <w:lsdException w:name="Light List Accent 1" w:semiHidden="0" w:uiPriority="61" w:unhideWhenUsed="0"/>
+    <w:lsdException w:name="Light Grid Accent 1" w:semiHidden="0" w:uiPriority="62" w:unhideWhenUsed="0"/>
+    <w:lsdException w:name="Medium Shading 1 Accent 1" w:semiHidden="0" w:uiPriority="63" w:unhideWhenUsed="0"/>
+    <w:lsdException w:name="Medium Shading 2 Accent 1" w:semiHidden="0" w:uiPriority="64" w:unhideWhenUsed="0"/>
+    <w:lsdException w:name="Medium List 1 Accent 1" w:semiHidden="0" w:uiPriority="65" w:unhideWhenUsed="0"/>
+    <w:lsdException w:name="Revision" w:unhideWhenUsed="0"/>
+    <w:lsdException w:name="List Paragraph" w:semiHidden="0" w:uiPriority="34" w:unhideWhenUsed="0" w:qFormat="1"/>
+    <w:lsdException w:name="Quote" w:semiHidden="0" w:uiPriority="29" w:unhideWhenUsed="0" w:qFormat="1"/>
+    <w:lsdException w:name="Intense Quote" w:semiHidden="0" w:uiPriority="30" w:unhideWhenUsed="0" w:qFormat="1"/>
+    <w:lsdException w:name="Medium List 2 Accent 1" w:semiHidden="0" w:uiPriority="66" w:unhideWhenUsed="0"/>
+    <w:lsdException w:name="Medium Grid 1 Accent 1" w:semiHidden="0" w:uiPriority="67" w:unhideWhenUsed="0"/>
+    <w:lsdException w:name="Medium Grid 2 Accent 1" w:semiHidden="0" w:uiPriority="68" w:unhideWhenUsed="0"/>
+    <w:lsdException w:name="Medium Grid 3 Accent 1" w:semiHidden="0" w:uiPriority="69" w:unhideWhenUsed="0"/>
+    <w:lsdException w:name="Dark List Accent 1" w:semiHidden="0" w:uiPriority="70" w:unhideWhenUsed="0"/>
+    <w:lsdException w:name="Colorful Shading Accent 1" w:semiHidden="0" w:uiPriority="71" w:unhideWhenUsed="0"/>
+    <w:lsdException w:name="Colorful List Accent 1" w:semiHidden="0" w:uiPriority="72" w:unhideWhenUsed="0"/>
+    <w:lsdException w:name="Colorful Grid Accent 1" w:semiHidden="0" w:uiPriority="73" w:unhideWhenUsed="0"/>
+    <w:lsdException w:name="Light Shading Accent 2" w:semiHidden="0" w:uiPriority="60" w:unhideWhenUsed="0"/>
+    <w:lsdException w:name="Light List Accent 2" w:semiHidden="0" w:uiPriority="61" w:unhideWhenUsed="0"/>
+    <w:lsdException w:name="Light Grid Accent 2" w:semiHidden="0" w:uiPriority="62" w:unhideWhenUsed="0"/>
+    <w:lsdException w:name="Medium Shading 1 Accent 2" w:semiHidden="0" w:uiPriority="63" w:unhideWhenUsed="0"/>
+    <w:lsdException w:name="Medium Shading 2 Accent 2" w:semiHidden="0" w:uiPriority="64" w:unhideWhenUsed="0"/>
+    <w:lsdException w:name="Medium List 1 Accent 2" w:semiHidden="0" w:uiPriority="65" w:unhideWhenUsed="0"/>
+    <w:lsdException w:name="Medium List 2 Accent 2" w:semiHidden="0" w:uiPriority="66" w:unhideWhenUsed="0"/>
+    <w:lsdException w:name="Medium Grid 1 Accent 2" w:semiHidden="0" w:uiPriority="67" w:unhideWhenUsed="0"/>
+    <w:lsdException w:name="Medium Grid 2 Accent 2" w:semiHidden="0" w:uiPriority="68" w:unhideWhenUsed="0"/>
+    <w:lsdException w:name="Medium Grid 3 Accent 2" w:semiHidden="0" w:uiPriority="69" w:unhideWhenUsed="0"/>
+    <w:lsdException w:name="Dark List Accent 2" w:semiHidden="0" w:uiPriority="70" w:unhideWhenUsed="0"/>
+    <w:lsdException w:name="Colorful Shading Accent 2" w:semiHidden="0" w:uiPriority="71" w:unhideWhenUsed="0"/>
+    <w:lsdException w:name="Colorful List Accent 2" w:semiHidden="0" w:uiPriority="72" w:unhideWhenUsed="0"/>
+    <w:lsdException w:name="Colorful Grid Accent 2" w:semiHidden="0" w:uiPriority="73" w:unhideWhenUsed="0"/>
+    <w:lsdException w:name="Light Shading Accent 3" w:semiHidden="0" w:uiPriority="60" w:unhideWhenUsed="0"/>
+    <w:lsdException w:name="Light List Accent 3" w:semiHidden="0" w:uiPriority="61" w:unhideWhenUsed="0"/>
+    <w:lsdException w:name="Light Grid Accent 3" w:semiHidden="0" w:uiPriority="62" w:unhideWhenUsed="0"/>
+    <w:lsdException w:name="Medium Shading 1 Accent 3" w:semiHidden="0" w:uiPriority="63" w:unhideWhenUsed="0"/>
+    <w:lsdException w:name="Medium Shading 2 Accent 3" w:semiHidden="0" w:uiPriority="64" w:unhideWhenUsed="0"/>
+    <w:lsdException w:name="Medium List 1 Accent 3" w:semiHidden="0" w:uiPriority="65" w:unhideWhenUsed="0"/>
+    <w:lsdException w:name="Medium List 2 Accent 3" w:semiHidden="0" w:uiPriority="66" w:unhideWhenUsed="0"/>
+    <w:lsdException w:name="Medium Grid 1 Accent 3" w:semiHidden="0" w:uiPriority="67" w:unhideWhenUsed="0"/>
+    <w:lsdException w:name="Medium Grid 2 Accent 3" w:semiHidden="0" w:uiPriority="68" w:unhideWhenUsed="0"/>
+    <w:lsdException w:name="Medium Grid 3 Accent 3" w:semiHidden="0" w:uiPriority="69" w:unhideWhenUsed="0"/>
+    <w:lsdException w:name="Dark List Accent 3" w:semiHidden="0" w:uiPriority="70" w:unhideWhenUsed="0"/>
+    <w:lsdException w:name="Colorful Shading Accent 3" w:semiHidden="0" w:uiPriority="71" w:unhideWhenUsed="0"/>
+    <w:lsdException w:name="Colorful List Accent 3" w:semiHidden="0" w:uiPriority="72" w:unhideWhenUsed="0"/>
+    <w:lsdException w:name="Colorful Grid Accent 3" w:semiHidden="0" w:uiPriority="73" w:unhideWhenUsed="0"/>
+    <w:lsdException w:name="Light Shading Accent 4" w:semiHidden="0" w:uiPriority="60" w:unhideWhenUsed="0"/>
+    <w:lsdException w:name="Light List Accent 4" w:semiHidden="0" w:uiPriority="61" w:unhideWhenUsed="0"/>
+    <w:lsdException w:name="Light Grid Accent 4" w:semiHidden="0" w:uiPriority="62" w:unhideWhenUsed="0"/>
+    <w:lsdException w:name="Medium Shading 1 Accent 4" w:semiHidden="0" w:uiPriority="63" w:unhideWhenUsed="0"/>
+    <w:lsdException w:name="Medium Shading 2 Accent 4" w:semiHidden="0" w:uiPriority="64" w:unhideWhenUsed="0"/>
+    <w:lsdException w:name="Medium List 1 Accent 4" w:semiHidden="0" w:uiPriority="65" w:unhideWhenUsed="0"/>
+    <w:lsdException w:name="Medium List 2 Accent 4" w:semiHidden="0" w:uiPriority="66" w:unhideWhenUsed="0"/>
+    <w:lsdException w:name="Medium Grid 1 Accent 4" w:semiHidden="0" w:uiPriority="67" w:unhideWhenUsed="0"/>
+    <w:lsdException w:name="Medium Grid 2 Accent 4" w:semiHidden="0" w:uiPriority="68" w:unhideWhenUsed="0"/>
+    <w:lsdException w:name="Medium Grid 3 Accent 4" w:semiHidden="0" w:uiPriority="69" w:unhideWhenUsed="0"/>
+    <w:lsdException w:name="Dark List Accent 4" w:semiHidden="0" w:uiPriority="70" w:unhideWhenUsed="0"/>
+    <w:lsdException w:name="Colorful Shading Accent 4" w:semiHidden="0" w:uiPriority="71" w:unhideWhenUsed="0"/>
+    <w:lsdException w:name="Colorful List Accent 4" w:semiHidden="0" w:uiPriority="72" w:unhideWhenUsed="0"/>
+    <w:lsdException w:name="Colorful Grid Accent 4" w:semiHidden="0" w:uiPriority="73" w:unhideWhenUsed="0"/>
+    <w:lsdException w:name="Light Shading Accent 5" w:semiHidden="0" w:uiPriority="60" w:unhideWhenUsed="0"/>
+    <w:lsdException w:name="Light List Accent 5" w:semiHidden="0" w:uiPriority="61" w:unhideWhenUsed="0"/>
+    <w:lsdException w:name="Light Grid Accent 5" w:semiHidden="0" w:uiPriority="62" w:unhideWhenUsed="0"/>
+    <w:lsdException w:name="Medium Shading 1 Accent 5" w:semiHidden="0" w:uiPriority="63" w:unhideWhenUsed="0"/>
+    <w:lsdException w:name="Medium Shading 2 Accent 5" w:semiHidden="0" w:uiPriority="64" w:unhideWhenUsed="0"/>
+    <w:lsdException w:name="Medium List 1 Accent 5" w:semiHidden="0" w:uiPriority="65" w:unhideWhenUsed="0"/>
+    <w:lsdException w:name="Medium List 2 Accent 5" w:semiHidden="0" w:uiPriority="66" w:unhideWhenUsed="0"/>
+    <w:lsdException w:name="Medium Grid 1 Accent 5" w:semiHidden="0" w:uiPriority="67" w:unhideWhenUsed="0"/>
+    <w:lsdException w:name="Medium Grid 2 Accent 5" w:semiHidden="0" w:uiPriority="68" w:unhideWhenUsed="0"/>
+    <w:lsdException w:name="Medium Grid 3 Accent 5" w:semiHidden="0" w:uiPriority="69" w:unhideWhenUsed="0"/>
+    <w:lsdException w:name="Dark List Accent 5" w:semiHidden="0" w:uiPriority="70" w:unhideWhenUsed="0"/>
+    <w:lsdException w:name="Colorful Shading Accent 5" w:semiHidden="0" w:uiPriority="71" w:unhideWhenUsed="0"/>
+    <w:lsdException w:name="Colorful List Accent 5" w:semiHidden="0" w:uiPriority="72" w:unhideWhenUsed="0"/>
+    <w:lsdException w:name="Colorful Grid Accent 5" w:semiHidden="0" w:uiPriority="73" w:unhideWhenUsed="0"/>
+    <w:lsdException w:name="Light Shading Accent 6" w:semiHidden="0" w:uiPriority="60" w:unhideWhenUsed="0"/>
+    <w:lsdException w:name="Light List Accent 6" w:semiHidden="0" w:uiPriority="61" w:unhideWhenUsed="0"/>
+    <w:lsdException w:name="Light Grid Accent 6" w:semiHidden="0" w:uiPriority="62" w:unhideWhenUsed="0"/>
+    <w:lsdException w:name="Medium Shading 1 Accent 6" w:semiHidden="0" w:uiPriority="63" w:unhideWhenUsed="0"/>
+    <w:lsdException w:name="Medium Shading 2 Accent 6" w:semiHidden="0" w:uiPriority="64" w:unhideWhenUsed="0"/>
+    <w:lsdException w:name="Medium List 1 Accent 6" w:semiHidden="0" w:uiPriority="65" w:unhideWhenUsed="0"/>
+    <w:lsdException w:name="Medium List 2 Accent 6" w:semiHidden="0" w:uiPriority="66" w:unhideWhenUsed="0"/>
+    <w:lsdException w:name="Medium Grid 1 Accent 6" w:semiHidden="0" w:uiPriority="67" w:unhideWhenUsed="0"/>
+    <w:lsdException w:name="Medium Grid 2 Accent 6" w:semiHidden="0" w:uiPriority="68" w:unhideWhenUsed="0"/>
+    <w:lsdException w:name="Medium Grid 3 Accent 6" w:semiHidden="0" w:uiPriority="69" w:unhideWhenUsed="0"/>
+    <w:lsdException w:name="Dark List Accent 6" w:semiHidden="0" w:uiPriority="70" w:unhideWhenUsed="0"/>
+    <w:lsdException w:name="Colorful Shading Accent 6" w:semiHidden="0" w:uiPriority="71" w:unhideWhenUsed="0"/>
+    <w:lsdException w:name="Colorful List Accent 6" w:semiHidden="0" w:uiPriority="72" w:unhideWhenUsed="0"/>
+    <w:lsdException w:name="Colorful Grid Accent 6" w:semiHidden="0" w:uiPriority="73" w:unhideWhenUsed="0"/>
+    <w:lsdException w:name="Subtle Emphasis" w:semiHidden="0" w:uiPriority="19" w:unhideWhenUsed="0" w:qFormat="1"/>
+    <w:lsdException w:name="Intense Emphasis" w:semiHidden="0" w:uiPriority="21" w:unhideWhenUsed="0" w:qFormat="1"/>
+    <w:lsdException w:name="Subtle Reference" w:semiHidden="0" w:uiPriority="31" w:unhideWhenUsed="0" w:qFormat="1"/>
+    <w:lsdException w:name="Intense Reference" w:semiHidden="0" w:uiPriority="32" w:unhideWhenUsed="0" w:qFormat="1"/>
+    <w:lsdException w:name="Book Title" w:semiHidden="0" w:uiPriority="33" w:unhideWhenUsed="0" w:qFormat="1"/>
+    <w:lsdException w:name="Bibliography" w:uiPriority="37"/>
+    <w:lsdException w:name="TOC Heading" w:uiPriority="39" w:qFormat="1"/>
+  </w:latentStyles>
+  <w:style w:type="paragraph" w:default="1" w:styleId="Normal">
+    <w:name w:val="Normal"/>
+    <w:qFormat/>
+  </w:style>
+  <w:style w:type="character" w:default="1" w:styleId="DefaultParagraphFont">
+    <w:name w:val="Default Paragraph Font"/>
+    <w:uiPriority w:val="1"/>
+    <w:semiHidden/>
+    <w:unhideWhenUsed/>
+  </w:style>
+  <w:style w:type="table" w:default="1" w:styleId="TableNormal">
+    <w:name w:val="Normal Table"/>
+    <w:uiPriority w:val="99"/>
+    <w:semiHidden/>
+    <w:unhideWhenUsed/>
+    <w:tblPr>
+      <w:tblInd w:w="0" w:type="dxa"/>
+      <w:tblCellMar>
+        <w:top w:w="0" w:type="dxa"/>
+        <w:left w:w="108" w:type="dxa"/>
+        <w:bottom w:w="0" w:type="dxa"/>
+        <w:right w:w="108" w:type="dxa"/>
+      </w:tblCellMar>
+    </w:tblPr>
+  </w:style>
+  <w:style w:type="numbering" w:default="1" w:styleId="NoList">
+    <w:name w:val="No List"/>
+    <w:uiPriority w:val="99"/>
+    <w:semiHidden/>
+    <w:unhideWhenUsed/>
+  </w:style>
+  <w:style w:type="character" w:styleId="PlaceholderText">
+    <w:name w:val="Placeholder Text"/>
+    <w:basedOn w:val="DefaultParagraphFont"/>
     <w:uiPriority w:val="99"/>
     <w:semiHidden/>
     <w:rsid w:val="007748DE"/>
@@ -12179,7 +13352,7 @@
 </file>
 
 <file path=word/glossary/webSettings.xml><?xml version="1.0" encoding="utf-8"?>
-<w:webSettings xmlns:mc="http://schemas.openxmlformats.org/markup-compatibility/2006" xmlns:r="http://schemas.openxmlformats.org/officeDocument/2006/relationships" xmlns:w="http://schemas.openxmlformats.org/wordprocessingml/2006/main" xmlns:w14="http://schemas.microsoft.com/office/word/2010/wordml" xmlns:w15="http://schemas.microsoft.com/office/word/2012/wordml" mc:Ignorable="w14 w15">
+<w:webSettings xmlns:mc="http://schemas.openxmlformats.org/markup-compatibility/2006" xmlns:r="http://schemas.openxmlformats.org/officeDocument/2006/relationships" xmlns:w="http://schemas.openxmlformats.org/wordprocessingml/2006/main" xmlns:w14="http://schemas.microsoft.com/office/word/2010/wordml" mc:Ignorable="w14">
   <w:optimizeForBrowser/>
   <w:allowPNG/>
 </w:webSettings>
@@ -12228,7 +13401,7 @@
     </a:clrScheme>
     <a:fontScheme name="Office">
       <a:majorFont>
-        <a:latin typeface="Calibri Light" panose="020F0302020204030204"/>
+        <a:latin typeface="Calibri Light"/>
         <a:ea typeface=""/>
         <a:cs typeface=""/>
         <a:font script="Jpan" typeface="ＭＳ ゴシック"/>
@@ -12263,7 +13436,7 @@
         <a:font script="Geor" typeface="Sylfaen"/>
       </a:majorFont>
       <a:minorFont>
-        <a:latin typeface="Calibri" panose="020F0502020204030204"/>
+        <a:latin typeface="Calibri"/>
         <a:ea typeface=""/>
         <a:cs typeface=""/>
         <a:font script="Jpan" typeface="ＭＳ 明朝"/>
@@ -12440,7 +13613,7 @@
   <a:extraClrSchemeLst/>
   <a:extLst>
     <a:ext uri="{05A4C25C-085E-4340-85A3-A5531E510DB2}">
-      <thm15:themeFamily xmlns:thm15="http://schemas.microsoft.com/office/thememl/2012/main" name="Office Theme" id="{62F939B6-93AF-4DB8-9C6B-D6C7DFDC589F}" vid="{4A3C46E8-61CC-4603-A589-7422A47A8E4A}"/>
+      <thm15:themeFamily xmlns="" xmlns:thm15="http://schemas.microsoft.com/office/thememl/2012/main" name="Office Theme" id="{62F939B6-93AF-4DB8-9C6B-D6C7DFDC589F}" vid="{4A3C46E8-61CC-4603-A589-7422A47A8E4A}"/>
     </a:ext>
   </a:extLst>
 </a:theme>
@@ -12469,7 +13642,7 @@
 </file>
 
 <file path=customXml/itemProps1.xml><?xml version="1.0" encoding="utf-8"?>
-<ds:datastoreItem xmlns:ds="http://schemas.openxmlformats.org/officeDocument/2006/customXml" ds:itemID="{AE38FC3D-AF01-4474-86CC-75C454222E69}">
+<ds:datastoreItem xmlns:ds="http://schemas.openxmlformats.org/officeDocument/2006/customXml" ds:itemID="{1F3BB34B-5034-4814-9229-5A8475083AFE}">
   <ds:schemaRefs>
     <ds:schemaRef ds:uri="http://schemas.openxmlformats.org/officeDocument/2006/bibliography"/>
   </ds:schemaRefs>

</xml_diff>

<commit_message>
Ajout de prototypes dans le dossier de conception.
</commit_message>
<xml_diff>
--- a/src/docs/Dossier de conception.docx
+++ b/src/docs/Dossier de conception.docx
@@ -1,6 +1,6 @@
 
 <file path=word/document.xml><?xml version="1.0" encoding="utf-8"?>
-<w:document xmlns:wpc="http://schemas.microsoft.com/office/word/2010/wordprocessingCanvas" xmlns:mc="http://schemas.openxmlformats.org/markup-compatibility/2006" xmlns:o="urn:schemas-microsoft-com:office:office" xmlns:r="http://schemas.openxmlformats.org/officeDocument/2006/relationships" xmlns:m="http://schemas.openxmlformats.org/officeDocument/2006/math" xmlns:v="urn:schemas-microsoft-com:vml" xmlns:wp14="http://schemas.microsoft.com/office/word/2010/wordprocessingDrawing" xmlns:wp="http://schemas.openxmlformats.org/drawingml/2006/wordprocessingDrawing" xmlns:w10="urn:schemas-microsoft-com:office:word" xmlns:w="http://schemas.openxmlformats.org/wordprocessingml/2006/main" xmlns:w14="http://schemas.microsoft.com/office/word/2010/wordml" xmlns:wpg="http://schemas.microsoft.com/office/word/2010/wordprocessingGroup" xmlns:wpi="http://schemas.microsoft.com/office/word/2010/wordprocessingInk" xmlns:wne="http://schemas.microsoft.com/office/word/2006/wordml" xmlns:wps="http://schemas.microsoft.com/office/word/2010/wordprocessingShape" mc:Ignorable="w14 wp14">
+<w:document xmlns:wpc="http://schemas.microsoft.com/office/word/2010/wordprocessingCanvas" xmlns:mc="http://schemas.openxmlformats.org/markup-compatibility/2006" xmlns:o="urn:schemas-microsoft-com:office:office" xmlns:r="http://schemas.openxmlformats.org/officeDocument/2006/relationships" xmlns:m="http://schemas.openxmlformats.org/officeDocument/2006/math" xmlns:v="urn:schemas-microsoft-com:vml" xmlns:wp14="http://schemas.microsoft.com/office/word/2010/wordprocessingDrawing" xmlns:wp="http://schemas.openxmlformats.org/drawingml/2006/wordprocessingDrawing" xmlns:w10="urn:schemas-microsoft-com:office:word" xmlns:w="http://schemas.openxmlformats.org/wordprocessingml/2006/main" xmlns:w14="http://schemas.microsoft.com/office/word/2010/wordml" xmlns:w15="http://schemas.microsoft.com/office/word/2012/wordml" xmlns:wpg="http://schemas.microsoft.com/office/word/2010/wordprocessingGroup" xmlns:wpi="http://schemas.microsoft.com/office/word/2010/wordprocessingInk" xmlns:wne="http://schemas.microsoft.com/office/word/2006/wordml" xmlns:wps="http://schemas.microsoft.com/office/word/2010/wordprocessingShape" mc:Ignorable="w14 w15 wp14">
   <w:body>
     <w:sdt>
       <w:sdtPr>
@@ -13,7 +13,6 @@
         <w:dataBinding w:prefixMappings="xmlns:ns0='http://purl.org/dc/elements/1.1/' xmlns:ns1='http://schemas.openxmlformats.org/package/2006/metadata/core-properties' " w:xpath="/ns1:coreProperties[1]/ns0:creator[1]" w:storeItemID="{6C3C8BC8-F283-45AE-878A-BAB7291924A1}"/>
         <w:text w:multiLine="1"/>
       </w:sdtPr>
-      <w:sdtEndPr/>
       <w:sdtContent>
         <w:p>
           <w:pPr>
@@ -61,7 +60,6 @@
           </w:placeholder>
           <w:text w:multiLine="1"/>
         </w:sdtPr>
-        <w:sdtEndPr/>
         <w:sdtContent>
           <w:r>
             <w:t>Projet d’intégration en sciences</w:t>
@@ -92,7 +90,6 @@
         </w:placeholder>
         <w:text/>
       </w:sdtPr>
-      <w:sdtEndPr/>
       <w:sdtContent>
         <w:p>
           <w:pPr>
@@ -175,7 +172,6 @@
         <w:dataBinding w:prefixMappings="xmlns:ns0='http://purl.org/dc/elements/1.1/' xmlns:ns1='http://schemas.openxmlformats.org/package/2006/metadata/core-properties' " w:xpath="/ns1:coreProperties[1]/ns0:title[1]" w:storeItemID="{6C3C8BC8-F283-45AE-878A-BAB7291924A1}"/>
         <w:text/>
       </w:sdtPr>
-      <w:sdtEndPr/>
       <w:sdtContent>
         <w:p>
           <w:pPr>
@@ -260,7 +256,6 @@
           </w:placeholder>
           <w:text/>
         </w:sdtPr>
-        <w:sdtEndPr/>
         <w:sdtContent>
           <w:r>
             <w:t>Travail présenté à</w:t>
@@ -278,7 +273,6 @@
         </w:placeholder>
         <w:text/>
       </w:sdtPr>
-      <w:sdtEndPr/>
       <w:sdtContent>
         <w:p>
           <w:pPr>
@@ -362,7 +356,6 @@
           </w:placeholder>
           <w:text/>
         </w:sdtPr>
-        <w:sdtEndPr/>
         <w:sdtContent>
           <w:r>
             <w:t xml:space="preserve">Département </w:t>
@@ -379,7 +372,6 @@
           </w:placeholder>
           <w:text/>
         </w:sdtPr>
-        <w:sdtEndPr/>
         <w:sdtContent>
           <w:proofErr w:type="gramStart"/>
           <w:r>
@@ -400,7 +392,6 @@
           </w:placeholder>
           <w:text/>
         </w:sdtPr>
-        <w:sdtEndPr/>
         <w:sdtContent>
           <w:r>
             <w:t>Cégep Limoilou – Campus de Québec</w:t>
@@ -416,12 +407,12 @@
         <w:spacing w:after="0"/>
         <w:jc w:val="center"/>
         <w:sectPr>
-          <w:headerReference w:type="even" r:id="rId9"/>
-          <w:headerReference w:type="default" r:id="rId10"/>
-          <w:footerReference w:type="even" r:id="rId11"/>
-          <w:footerReference w:type="default" r:id="rId12"/>
-          <w:headerReference w:type="first" r:id="rId13"/>
-          <w:footerReference w:type="first" r:id="rId14"/>
+          <w:headerReference w:type="even" r:id="rId8"/>
+          <w:headerReference w:type="default" r:id="rId9"/>
+          <w:footerReference w:type="even" r:id="rId10"/>
+          <w:footerReference w:type="default" r:id="rId11"/>
+          <w:headerReference w:type="first" r:id="rId12"/>
+          <w:footerReference w:type="first" r:id="rId13"/>
           <w:pgSz w:w="12240" w:h="15840"/>
           <w:pgMar w:top="1440" w:right="1800" w:bottom="1440" w:left="1800" w:header="708" w:footer="708" w:gutter="0"/>
           <w:cols w:space="708"/>
@@ -438,7 +429,6 @@
           </w:placeholder>
           <w:text/>
         </w:sdtPr>
-        <w:sdtEndPr/>
         <w:sdtContent>
           <w:r>
             <w:t>Le</w:t>
@@ -462,7 +452,6 @@
             <w:calendar w:val="gregorian"/>
           </w:date>
         </w:sdtPr>
-        <w:sdtEndPr/>
         <w:sdtContent>
           <w:r>
             <w:t>11 février 2015</w:t>
@@ -511,7 +500,7 @@
         </w:p>
         <w:p>
           <w:pPr>
-            <w:pStyle w:val="TOC1"/>
+            <w:pStyle w:val="TM1"/>
             <w:tabs>
               <w:tab w:val="right" w:leader="dot" w:pos="8630"/>
             </w:tabs>
@@ -533,7 +522,7 @@
           <w:hyperlink w:anchor="_Toc410904089" w:history="1">
             <w:r>
               <w:rPr>
-                <w:rStyle w:val="Hyperlink"/>
+                <w:rStyle w:val="Lienhypertexte"/>
                 <w:noProof/>
               </w:rPr>
               <w:t>Description du projet</w:t>
@@ -590,7 +579,7 @@
         </w:p>
         <w:p>
           <w:pPr>
-            <w:pStyle w:val="TOC2"/>
+            <w:pStyle w:val="TM2"/>
             <w:tabs>
               <w:tab w:val="right" w:leader="dot" w:pos="8630"/>
             </w:tabs>
@@ -603,7 +592,7 @@
           <w:hyperlink w:anchor="_Toc410904090" w:history="1">
             <w:r>
               <w:rPr>
-                <w:rStyle w:val="Hyperlink"/>
+                <w:rStyle w:val="Lienhypertexte"/>
                 <w:noProof/>
               </w:rPr>
               <w:t>Objectifs</w:t>
@@ -660,7 +649,7 @@
         </w:p>
         <w:p>
           <w:pPr>
-            <w:pStyle w:val="TOC2"/>
+            <w:pStyle w:val="TM2"/>
             <w:tabs>
               <w:tab w:val="right" w:leader="dot" w:pos="8630"/>
             </w:tabs>
@@ -673,7 +662,7 @@
           <w:hyperlink w:anchor="_Toc410904091" w:history="1">
             <w:r>
               <w:rPr>
-                <w:rStyle w:val="Hyperlink"/>
+                <w:rStyle w:val="Lienhypertexte"/>
                 <w:noProof/>
               </w:rPr>
               <w:t>Description détaillée</w:t>
@@ -730,7 +719,7 @@
         </w:p>
         <w:p>
           <w:pPr>
-            <w:pStyle w:val="TOC2"/>
+            <w:pStyle w:val="TM2"/>
             <w:tabs>
               <w:tab w:val="right" w:leader="dot" w:pos="8630"/>
             </w:tabs>
@@ -743,7 +732,7 @@
           <w:hyperlink w:anchor="_Toc410904092" w:history="1">
             <w:r>
               <w:rPr>
-                <w:rStyle w:val="Hyperlink"/>
+                <w:rStyle w:val="Lienhypertexte"/>
                 <w:noProof/>
               </w:rPr>
               <w:t>Rôles et justifications</w:t>
@@ -800,7 +789,7 @@
         </w:p>
         <w:p>
           <w:pPr>
-            <w:pStyle w:val="TOC2"/>
+            <w:pStyle w:val="TM2"/>
             <w:tabs>
               <w:tab w:val="right" w:leader="dot" w:pos="8630"/>
             </w:tabs>
@@ -813,7 +802,7 @@
           <w:hyperlink w:anchor="_Toc410904093" w:history="1">
             <w:r>
               <w:rPr>
-                <w:rStyle w:val="Hyperlink"/>
+                <w:rStyle w:val="Lienhypertexte"/>
                 <w:noProof/>
               </w:rPr>
               <w:t>Type d’application</w:t>
@@ -870,7 +859,7 @@
         </w:p>
         <w:p>
           <w:pPr>
-            <w:pStyle w:val="TOC2"/>
+            <w:pStyle w:val="TM2"/>
             <w:tabs>
               <w:tab w:val="right" w:leader="dot" w:pos="8630"/>
             </w:tabs>
@@ -883,7 +872,7 @@
           <w:hyperlink w:anchor="_Toc410904094" w:history="1">
             <w:r>
               <w:rPr>
-                <w:rStyle w:val="Hyperlink"/>
+                <w:rStyle w:val="Lienhypertexte"/>
                 <w:noProof/>
               </w:rPr>
               <w:t>Technologies impliquées et langages utilisés</w:t>
@@ -940,7 +929,7 @@
         </w:p>
         <w:p>
           <w:pPr>
-            <w:pStyle w:val="TOC1"/>
+            <w:pStyle w:val="TM1"/>
             <w:tabs>
               <w:tab w:val="right" w:leader="dot" w:pos="8630"/>
             </w:tabs>
@@ -953,7 +942,7 @@
           <w:hyperlink w:anchor="_Toc410904095" w:history="1">
             <w:r>
               <w:rPr>
-                <w:rStyle w:val="Hyperlink"/>
+                <w:rStyle w:val="Lienhypertexte"/>
                 <w:noProof/>
               </w:rPr>
               <w:t>Prototypes de l’application</w:t>
@@ -1010,7 +999,7 @@
         </w:p>
         <w:p>
           <w:pPr>
-            <w:pStyle w:val="TOC1"/>
+            <w:pStyle w:val="TM1"/>
             <w:tabs>
               <w:tab w:val="right" w:leader="dot" w:pos="8630"/>
             </w:tabs>
@@ -1023,7 +1012,7 @@
           <w:hyperlink w:anchor="_Toc410904096" w:history="1">
             <w:r>
               <w:rPr>
-                <w:rStyle w:val="Hyperlink"/>
+                <w:rStyle w:val="Lienhypertexte"/>
                 <w:noProof/>
               </w:rPr>
               <w:t>Scénarios</w:t>
@@ -1080,7 +1069,7 @@
         </w:p>
         <w:p>
           <w:pPr>
-            <w:pStyle w:val="TOC1"/>
+            <w:pStyle w:val="TM1"/>
             <w:tabs>
               <w:tab w:val="right" w:leader="dot" w:pos="8630"/>
             </w:tabs>
@@ -1093,7 +1082,7 @@
           <w:hyperlink w:anchor="_Toc410904097" w:history="1">
             <w:r>
               <w:rPr>
-                <w:rStyle w:val="Hyperlink"/>
+                <w:rStyle w:val="Lienhypertexte"/>
                 <w:noProof/>
               </w:rPr>
               <w:t>Diagramme de classes</w:t>
@@ -1150,7 +1139,7 @@
         </w:p>
         <w:p>
           <w:pPr>
-            <w:pStyle w:val="TOC1"/>
+            <w:pStyle w:val="TM1"/>
             <w:tabs>
               <w:tab w:val="right" w:leader="dot" w:pos="8630"/>
             </w:tabs>
@@ -1163,7 +1152,7 @@
           <w:hyperlink w:anchor="_Toc410904098" w:history="1">
             <w:r>
               <w:rPr>
-                <w:rStyle w:val="Hyperlink"/>
+                <w:rStyle w:val="Lienhypertexte"/>
                 <w:noProof/>
               </w:rPr>
               <w:t>Échéancier</w:t>
@@ -1247,17 +1236,18 @@
     </w:p>
     <w:p>
       <w:pPr>
-        <w:pStyle w:val="Heading1"/>
+        <w:pStyle w:val="Titre1"/>
       </w:pPr>
       <w:bookmarkStart w:id="0" w:name="_Toc410904089"/>
       <w:r>
+        <w:lastRenderedPageBreak/>
         <w:t>Description du projet</w:t>
       </w:r>
       <w:bookmarkEnd w:id="0"/>
     </w:p>
     <w:p>
       <w:pPr>
-        <w:pStyle w:val="Heading2"/>
+        <w:pStyle w:val="Titre2"/>
       </w:pPr>
       <w:bookmarkStart w:id="1" w:name="_Toc410904090"/>
       <w:r>
@@ -1272,7 +1262,7 @@
     </w:p>
     <w:p>
       <w:pPr>
-        <w:pStyle w:val="Heading2"/>
+        <w:pStyle w:val="Titre2"/>
       </w:pPr>
       <w:bookmarkStart w:id="2" w:name="_Toc410904091"/>
       <w:r>
@@ -1282,7 +1272,7 @@
     </w:p>
     <w:p>
       <w:pPr>
-        <w:pStyle w:val="ListParagraph"/>
+        <w:pStyle w:val="Paragraphedeliste"/>
         <w:numPr>
           <w:ilvl w:val="1"/>
           <w:numId w:val="33"/>
@@ -1317,7 +1307,7 @@
       </w:r>
       <w:r>
         <w:rPr>
-          <w:rStyle w:val="FootnoteReference"/>
+          <w:rStyle w:val="Appelnotedebasdep"/>
         </w:rPr>
         <w:footnoteReference w:id="1"/>
       </w:r>
@@ -1485,7 +1475,7 @@
                     <pic:cNvPicPr/>
                   </pic:nvPicPr>
                   <pic:blipFill>
-                    <a:blip r:embed="rId15">
+                    <a:blip r:embed="rId14">
                       <a:extLst>
                         <a:ext uri="{28A0092B-C50C-407E-A947-70E740481C1C}">
                           <a14:useLocalDpi xmlns:a14="http://schemas.microsoft.com/office/drawing/2010/main" val="0"/>
@@ -1528,7 +1518,7 @@
       </w:r>
       <w:r>
         <w:rPr>
-          <w:rStyle w:val="FootnoteReference"/>
+          <w:rStyle w:val="Appelnotedebasdep"/>
         </w:rPr>
         <w:footnoteReference w:id="2"/>
       </w:r>
@@ -1547,7 +1537,7 @@
     <w:p>
       <w:r>
         <w:rPr>
-          <w:rStyle w:val="FootnoteReference"/>
+          <w:rStyle w:val="Appelnotedebasdep"/>
         </w:rPr>
         <w:footnoteReference w:id="3"/>
       </w:r>
@@ -1559,6 +1549,7 @@
     </w:p>
     <w:p>
       <w:r>
+        <w:lastRenderedPageBreak/>
         <w:t xml:space="preserve">1.2 </w:t>
       </w:r>
       <w:r>
@@ -1599,7 +1590,7 @@
     </w:p>
     <w:p>
       <w:pPr>
-        <w:pStyle w:val="ListParagraph"/>
+        <w:pStyle w:val="Paragraphedeliste"/>
         <w:numPr>
           <w:ilvl w:val="1"/>
           <w:numId w:val="33"/>
@@ -1621,25 +1612,21 @@
       </w:r>
     </w:p>
     <w:p>
-      <w:bookmarkStart w:id="3" w:name="_GoBack"/>
-      <w:bookmarkEnd w:id="3"/>
-    </w:p>
-    <w:p>
-      <w:pPr>
-        <w:pStyle w:val="Heading2"/>
-      </w:pPr>
-      <w:bookmarkStart w:id="4" w:name="_Toc410904092"/>
+      <w:pPr>
+        <w:pStyle w:val="Titre2"/>
+      </w:pPr>
+      <w:bookmarkStart w:id="3" w:name="_Toc410904092"/>
       <w:r>
         <w:t>Rôles et justification</w:t>
       </w:r>
       <w:r>
         <w:t>s</w:t>
       </w:r>
-      <w:bookmarkEnd w:id="4"/>
+      <w:bookmarkEnd w:id="3"/>
     </w:p>
     <w:tbl>
       <w:tblPr>
-        <w:tblStyle w:val="TableGrid"/>
+        <w:tblStyle w:val="Grilledutableau"/>
         <w:tblW w:w="9209" w:type="dxa"/>
         <w:jc w:val="center"/>
         <w:tblLook w:val="04A0" w:firstRow="1" w:lastRow="0" w:firstColumn="1" w:lastColumn="0" w:noHBand="0" w:noVBand="1"/>
@@ -1869,13 +1856,13 @@
     <w:p/>
     <w:p>
       <w:pPr>
-        <w:pStyle w:val="Heading2"/>
-      </w:pPr>
-      <w:bookmarkStart w:id="5" w:name="_Toc410904093"/>
+        <w:pStyle w:val="Titre2"/>
+      </w:pPr>
+      <w:bookmarkStart w:id="4" w:name="_Toc410904093"/>
       <w:r>
         <w:t>Type d’application</w:t>
       </w:r>
-      <w:bookmarkEnd w:id="5"/>
+      <w:bookmarkEnd w:id="4"/>
     </w:p>
     <w:p>
       <w:r>
@@ -1890,20 +1877,20 @@
     </w:p>
     <w:p>
       <w:pPr>
-        <w:pStyle w:val="Heading2"/>
-      </w:pPr>
-      <w:bookmarkStart w:id="6" w:name="_Toc410904094"/>
+        <w:pStyle w:val="Titre2"/>
+      </w:pPr>
+      <w:bookmarkStart w:id="5" w:name="_Toc410904094"/>
       <w:r>
         <w:t>Technologies impliquées</w:t>
       </w:r>
       <w:r>
         <w:t xml:space="preserve"> et langages utilisés</w:t>
       </w:r>
-      <w:bookmarkEnd w:id="6"/>
+      <w:bookmarkEnd w:id="5"/>
     </w:p>
     <w:p>
       <w:pPr>
-        <w:pStyle w:val="ListParagraph"/>
+        <w:pStyle w:val="Paragraphedeliste"/>
         <w:numPr>
           <w:ilvl w:val="0"/>
           <w:numId w:val="4"/>
@@ -1916,7 +1903,7 @@
     </w:p>
     <w:p>
       <w:pPr>
-        <w:pStyle w:val="ListParagraph"/>
+        <w:pStyle w:val="Paragraphedeliste"/>
         <w:numPr>
           <w:ilvl w:val="0"/>
           <w:numId w:val="4"/>
@@ -1929,7 +1916,7 @@
     </w:p>
     <w:p>
       <w:pPr>
-        <w:pStyle w:val="ListParagraph"/>
+        <w:pStyle w:val="Paragraphedeliste"/>
         <w:numPr>
           <w:ilvl w:val="0"/>
           <w:numId w:val="4"/>
@@ -1942,7 +1929,7 @@
     </w:p>
     <w:p>
       <w:pPr>
-        <w:pStyle w:val="ListParagraph"/>
+        <w:pStyle w:val="Paragraphedeliste"/>
         <w:numPr>
           <w:ilvl w:val="0"/>
           <w:numId w:val="4"/>
@@ -1958,7 +1945,7 @@
     </w:p>
     <w:p>
       <w:pPr>
-        <w:pStyle w:val="ListParagraph"/>
+        <w:pStyle w:val="Paragraphedeliste"/>
         <w:numPr>
           <w:ilvl w:val="0"/>
           <w:numId w:val="4"/>
@@ -1979,7 +1966,7 @@
     </w:p>
     <w:p>
       <w:pPr>
-        <w:pStyle w:val="ListParagraph"/>
+        <w:pStyle w:val="Paragraphedeliste"/>
         <w:numPr>
           <w:ilvl w:val="0"/>
           <w:numId w:val="4"/>
@@ -1994,7 +1981,7 @@
     </w:p>
     <w:p>
       <w:pPr>
-        <w:pStyle w:val="ListParagraph"/>
+        <w:pStyle w:val="Paragraphedeliste"/>
         <w:numPr>
           <w:ilvl w:val="1"/>
           <w:numId w:val="5"/>
@@ -2002,6 +1989,7 @@
         <w:ind w:left="811" w:hanging="357"/>
       </w:pPr>
       <w:r>
+        <w:lastRenderedPageBreak/>
         <w:t xml:space="preserve">Plugin </w:t>
       </w:r>
       <w:proofErr w:type="spellStart"/>
@@ -2012,7 +2000,7 @@
     </w:p>
     <w:p>
       <w:pPr>
-        <w:pStyle w:val="ListParagraph"/>
+        <w:pStyle w:val="Paragraphedeliste"/>
         <w:numPr>
           <w:ilvl w:val="1"/>
           <w:numId w:val="5"/>
@@ -2038,7 +2026,7 @@
     </w:p>
     <w:p>
       <w:pPr>
-        <w:pStyle w:val="ListParagraph"/>
+        <w:pStyle w:val="Paragraphedeliste"/>
         <w:numPr>
           <w:ilvl w:val="1"/>
           <w:numId w:val="5"/>
@@ -2056,7 +2044,7 @@
     </w:p>
     <w:p>
       <w:pPr>
-        <w:pStyle w:val="ListParagraph"/>
+        <w:pStyle w:val="Paragraphedeliste"/>
         <w:numPr>
           <w:ilvl w:val="1"/>
           <w:numId w:val="5"/>
@@ -2074,7 +2062,7 @@
     </w:p>
     <w:p>
       <w:pPr>
-        <w:pStyle w:val="ListParagraph"/>
+        <w:pStyle w:val="Paragraphedeliste"/>
         <w:numPr>
           <w:ilvl w:val="0"/>
           <w:numId w:val="5"/>
@@ -2092,7 +2080,7 @@
     </w:p>
     <w:p>
       <w:pPr>
-        <w:pStyle w:val="ListParagraph"/>
+        <w:pStyle w:val="Paragraphedeliste"/>
         <w:numPr>
           <w:ilvl w:val="0"/>
           <w:numId w:val="4"/>
@@ -2108,18 +2096,18 @@
     </w:p>
     <w:p>
       <w:pPr>
-        <w:pStyle w:val="Heading1"/>
-      </w:pPr>
-      <w:bookmarkStart w:id="7" w:name="_Toc410904095"/>
+        <w:pStyle w:val="Titre1"/>
+      </w:pPr>
+      <w:bookmarkStart w:id="6" w:name="_Toc410904095"/>
     </w:p>
     <w:p>
       <w:pPr>
-        <w:pStyle w:val="Heading1"/>
+        <w:pStyle w:val="Titre1"/>
       </w:pPr>
       <w:r>
         <w:t>Prototypes de l’application</w:t>
       </w:r>
-      <w:bookmarkEnd w:id="7"/>
+      <w:bookmarkEnd w:id="6"/>
     </w:p>
     <w:p>
       <w:r>
@@ -2133,10 +2121,10 @@
       </w:r>
     </w:p>
     <w:p>
-      <w:hyperlink r:id="rId16" w:history="1">
+      <w:hyperlink r:id="rId15" w:history="1">
         <w:r>
           <w:rPr>
-            <w:rStyle w:val="Hyperlink"/>
+            <w:rStyle w:val="Lienhypertexte"/>
           </w:rPr>
           <w:t>http://zhaop.me/grav/</w:t>
         </w:r>
@@ -2170,7 +2158,7 @@
                     </pic:cNvPicPr>
                   </pic:nvPicPr>
                   <pic:blipFill>
-                    <a:blip r:embed="rId17">
+                    <a:blip r:embed="rId16">
                       <a:extLst>
                         <a:ext uri="{28A0092B-C50C-407E-A947-70E740481C1C}">
                           <a14:useLocalDpi xmlns:a14="http://schemas.microsoft.com/office/drawing/2010/main" val="0"/>
@@ -2215,14 +2203,14 @@
       <w:r>
         <w:rPr>
           <w:noProof/>
-          <w:color w:val="141823"/>
           <w:lang w:eastAsia="fr-CA"/>
         </w:rPr>
+        <w:lastRenderedPageBreak/>
         <w:drawing>
-          <wp:inline distT="0" distB="0" distL="0" distR="0" wp14:anchorId="4900FFEF" wp14:editId="4706236F">
-            <wp:extent cx="4449125" cy="2779776"/>
-            <wp:effectExtent l="0" t="0" r="8890" b="1905"/>
-            <wp:docPr id="4" name="Image 4" descr="https://fbcdn-sphotos-c-a.akamaihd.net/hphotos-ak-xap1/v/t1.0-9/10947234_803178289750740_8631976765178820992_n.jpg?oh=4dbbef70120abf684509919fbe7e6397&amp;oe=5555C874&amp;__gda__=1431500456_9fed00c023e45c7630786b8c1fd86695"/>
+          <wp:inline distT="0" distB="0" distL="0" distR="0">
+            <wp:extent cx="5486400" cy="3430143"/>
+            <wp:effectExtent l="0" t="0" r="0" b="0"/>
+            <wp:docPr id="8" name="Image 8" descr="D:\Bureau\dfghk.png"/>
             <wp:cNvGraphicFramePr>
               <a:graphicFrameLocks xmlns:a="http://schemas.openxmlformats.org/drawingml/2006/main" noChangeAspect="1"/>
             </wp:cNvGraphicFramePr>
@@ -2230,7 +2218,78 @@
               <a:graphicData uri="http://schemas.openxmlformats.org/drawingml/2006/picture">
                 <pic:pic xmlns:pic="http://schemas.openxmlformats.org/drawingml/2006/picture">
                   <pic:nvPicPr>
-                    <pic:cNvPr id="0" name="Picture 3" descr="https://fbcdn-sphotos-c-a.akamaihd.net/hphotos-ak-xap1/v/t1.0-9/10947234_803178289750740_8631976765178820992_n.jpg?oh=4dbbef70120abf684509919fbe7e6397&amp;oe=5555C874&amp;__gda__=1431500456_9fed00c023e45c7630786b8c1fd86695"/>
+                    <pic:cNvPr id="0" name="Picture 1" descr="D:\Bureau\dfghk.png"/>
+                    <pic:cNvPicPr>
+                      <a:picLocks noChangeAspect="1" noChangeArrowheads="1"/>
+                    </pic:cNvPicPr>
+                  </pic:nvPicPr>
+                  <pic:blipFill>
+                    <a:blip r:embed="rId17">
+                      <a:extLst>
+                        <a:ext uri="{28A0092B-C50C-407E-A947-70E740481C1C}">
+                          <a14:useLocalDpi xmlns:a14="http://schemas.microsoft.com/office/drawing/2010/main" val="0"/>
+                        </a:ext>
+                      </a:extLst>
+                    </a:blip>
+                    <a:srcRect/>
+                    <a:stretch>
+                      <a:fillRect/>
+                    </a:stretch>
+                  </pic:blipFill>
+                  <pic:spPr bwMode="auto">
+                    <a:xfrm>
+                      <a:off x="0" y="0"/>
+                      <a:ext cx="5486400" cy="3430143"/>
+                    </a:xfrm>
+                    <a:prstGeom prst="rect">
+                      <a:avLst/>
+                    </a:prstGeom>
+                    <a:noFill/>
+                    <a:ln>
+                      <a:noFill/>
+                    </a:ln>
+                  </pic:spPr>
+                </pic:pic>
+              </a:graphicData>
+            </a:graphic>
+          </wp:inline>
+        </w:drawing>
+      </w:r>
+    </w:p>
+    <w:p/>
+    <w:p>
+      <w:r>
+        <w:t xml:space="preserve">L’image suivante montre l’éditeur de niveau. Les commandes </w:t>
+      </w:r>
+      <w:r>
+        <w:t>à</w:t>
+      </w:r>
+      <w:r>
+        <w:t xml:space="preserve"> gauche servent à insérer des éléments, alors que </w:t>
+      </w:r>
+      <w:r>
+        <w:t>les commandes à droites servent à modifier les propriétés du corps sélectionné.</w:t>
+      </w:r>
+    </w:p>
+    <w:p>
+      <w:r>
+        <w:rPr>
+          <w:noProof/>
+          <w:lang w:eastAsia="fr-CA"/>
+        </w:rPr>
+        <w:drawing>
+          <wp:inline distT="0" distB="0" distL="0" distR="0">
+            <wp:extent cx="5486400" cy="3430143"/>
+            <wp:effectExtent l="0" t="0" r="0" b="0"/>
+            <wp:docPr id="10" name="Image 10" descr="D:\Bureau\asdffghh.png"/>
+            <wp:cNvGraphicFramePr>
+              <a:graphicFrameLocks xmlns:a="http://schemas.openxmlformats.org/drawingml/2006/main" noChangeAspect="1"/>
+            </wp:cNvGraphicFramePr>
+            <a:graphic xmlns:a="http://schemas.openxmlformats.org/drawingml/2006/main">
+              <a:graphicData uri="http://schemas.openxmlformats.org/drawingml/2006/picture">
+                <pic:pic xmlns:pic="http://schemas.openxmlformats.org/drawingml/2006/picture">
+                  <pic:nvPicPr>
+                    <pic:cNvPr id="0" name="Picture 2" descr="D:\Bureau\asdffghh.png"/>
                     <pic:cNvPicPr>
                       <a:picLocks noChangeAspect="1" noChangeArrowheads="1"/>
                     </pic:cNvPicPr>
@@ -2251,7 +2310,7 @@
                   <pic:spPr bwMode="auto">
                     <a:xfrm>
                       <a:off x="0" y="0"/>
-                      <a:ext cx="4457639" cy="2785096"/>
+                      <a:ext cx="5486400" cy="3430143"/>
                     </a:xfrm>
                     <a:prstGeom prst="rect">
                       <a:avLst/>
@@ -2268,28 +2327,32 @@
         </w:drawing>
       </w:r>
     </w:p>
-    <w:p/>
-    <w:p/>
     <w:p>
+      <w:pPr>
+        <w:rPr>
+          <w:rFonts w:eastAsiaTheme="majorEastAsia" w:cstheme="majorBidi"/>
+          <w:b/>
+          <w:bCs/>
+          <w:sz w:val="32"/>
+          <w:szCs w:val="28"/>
+        </w:rPr>
+      </w:pPr>
       <w:r>
-        <w:t>L’image suivante illustre l’interface utilisateur qui sera présentée au joueur au bas de l’écran.</w:t>
+        <w:lastRenderedPageBreak/>
+        <w:t>La figure suivante illustre la sélection des niveaux, et les menus en général. Ils restent plutôt simplistes, car ils ne constituent pas notre centre d’intérêt pour ce projet.</w:t>
       </w:r>
-    </w:p>
-    <w:p>
-      <w:pPr>
-        <w:jc w:val="center"/>
-      </w:pPr>
+      <w:bookmarkStart w:id="7" w:name="_GoBack"/>
+      <w:bookmarkEnd w:id="7"/>
       <w:r>
         <w:rPr>
           <w:noProof/>
-          <w:color w:val="141823"/>
           <w:lang w:eastAsia="fr-CA"/>
         </w:rPr>
         <w:drawing>
-          <wp:inline distT="0" distB="0" distL="0" distR="0" wp14:anchorId="61E71446" wp14:editId="3A9D93A5">
-            <wp:extent cx="4388215" cy="654713"/>
+          <wp:inline distT="0" distB="0" distL="0" distR="0">
+            <wp:extent cx="5486400" cy="3430143"/>
             <wp:effectExtent l="0" t="0" r="0" b="0"/>
-            <wp:docPr id="6" name="Image 6" descr="https://fbcdn-sphotos-g-a.akamaihd.net/hphotos-ak-xfp1/t31.0-8/10256756_805504042851498_42121661424689899_o.jpg"/>
+            <wp:docPr id="11" name="Image 11" descr="D:\Bureau\niveau.png"/>
             <wp:cNvGraphicFramePr>
               <a:graphicFrameLocks xmlns:a="http://schemas.openxmlformats.org/drawingml/2006/main" noChangeAspect="1"/>
             </wp:cNvGraphicFramePr>
@@ -2297,26 +2360,28 @@
               <a:graphicData uri="http://schemas.openxmlformats.org/drawingml/2006/picture">
                 <pic:pic xmlns:pic="http://schemas.openxmlformats.org/drawingml/2006/picture">
                   <pic:nvPicPr>
-                    <pic:cNvPr id="0" name="Picture 1" descr="https://fbcdn-sphotos-g-a.akamaihd.net/hphotos-ak-xfp1/t31.0-8/10256756_805504042851498_42121661424689899_o.jpg"/>
+                    <pic:cNvPr id="0" name="Picture 3" descr="D:\Bureau\niveau.png"/>
                     <pic:cNvPicPr>
                       <a:picLocks noChangeAspect="1" noChangeArrowheads="1"/>
                     </pic:cNvPicPr>
                   </pic:nvPicPr>
-                  <pic:blipFill rotWithShape="1">
-                    <a:blip r:embed="rId19" cstate="print">
+                  <pic:blipFill>
+                    <a:blip r:embed="rId19">
                       <a:extLst>
                         <a:ext uri="{28A0092B-C50C-407E-A947-70E740481C1C}">
                           <a14:useLocalDpi xmlns:a14="http://schemas.microsoft.com/office/drawing/2010/main" val="0"/>
                         </a:ext>
                       </a:extLst>
                     </a:blip>
-                    <a:srcRect t="73468"/>
-                    <a:stretch/>
+                    <a:srcRect/>
+                    <a:stretch>
+                      <a:fillRect/>
+                    </a:stretch>
                   </pic:blipFill>
                   <pic:spPr bwMode="auto">
                     <a:xfrm>
                       <a:off x="0" y="0"/>
-                      <a:ext cx="4417104" cy="659023"/>
+                      <a:ext cx="5486400" cy="3430143"/>
                     </a:xfrm>
                     <a:prstGeom prst="rect">
                       <a:avLst/>
@@ -2325,11 +2390,6 @@
                     <a:ln>
                       <a:noFill/>
                     </a:ln>
-                    <a:extLst>
-                      <a:ext uri="{53640926-AAD7-44D8-BBD7-CCE9431645EC}">
-                        <a14:shadowObscured xmlns:a14="http://schemas.microsoft.com/office/drawing/2010/main"/>
-                      </a:ext>
-                    </a:extLst>
                   </pic:spPr>
                 </pic:pic>
               </a:graphicData>
@@ -2340,22 +2400,7 @@
     </w:p>
     <w:p>
       <w:pPr>
-        <w:jc w:val="left"/>
-        <w:rPr>
-          <w:rFonts w:eastAsiaTheme="majorEastAsia" w:cstheme="majorBidi"/>
-          <w:b/>
-          <w:bCs/>
-          <w:sz w:val="32"/>
-          <w:szCs w:val="28"/>
-        </w:rPr>
-      </w:pPr>
-      <w:r>
-        <w:br w:type="page"/>
-      </w:r>
-    </w:p>
-    <w:p>
-      <w:pPr>
-        <w:pStyle w:val="Heading1"/>
+        <w:pStyle w:val="Titre1"/>
       </w:pPr>
       <w:bookmarkStart w:id="8" w:name="_Toc410904096"/>
       <w:r>
@@ -2365,7 +2410,7 @@
     </w:p>
     <w:tbl>
       <w:tblPr>
-        <w:tblStyle w:val="TableGrid"/>
+        <w:tblStyle w:val="Grilledutableau"/>
         <w:tblW w:w="0" w:type="auto"/>
         <w:tblLook w:val="04A0" w:firstRow="1" w:lastRow="0" w:firstColumn="1" w:lastColumn="0" w:noHBand="0" w:noVBand="1"/>
       </w:tblPr>
@@ -2457,7 +2502,7 @@
           </w:tcPr>
           <w:p>
             <w:pPr>
-              <w:pStyle w:val="ListParagraph"/>
+              <w:pStyle w:val="Paragraphedeliste"/>
               <w:numPr>
                 <w:ilvl w:val="0"/>
                 <w:numId w:val="6"/>
@@ -2474,7 +2519,7 @@
           </w:p>
           <w:p>
             <w:pPr>
-              <w:pStyle w:val="ListParagraph"/>
+              <w:pStyle w:val="Paragraphedeliste"/>
               <w:numPr>
                 <w:ilvl w:val="0"/>
                 <w:numId w:val="6"/>
@@ -2486,7 +2531,7 @@
           </w:p>
           <w:p>
             <w:pPr>
-              <w:pStyle w:val="ListParagraph"/>
+              <w:pStyle w:val="Paragraphedeliste"/>
               <w:numPr>
                 <w:ilvl w:val="0"/>
                 <w:numId w:val="6"/>
@@ -2506,7 +2551,7 @@
           </w:p>
           <w:p>
             <w:pPr>
-              <w:pStyle w:val="ListParagraph"/>
+              <w:pStyle w:val="Paragraphedeliste"/>
               <w:numPr>
                 <w:ilvl w:val="0"/>
                 <w:numId w:val="6"/>
@@ -2526,7 +2571,7 @@
           </w:p>
           <w:p>
             <w:pPr>
-              <w:pStyle w:val="ListParagraph"/>
+              <w:pStyle w:val="Paragraphedeliste"/>
               <w:numPr>
                 <w:ilvl w:val="0"/>
                 <w:numId w:val="6"/>
@@ -2543,7 +2588,7 @@
           </w:p>
           <w:p>
             <w:pPr>
-              <w:pStyle w:val="ListParagraph"/>
+              <w:pStyle w:val="Paragraphedeliste"/>
               <w:numPr>
                 <w:ilvl w:val="0"/>
                 <w:numId w:val="6"/>
@@ -2732,6 +2777,7 @@
               <w:jc w:val="left"/>
             </w:pPr>
             <w:r>
+              <w:lastRenderedPageBreak/>
               <w:t>Scénario</w:t>
             </w:r>
           </w:p>
@@ -2772,7 +2818,7 @@
           </w:tcPr>
           <w:p>
             <w:pPr>
-              <w:pStyle w:val="ListParagraph"/>
+              <w:pStyle w:val="Paragraphedeliste"/>
               <w:numPr>
                 <w:ilvl w:val="0"/>
                 <w:numId w:val="10"/>
@@ -2785,7 +2831,7 @@
           </w:p>
           <w:p>
             <w:pPr>
-              <w:pStyle w:val="ListParagraph"/>
+              <w:pStyle w:val="Paragraphedeliste"/>
               <w:numPr>
                 <w:ilvl w:val="0"/>
                 <w:numId w:val="10"/>
@@ -2798,7 +2844,7 @@
           </w:p>
           <w:p>
             <w:pPr>
-              <w:pStyle w:val="ListParagraph"/>
+              <w:pStyle w:val="Paragraphedeliste"/>
               <w:numPr>
                 <w:ilvl w:val="0"/>
                 <w:numId w:val="10"/>
@@ -3036,7 +3082,7 @@
           </w:tcPr>
           <w:p>
             <w:pPr>
-              <w:pStyle w:val="ListParagraph"/>
+              <w:pStyle w:val="Paragraphedeliste"/>
               <w:numPr>
                 <w:ilvl w:val="0"/>
                 <w:numId w:val="9"/>
@@ -3048,7 +3094,7 @@
           </w:p>
           <w:p>
             <w:pPr>
-              <w:pStyle w:val="ListParagraph"/>
+              <w:pStyle w:val="Paragraphedeliste"/>
               <w:numPr>
                 <w:ilvl w:val="0"/>
                 <w:numId w:val="9"/>
@@ -3060,7 +3106,7 @@
           </w:p>
           <w:p>
             <w:pPr>
-              <w:pStyle w:val="ListParagraph"/>
+              <w:pStyle w:val="Paragraphedeliste"/>
               <w:numPr>
                 <w:ilvl w:val="0"/>
                 <w:numId w:val="9"/>
@@ -3261,7 +3307,7 @@
           </w:tcPr>
           <w:p>
             <w:pPr>
-              <w:pStyle w:val="ListParagraph"/>
+              <w:pStyle w:val="Paragraphedeliste"/>
               <w:numPr>
                 <w:ilvl w:val="0"/>
                 <w:numId w:val="14"/>
@@ -3273,7 +3319,7 @@
           </w:p>
           <w:p>
             <w:pPr>
-              <w:pStyle w:val="ListParagraph"/>
+              <w:pStyle w:val="Paragraphedeliste"/>
               <w:numPr>
                 <w:ilvl w:val="0"/>
                 <w:numId w:val="14"/>
@@ -3291,7 +3337,7 @@
           </w:p>
           <w:p>
             <w:pPr>
-              <w:pStyle w:val="ListParagraph"/>
+              <w:pStyle w:val="Paragraphedeliste"/>
               <w:numPr>
                 <w:ilvl w:val="0"/>
                 <w:numId w:val="14"/>
@@ -3315,7 +3361,7 @@
           </w:p>
           <w:p>
             <w:pPr>
-              <w:pStyle w:val="ListParagraph"/>
+              <w:pStyle w:val="Paragraphedeliste"/>
               <w:numPr>
                 <w:ilvl w:val="0"/>
                 <w:numId w:val="14"/>
@@ -3333,7 +3379,7 @@
           </w:p>
           <w:p>
             <w:pPr>
-              <w:pStyle w:val="ListParagraph"/>
+              <w:pStyle w:val="Paragraphedeliste"/>
               <w:numPr>
                 <w:ilvl w:val="0"/>
                 <w:numId w:val="14"/>
@@ -3351,7 +3397,7 @@
           </w:p>
           <w:p>
             <w:pPr>
-              <w:pStyle w:val="ListParagraph"/>
+              <w:pStyle w:val="Paragraphedeliste"/>
               <w:numPr>
                 <w:ilvl w:val="0"/>
                 <w:numId w:val="14"/>
@@ -3369,7 +3415,7 @@
           </w:p>
           <w:p>
             <w:pPr>
-              <w:pStyle w:val="ListParagraph"/>
+              <w:pStyle w:val="Paragraphedeliste"/>
               <w:numPr>
                 <w:ilvl w:val="0"/>
                 <w:numId w:val="14"/>
@@ -3554,18 +3600,23 @@
               <w:t xml:space="preserve">, </w:t>
             </w:r>
             <w:r>
-              <w:t>je veux pouvoir travailler avec des corps physiques qui seront soit statiques, soit en mouvement.</w:t>
-            </w:r>
-          </w:p>
-        </w:tc>
-      </w:tr>
-      <w:tr>
-        <w:tc>
-          <w:tcPr>
-            <w:tcW w:w="2263" w:type="dxa"/>
-          </w:tcPr>
-          <w:p>
-            <w:r>
+              <w:t xml:space="preserve">je veux pouvoir travailler avec des </w:t>
+            </w:r>
+            <w:r>
+              <w:lastRenderedPageBreak/>
+              <w:t>corps physiques qui seront soit statiques, soit en mouvement.</w:t>
+            </w:r>
+          </w:p>
+        </w:tc>
+      </w:tr>
+      <w:tr>
+        <w:tc>
+          <w:tcPr>
+            <w:tcW w:w="2263" w:type="dxa"/>
+          </w:tcPr>
+          <w:p>
+            <w:r>
+              <w:lastRenderedPageBreak/>
               <w:t>Description</w:t>
             </w:r>
           </w:p>
@@ -3576,7 +3627,7 @@
           </w:tcPr>
           <w:p>
             <w:pPr>
-              <w:pStyle w:val="ListParagraph"/>
+              <w:pStyle w:val="Paragraphedeliste"/>
               <w:numPr>
                 <w:ilvl w:val="0"/>
                 <w:numId w:val="13"/>
@@ -3588,7 +3639,7 @@
           </w:p>
           <w:p>
             <w:pPr>
-              <w:pStyle w:val="ListParagraph"/>
+              <w:pStyle w:val="Paragraphedeliste"/>
               <w:numPr>
                 <w:ilvl w:val="0"/>
                 <w:numId w:val="13"/>
@@ -3600,7 +3651,7 @@
           </w:p>
           <w:p>
             <w:pPr>
-              <w:pStyle w:val="ListParagraph"/>
+              <w:pStyle w:val="Paragraphedeliste"/>
               <w:numPr>
                 <w:ilvl w:val="0"/>
                 <w:numId w:val="13"/>
@@ -3804,7 +3855,7 @@
           </w:tcPr>
           <w:p>
             <w:pPr>
-              <w:pStyle w:val="ListParagraph"/>
+              <w:pStyle w:val="Paragraphedeliste"/>
               <w:numPr>
                 <w:ilvl w:val="0"/>
                 <w:numId w:val="15"/>
@@ -3816,7 +3867,7 @@
           </w:p>
           <w:p>
             <w:pPr>
-              <w:pStyle w:val="ListParagraph"/>
+              <w:pStyle w:val="Paragraphedeliste"/>
               <w:numPr>
                 <w:ilvl w:val="0"/>
                 <w:numId w:val="15"/>
@@ -3828,7 +3879,7 @@
           </w:p>
           <w:p>
             <w:pPr>
-              <w:pStyle w:val="ListParagraph"/>
+              <w:pStyle w:val="Paragraphedeliste"/>
               <w:numPr>
                 <w:ilvl w:val="0"/>
                 <w:numId w:val="15"/>
@@ -4023,7 +4074,7 @@
           </w:tcPr>
           <w:p>
             <w:pPr>
-              <w:pStyle w:val="ListParagraph"/>
+              <w:pStyle w:val="Paragraphedeliste"/>
               <w:numPr>
                 <w:ilvl w:val="0"/>
                 <w:numId w:val="16"/>
@@ -4035,7 +4086,7 @@
           </w:p>
           <w:p>
             <w:pPr>
-              <w:pStyle w:val="ListParagraph"/>
+              <w:pStyle w:val="Paragraphedeliste"/>
               <w:numPr>
                 <w:ilvl w:val="0"/>
                 <w:numId w:val="16"/>
@@ -4047,7 +4098,7 @@
           </w:p>
           <w:p>
             <w:pPr>
-              <w:pStyle w:val="ListParagraph"/>
+              <w:pStyle w:val="Paragraphedeliste"/>
               <w:numPr>
                 <w:ilvl w:val="0"/>
                 <w:numId w:val="16"/>
@@ -4239,7 +4290,7 @@
           </w:tcPr>
           <w:p>
             <w:pPr>
-              <w:pStyle w:val="ListParagraph"/>
+              <w:pStyle w:val="Paragraphedeliste"/>
               <w:numPr>
                 <w:ilvl w:val="0"/>
                 <w:numId w:val="17"/>
@@ -4251,7 +4302,7 @@
           </w:p>
           <w:p>
             <w:pPr>
-              <w:pStyle w:val="ListParagraph"/>
+              <w:pStyle w:val="Paragraphedeliste"/>
               <w:numPr>
                 <w:ilvl w:val="0"/>
                 <w:numId w:val="17"/>
@@ -4271,7 +4322,7 @@
           </w:p>
           <w:p>
             <w:pPr>
-              <w:pStyle w:val="ListParagraph"/>
+              <w:pStyle w:val="Paragraphedeliste"/>
               <w:numPr>
                 <w:ilvl w:val="0"/>
                 <w:numId w:val="17"/>
@@ -4291,7 +4342,7 @@
           </w:p>
           <w:p>
             <w:pPr>
-              <w:pStyle w:val="ListParagraph"/>
+              <w:pStyle w:val="Paragraphedeliste"/>
               <w:numPr>
                 <w:ilvl w:val="0"/>
                 <w:numId w:val="17"/>
@@ -4303,7 +4354,7 @@
           </w:p>
           <w:p>
             <w:pPr>
-              <w:pStyle w:val="ListParagraph"/>
+              <w:pStyle w:val="Paragraphedeliste"/>
               <w:numPr>
                 <w:ilvl w:val="0"/>
                 <w:numId w:val="17"/>
@@ -4341,18 +4392,23 @@
               <w:t xml:space="preserve"> </w:t>
             </w:r>
             <w:r>
-              <w:t>appuyer sur pause et s’assurer que le menu pause fonctionne.</w:t>
-            </w:r>
-          </w:p>
-        </w:tc>
-      </w:tr>
-      <w:tr>
-        <w:tc>
-          <w:tcPr>
-            <w:tcW w:w="2263" w:type="dxa"/>
-          </w:tcPr>
-          <w:p>
-            <w:r>
+              <w:t xml:space="preserve">appuyer sur pause et s’assurer </w:t>
+            </w:r>
+            <w:r>
+              <w:lastRenderedPageBreak/>
+              <w:t>que le menu pause fonctionne.</w:t>
+            </w:r>
+          </w:p>
+        </w:tc>
+      </w:tr>
+      <w:tr>
+        <w:tc>
+          <w:tcPr>
+            <w:tcW w:w="2263" w:type="dxa"/>
+          </w:tcPr>
+          <w:p>
+            <w:r>
+              <w:lastRenderedPageBreak/>
               <w:t>Complexité</w:t>
             </w:r>
           </w:p>
@@ -4504,7 +4560,7 @@
           </w:tcPr>
           <w:p>
             <w:pPr>
-              <w:pStyle w:val="ListParagraph"/>
+              <w:pStyle w:val="Paragraphedeliste"/>
               <w:numPr>
                 <w:ilvl w:val="0"/>
                 <w:numId w:val="18"/>
@@ -4689,7 +4745,7 @@
           </w:tcPr>
           <w:p>
             <w:pPr>
-              <w:pStyle w:val="ListParagraph"/>
+              <w:pStyle w:val="Paragraphedeliste"/>
               <w:numPr>
                 <w:ilvl w:val="0"/>
                 <w:numId w:val="19"/>
@@ -4883,7 +4939,7 @@
           </w:tcPr>
           <w:p>
             <w:pPr>
-              <w:pStyle w:val="ListParagraph"/>
+              <w:pStyle w:val="Paragraphedeliste"/>
               <w:numPr>
                 <w:ilvl w:val="0"/>
                 <w:numId w:val="20"/>
@@ -5068,7 +5124,7 @@
           </w:tcPr>
           <w:p>
             <w:pPr>
-              <w:pStyle w:val="ListParagraph"/>
+              <w:pStyle w:val="Paragraphedeliste"/>
               <w:numPr>
                 <w:ilvl w:val="0"/>
                 <w:numId w:val="21"/>
@@ -5253,7 +5309,7 @@
           </w:tcPr>
           <w:p>
             <w:pPr>
-              <w:pStyle w:val="ListParagraph"/>
+              <w:pStyle w:val="Paragraphedeliste"/>
               <w:numPr>
                 <w:ilvl w:val="0"/>
                 <w:numId w:val="22"/>
@@ -5309,6 +5365,7 @@
           </w:tcPr>
           <w:p>
             <w:r>
+              <w:lastRenderedPageBreak/>
               <w:t>Effort</w:t>
             </w:r>
           </w:p>
@@ -5438,7 +5495,7 @@
           </w:tcPr>
           <w:p>
             <w:pPr>
-              <w:pStyle w:val="ListParagraph"/>
+              <w:pStyle w:val="Paragraphedeliste"/>
               <w:numPr>
                 <w:ilvl w:val="0"/>
                 <w:numId w:val="23"/>
@@ -5623,7 +5680,7 @@
           </w:tcPr>
           <w:p>
             <w:pPr>
-              <w:pStyle w:val="ListParagraph"/>
+              <w:pStyle w:val="Paragraphedeliste"/>
               <w:numPr>
                 <w:ilvl w:val="0"/>
                 <w:numId w:val="24"/>
@@ -5816,7 +5873,7 @@
           </w:tcPr>
           <w:p>
             <w:pPr>
-              <w:pStyle w:val="ListParagraph"/>
+              <w:pStyle w:val="Paragraphedeliste"/>
               <w:numPr>
                 <w:ilvl w:val="0"/>
                 <w:numId w:val="25"/>
@@ -6001,7 +6058,7 @@
           </w:tcPr>
           <w:p>
             <w:pPr>
-              <w:pStyle w:val="ListParagraph"/>
+              <w:pStyle w:val="Paragraphedeliste"/>
               <w:numPr>
                 <w:ilvl w:val="0"/>
                 <w:numId w:val="26"/>
@@ -6186,7 +6243,7 @@
           </w:tcPr>
           <w:p>
             <w:pPr>
-              <w:pStyle w:val="ListParagraph"/>
+              <w:pStyle w:val="Paragraphedeliste"/>
               <w:numPr>
                 <w:ilvl w:val="0"/>
                 <w:numId w:val="27"/>
@@ -6293,6 +6350,7 @@
               <w:rPr>
                 <w:b/>
               </w:rPr>
+              <w:lastRenderedPageBreak/>
               <w:t>Scénario #</w:t>
             </w:r>
             <w:r>
@@ -6371,7 +6429,7 @@
           </w:tcPr>
           <w:p>
             <w:pPr>
-              <w:pStyle w:val="ListParagraph"/>
+              <w:pStyle w:val="Paragraphedeliste"/>
               <w:numPr>
                 <w:ilvl w:val="0"/>
                 <w:numId w:val="28"/>
@@ -6556,7 +6614,7 @@
           </w:tcPr>
           <w:p>
             <w:pPr>
-              <w:pStyle w:val="ListParagraph"/>
+              <w:pStyle w:val="Paragraphedeliste"/>
               <w:numPr>
                 <w:ilvl w:val="0"/>
                 <w:numId w:val="29"/>
@@ -6741,7 +6799,7 @@
           </w:tcPr>
           <w:p>
             <w:pPr>
-              <w:pStyle w:val="ListParagraph"/>
+              <w:pStyle w:val="Paragraphedeliste"/>
               <w:numPr>
                 <w:ilvl w:val="0"/>
                 <w:numId w:val="30"/>
@@ -6926,7 +6984,7 @@
           </w:tcPr>
           <w:p>
             <w:pPr>
-              <w:pStyle w:val="ListParagraph"/>
+              <w:pStyle w:val="Paragraphedeliste"/>
               <w:numPr>
                 <w:ilvl w:val="0"/>
                 <w:numId w:val="31"/>
@@ -7111,7 +7169,7 @@
           </w:tcPr>
           <w:p>
             <w:pPr>
-              <w:pStyle w:val="ListParagraph"/>
+              <w:pStyle w:val="Paragraphedeliste"/>
               <w:numPr>
                 <w:ilvl w:val="0"/>
                 <w:numId w:val="32"/>
@@ -7204,10 +7262,11 @@
     <w:p/>
     <w:p>
       <w:pPr>
-        <w:pStyle w:val="Heading1"/>
+        <w:pStyle w:val="Titre1"/>
       </w:pPr>
       <w:bookmarkStart w:id="9" w:name="_Toc410904097"/>
       <w:r>
+        <w:lastRenderedPageBreak/>
         <w:t>Diagramme de classe</w:t>
       </w:r>
       <w:r>
@@ -7273,10 +7332,11 @@
     </w:p>
     <w:p>
       <w:pPr>
-        <w:pStyle w:val="Heading1"/>
+        <w:pStyle w:val="Titre1"/>
       </w:pPr>
       <w:bookmarkStart w:id="10" w:name="_Toc410904098"/>
       <w:r>
+        <w:lastRenderedPageBreak/>
         <w:t>Échéancier</w:t>
       </w:r>
       <w:bookmarkEnd w:id="10"/>
@@ -7356,7 +7416,7 @@
 </file>
 
 <file path=word/endnotes.xml><?xml version="1.0" encoding="utf-8"?>
-<w:endnotes xmlns:wpc="http://schemas.microsoft.com/office/word/2010/wordprocessingCanvas" xmlns:mc="http://schemas.openxmlformats.org/markup-compatibility/2006" xmlns:o="urn:schemas-microsoft-com:office:office" xmlns:r="http://schemas.openxmlformats.org/officeDocument/2006/relationships" xmlns:m="http://schemas.openxmlformats.org/officeDocument/2006/math" xmlns:v="urn:schemas-microsoft-com:vml" xmlns:wp14="http://schemas.microsoft.com/office/word/2010/wordprocessingDrawing" xmlns:wp="http://schemas.openxmlformats.org/drawingml/2006/wordprocessingDrawing" xmlns:w10="urn:schemas-microsoft-com:office:word" xmlns:w="http://schemas.openxmlformats.org/wordprocessingml/2006/main" xmlns:w14="http://schemas.microsoft.com/office/word/2010/wordml" xmlns:wpg="http://schemas.microsoft.com/office/word/2010/wordprocessingGroup" xmlns:wpi="http://schemas.microsoft.com/office/word/2010/wordprocessingInk" xmlns:wne="http://schemas.microsoft.com/office/word/2006/wordml" xmlns:wps="http://schemas.microsoft.com/office/word/2010/wordprocessingShape" mc:Ignorable="w14 wp14">
+<w:endnotes xmlns:wpc="http://schemas.microsoft.com/office/word/2010/wordprocessingCanvas" xmlns:mc="http://schemas.openxmlformats.org/markup-compatibility/2006" xmlns:o="urn:schemas-microsoft-com:office:office" xmlns:r="http://schemas.openxmlformats.org/officeDocument/2006/relationships" xmlns:m="http://schemas.openxmlformats.org/officeDocument/2006/math" xmlns:v="urn:schemas-microsoft-com:vml" xmlns:wp14="http://schemas.microsoft.com/office/word/2010/wordprocessingDrawing" xmlns:wp="http://schemas.openxmlformats.org/drawingml/2006/wordprocessingDrawing" xmlns:w10="urn:schemas-microsoft-com:office:word" xmlns:w="http://schemas.openxmlformats.org/wordprocessingml/2006/main" xmlns:w14="http://schemas.microsoft.com/office/word/2010/wordml" xmlns:w15="http://schemas.microsoft.com/office/word/2012/wordml" xmlns:wpg="http://schemas.microsoft.com/office/word/2010/wordprocessingGroup" xmlns:wpi="http://schemas.microsoft.com/office/word/2010/wordprocessingInk" xmlns:wne="http://schemas.microsoft.com/office/word/2006/wordml" xmlns:wps="http://schemas.microsoft.com/office/word/2010/wordprocessingShape" mc:Ignorable="w14 w15 wp14">
   <w:endnote w:type="separator" w:id="-1">
     <w:p>
       <w:pPr>
@@ -7381,20 +7441,20 @@
 </file>
 
 <file path=word/footer1.xml><?xml version="1.0" encoding="utf-8"?>
-<w:ftr xmlns:wpc="http://schemas.microsoft.com/office/word/2010/wordprocessingCanvas" xmlns:mc="http://schemas.openxmlformats.org/markup-compatibility/2006" xmlns:o="urn:schemas-microsoft-com:office:office" xmlns:r="http://schemas.openxmlformats.org/officeDocument/2006/relationships" xmlns:m="http://schemas.openxmlformats.org/officeDocument/2006/math" xmlns:v="urn:schemas-microsoft-com:vml" xmlns:wp14="http://schemas.microsoft.com/office/word/2010/wordprocessingDrawing" xmlns:wp="http://schemas.openxmlformats.org/drawingml/2006/wordprocessingDrawing" xmlns:w10="urn:schemas-microsoft-com:office:word" xmlns:w="http://schemas.openxmlformats.org/wordprocessingml/2006/main" xmlns:w14="http://schemas.microsoft.com/office/word/2010/wordml" xmlns:wpg="http://schemas.microsoft.com/office/word/2010/wordprocessingGroup" xmlns:wpi="http://schemas.microsoft.com/office/word/2010/wordprocessingInk" xmlns:wne="http://schemas.microsoft.com/office/word/2006/wordml" xmlns:wps="http://schemas.microsoft.com/office/word/2010/wordprocessingShape" mc:Ignorable="w14 wp14">
+<w:ftr xmlns:wpc="http://schemas.microsoft.com/office/word/2010/wordprocessingCanvas" xmlns:mc="http://schemas.openxmlformats.org/markup-compatibility/2006" xmlns:o="urn:schemas-microsoft-com:office:office" xmlns:r="http://schemas.openxmlformats.org/officeDocument/2006/relationships" xmlns:m="http://schemas.openxmlformats.org/officeDocument/2006/math" xmlns:v="urn:schemas-microsoft-com:vml" xmlns:wp14="http://schemas.microsoft.com/office/word/2010/wordprocessingDrawing" xmlns:wp="http://schemas.openxmlformats.org/drawingml/2006/wordprocessingDrawing" xmlns:w10="urn:schemas-microsoft-com:office:word" xmlns:w="http://schemas.openxmlformats.org/wordprocessingml/2006/main" xmlns:w14="http://schemas.microsoft.com/office/word/2010/wordml" xmlns:w15="http://schemas.microsoft.com/office/word/2012/wordml" xmlns:wpg="http://schemas.microsoft.com/office/word/2010/wordprocessingGroup" xmlns:wpi="http://schemas.microsoft.com/office/word/2010/wordprocessingInk" xmlns:wne="http://schemas.microsoft.com/office/word/2006/wordml" xmlns:wps="http://schemas.microsoft.com/office/word/2010/wordprocessingShape" mc:Ignorable="w14 w15 wp14">
   <w:p>
     <w:pPr>
-      <w:pStyle w:val="Footer"/>
+      <w:pStyle w:val="Pieddepage"/>
     </w:pPr>
   </w:p>
 </w:ftr>
 </file>
 
 <file path=word/footer2.xml><?xml version="1.0" encoding="utf-8"?>
-<w:ftr xmlns:wpc="http://schemas.microsoft.com/office/word/2010/wordprocessingCanvas" xmlns:mc="http://schemas.openxmlformats.org/markup-compatibility/2006" xmlns:o="urn:schemas-microsoft-com:office:office" xmlns:r="http://schemas.openxmlformats.org/officeDocument/2006/relationships" xmlns:m="http://schemas.openxmlformats.org/officeDocument/2006/math" xmlns:v="urn:schemas-microsoft-com:vml" xmlns:wp14="http://schemas.microsoft.com/office/word/2010/wordprocessingDrawing" xmlns:wp="http://schemas.openxmlformats.org/drawingml/2006/wordprocessingDrawing" xmlns:w10="urn:schemas-microsoft-com:office:word" xmlns:w="http://schemas.openxmlformats.org/wordprocessingml/2006/main" xmlns:w14="http://schemas.microsoft.com/office/word/2010/wordml" xmlns:wpg="http://schemas.microsoft.com/office/word/2010/wordprocessingGroup" xmlns:wpi="http://schemas.microsoft.com/office/word/2010/wordprocessingInk" xmlns:wne="http://schemas.microsoft.com/office/word/2006/wordml" xmlns:wps="http://schemas.microsoft.com/office/word/2010/wordprocessingShape" mc:Ignorable="w14 wp14">
+<w:ftr xmlns:wpc="http://schemas.microsoft.com/office/word/2010/wordprocessingCanvas" xmlns:mc="http://schemas.openxmlformats.org/markup-compatibility/2006" xmlns:o="urn:schemas-microsoft-com:office:office" xmlns:r="http://schemas.openxmlformats.org/officeDocument/2006/relationships" xmlns:m="http://schemas.openxmlformats.org/officeDocument/2006/math" xmlns:v="urn:schemas-microsoft-com:vml" xmlns:wp14="http://schemas.microsoft.com/office/word/2010/wordprocessingDrawing" xmlns:wp="http://schemas.openxmlformats.org/drawingml/2006/wordprocessingDrawing" xmlns:w10="urn:schemas-microsoft-com:office:word" xmlns:w="http://schemas.openxmlformats.org/wordprocessingml/2006/main" xmlns:w14="http://schemas.microsoft.com/office/word/2010/wordml" xmlns:w15="http://schemas.microsoft.com/office/word/2012/wordml" xmlns:wpg="http://schemas.microsoft.com/office/word/2010/wordprocessingGroup" xmlns:wpi="http://schemas.microsoft.com/office/word/2010/wordprocessingInk" xmlns:wne="http://schemas.microsoft.com/office/word/2006/wordml" xmlns:wps="http://schemas.microsoft.com/office/word/2010/wordprocessingShape" mc:Ignorable="w14 w15 wp14">
   <w:p>
     <w:pPr>
-      <w:pStyle w:val="Footer"/>
+      <w:pStyle w:val="Pieddepage"/>
       <w:jc w:val="center"/>
     </w:pPr>
     <w:r>
@@ -7467,7 +7527,7 @@
         </mc:Choice>
         <mc:Fallback>
           <w:pict>
-            <v:line id="Connecteur droit 1" o:spid="_x0000_s1026" style="position:absolute;flip:x;z-index:251664384;visibility:visible;mso-wrap-style:square;mso-width-percent:0;mso-height-percent:0;mso-wrap-distance-left:9pt;mso-wrap-distance-top:0;mso-wrap-distance-right:9pt;mso-wrap-distance-bottom:0;mso-position-horizontal:absolute;mso-position-horizontal-relative:margin;mso-position-vertical:absolute;mso-position-vertical-relative:text;mso-width-percent:0;mso-height-percent:0;mso-width-relative:margin;mso-height-relative:margin" from="4.4pt,-14.5pt" to="435.05pt,-13.75pt" o:gfxdata="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" strokecolor="#7f7f7f [1612]" strokeweight=".5pt">
+            <v:line w14:anchorId="16EF823A" id="Connecteur droit 1" o:spid="_x0000_s1026" style="position:absolute;flip:x;z-index:251664384;visibility:visible;mso-wrap-style:square;mso-width-percent:0;mso-height-percent:0;mso-wrap-distance-left:9pt;mso-wrap-distance-top:0;mso-wrap-distance-right:9pt;mso-wrap-distance-bottom:0;mso-position-horizontal:absolute;mso-position-horizontal-relative:margin;mso-position-vertical:absolute;mso-position-vertical-relative:text;mso-width-percent:0;mso-height-percent:0;mso-width-relative:margin;mso-height-relative:margin" from="4.4pt,-14.5pt" to="435.05pt,-13.75pt" o:gfxdata="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" strokecolor="#7f7f7f [1612]" strokeweight=".5pt">
               <v:stroke joinstyle="miter"/>
               <w10:wrap anchorx="margin"/>
             </v:line>
@@ -7486,7 +7546,6 @@
         <w:dataBinding w:prefixMappings="xmlns:ns0='http://purl.org/dc/elements/1.1/' xmlns:ns1='http://schemas.openxmlformats.org/package/2006/metadata/core-properties' " w:xpath="/ns1:coreProperties[1]/ns0:title[1]" w:storeItemID="{6C3C8BC8-F283-45AE-878A-BAB7291924A1}"/>
         <w:text/>
       </w:sdtPr>
-      <w:sdtEndPr/>
       <w:sdtContent>
         <w:r>
           <w:t>Dossier de conception</w:t>
@@ -7510,7 +7569,7 @@
         <w:noProof/>
         <w:lang w:val="fr-FR"/>
       </w:rPr>
-      <w:t>1</w:t>
+      <w:t>13</w:t>
     </w:r>
     <w:r>
       <w:fldChar w:fldCharType="end"/>
@@ -7520,20 +7579,20 @@
 </file>
 
 <file path=word/footer3.xml><?xml version="1.0" encoding="utf-8"?>
-<w:ftr xmlns:wpc="http://schemas.microsoft.com/office/word/2010/wordprocessingCanvas" xmlns:mc="http://schemas.openxmlformats.org/markup-compatibility/2006" xmlns:o="urn:schemas-microsoft-com:office:office" xmlns:r="http://schemas.openxmlformats.org/officeDocument/2006/relationships" xmlns:m="http://schemas.openxmlformats.org/officeDocument/2006/math" xmlns:v="urn:schemas-microsoft-com:vml" xmlns:wp14="http://schemas.microsoft.com/office/word/2010/wordprocessingDrawing" xmlns:wp="http://schemas.openxmlformats.org/drawingml/2006/wordprocessingDrawing" xmlns:w10="urn:schemas-microsoft-com:office:word" xmlns:w="http://schemas.openxmlformats.org/wordprocessingml/2006/main" xmlns:w14="http://schemas.microsoft.com/office/word/2010/wordml" xmlns:wpg="http://schemas.microsoft.com/office/word/2010/wordprocessingGroup" xmlns:wpi="http://schemas.microsoft.com/office/word/2010/wordprocessingInk" xmlns:wne="http://schemas.microsoft.com/office/word/2006/wordml" xmlns:wps="http://schemas.microsoft.com/office/word/2010/wordprocessingShape" mc:Ignorable="w14 wp14">
+<w:ftr xmlns:wpc="http://schemas.microsoft.com/office/word/2010/wordprocessingCanvas" xmlns:mc="http://schemas.openxmlformats.org/markup-compatibility/2006" xmlns:o="urn:schemas-microsoft-com:office:office" xmlns:r="http://schemas.openxmlformats.org/officeDocument/2006/relationships" xmlns:m="http://schemas.openxmlformats.org/officeDocument/2006/math" xmlns:v="urn:schemas-microsoft-com:vml" xmlns:wp14="http://schemas.microsoft.com/office/word/2010/wordprocessingDrawing" xmlns:wp="http://schemas.openxmlformats.org/drawingml/2006/wordprocessingDrawing" xmlns:w10="urn:schemas-microsoft-com:office:word" xmlns:w="http://schemas.openxmlformats.org/wordprocessingml/2006/main" xmlns:w14="http://schemas.microsoft.com/office/word/2010/wordml" xmlns:w15="http://schemas.microsoft.com/office/word/2012/wordml" xmlns:wpg="http://schemas.microsoft.com/office/word/2010/wordprocessingGroup" xmlns:wpi="http://schemas.microsoft.com/office/word/2010/wordprocessingInk" xmlns:wne="http://schemas.microsoft.com/office/word/2006/wordml" xmlns:wps="http://schemas.microsoft.com/office/word/2010/wordprocessingShape" mc:Ignorable="w14 w15 wp14">
   <w:p>
     <w:pPr>
-      <w:pStyle w:val="Footer"/>
+      <w:pStyle w:val="Pieddepage"/>
     </w:pPr>
   </w:p>
 </w:ftr>
 </file>
 
 <file path=word/footer4.xml><?xml version="1.0" encoding="utf-8"?>
-<w:ftr xmlns:wpc="http://schemas.microsoft.com/office/word/2010/wordprocessingCanvas" xmlns:mc="http://schemas.openxmlformats.org/markup-compatibility/2006" xmlns:o="urn:schemas-microsoft-com:office:office" xmlns:r="http://schemas.openxmlformats.org/officeDocument/2006/relationships" xmlns:m="http://schemas.openxmlformats.org/officeDocument/2006/math" xmlns:v="urn:schemas-microsoft-com:vml" xmlns:wp14="http://schemas.microsoft.com/office/word/2010/wordprocessingDrawing" xmlns:wp="http://schemas.openxmlformats.org/drawingml/2006/wordprocessingDrawing" xmlns:w10="urn:schemas-microsoft-com:office:word" xmlns:w="http://schemas.openxmlformats.org/wordprocessingml/2006/main" xmlns:w14="http://schemas.microsoft.com/office/word/2010/wordml" xmlns:wpg="http://schemas.microsoft.com/office/word/2010/wordprocessingGroup" xmlns:wpi="http://schemas.microsoft.com/office/word/2010/wordprocessingInk" xmlns:wne="http://schemas.microsoft.com/office/word/2006/wordml" xmlns:wps="http://schemas.microsoft.com/office/word/2010/wordprocessingShape" mc:Ignorable="w14 wp14">
+<w:ftr xmlns:wpc="http://schemas.microsoft.com/office/word/2010/wordprocessingCanvas" xmlns:mc="http://schemas.openxmlformats.org/markup-compatibility/2006" xmlns:o="urn:schemas-microsoft-com:office:office" xmlns:r="http://schemas.openxmlformats.org/officeDocument/2006/relationships" xmlns:m="http://schemas.openxmlformats.org/officeDocument/2006/math" xmlns:v="urn:schemas-microsoft-com:vml" xmlns:wp14="http://schemas.microsoft.com/office/word/2010/wordprocessingDrawing" xmlns:wp="http://schemas.openxmlformats.org/drawingml/2006/wordprocessingDrawing" xmlns:w10="urn:schemas-microsoft-com:office:word" xmlns:w="http://schemas.openxmlformats.org/wordprocessingml/2006/main" xmlns:w14="http://schemas.microsoft.com/office/word/2010/wordml" xmlns:w15="http://schemas.microsoft.com/office/word/2012/wordml" xmlns:wpg="http://schemas.microsoft.com/office/word/2010/wordprocessingGroup" xmlns:wpi="http://schemas.microsoft.com/office/word/2010/wordprocessingInk" xmlns:wne="http://schemas.microsoft.com/office/word/2006/wordml" xmlns:wps="http://schemas.microsoft.com/office/word/2010/wordprocessingShape" mc:Ignorable="w14 w15 wp14">
   <w:p>
     <w:pPr>
-      <w:pStyle w:val="Footer"/>
+      <w:pStyle w:val="Pieddepage"/>
     </w:pPr>
     <w:r>
       <w:rPr>
@@ -7598,7 +7657,7 @@
         </mc:Choice>
         <mc:Fallback>
           <w:pict>
-            <v:line id="Connecteur droit 3" o:spid="_x0000_s1026" style="position:absolute;z-index:251662336;visibility:visible;mso-wrap-style:square;mso-width-percent:0;mso-height-percent:0;mso-wrap-distance-left:9pt;mso-wrap-distance-top:0;mso-wrap-distance-right:9pt;mso-wrap-distance-bottom:0;mso-position-horizontal:right;mso-position-horizontal-relative:margin;mso-position-vertical:absolute;mso-position-vertical-relative:text;mso-width-percent:0;mso-height-percent:0;mso-width-relative:margin;mso-height-relative:margin" from="378.95pt,-11.25pt" to="809.1pt,-10.35pt" o:gfxdata="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" strokecolor="black [3200]" strokeweight=".5pt">
+            <v:line w14:anchorId="7E425AD7" id="Connecteur droit 3" o:spid="_x0000_s1026" style="position:absolute;z-index:251662336;visibility:visible;mso-wrap-style:square;mso-width-percent:0;mso-height-percent:0;mso-wrap-distance-left:9pt;mso-wrap-distance-top:0;mso-wrap-distance-right:9pt;mso-wrap-distance-bottom:0;mso-position-horizontal:right;mso-position-horizontal-relative:margin;mso-position-vertical:absolute;mso-position-vertical-relative:text;mso-width-percent:0;mso-height-percent:0;mso-width-relative:margin;mso-height-relative:margin" from="378.95pt,-11.25pt" to="809.1pt,-10.35pt" o:gfxdata="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" strokecolor="black [3200]" strokeweight=".5pt">
               <v:stroke joinstyle="miter"/>
               <w10:wrap anchorx="margin"/>
             </v:line>
@@ -7617,7 +7676,6 @@
         <w:dataBinding w:prefixMappings="xmlns:ns0='http://purl.org/dc/elements/1.1/' xmlns:ns1='http://schemas.openxmlformats.org/package/2006/metadata/core-properties' " w:xpath="/ns1:coreProperties[1]/ns0:title[1]" w:storeItemID="{6C3C8BC8-F283-45AE-878A-BAB7291924A1}"/>
         <w:text/>
       </w:sdtPr>
-      <w:sdtEndPr/>
       <w:sdtContent>
         <w:r>
           <w:t>Dossier de conception</w:t>
@@ -7651,7 +7709,7 @@
 </file>
 
 <file path=word/footnotes.xml><?xml version="1.0" encoding="utf-8"?>
-<w:footnotes xmlns:wpc="http://schemas.microsoft.com/office/word/2010/wordprocessingCanvas" xmlns:mc="http://schemas.openxmlformats.org/markup-compatibility/2006" xmlns:o="urn:schemas-microsoft-com:office:office" xmlns:r="http://schemas.openxmlformats.org/officeDocument/2006/relationships" xmlns:m="http://schemas.openxmlformats.org/officeDocument/2006/math" xmlns:v="urn:schemas-microsoft-com:vml" xmlns:wp14="http://schemas.microsoft.com/office/word/2010/wordprocessingDrawing" xmlns:wp="http://schemas.openxmlformats.org/drawingml/2006/wordprocessingDrawing" xmlns:w10="urn:schemas-microsoft-com:office:word" xmlns:w="http://schemas.openxmlformats.org/wordprocessingml/2006/main" xmlns:w14="http://schemas.microsoft.com/office/word/2010/wordml" xmlns:wpg="http://schemas.microsoft.com/office/word/2010/wordprocessingGroup" xmlns:wpi="http://schemas.microsoft.com/office/word/2010/wordprocessingInk" xmlns:wne="http://schemas.microsoft.com/office/word/2006/wordml" xmlns:wps="http://schemas.microsoft.com/office/word/2010/wordprocessingShape" mc:Ignorable="w14 wp14">
+<w:footnotes xmlns:wpc="http://schemas.microsoft.com/office/word/2010/wordprocessingCanvas" xmlns:mc="http://schemas.openxmlformats.org/markup-compatibility/2006" xmlns:o="urn:schemas-microsoft-com:office:office" xmlns:r="http://schemas.openxmlformats.org/officeDocument/2006/relationships" xmlns:m="http://schemas.openxmlformats.org/officeDocument/2006/math" xmlns:v="urn:schemas-microsoft-com:vml" xmlns:wp14="http://schemas.microsoft.com/office/word/2010/wordprocessingDrawing" xmlns:wp="http://schemas.openxmlformats.org/drawingml/2006/wordprocessingDrawing" xmlns:w10="urn:schemas-microsoft-com:office:word" xmlns:w="http://schemas.openxmlformats.org/wordprocessingml/2006/main" xmlns:w14="http://schemas.microsoft.com/office/word/2010/wordml" xmlns:w15="http://schemas.microsoft.com/office/word/2012/wordml" xmlns:wpg="http://schemas.microsoft.com/office/word/2010/wordprocessingGroup" xmlns:wpi="http://schemas.microsoft.com/office/word/2010/wordprocessingInk" xmlns:wne="http://schemas.microsoft.com/office/word/2006/wordml" xmlns:wps="http://schemas.microsoft.com/office/word/2010/wordprocessingShape" mc:Ignorable="w14 w15 wp14">
   <w:footnote w:type="separator" w:id="-1">
     <w:p>
       <w:pPr>
@@ -7675,11 +7733,11 @@
   <w:footnote w:id="1">
     <w:p>
       <w:pPr>
-        <w:pStyle w:val="FootnoteText"/>
+        <w:pStyle w:val="Notedebasdepage"/>
       </w:pPr>
       <w:r>
         <w:rPr>
-          <w:rStyle w:val="FootnoteReference"/>
+          <w:rStyle w:val="Appelnotedebasdep"/>
         </w:rPr>
         <w:footnoteRef/>
       </w:r>
@@ -7743,11 +7801,11 @@
   <w:footnote w:id="2">
     <w:p>
       <w:pPr>
-        <w:pStyle w:val="FootnoteText"/>
+        <w:pStyle w:val="Notedebasdepage"/>
       </w:pPr>
       <w:r>
         <w:rPr>
-          <w:rStyle w:val="FootnoteReference"/>
+          <w:rStyle w:val="Appelnotedebasdep"/>
         </w:rPr>
         <w:footnoteRef/>
       </w:r>
@@ -7824,11 +7882,11 @@
   <w:footnote w:id="3">
     <w:p>
       <w:pPr>
-        <w:pStyle w:val="FootnoteText"/>
+        <w:pStyle w:val="Notedebasdepage"/>
       </w:pPr>
       <w:r>
         <w:rPr>
-          <w:rStyle w:val="FootnoteReference"/>
+          <w:rStyle w:val="Appelnotedebasdep"/>
         </w:rPr>
         <w:footnoteRef/>
       </w:r>
@@ -7886,37 +7944,37 @@
 </file>
 
 <file path=word/header1.xml><?xml version="1.0" encoding="utf-8"?>
-<w:hdr xmlns:wpc="http://schemas.microsoft.com/office/word/2010/wordprocessingCanvas" xmlns:mc="http://schemas.openxmlformats.org/markup-compatibility/2006" xmlns:o="urn:schemas-microsoft-com:office:office" xmlns:r="http://schemas.openxmlformats.org/officeDocument/2006/relationships" xmlns:m="http://schemas.openxmlformats.org/officeDocument/2006/math" xmlns:v="urn:schemas-microsoft-com:vml" xmlns:wp14="http://schemas.microsoft.com/office/word/2010/wordprocessingDrawing" xmlns:wp="http://schemas.openxmlformats.org/drawingml/2006/wordprocessingDrawing" xmlns:w10="urn:schemas-microsoft-com:office:word" xmlns:w="http://schemas.openxmlformats.org/wordprocessingml/2006/main" xmlns:w14="http://schemas.microsoft.com/office/word/2010/wordml" xmlns:wpg="http://schemas.microsoft.com/office/word/2010/wordprocessingGroup" xmlns:wpi="http://schemas.microsoft.com/office/word/2010/wordprocessingInk" xmlns:wne="http://schemas.microsoft.com/office/word/2006/wordml" xmlns:wps="http://schemas.microsoft.com/office/word/2010/wordprocessingShape" mc:Ignorable="w14 wp14">
+<w:hdr xmlns:wpc="http://schemas.microsoft.com/office/word/2010/wordprocessingCanvas" xmlns:mc="http://schemas.openxmlformats.org/markup-compatibility/2006" xmlns:o="urn:schemas-microsoft-com:office:office" xmlns:r="http://schemas.openxmlformats.org/officeDocument/2006/relationships" xmlns:m="http://schemas.openxmlformats.org/officeDocument/2006/math" xmlns:v="urn:schemas-microsoft-com:vml" xmlns:wp14="http://schemas.microsoft.com/office/word/2010/wordprocessingDrawing" xmlns:wp="http://schemas.openxmlformats.org/drawingml/2006/wordprocessingDrawing" xmlns:w10="urn:schemas-microsoft-com:office:word" xmlns:w="http://schemas.openxmlformats.org/wordprocessingml/2006/main" xmlns:w14="http://schemas.microsoft.com/office/word/2010/wordml" xmlns:w15="http://schemas.microsoft.com/office/word/2012/wordml" xmlns:wpg="http://schemas.microsoft.com/office/word/2010/wordprocessingGroup" xmlns:wpi="http://schemas.microsoft.com/office/word/2010/wordprocessingInk" xmlns:wne="http://schemas.microsoft.com/office/word/2006/wordml" xmlns:wps="http://schemas.microsoft.com/office/word/2010/wordprocessingShape" mc:Ignorable="w14 w15 wp14">
   <w:p>
     <w:pPr>
-      <w:pStyle w:val="Header"/>
+      <w:pStyle w:val="En-tte"/>
     </w:pPr>
   </w:p>
 </w:hdr>
 </file>
 
 <file path=word/header2.xml><?xml version="1.0" encoding="utf-8"?>
-<w:hdr xmlns:wpc="http://schemas.microsoft.com/office/word/2010/wordprocessingCanvas" xmlns:mc="http://schemas.openxmlformats.org/markup-compatibility/2006" xmlns:o="urn:schemas-microsoft-com:office:office" xmlns:r="http://schemas.openxmlformats.org/officeDocument/2006/relationships" xmlns:m="http://schemas.openxmlformats.org/officeDocument/2006/math" xmlns:v="urn:schemas-microsoft-com:vml" xmlns:wp14="http://schemas.microsoft.com/office/word/2010/wordprocessingDrawing" xmlns:wp="http://schemas.openxmlformats.org/drawingml/2006/wordprocessingDrawing" xmlns:w10="urn:schemas-microsoft-com:office:word" xmlns:w="http://schemas.openxmlformats.org/wordprocessingml/2006/main" xmlns:w14="http://schemas.microsoft.com/office/word/2010/wordml" xmlns:wpg="http://schemas.microsoft.com/office/word/2010/wordprocessingGroup" xmlns:wpi="http://schemas.microsoft.com/office/word/2010/wordprocessingInk" xmlns:wne="http://schemas.microsoft.com/office/word/2006/wordml" xmlns:wps="http://schemas.microsoft.com/office/word/2010/wordprocessingShape" mc:Ignorable="w14 wp14">
+<w:hdr xmlns:wpc="http://schemas.microsoft.com/office/word/2010/wordprocessingCanvas" xmlns:mc="http://schemas.openxmlformats.org/markup-compatibility/2006" xmlns:o="urn:schemas-microsoft-com:office:office" xmlns:r="http://schemas.openxmlformats.org/officeDocument/2006/relationships" xmlns:m="http://schemas.openxmlformats.org/officeDocument/2006/math" xmlns:v="urn:schemas-microsoft-com:vml" xmlns:wp14="http://schemas.microsoft.com/office/word/2010/wordprocessingDrawing" xmlns:wp="http://schemas.openxmlformats.org/drawingml/2006/wordprocessingDrawing" xmlns:w10="urn:schemas-microsoft-com:office:word" xmlns:w="http://schemas.openxmlformats.org/wordprocessingml/2006/main" xmlns:w14="http://schemas.microsoft.com/office/word/2010/wordml" xmlns:w15="http://schemas.microsoft.com/office/word/2012/wordml" xmlns:wpg="http://schemas.microsoft.com/office/word/2010/wordprocessingGroup" xmlns:wpi="http://schemas.microsoft.com/office/word/2010/wordprocessingInk" xmlns:wne="http://schemas.microsoft.com/office/word/2006/wordml" xmlns:wps="http://schemas.microsoft.com/office/word/2010/wordprocessingShape" mc:Ignorable="w14 w15 wp14">
   <w:p>
     <w:pPr>
-      <w:pStyle w:val="Header"/>
+      <w:pStyle w:val="En-tte"/>
     </w:pPr>
   </w:p>
 </w:hdr>
 </file>
 
 <file path=word/header3.xml><?xml version="1.0" encoding="utf-8"?>
-<w:hdr xmlns:wpc="http://schemas.microsoft.com/office/word/2010/wordprocessingCanvas" xmlns:mc="http://schemas.openxmlformats.org/markup-compatibility/2006" xmlns:o="urn:schemas-microsoft-com:office:office" xmlns:r="http://schemas.openxmlformats.org/officeDocument/2006/relationships" xmlns:m="http://schemas.openxmlformats.org/officeDocument/2006/math" xmlns:v="urn:schemas-microsoft-com:vml" xmlns:wp14="http://schemas.microsoft.com/office/word/2010/wordprocessingDrawing" xmlns:wp="http://schemas.openxmlformats.org/drawingml/2006/wordprocessingDrawing" xmlns:w10="urn:schemas-microsoft-com:office:word" xmlns:w="http://schemas.openxmlformats.org/wordprocessingml/2006/main" xmlns:w14="http://schemas.microsoft.com/office/word/2010/wordml" xmlns:wpg="http://schemas.microsoft.com/office/word/2010/wordprocessingGroup" xmlns:wpi="http://schemas.microsoft.com/office/word/2010/wordprocessingInk" xmlns:wne="http://schemas.microsoft.com/office/word/2006/wordml" xmlns:wps="http://schemas.microsoft.com/office/word/2010/wordprocessingShape" mc:Ignorable="w14 wp14">
+<w:hdr xmlns:wpc="http://schemas.microsoft.com/office/word/2010/wordprocessingCanvas" xmlns:mc="http://schemas.openxmlformats.org/markup-compatibility/2006" xmlns:o="urn:schemas-microsoft-com:office:office" xmlns:r="http://schemas.openxmlformats.org/officeDocument/2006/relationships" xmlns:m="http://schemas.openxmlformats.org/officeDocument/2006/math" xmlns:v="urn:schemas-microsoft-com:vml" xmlns:wp14="http://schemas.microsoft.com/office/word/2010/wordprocessingDrawing" xmlns:wp="http://schemas.openxmlformats.org/drawingml/2006/wordprocessingDrawing" xmlns:w10="urn:schemas-microsoft-com:office:word" xmlns:w="http://schemas.openxmlformats.org/wordprocessingml/2006/main" xmlns:w14="http://schemas.microsoft.com/office/word/2010/wordml" xmlns:w15="http://schemas.microsoft.com/office/word/2012/wordml" xmlns:wpg="http://schemas.microsoft.com/office/word/2010/wordprocessingGroup" xmlns:wpi="http://schemas.microsoft.com/office/word/2010/wordprocessingInk" xmlns:wne="http://schemas.microsoft.com/office/word/2006/wordml" xmlns:wps="http://schemas.microsoft.com/office/word/2010/wordprocessingShape" mc:Ignorable="w14 w15 wp14">
   <w:p>
     <w:pPr>
-      <w:pStyle w:val="Header"/>
+      <w:pStyle w:val="En-tte"/>
     </w:pPr>
   </w:p>
 </w:hdr>
 </file>
 
 <file path=word/numbering.xml><?xml version="1.0" encoding="utf-8"?>
-<w:numbering xmlns:wpc="http://schemas.microsoft.com/office/word/2010/wordprocessingCanvas" xmlns:mc="http://schemas.openxmlformats.org/markup-compatibility/2006" xmlns:o="urn:schemas-microsoft-com:office:office" xmlns:r="http://schemas.openxmlformats.org/officeDocument/2006/relationships" xmlns:m="http://schemas.openxmlformats.org/officeDocument/2006/math" xmlns:v="urn:schemas-microsoft-com:vml" xmlns:wp14="http://schemas.microsoft.com/office/word/2010/wordprocessingDrawing" xmlns:wp="http://schemas.openxmlformats.org/drawingml/2006/wordprocessingDrawing" xmlns:w10="urn:schemas-microsoft-com:office:word" xmlns:w="http://schemas.openxmlformats.org/wordprocessingml/2006/main" xmlns:w14="http://schemas.microsoft.com/office/word/2010/wordml" xmlns:wpg="http://schemas.microsoft.com/office/word/2010/wordprocessingGroup" xmlns:wpi="http://schemas.microsoft.com/office/word/2010/wordprocessingInk" xmlns:wne="http://schemas.microsoft.com/office/word/2006/wordml" xmlns:wps="http://schemas.microsoft.com/office/word/2010/wordprocessingShape" mc:Ignorable="w14 wp14">
+<w:numbering xmlns:wpc="http://schemas.microsoft.com/office/word/2010/wordprocessingCanvas" xmlns:mc="http://schemas.openxmlformats.org/markup-compatibility/2006" xmlns:o="urn:schemas-microsoft-com:office:office" xmlns:r="http://schemas.openxmlformats.org/officeDocument/2006/relationships" xmlns:m="http://schemas.openxmlformats.org/officeDocument/2006/math" xmlns:v="urn:schemas-microsoft-com:vml" xmlns:wp14="http://schemas.microsoft.com/office/word/2010/wordprocessingDrawing" xmlns:wp="http://schemas.openxmlformats.org/drawingml/2006/wordprocessingDrawing" xmlns:w10="urn:schemas-microsoft-com:office:word" xmlns:w="http://schemas.openxmlformats.org/wordprocessingml/2006/main" xmlns:w14="http://schemas.microsoft.com/office/word/2010/wordml" xmlns:w15="http://schemas.microsoft.com/office/word/2012/wordml" xmlns:wpg="http://schemas.microsoft.com/office/word/2010/wordprocessingGroup" xmlns:wpi="http://schemas.microsoft.com/office/word/2010/wordprocessingInk" xmlns:wne="http://schemas.microsoft.com/office/word/2006/wordml" xmlns:wps="http://schemas.microsoft.com/office/word/2010/wordprocessingShape" mc:Ignorable="w14 w15 wp14">
   <w:abstractNum w:abstractNumId="0">
     <w:nsid w:val="016B100C"/>
     <w:multiLevelType w:val="hybridMultilevel"/>
@@ -10964,7 +11022,7 @@
 </file>
 
 <file path=word/styles.xml><?xml version="1.0" encoding="utf-8"?>
-<w:styles xmlns:mc="http://schemas.openxmlformats.org/markup-compatibility/2006" xmlns:r="http://schemas.openxmlformats.org/officeDocument/2006/relationships" xmlns:w="http://schemas.openxmlformats.org/wordprocessingml/2006/main" xmlns:w14="http://schemas.microsoft.com/office/word/2010/wordml" mc:Ignorable="w14">
+<w:styles xmlns:mc="http://schemas.openxmlformats.org/markup-compatibility/2006" xmlns:r="http://schemas.openxmlformats.org/officeDocument/2006/relationships" xmlns:w="http://schemas.openxmlformats.org/wordprocessingml/2006/main" xmlns:w14="http://schemas.microsoft.com/office/word/2010/wordml" xmlns:w15="http://schemas.microsoft.com/office/word/2012/wordml" mc:Ignorable="w14 w15">
   <w:docDefaults>
     <w:rPrDefault>
       <w:rPr>
@@ -10980,228 +11038,378 @@
       </w:pPr>
     </w:pPrDefault>
   </w:docDefaults>
-  <w:latentStyles w:defLockedState="1" w:defUIPriority="99" w:defSemiHidden="1" w:defUnhideWhenUsed="1" w:defQFormat="0" w:count="267">
-    <w:lsdException w:name="Normal" w:locked="0" w:semiHidden="0" w:uiPriority="0" w:unhideWhenUsed="0" w:qFormat="1"/>
-    <w:lsdException w:name="heading 1" w:locked="0" w:semiHidden="0" w:uiPriority="9" w:unhideWhenUsed="0" w:qFormat="1"/>
-    <w:lsdException w:name="heading 2" w:locked="0" w:uiPriority="9" w:qFormat="1"/>
-    <w:lsdException w:name="heading 3" w:locked="0" w:uiPriority="9" w:qFormat="1"/>
-    <w:lsdException w:name="heading 4" w:locked="0" w:uiPriority="9" w:unhideWhenUsed="0"/>
-    <w:lsdException w:name="heading 5" w:locked="0" w:uiPriority="9" w:unhideWhenUsed="0" w:qFormat="1"/>
-    <w:lsdException w:name="heading 6" w:locked="0" w:uiPriority="9" w:unhideWhenUsed="0" w:qFormat="1"/>
-    <w:lsdException w:name="heading 7" w:locked="0" w:uiPriority="9" w:unhideWhenUsed="0" w:qFormat="1"/>
-    <w:lsdException w:name="heading 8" w:locked="0" w:uiPriority="9" w:unhideWhenUsed="0" w:qFormat="1"/>
-    <w:lsdException w:name="heading 9" w:locked="0" w:uiPriority="9" w:unhideWhenUsed="0" w:qFormat="1"/>
-    <w:lsdException w:name="index 1" w:locked="0"/>
-    <w:lsdException w:name="index 2" w:locked="0"/>
-    <w:lsdException w:name="index 3" w:locked="0"/>
-    <w:lsdException w:name="index 4" w:locked="0"/>
-    <w:lsdException w:name="index 5" w:locked="0"/>
-    <w:lsdException w:name="index 6" w:locked="0"/>
-    <w:lsdException w:name="index 7" w:locked="0"/>
-    <w:lsdException w:name="index 8" w:locked="0"/>
-    <w:lsdException w:name="index 9" w:locked="0"/>
-    <w:lsdException w:name="toc 1" w:locked="0" w:uiPriority="39"/>
-    <w:lsdException w:name="toc 2" w:locked="0" w:uiPriority="39"/>
-    <w:lsdException w:name="toc 3" w:locked="0" w:uiPriority="39"/>
-    <w:lsdException w:name="toc 4" w:locked="0" w:uiPriority="39"/>
-    <w:lsdException w:name="toc 5" w:locked="0" w:uiPriority="39"/>
-    <w:lsdException w:name="toc 6" w:locked="0" w:uiPriority="39"/>
-    <w:lsdException w:name="toc 7" w:locked="0" w:uiPriority="39"/>
-    <w:lsdException w:name="toc 8" w:locked="0" w:uiPriority="39"/>
-    <w:lsdException w:name="toc 9" w:locked="0" w:uiPriority="39"/>
-    <w:lsdException w:name="Normal Indent" w:locked="0"/>
-    <w:lsdException w:name="footnote text" w:locked="0"/>
-    <w:lsdException w:name="annotation text" w:locked="0"/>
-    <w:lsdException w:name="header" w:locked="0"/>
-    <w:lsdException w:name="footer" w:locked="0"/>
-    <w:lsdException w:name="index heading" w:locked="0"/>
-    <w:lsdException w:name="caption" w:locked="0" w:uiPriority="35" w:qFormat="1"/>
-    <w:lsdException w:name="table of figures" w:locked="0"/>
-    <w:lsdException w:name="envelope address" w:locked="0"/>
-    <w:lsdException w:name="envelope return" w:locked="0"/>
-    <w:lsdException w:name="footnote reference" w:locked="0"/>
-    <w:lsdException w:name="annotation reference" w:locked="0"/>
-    <w:lsdException w:name="line number" w:locked="0"/>
-    <w:lsdException w:name="page number" w:locked="0"/>
-    <w:lsdException w:name="endnote reference" w:locked="0"/>
-    <w:lsdException w:name="endnote text" w:locked="0"/>
-    <w:lsdException w:name="table of authorities" w:locked="0"/>
-    <w:lsdException w:name="macro" w:locked="0"/>
-    <w:lsdException w:name="toa heading" w:locked="0"/>
-    <w:lsdException w:name="List" w:locked="0"/>
-    <w:lsdException w:name="List Bullet" w:locked="0"/>
-    <w:lsdException w:name="List Number" w:locked="0"/>
-    <w:lsdException w:name="List 2" w:locked="0"/>
-    <w:lsdException w:name="List 3" w:locked="0"/>
-    <w:lsdException w:name="List 4" w:locked="0"/>
-    <w:lsdException w:name="List 5" w:locked="0"/>
-    <w:lsdException w:name="List Bullet 2" w:locked="0"/>
-    <w:lsdException w:name="List Bullet 3" w:locked="0"/>
-    <w:lsdException w:name="List Bullet 4" w:locked="0"/>
-    <w:lsdException w:name="List Bullet 5" w:locked="0"/>
-    <w:lsdException w:name="List Number 2" w:locked="0"/>
-    <w:lsdException w:name="List Number 3" w:locked="0"/>
-    <w:lsdException w:name="List Number 4" w:locked="0"/>
-    <w:lsdException w:name="List Number 5" w:locked="0"/>
-    <w:lsdException w:name="Title" w:locked="0" w:uiPriority="10" w:unhideWhenUsed="0"/>
-    <w:lsdException w:name="Closing" w:locked="0"/>
-    <w:lsdException w:name="Signature" w:locked="0"/>
-    <w:lsdException w:name="Default Paragraph Font" w:locked="0" w:uiPriority="1"/>
-    <w:lsdException w:name="Body Text" w:locked="0"/>
-    <w:lsdException w:name="Body Text Indent" w:locked="0"/>
-    <w:lsdException w:name="List Continue" w:locked="0"/>
-    <w:lsdException w:name="List Continue 2" w:locked="0"/>
-    <w:lsdException w:name="List Continue 3" w:locked="0"/>
-    <w:lsdException w:name="List Continue 4" w:locked="0"/>
-    <w:lsdException w:name="List Continue 5" w:locked="0"/>
-    <w:lsdException w:name="Message Header" w:locked="0"/>
-    <w:lsdException w:name="Subtitle" w:locked="0" w:uiPriority="11" w:unhideWhenUsed="0"/>
-    <w:lsdException w:name="Salutation" w:locked="0"/>
-    <w:lsdException w:name="Date" w:locked="0"/>
-    <w:lsdException w:name="Body Text First Indent" w:locked="0"/>
-    <w:lsdException w:name="Body Text First Indent 2" w:locked="0"/>
-    <w:lsdException w:name="Note Heading" w:locked="0"/>
-    <w:lsdException w:name="Body Text 2" w:locked="0"/>
-    <w:lsdException w:name="Body Text 3" w:locked="0"/>
-    <w:lsdException w:name="Body Text Indent 2" w:locked="0"/>
-    <w:lsdException w:name="Body Text Indent 3" w:locked="0"/>
-    <w:lsdException w:name="Block Text" w:locked="0"/>
-    <w:lsdException w:name="Hyperlink" w:locked="0"/>
-    <w:lsdException w:name="FollowedHyperlink" w:locked="0"/>
-    <w:lsdException w:name="Strong" w:locked="0" w:uiPriority="22" w:unhideWhenUsed="0"/>
-    <w:lsdException w:name="Emphasis" w:locked="0" w:uiPriority="20" w:unhideWhenUsed="0"/>
-    <w:lsdException w:name="Document Map" w:locked="0"/>
-    <w:lsdException w:name="Plain Text" w:locked="0"/>
-    <w:lsdException w:name="E-mail Signature" w:locked="0"/>
-    <w:lsdException w:name="HTML Top of Form" w:locked="0"/>
-    <w:lsdException w:name="HTML Bottom of Form" w:locked="0"/>
-    <w:lsdException w:name="Normal (Web)" w:locked="0"/>
-    <w:lsdException w:name="HTML Acronym" w:locked="0"/>
-    <w:lsdException w:name="HTML Address" w:locked="0"/>
-    <w:lsdException w:name="HTML Cite" w:locked="0"/>
-    <w:lsdException w:name="HTML Code" w:locked="0"/>
-    <w:lsdException w:name="HTML Definition" w:locked="0"/>
-    <w:lsdException w:name="HTML Keyboard" w:locked="0"/>
-    <w:lsdException w:name="HTML Preformatted" w:locked="0"/>
-    <w:lsdException w:name="HTML Sample" w:locked="0"/>
-    <w:lsdException w:name="HTML Typewriter" w:locked="0"/>
-    <w:lsdException w:name="HTML Variable" w:locked="0"/>
-    <w:lsdException w:name="Normal Table" w:locked="0"/>
-    <w:lsdException w:name="annotation subject" w:locked="0"/>
-    <w:lsdException w:name="No List" w:locked="0"/>
-    <w:lsdException w:name="Balloon Text" w:locked="0"/>
-    <w:lsdException w:name="Table Grid" w:locked="0" w:semiHidden="0" w:uiPriority="59" w:unhideWhenUsed="0"/>
-    <w:lsdException w:name="Placeholder Text" w:locked="0" w:unhideWhenUsed="0"/>
-    <w:lsdException w:name="No Spacing" w:locked="0" w:uiPriority="1" w:qFormat="1"/>
-    <w:lsdException w:name="Light Shading" w:semiHidden="0" w:uiPriority="60" w:unhideWhenUsed="0"/>
-    <w:lsdException w:name="Light List" w:semiHidden="0" w:uiPriority="61" w:unhideWhenUsed="0"/>
-    <w:lsdException w:name="Light Grid" w:semiHidden="0" w:uiPriority="62" w:unhideWhenUsed="0"/>
-    <w:lsdException w:name="Medium Shading 1" w:semiHidden="0" w:uiPriority="63" w:unhideWhenUsed="0"/>
-    <w:lsdException w:name="Medium Shading 2" w:semiHidden="0" w:uiPriority="64" w:unhideWhenUsed="0"/>
-    <w:lsdException w:name="Medium List 1" w:semiHidden="0" w:uiPriority="65" w:unhideWhenUsed="0"/>
-    <w:lsdException w:name="Medium List 2" w:semiHidden="0" w:uiPriority="66" w:unhideWhenUsed="0"/>
-    <w:lsdException w:name="Medium Grid 1" w:semiHidden="0" w:uiPriority="67" w:unhideWhenUsed="0"/>
-    <w:lsdException w:name="Medium Grid 2" w:semiHidden="0" w:uiPriority="68" w:unhideWhenUsed="0"/>
-    <w:lsdException w:name="Medium Grid 3" w:semiHidden="0" w:uiPriority="69" w:unhideWhenUsed="0"/>
-    <w:lsdException w:name="Dark List" w:semiHidden="0" w:uiPriority="70" w:unhideWhenUsed="0"/>
-    <w:lsdException w:name="Colorful Shading" w:semiHidden="0" w:uiPriority="71" w:unhideWhenUsed="0"/>
-    <w:lsdException w:name="Colorful List" w:semiHidden="0" w:uiPriority="72" w:unhideWhenUsed="0"/>
-    <w:lsdException w:name="Colorful Grid" w:semiHidden="0" w:uiPriority="73" w:unhideWhenUsed="0"/>
-    <w:lsdException w:name="Light Shading Accent 1" w:semiHidden="0" w:uiPriority="60" w:unhideWhenUsed="0"/>
-    <w:lsdException w:name="Light List Accent 1" w:semiHidden="0" w:uiPriority="61" w:unhideWhenUsed="0"/>
-    <w:lsdException w:name="Light Grid Accent 1" w:semiHidden="0" w:uiPriority="62" w:unhideWhenUsed="0"/>
-    <w:lsdException w:name="Medium Shading 1 Accent 1" w:semiHidden="0" w:uiPriority="63" w:unhideWhenUsed="0"/>
-    <w:lsdException w:name="Medium Shading 2 Accent 1" w:semiHidden="0" w:uiPriority="64" w:unhideWhenUsed="0"/>
-    <w:lsdException w:name="Medium List 1 Accent 1" w:semiHidden="0" w:uiPriority="65" w:unhideWhenUsed="0"/>
-    <w:lsdException w:name="Revision" w:locked="0" w:unhideWhenUsed="0"/>
-    <w:lsdException w:name="List Paragraph" w:locked="0" w:semiHidden="0" w:uiPriority="34" w:unhideWhenUsed="0" w:qFormat="1"/>
-    <w:lsdException w:name="Quote" w:locked="0" w:uiPriority="29" w:unhideWhenUsed="0"/>
-    <w:lsdException w:name="Intense Quote" w:locked="0" w:uiPriority="30" w:unhideWhenUsed="0"/>
-    <w:lsdException w:name="Medium List 2 Accent 1" w:semiHidden="0" w:uiPriority="66" w:unhideWhenUsed="0"/>
-    <w:lsdException w:name="Medium Grid 1 Accent 1" w:semiHidden="0" w:uiPriority="67" w:unhideWhenUsed="0"/>
-    <w:lsdException w:name="Medium Grid 2 Accent 1" w:semiHidden="0" w:uiPriority="68" w:unhideWhenUsed="0"/>
-    <w:lsdException w:name="Medium Grid 3 Accent 1" w:semiHidden="0" w:uiPriority="69" w:unhideWhenUsed="0"/>
-    <w:lsdException w:name="Dark List Accent 1" w:semiHidden="0" w:uiPriority="70" w:unhideWhenUsed="0"/>
-    <w:lsdException w:name="Colorful Shading Accent 1" w:semiHidden="0" w:uiPriority="71" w:unhideWhenUsed="0"/>
-    <w:lsdException w:name="Colorful List Accent 1" w:semiHidden="0" w:uiPriority="72" w:unhideWhenUsed="0"/>
-    <w:lsdException w:name="Colorful Grid Accent 1" w:semiHidden="0" w:uiPriority="73" w:unhideWhenUsed="0"/>
-    <w:lsdException w:name="Light Shading Accent 2" w:semiHidden="0" w:uiPriority="60" w:unhideWhenUsed="0"/>
-    <w:lsdException w:name="Light List Accent 2" w:semiHidden="0" w:uiPriority="61" w:unhideWhenUsed="0"/>
-    <w:lsdException w:name="Light Grid Accent 2" w:semiHidden="0" w:uiPriority="62" w:unhideWhenUsed="0"/>
-    <w:lsdException w:name="Medium Shading 1 Accent 2" w:semiHidden="0" w:uiPriority="63" w:unhideWhenUsed="0"/>
-    <w:lsdException w:name="Medium Shading 2 Accent 2" w:semiHidden="0" w:uiPriority="64" w:unhideWhenUsed="0"/>
-    <w:lsdException w:name="Medium List 1 Accent 2" w:semiHidden="0" w:uiPriority="65" w:unhideWhenUsed="0"/>
-    <w:lsdException w:name="Medium List 2 Accent 2" w:semiHidden="0" w:uiPriority="66" w:unhideWhenUsed="0"/>
-    <w:lsdException w:name="Medium Grid 1 Accent 2" w:semiHidden="0" w:uiPriority="67" w:unhideWhenUsed="0"/>
-    <w:lsdException w:name="Medium Grid 2 Accent 2" w:semiHidden="0" w:uiPriority="68" w:unhideWhenUsed="0"/>
-    <w:lsdException w:name="Medium Grid 3 Accent 2" w:semiHidden="0" w:uiPriority="69" w:unhideWhenUsed="0"/>
-    <w:lsdException w:name="Dark List Accent 2" w:semiHidden="0" w:uiPriority="70" w:unhideWhenUsed="0"/>
-    <w:lsdException w:name="Colorful Shading Accent 2" w:semiHidden="0" w:uiPriority="71" w:unhideWhenUsed="0"/>
-    <w:lsdException w:name="Colorful List Accent 2" w:semiHidden="0" w:uiPriority="72" w:unhideWhenUsed="0"/>
-    <w:lsdException w:name="Colorful Grid Accent 2" w:semiHidden="0" w:uiPriority="73" w:unhideWhenUsed="0"/>
-    <w:lsdException w:name="Light Shading Accent 3" w:semiHidden="0" w:uiPriority="60" w:unhideWhenUsed="0"/>
-    <w:lsdException w:name="Light List Accent 3" w:semiHidden="0" w:uiPriority="61" w:unhideWhenUsed="0"/>
-    <w:lsdException w:name="Light Grid Accent 3" w:semiHidden="0" w:uiPriority="62" w:unhideWhenUsed="0"/>
-    <w:lsdException w:name="Medium Shading 1 Accent 3" w:semiHidden="0" w:uiPriority="63" w:unhideWhenUsed="0"/>
-    <w:lsdException w:name="Medium Shading 2 Accent 3" w:semiHidden="0" w:uiPriority="64" w:unhideWhenUsed="0"/>
-    <w:lsdException w:name="Medium List 1 Accent 3" w:semiHidden="0" w:uiPriority="65" w:unhideWhenUsed="0"/>
-    <w:lsdException w:name="Medium List 2 Accent 3" w:semiHidden="0" w:uiPriority="66" w:unhideWhenUsed="0"/>
-    <w:lsdException w:name="Medium Grid 1 Accent 3" w:semiHidden="0" w:uiPriority="67" w:unhideWhenUsed="0"/>
-    <w:lsdException w:name="Medium Grid 2 Accent 3" w:semiHidden="0" w:uiPriority="68" w:unhideWhenUsed="0"/>
-    <w:lsdException w:name="Medium Grid 3 Accent 3" w:semiHidden="0" w:uiPriority="69" w:unhideWhenUsed="0"/>
-    <w:lsdException w:name="Dark List Accent 3" w:semiHidden="0" w:uiPriority="70" w:unhideWhenUsed="0"/>
-    <w:lsdException w:name="Colorful Shading Accent 3" w:semiHidden="0" w:uiPriority="71" w:unhideWhenUsed="0"/>
-    <w:lsdException w:name="Colorful List Accent 3" w:semiHidden="0" w:uiPriority="72" w:unhideWhenUsed="0"/>
-    <w:lsdException w:name="Colorful Grid Accent 3" w:semiHidden="0" w:uiPriority="73" w:unhideWhenUsed="0"/>
-    <w:lsdException w:name="Light Shading Accent 4" w:semiHidden="0" w:uiPriority="60" w:unhideWhenUsed="0"/>
-    <w:lsdException w:name="Light List Accent 4" w:semiHidden="0" w:uiPriority="61" w:unhideWhenUsed="0"/>
-    <w:lsdException w:name="Light Grid Accent 4" w:semiHidden="0" w:uiPriority="62" w:unhideWhenUsed="0"/>
-    <w:lsdException w:name="Medium Shading 1 Accent 4" w:semiHidden="0" w:uiPriority="63" w:unhideWhenUsed="0"/>
-    <w:lsdException w:name="Medium Shading 2 Accent 4" w:semiHidden="0" w:uiPriority="64" w:unhideWhenUsed="0"/>
-    <w:lsdException w:name="Medium List 1 Accent 4" w:semiHidden="0" w:uiPriority="65" w:unhideWhenUsed="0"/>
-    <w:lsdException w:name="Medium List 2 Accent 4" w:semiHidden="0" w:uiPriority="66" w:unhideWhenUsed="0"/>
-    <w:lsdException w:name="Medium Grid 1 Accent 4" w:semiHidden="0" w:uiPriority="67" w:unhideWhenUsed="0"/>
-    <w:lsdException w:name="Medium Grid 2 Accent 4" w:semiHidden="0" w:uiPriority="68" w:unhideWhenUsed="0"/>
-    <w:lsdException w:name="Medium Grid 3 Accent 4" w:semiHidden="0" w:uiPriority="69" w:unhideWhenUsed="0"/>
-    <w:lsdException w:name="Dark List Accent 4" w:semiHidden="0" w:uiPriority="70" w:unhideWhenUsed="0"/>
-    <w:lsdException w:name="Colorful Shading Accent 4" w:semiHidden="0" w:uiPriority="71" w:unhideWhenUsed="0"/>
-    <w:lsdException w:name="Colorful List Accent 4" w:semiHidden="0" w:uiPriority="72" w:unhideWhenUsed="0"/>
-    <w:lsdException w:name="Colorful Grid Accent 4" w:semiHidden="0" w:uiPriority="73" w:unhideWhenUsed="0"/>
-    <w:lsdException w:name="Light Shading Accent 5" w:semiHidden="0" w:uiPriority="60" w:unhideWhenUsed="0"/>
-    <w:lsdException w:name="Light List Accent 5" w:semiHidden="0" w:uiPriority="61" w:unhideWhenUsed="0"/>
-    <w:lsdException w:name="Light Grid Accent 5" w:semiHidden="0" w:uiPriority="62" w:unhideWhenUsed="0"/>
-    <w:lsdException w:name="Medium Shading 1 Accent 5" w:semiHidden="0" w:uiPriority="63" w:unhideWhenUsed="0"/>
-    <w:lsdException w:name="Medium Shading 2 Accent 5" w:semiHidden="0" w:uiPriority="64" w:unhideWhenUsed="0"/>
-    <w:lsdException w:name="Medium List 1 Accent 5" w:semiHidden="0" w:uiPriority="65" w:unhideWhenUsed="0"/>
-    <w:lsdException w:name="Medium List 2 Accent 5" w:semiHidden="0" w:uiPriority="66" w:unhideWhenUsed="0"/>
-    <w:lsdException w:name="Medium Grid 1 Accent 5" w:semiHidden="0" w:uiPriority="67" w:unhideWhenUsed="0"/>
-    <w:lsdException w:name="Medium Grid 2 Accent 5" w:semiHidden="0" w:uiPriority="68" w:unhideWhenUsed="0"/>
-    <w:lsdException w:name="Medium Grid 3 Accent 5" w:semiHidden="0" w:uiPriority="69" w:unhideWhenUsed="0"/>
-    <w:lsdException w:name="Dark List Accent 5" w:semiHidden="0" w:uiPriority="70" w:unhideWhenUsed="0"/>
-    <w:lsdException w:name="Colorful Shading Accent 5" w:semiHidden="0" w:uiPriority="71" w:unhideWhenUsed="0"/>
-    <w:lsdException w:name="Colorful List Accent 5" w:semiHidden="0" w:uiPriority="72" w:unhideWhenUsed="0"/>
-    <w:lsdException w:name="Colorful Grid Accent 5" w:semiHidden="0" w:uiPriority="73" w:unhideWhenUsed="0"/>
-    <w:lsdException w:name="Light Shading Accent 6" w:semiHidden="0" w:uiPriority="60" w:unhideWhenUsed="0"/>
-    <w:lsdException w:name="Light List Accent 6" w:semiHidden="0" w:uiPriority="61" w:unhideWhenUsed="0"/>
-    <w:lsdException w:name="Light Grid Accent 6" w:semiHidden="0" w:uiPriority="62" w:unhideWhenUsed="0"/>
-    <w:lsdException w:name="Medium Shading 1 Accent 6" w:semiHidden="0" w:uiPriority="63" w:unhideWhenUsed="0"/>
-    <w:lsdException w:name="Medium Shading 2 Accent 6" w:semiHidden="0" w:uiPriority="64" w:unhideWhenUsed="0"/>
-    <w:lsdException w:name="Medium List 1 Accent 6" w:semiHidden="0" w:uiPriority="65" w:unhideWhenUsed="0"/>
-    <w:lsdException w:name="Medium List 2 Accent 6" w:semiHidden="0" w:uiPriority="66" w:unhideWhenUsed="0"/>
-    <w:lsdException w:name="Medium Grid 1 Accent 6" w:semiHidden="0" w:uiPriority="67" w:unhideWhenUsed="0"/>
-    <w:lsdException w:name="Medium Grid 2 Accent 6" w:semiHidden="0" w:uiPriority="68" w:unhideWhenUsed="0"/>
-    <w:lsdException w:name="Medium Grid 3 Accent 6" w:semiHidden="0" w:uiPriority="69" w:unhideWhenUsed="0"/>
-    <w:lsdException w:name="Dark List Accent 6" w:semiHidden="0" w:uiPriority="70" w:unhideWhenUsed="0"/>
-    <w:lsdException w:name="Colorful Shading Accent 6" w:semiHidden="0" w:uiPriority="71" w:unhideWhenUsed="0"/>
-    <w:lsdException w:name="Colorful List Accent 6" w:semiHidden="0" w:uiPriority="72" w:unhideWhenUsed="0"/>
-    <w:lsdException w:name="Colorful Grid Accent 6" w:semiHidden="0" w:uiPriority="73" w:unhideWhenUsed="0"/>
-    <w:lsdException w:name="Subtle Emphasis" w:locked="0" w:semiHidden="0" w:uiPriority="19" w:unhideWhenUsed="0" w:qFormat="1"/>
-    <w:lsdException w:name="Intense Emphasis" w:locked="0" w:uiPriority="21" w:unhideWhenUsed="0"/>
-    <w:lsdException w:name="Subtle Reference" w:locked="0" w:uiPriority="31" w:unhideWhenUsed="0"/>
-    <w:lsdException w:name="Intense Reference" w:locked="0" w:uiPriority="32" w:unhideWhenUsed="0"/>
-    <w:lsdException w:name="Book Title" w:locked="0" w:uiPriority="33" w:unhideWhenUsed="0"/>
-    <w:lsdException w:name="Bibliography" w:locked="0" w:uiPriority="37"/>
-    <w:lsdException w:name="TOC Heading" w:locked="0" w:uiPriority="39" w:qFormat="1"/>
+  <w:latentStyles w:defLockedState="0" w:defUIPriority="99" w:defSemiHidden="0" w:defUnhideWhenUsed="0" w:defQFormat="0" w:count="371">
+    <w:lsdException w:name="Normal" w:uiPriority="0" w:qFormat="1"/>
+    <w:lsdException w:name="heading 1" w:uiPriority="9" w:qFormat="1"/>
+    <w:lsdException w:name="heading 2" w:semiHidden="1" w:uiPriority="9" w:unhideWhenUsed="1" w:qFormat="1"/>
+    <w:lsdException w:name="heading 3" w:semiHidden="1" w:uiPriority="9" w:unhideWhenUsed="1" w:qFormat="1"/>
+    <w:lsdException w:name="heading 4" w:semiHidden="1" w:uiPriority="9"/>
+    <w:lsdException w:name="heading 5" w:semiHidden="1" w:uiPriority="9" w:qFormat="1"/>
+    <w:lsdException w:name="heading 6" w:semiHidden="1" w:uiPriority="9" w:qFormat="1"/>
+    <w:lsdException w:name="heading 7" w:semiHidden="1" w:uiPriority="9" w:qFormat="1"/>
+    <w:lsdException w:name="heading 8" w:semiHidden="1" w:uiPriority="9" w:qFormat="1"/>
+    <w:lsdException w:name="heading 9" w:semiHidden="1" w:uiPriority="9" w:qFormat="1"/>
+    <w:lsdException w:name="index 1" w:semiHidden="1" w:unhideWhenUsed="1"/>
+    <w:lsdException w:name="index 2" w:semiHidden="1" w:unhideWhenUsed="1"/>
+    <w:lsdException w:name="index 3" w:semiHidden="1" w:unhideWhenUsed="1"/>
+    <w:lsdException w:name="index 4" w:semiHidden="1" w:unhideWhenUsed="1"/>
+    <w:lsdException w:name="index 5" w:semiHidden="1" w:unhideWhenUsed="1"/>
+    <w:lsdException w:name="index 6" w:semiHidden="1" w:unhideWhenUsed="1"/>
+    <w:lsdException w:name="index 7" w:semiHidden="1" w:unhideWhenUsed="1"/>
+    <w:lsdException w:name="index 8" w:semiHidden="1" w:unhideWhenUsed="1"/>
+    <w:lsdException w:name="index 9" w:semiHidden="1" w:unhideWhenUsed="1"/>
+    <w:lsdException w:name="toc 1" w:semiHidden="1" w:uiPriority="39" w:unhideWhenUsed="1"/>
+    <w:lsdException w:name="toc 2" w:semiHidden="1" w:uiPriority="39" w:unhideWhenUsed="1"/>
+    <w:lsdException w:name="toc 3" w:semiHidden="1" w:uiPriority="39" w:unhideWhenUsed="1"/>
+    <w:lsdException w:name="toc 4" w:semiHidden="1" w:uiPriority="39" w:unhideWhenUsed="1"/>
+    <w:lsdException w:name="toc 5" w:semiHidden="1" w:uiPriority="39" w:unhideWhenUsed="1"/>
+    <w:lsdException w:name="toc 6" w:semiHidden="1" w:uiPriority="39" w:unhideWhenUsed="1"/>
+    <w:lsdException w:name="toc 7" w:semiHidden="1" w:uiPriority="39" w:unhideWhenUsed="1"/>
+    <w:lsdException w:name="toc 8" w:semiHidden="1" w:uiPriority="39" w:unhideWhenUsed="1"/>
+    <w:lsdException w:name="toc 9" w:semiHidden="1" w:uiPriority="39" w:unhideWhenUsed="1"/>
+    <w:lsdException w:name="Normal Indent" w:semiHidden="1" w:unhideWhenUsed="1"/>
+    <w:lsdException w:name="footnote text" w:semiHidden="1" w:unhideWhenUsed="1"/>
+    <w:lsdException w:name="annotation text" w:semiHidden="1" w:unhideWhenUsed="1"/>
+    <w:lsdException w:name="header" w:semiHidden="1" w:unhideWhenUsed="1"/>
+    <w:lsdException w:name="footer" w:semiHidden="1" w:unhideWhenUsed="1"/>
+    <w:lsdException w:name="index heading" w:semiHidden="1" w:unhideWhenUsed="1"/>
+    <w:lsdException w:name="caption" w:semiHidden="1" w:uiPriority="35" w:unhideWhenUsed="1" w:qFormat="1"/>
+    <w:lsdException w:name="table of figures" w:semiHidden="1" w:unhideWhenUsed="1"/>
+    <w:lsdException w:name="envelope address" w:semiHidden="1" w:unhideWhenUsed="1"/>
+    <w:lsdException w:name="envelope return" w:semiHidden="1" w:unhideWhenUsed="1"/>
+    <w:lsdException w:name="footnote reference" w:semiHidden="1" w:unhideWhenUsed="1"/>
+    <w:lsdException w:name="annotation reference" w:semiHidden="1" w:unhideWhenUsed="1"/>
+    <w:lsdException w:name="line number" w:semiHidden="1" w:unhideWhenUsed="1"/>
+    <w:lsdException w:name="page number" w:semiHidden="1" w:unhideWhenUsed="1"/>
+    <w:lsdException w:name="endnote reference" w:semiHidden="1" w:unhideWhenUsed="1"/>
+    <w:lsdException w:name="endnote text" w:semiHidden="1" w:unhideWhenUsed="1"/>
+    <w:lsdException w:name="table of authorities" w:semiHidden="1" w:unhideWhenUsed="1"/>
+    <w:lsdException w:name="macro" w:semiHidden="1" w:unhideWhenUsed="1"/>
+    <w:lsdException w:name="toa heading" w:semiHidden="1" w:unhideWhenUsed="1"/>
+    <w:lsdException w:name="List" w:semiHidden="1" w:unhideWhenUsed="1"/>
+    <w:lsdException w:name="List Bullet" w:semiHidden="1" w:unhideWhenUsed="1"/>
+    <w:lsdException w:name="List Number" w:semiHidden="1" w:unhideWhenUsed="1"/>
+    <w:lsdException w:name="List 2" w:semiHidden="1" w:unhideWhenUsed="1"/>
+    <w:lsdException w:name="List 3" w:semiHidden="1" w:unhideWhenUsed="1"/>
+    <w:lsdException w:name="List 4" w:semiHidden="1" w:unhideWhenUsed="1"/>
+    <w:lsdException w:name="List 5" w:semiHidden="1" w:unhideWhenUsed="1"/>
+    <w:lsdException w:name="List Bullet 2" w:semiHidden="1" w:unhideWhenUsed="1"/>
+    <w:lsdException w:name="List Bullet 3" w:semiHidden="1" w:unhideWhenUsed="1"/>
+    <w:lsdException w:name="List Bullet 4" w:semiHidden="1" w:unhideWhenUsed="1"/>
+    <w:lsdException w:name="List Bullet 5" w:semiHidden="1" w:unhideWhenUsed="1"/>
+    <w:lsdException w:name="List Number 2" w:semiHidden="1" w:unhideWhenUsed="1"/>
+    <w:lsdException w:name="List Number 3" w:semiHidden="1" w:unhideWhenUsed="1"/>
+    <w:lsdException w:name="List Number 4" w:semiHidden="1" w:unhideWhenUsed="1"/>
+    <w:lsdException w:name="List Number 5" w:semiHidden="1" w:unhideWhenUsed="1"/>
+    <w:lsdException w:name="Title" w:uiPriority="10"/>
+    <w:lsdException w:name="Closing" w:semiHidden="1" w:unhideWhenUsed="1"/>
+    <w:lsdException w:name="Signature" w:semiHidden="1" w:unhideWhenUsed="1"/>
+    <w:lsdException w:name="Default Paragraph Font" w:semiHidden="1" w:uiPriority="1" w:unhideWhenUsed="1"/>
+    <w:lsdException w:name="Body Text" w:semiHidden="1" w:unhideWhenUsed="1"/>
+    <w:lsdException w:name="Body Text Indent" w:semiHidden="1" w:unhideWhenUsed="1"/>
+    <w:lsdException w:name="List Continue" w:semiHidden="1" w:unhideWhenUsed="1"/>
+    <w:lsdException w:name="List Continue 2" w:semiHidden="1" w:unhideWhenUsed="1"/>
+    <w:lsdException w:name="List Continue 3" w:semiHidden="1" w:unhideWhenUsed="1"/>
+    <w:lsdException w:name="List Continue 4" w:semiHidden="1" w:unhideWhenUsed="1"/>
+    <w:lsdException w:name="List Continue 5" w:semiHidden="1" w:unhideWhenUsed="1"/>
+    <w:lsdException w:name="Message Header" w:semiHidden="1" w:unhideWhenUsed="1"/>
+    <w:lsdException w:name="Subtitle" w:semiHidden="1" w:uiPriority="11"/>
+    <w:lsdException w:name="Salutation" w:semiHidden="1" w:unhideWhenUsed="1"/>
+    <w:lsdException w:name="Date" w:semiHidden="1" w:unhideWhenUsed="1"/>
+    <w:lsdException w:name="Body Text First Indent" w:semiHidden="1" w:unhideWhenUsed="1"/>
+    <w:lsdException w:name="Body Text First Indent 2" w:semiHidden="1" w:unhideWhenUsed="1"/>
+    <w:lsdException w:name="Note Heading" w:semiHidden="1" w:unhideWhenUsed="1"/>
+    <w:lsdException w:name="Body Text 2" w:semiHidden="1" w:unhideWhenUsed="1"/>
+    <w:lsdException w:name="Body Text 3" w:semiHidden="1" w:unhideWhenUsed="1"/>
+    <w:lsdException w:name="Body Text Indent 2" w:semiHidden="1" w:unhideWhenUsed="1"/>
+    <w:lsdException w:name="Body Text Indent 3" w:semiHidden="1" w:unhideWhenUsed="1"/>
+    <w:lsdException w:name="Block Text" w:semiHidden="1" w:unhideWhenUsed="1"/>
+    <w:lsdException w:name="Hyperlink" w:semiHidden="1" w:unhideWhenUsed="1"/>
+    <w:lsdException w:name="FollowedHyperlink" w:semiHidden="1" w:unhideWhenUsed="1"/>
+    <w:lsdException w:name="Strong" w:uiPriority="22"/>
+    <w:lsdException w:name="Emphasis" w:uiPriority="20"/>
+    <w:lsdException w:name="Document Map" w:semiHidden="1" w:unhideWhenUsed="1"/>
+    <w:lsdException w:name="Plain Text" w:semiHidden="1" w:unhideWhenUsed="1"/>
+    <w:lsdException w:name="E-mail Signature" w:semiHidden="1" w:unhideWhenUsed="1"/>
+    <w:lsdException w:name="HTML Top of Form" w:semiHidden="1" w:unhideWhenUsed="1"/>
+    <w:lsdException w:name="HTML Bottom of Form" w:semiHidden="1" w:unhideWhenUsed="1"/>
+    <w:lsdException w:name="Normal (Web)" w:semiHidden="1" w:unhideWhenUsed="1"/>
+    <w:lsdException w:name="HTML Acronym" w:semiHidden="1" w:unhideWhenUsed="1"/>
+    <w:lsdException w:name="HTML Address" w:semiHidden="1" w:unhideWhenUsed="1"/>
+    <w:lsdException w:name="HTML Cite" w:semiHidden="1" w:unhideWhenUsed="1"/>
+    <w:lsdException w:name="HTML Code" w:semiHidden="1" w:unhideWhenUsed="1"/>
+    <w:lsdException w:name="HTML Definition" w:semiHidden="1" w:unhideWhenUsed="1"/>
+    <w:lsdException w:name="HTML Keyboard" w:semiHidden="1" w:unhideWhenUsed="1"/>
+    <w:lsdException w:name="HTML Preformatted" w:semiHidden="1" w:unhideWhenUsed="1"/>
+    <w:lsdException w:name="HTML Sample" w:semiHidden="1" w:unhideWhenUsed="1"/>
+    <w:lsdException w:name="HTML Typewriter" w:semiHidden="1" w:unhideWhenUsed="1"/>
+    <w:lsdException w:name="HTML Variable" w:semiHidden="1" w:unhideWhenUsed="1"/>
+    <w:lsdException w:name="Normal Table" w:semiHidden="1" w:unhideWhenUsed="1"/>
+    <w:lsdException w:name="annotation subject" w:semiHidden="1" w:unhideWhenUsed="1"/>
+    <w:lsdException w:name="No List" w:semiHidden="1" w:unhideWhenUsed="1"/>
+    <w:lsdException w:name="Outline List 1" w:locked="1" w:semiHidden="1" w:unhideWhenUsed="1"/>
+    <w:lsdException w:name="Outline List 2" w:locked="1" w:semiHidden="1" w:unhideWhenUsed="1"/>
+    <w:lsdException w:name="Outline List 3" w:locked="1" w:semiHidden="1" w:unhideWhenUsed="1"/>
+    <w:lsdException w:name="Table Simple 1" w:locked="1" w:semiHidden="1" w:unhideWhenUsed="1"/>
+    <w:lsdException w:name="Table Simple 2" w:locked="1" w:semiHidden="1" w:unhideWhenUsed="1"/>
+    <w:lsdException w:name="Table Simple 3" w:locked="1" w:semiHidden="1" w:unhideWhenUsed="1"/>
+    <w:lsdException w:name="Table Classic 1" w:locked="1" w:semiHidden="1" w:unhideWhenUsed="1"/>
+    <w:lsdException w:name="Table Classic 2" w:locked="1" w:semiHidden="1" w:unhideWhenUsed="1"/>
+    <w:lsdException w:name="Table Classic 3" w:locked="1" w:semiHidden="1" w:unhideWhenUsed="1"/>
+    <w:lsdException w:name="Table Classic 4" w:locked="1" w:semiHidden="1" w:unhideWhenUsed="1"/>
+    <w:lsdException w:name="Table Colorful 1" w:locked="1" w:semiHidden="1" w:unhideWhenUsed="1"/>
+    <w:lsdException w:name="Table Colorful 2" w:locked="1" w:semiHidden="1" w:unhideWhenUsed="1"/>
+    <w:lsdException w:name="Table Colorful 3" w:locked="1" w:semiHidden="1" w:unhideWhenUsed="1"/>
+    <w:lsdException w:name="Table Columns 1" w:locked="1" w:semiHidden="1" w:unhideWhenUsed="1"/>
+    <w:lsdException w:name="Table Columns 2" w:locked="1" w:semiHidden="1" w:unhideWhenUsed="1"/>
+    <w:lsdException w:name="Table Columns 3" w:locked="1" w:semiHidden="1" w:unhideWhenUsed="1"/>
+    <w:lsdException w:name="Table Columns 4" w:locked="1" w:semiHidden="1" w:unhideWhenUsed="1"/>
+    <w:lsdException w:name="Table Columns 5" w:locked="1" w:semiHidden="1" w:unhideWhenUsed="1"/>
+    <w:lsdException w:name="Table Grid 1" w:locked="1" w:semiHidden="1" w:unhideWhenUsed="1"/>
+    <w:lsdException w:name="Table Grid 2" w:locked="1" w:semiHidden="1" w:unhideWhenUsed="1"/>
+    <w:lsdException w:name="Table Grid 3" w:locked="1" w:semiHidden="1" w:unhideWhenUsed="1"/>
+    <w:lsdException w:name="Table Grid 4" w:locked="1" w:semiHidden="1" w:unhideWhenUsed="1"/>
+    <w:lsdException w:name="Table Grid 5" w:locked="1" w:semiHidden="1" w:unhideWhenUsed="1"/>
+    <w:lsdException w:name="Table Grid 6" w:locked="1" w:semiHidden="1" w:unhideWhenUsed="1"/>
+    <w:lsdException w:name="Table Grid 7" w:locked="1" w:semiHidden="1" w:unhideWhenUsed="1"/>
+    <w:lsdException w:name="Table Grid 8" w:locked="1" w:semiHidden="1" w:unhideWhenUsed="1"/>
+    <w:lsdException w:name="Table List 1" w:locked="1" w:semiHidden="1" w:unhideWhenUsed="1"/>
+    <w:lsdException w:name="Table List 2" w:locked="1" w:semiHidden="1" w:unhideWhenUsed="1"/>
+    <w:lsdException w:name="Table List 3" w:locked="1" w:semiHidden="1" w:unhideWhenUsed="1"/>
+    <w:lsdException w:name="Table List 4" w:locked="1" w:semiHidden="1" w:unhideWhenUsed="1"/>
+    <w:lsdException w:name="Table List 5" w:locked="1" w:semiHidden="1" w:unhideWhenUsed="1"/>
+    <w:lsdException w:name="Table List 6" w:locked="1" w:semiHidden="1" w:unhideWhenUsed="1"/>
+    <w:lsdException w:name="Table List 7" w:locked="1" w:semiHidden="1" w:unhideWhenUsed="1"/>
+    <w:lsdException w:name="Table List 8" w:locked="1" w:semiHidden="1" w:unhideWhenUsed="1"/>
+    <w:lsdException w:name="Table 3D effects 1" w:locked="1" w:semiHidden="1" w:unhideWhenUsed="1"/>
+    <w:lsdException w:name="Table 3D effects 2" w:locked="1" w:semiHidden="1" w:unhideWhenUsed="1"/>
+    <w:lsdException w:name="Table 3D effects 3" w:locked="1" w:semiHidden="1" w:unhideWhenUsed="1"/>
+    <w:lsdException w:name="Table Contemporary" w:locked="1" w:semiHidden="1" w:unhideWhenUsed="1"/>
+    <w:lsdException w:name="Table Elegant" w:locked="1" w:semiHidden="1" w:unhideWhenUsed="1"/>
+    <w:lsdException w:name="Table Professional" w:locked="1" w:semiHidden="1" w:unhideWhenUsed="1"/>
+    <w:lsdException w:name="Table Subtle 1" w:locked="1" w:semiHidden="1" w:unhideWhenUsed="1"/>
+    <w:lsdException w:name="Table Subtle 2" w:locked="1" w:semiHidden="1" w:unhideWhenUsed="1"/>
+    <w:lsdException w:name="Table Web 1" w:locked="1" w:semiHidden="1" w:unhideWhenUsed="1"/>
+    <w:lsdException w:name="Table Web 2" w:locked="1" w:semiHidden="1" w:unhideWhenUsed="1"/>
+    <w:lsdException w:name="Table Web 3" w:locked="1" w:semiHidden="1" w:unhideWhenUsed="1"/>
+    <w:lsdException w:name="Balloon Text" w:semiHidden="1" w:unhideWhenUsed="1"/>
+    <w:lsdException w:name="Table Grid" w:uiPriority="59"/>
+    <w:lsdException w:name="Table Theme" w:locked="1" w:semiHidden="1" w:unhideWhenUsed="1"/>
+    <w:lsdException w:name="Placeholder Text" w:semiHidden="1"/>
+    <w:lsdException w:name="No Spacing" w:semiHidden="1" w:uiPriority="1" w:unhideWhenUsed="1" w:qFormat="1"/>
+    <w:lsdException w:name="Light Shading" w:locked="1" w:uiPriority="60"/>
+    <w:lsdException w:name="Light List" w:locked="1" w:uiPriority="61"/>
+    <w:lsdException w:name="Light Grid" w:locked="1" w:uiPriority="62"/>
+    <w:lsdException w:name="Medium Shading 1" w:locked="1" w:uiPriority="63"/>
+    <w:lsdException w:name="Medium Shading 2" w:locked="1" w:uiPriority="64"/>
+    <w:lsdException w:name="Medium List 1" w:locked="1" w:uiPriority="65"/>
+    <w:lsdException w:name="Medium List 2" w:locked="1" w:uiPriority="66"/>
+    <w:lsdException w:name="Medium Grid 1" w:locked="1" w:uiPriority="67"/>
+    <w:lsdException w:name="Medium Grid 2" w:locked="1" w:uiPriority="68"/>
+    <w:lsdException w:name="Medium Grid 3" w:locked="1" w:uiPriority="69"/>
+    <w:lsdException w:name="Dark List" w:locked="1" w:uiPriority="70"/>
+    <w:lsdException w:name="Colorful Shading" w:locked="1" w:uiPriority="71"/>
+    <w:lsdException w:name="Colorful List" w:locked="1" w:uiPriority="72"/>
+    <w:lsdException w:name="Colorful Grid" w:locked="1" w:uiPriority="73"/>
+    <w:lsdException w:name="Light Shading Accent 1" w:locked="1" w:uiPriority="60"/>
+    <w:lsdException w:name="Light List Accent 1" w:locked="1" w:uiPriority="61"/>
+    <w:lsdException w:name="Light Grid Accent 1" w:locked="1" w:uiPriority="62"/>
+    <w:lsdException w:name="Medium Shading 1 Accent 1" w:locked="1" w:uiPriority="63"/>
+    <w:lsdException w:name="Medium Shading 2 Accent 1" w:locked="1" w:uiPriority="64"/>
+    <w:lsdException w:name="Medium List 1 Accent 1" w:locked="1" w:uiPriority="65"/>
+    <w:lsdException w:name="Revision" w:semiHidden="1"/>
+    <w:lsdException w:name="List Paragraph" w:uiPriority="34" w:qFormat="1"/>
+    <w:lsdException w:name="Quote" w:uiPriority="29"/>
+    <w:lsdException w:name="Intense Quote" w:uiPriority="30"/>
+    <w:lsdException w:name="Medium List 2 Accent 1" w:locked="1" w:uiPriority="66"/>
+    <w:lsdException w:name="Medium Grid 1 Accent 1" w:locked="1" w:uiPriority="67"/>
+    <w:lsdException w:name="Medium Grid 2 Accent 1" w:locked="1" w:uiPriority="68"/>
+    <w:lsdException w:name="Medium Grid 3 Accent 1" w:locked="1" w:uiPriority="69"/>
+    <w:lsdException w:name="Dark List Accent 1" w:locked="1" w:uiPriority="70"/>
+    <w:lsdException w:name="Colorful Shading Accent 1" w:locked="1" w:uiPriority="71"/>
+    <w:lsdException w:name="Colorful List Accent 1" w:locked="1" w:uiPriority="72"/>
+    <w:lsdException w:name="Colorful Grid Accent 1" w:locked="1" w:uiPriority="73"/>
+    <w:lsdException w:name="Light Shading Accent 2" w:locked="1" w:uiPriority="60"/>
+    <w:lsdException w:name="Light List Accent 2" w:locked="1" w:uiPriority="61"/>
+    <w:lsdException w:name="Light Grid Accent 2" w:locked="1" w:uiPriority="62"/>
+    <w:lsdException w:name="Medium Shading 1 Accent 2" w:locked="1" w:uiPriority="63"/>
+    <w:lsdException w:name="Medium Shading 2 Accent 2" w:locked="1" w:uiPriority="64"/>
+    <w:lsdException w:name="Medium List 1 Accent 2" w:locked="1" w:uiPriority="65"/>
+    <w:lsdException w:name="Medium List 2 Accent 2" w:locked="1" w:uiPriority="66"/>
+    <w:lsdException w:name="Medium Grid 1 Accent 2" w:locked="1" w:uiPriority="67"/>
+    <w:lsdException w:name="Medium Grid 2 Accent 2" w:locked="1" w:uiPriority="68"/>
+    <w:lsdException w:name="Medium Grid 3 Accent 2" w:locked="1" w:uiPriority="69"/>
+    <w:lsdException w:name="Dark List Accent 2" w:locked="1" w:uiPriority="70"/>
+    <w:lsdException w:name="Colorful Shading Accent 2" w:locked="1" w:uiPriority="71"/>
+    <w:lsdException w:name="Colorful List Accent 2" w:locked="1" w:uiPriority="72"/>
+    <w:lsdException w:name="Colorful Grid Accent 2" w:locked="1" w:uiPriority="73"/>
+    <w:lsdException w:name="Light Shading Accent 3" w:locked="1" w:uiPriority="60"/>
+    <w:lsdException w:name="Light List Accent 3" w:locked="1" w:uiPriority="61"/>
+    <w:lsdException w:name="Light Grid Accent 3" w:locked="1" w:uiPriority="62"/>
+    <w:lsdException w:name="Medium Shading 1 Accent 3" w:locked="1" w:uiPriority="63"/>
+    <w:lsdException w:name="Medium Shading 2 Accent 3" w:locked="1" w:uiPriority="64"/>
+    <w:lsdException w:name="Medium List 1 Accent 3" w:locked="1" w:uiPriority="65"/>
+    <w:lsdException w:name="Medium List 2 Accent 3" w:locked="1" w:uiPriority="66"/>
+    <w:lsdException w:name="Medium Grid 1 Accent 3" w:locked="1" w:uiPriority="67"/>
+    <w:lsdException w:name="Medium Grid 2 Accent 3" w:locked="1" w:uiPriority="68"/>
+    <w:lsdException w:name="Medium Grid 3 Accent 3" w:locked="1" w:uiPriority="69"/>
+    <w:lsdException w:name="Dark List Accent 3" w:locked="1" w:uiPriority="70"/>
+    <w:lsdException w:name="Colorful Shading Accent 3" w:locked="1" w:uiPriority="71"/>
+    <w:lsdException w:name="Colorful List Accent 3" w:locked="1" w:uiPriority="72"/>
+    <w:lsdException w:name="Colorful Grid Accent 3" w:locked="1" w:uiPriority="73"/>
+    <w:lsdException w:name="Light Shading Accent 4" w:locked="1" w:uiPriority="60"/>
+    <w:lsdException w:name="Light List Accent 4" w:locked="1" w:uiPriority="61"/>
+    <w:lsdException w:name="Light Grid Accent 4" w:locked="1" w:uiPriority="62"/>
+    <w:lsdException w:name="Medium Shading 1 Accent 4" w:locked="1" w:uiPriority="63"/>
+    <w:lsdException w:name="Medium Shading 2 Accent 4" w:locked="1" w:uiPriority="64"/>
+    <w:lsdException w:name="Medium List 1 Accent 4" w:locked="1" w:uiPriority="65"/>
+    <w:lsdException w:name="Medium List 2 Accent 4" w:locked="1" w:uiPriority="66"/>
+    <w:lsdException w:name="Medium Grid 1 Accent 4" w:locked="1" w:uiPriority="67"/>
+    <w:lsdException w:name="Medium Grid 2 Accent 4" w:locked="1" w:uiPriority="68"/>
+    <w:lsdException w:name="Medium Grid 3 Accent 4" w:locked="1" w:uiPriority="69"/>
+    <w:lsdException w:name="Dark List Accent 4" w:locked="1" w:uiPriority="70"/>
+    <w:lsdException w:name="Colorful Shading Accent 4" w:locked="1" w:uiPriority="71"/>
+    <w:lsdException w:name="Colorful List Accent 4" w:locked="1" w:uiPriority="72"/>
+    <w:lsdException w:name="Colorful Grid Accent 4" w:locked="1" w:uiPriority="73"/>
+    <w:lsdException w:name="Light Shading Accent 5" w:locked="1" w:uiPriority="60"/>
+    <w:lsdException w:name="Light List Accent 5" w:locked="1" w:uiPriority="61"/>
+    <w:lsdException w:name="Light Grid Accent 5" w:locked="1" w:uiPriority="62"/>
+    <w:lsdException w:name="Medium Shading 1 Accent 5" w:locked="1" w:uiPriority="63"/>
+    <w:lsdException w:name="Medium Shading 2 Accent 5" w:locked="1" w:uiPriority="64"/>
+    <w:lsdException w:name="Medium List 1 Accent 5" w:locked="1" w:uiPriority="65"/>
+    <w:lsdException w:name="Medium List 2 Accent 5" w:locked="1" w:uiPriority="66"/>
+    <w:lsdException w:name="Medium Grid 1 Accent 5" w:locked="1" w:uiPriority="67"/>
+    <w:lsdException w:name="Medium Grid 2 Accent 5" w:locked="1" w:uiPriority="68"/>
+    <w:lsdException w:name="Medium Grid 3 Accent 5" w:locked="1" w:uiPriority="69"/>
+    <w:lsdException w:name="Dark List Accent 5" w:locked="1" w:uiPriority="70"/>
+    <w:lsdException w:name="Colorful Shading Accent 5" w:locked="1" w:uiPriority="71"/>
+    <w:lsdException w:name="Colorful List Accent 5" w:locked="1" w:uiPriority="72"/>
+    <w:lsdException w:name="Colorful Grid Accent 5" w:locked="1" w:uiPriority="73"/>
+    <w:lsdException w:name="Light Shading Accent 6" w:locked="1" w:uiPriority="60"/>
+    <w:lsdException w:name="Light List Accent 6" w:locked="1" w:uiPriority="61"/>
+    <w:lsdException w:name="Light Grid Accent 6" w:locked="1" w:uiPriority="62"/>
+    <w:lsdException w:name="Medium Shading 1 Accent 6" w:locked="1" w:uiPriority="63"/>
+    <w:lsdException w:name="Medium Shading 2 Accent 6" w:locked="1" w:uiPriority="64"/>
+    <w:lsdException w:name="Medium List 1 Accent 6" w:locked="1" w:uiPriority="65"/>
+    <w:lsdException w:name="Medium List 2 Accent 6" w:locked="1" w:uiPriority="66"/>
+    <w:lsdException w:name="Medium Grid 1 Accent 6" w:locked="1" w:uiPriority="67"/>
+    <w:lsdException w:name="Medium Grid 2 Accent 6" w:locked="1" w:uiPriority="68"/>
+    <w:lsdException w:name="Medium Grid 3 Accent 6" w:locked="1" w:uiPriority="69"/>
+    <w:lsdException w:name="Dark List Accent 6" w:locked="1" w:uiPriority="70"/>
+    <w:lsdException w:name="Colorful Shading Accent 6" w:locked="1" w:uiPriority="71"/>
+    <w:lsdException w:name="Colorful List Accent 6" w:locked="1" w:uiPriority="72"/>
+    <w:lsdException w:name="Colorful Grid Accent 6" w:locked="1" w:uiPriority="73"/>
+    <w:lsdException w:name="Subtle Emphasis" w:uiPriority="19" w:qFormat="1"/>
+    <w:lsdException w:name="Intense Emphasis" w:uiPriority="21"/>
+    <w:lsdException w:name="Subtle Reference" w:uiPriority="31"/>
+    <w:lsdException w:name="Intense Reference" w:uiPriority="32"/>
+    <w:lsdException w:name="Book Title" w:uiPriority="33"/>
+    <w:lsdException w:name="Bibliography" w:semiHidden="1" w:uiPriority="37" w:unhideWhenUsed="1"/>
+    <w:lsdException w:name="TOC Heading" w:semiHidden="1" w:uiPriority="39" w:unhideWhenUsed="1" w:qFormat="1"/>
+    <w:lsdException w:name="Plain Table 1" w:uiPriority="41"/>
+    <w:lsdException w:name="Plain Table 2" w:uiPriority="42"/>
+    <w:lsdException w:name="Plain Table 3" w:uiPriority="43"/>
+    <w:lsdException w:name="Plain Table 4" w:uiPriority="44"/>
+    <w:lsdException w:name="Plain Table 5" w:uiPriority="45"/>
+    <w:lsdException w:name="Grid Table Light" w:uiPriority="40"/>
+    <w:lsdException w:name="Grid Table 1 Light" w:uiPriority="46"/>
+    <w:lsdException w:name="Grid Table 2" w:uiPriority="47"/>
+    <w:lsdException w:name="Grid Table 3" w:uiPriority="48"/>
+    <w:lsdException w:name="Grid Table 4" w:uiPriority="49"/>
+    <w:lsdException w:name="Grid Table 5 Dark" w:uiPriority="50"/>
+    <w:lsdException w:name="Grid Table 6 Colorful" w:uiPriority="51"/>
+    <w:lsdException w:name="Grid Table 7 Colorful" w:uiPriority="52"/>
+    <w:lsdException w:name="Grid Table 1 Light Accent 1" w:uiPriority="46"/>
+    <w:lsdException w:name="Grid Table 2 Accent 1" w:uiPriority="47"/>
+    <w:lsdException w:name="Grid Table 3 Accent 1" w:uiPriority="48"/>
+    <w:lsdException w:name="Grid Table 4 Accent 1" w:uiPriority="49"/>
+    <w:lsdException w:name="Grid Table 5 Dark Accent 1" w:uiPriority="50"/>
+    <w:lsdException w:name="Grid Table 6 Colorful Accent 1" w:uiPriority="51"/>
+    <w:lsdException w:name="Grid Table 7 Colorful Accent 1" w:uiPriority="52"/>
+    <w:lsdException w:name="Grid Table 1 Light Accent 2" w:uiPriority="46"/>
+    <w:lsdException w:name="Grid Table 2 Accent 2" w:uiPriority="47"/>
+    <w:lsdException w:name="Grid Table 3 Accent 2" w:uiPriority="48"/>
+    <w:lsdException w:name="Grid Table 4 Accent 2" w:uiPriority="49"/>
+    <w:lsdException w:name="Grid Table 5 Dark Accent 2" w:uiPriority="50"/>
+    <w:lsdException w:name="Grid Table 6 Colorful Accent 2" w:uiPriority="51"/>
+    <w:lsdException w:name="Grid Table 7 Colorful Accent 2" w:uiPriority="52"/>
+    <w:lsdException w:name="Grid Table 1 Light Accent 3" w:uiPriority="46"/>
+    <w:lsdException w:name="Grid Table 2 Accent 3" w:uiPriority="47"/>
+    <w:lsdException w:name="Grid Table 3 Accent 3" w:uiPriority="48"/>
+    <w:lsdException w:name="Grid Table 4 Accent 3" w:uiPriority="49"/>
+    <w:lsdException w:name="Grid Table 5 Dark Accent 3" w:uiPriority="50"/>
+    <w:lsdException w:name="Grid Table 6 Colorful Accent 3" w:uiPriority="51"/>
+    <w:lsdException w:name="Grid Table 7 Colorful Accent 3" w:uiPriority="52"/>
+    <w:lsdException w:name="Grid Table 1 Light Accent 4" w:uiPriority="46"/>
+    <w:lsdException w:name="Grid Table 2 Accent 4" w:uiPriority="47"/>
+    <w:lsdException w:name="Grid Table 3 Accent 4" w:uiPriority="48"/>
+    <w:lsdException w:name="Grid Table 4 Accent 4" w:uiPriority="49"/>
+    <w:lsdException w:name="Grid Table 5 Dark Accent 4" w:uiPriority="50"/>
+    <w:lsdException w:name="Grid Table 6 Colorful Accent 4" w:uiPriority="51"/>
+    <w:lsdException w:name="Grid Table 7 Colorful Accent 4" w:uiPriority="52"/>
+    <w:lsdException w:name="Grid Table 1 Light Accent 5" w:uiPriority="46"/>
+    <w:lsdException w:name="Grid Table 2 Accent 5" w:uiPriority="47"/>
+    <w:lsdException w:name="Grid Table 3 Accent 5" w:uiPriority="48"/>
+    <w:lsdException w:name="Grid Table 4 Accent 5" w:uiPriority="49"/>
+    <w:lsdException w:name="Grid Table 5 Dark Accent 5" w:uiPriority="50"/>
+    <w:lsdException w:name="Grid Table 6 Colorful Accent 5" w:uiPriority="51"/>
+    <w:lsdException w:name="Grid Table 7 Colorful Accent 5" w:uiPriority="52"/>
+    <w:lsdException w:name="Grid Table 1 Light Accent 6" w:uiPriority="46"/>
+    <w:lsdException w:name="Grid Table 2 Accent 6" w:uiPriority="47"/>
+    <w:lsdException w:name="Grid Table 3 Accent 6" w:uiPriority="48"/>
+    <w:lsdException w:name="Grid Table 4 Accent 6" w:uiPriority="49"/>
+    <w:lsdException w:name="Grid Table 5 Dark Accent 6" w:uiPriority="50"/>
+    <w:lsdException w:name="Grid Table 6 Colorful Accent 6" w:uiPriority="51"/>
+    <w:lsdException w:name="Grid Table 7 Colorful Accent 6" w:uiPriority="52"/>
+    <w:lsdException w:name="List Table 1 Light" w:uiPriority="46"/>
+    <w:lsdException w:name="List Table 2" w:uiPriority="47"/>
+    <w:lsdException w:name="List Table 3" w:uiPriority="48"/>
+    <w:lsdException w:name="List Table 4" w:uiPriority="49"/>
+    <w:lsdException w:name="List Table 5 Dark" w:uiPriority="50"/>
+    <w:lsdException w:name="List Table 6 Colorful" w:uiPriority="51"/>
+    <w:lsdException w:name="List Table 7 Colorful" w:uiPriority="52"/>
+    <w:lsdException w:name="List Table 1 Light Accent 1" w:uiPriority="46"/>
+    <w:lsdException w:name="List Table 2 Accent 1" w:uiPriority="47"/>
+    <w:lsdException w:name="List Table 3 Accent 1" w:uiPriority="48"/>
+    <w:lsdException w:name="List Table 4 Accent 1" w:uiPriority="49"/>
+    <w:lsdException w:name="List Table 5 Dark Accent 1" w:uiPriority="50"/>
+    <w:lsdException w:name="List Table 6 Colorful Accent 1" w:uiPriority="51"/>
+    <w:lsdException w:name="List Table 7 Colorful Accent 1" w:uiPriority="52"/>
+    <w:lsdException w:name="List Table 1 Light Accent 2" w:uiPriority="46"/>
+    <w:lsdException w:name="List Table 2 Accent 2" w:uiPriority="47"/>
+    <w:lsdException w:name="List Table 3 Accent 2" w:uiPriority="48"/>
+    <w:lsdException w:name="List Table 4 Accent 2" w:uiPriority="49"/>
+    <w:lsdException w:name="List Table 5 Dark Accent 2" w:uiPriority="50"/>
+    <w:lsdException w:name="List Table 6 Colorful Accent 2" w:uiPriority="51"/>
+    <w:lsdException w:name="List Table 7 Colorful Accent 2" w:uiPriority="52"/>
+    <w:lsdException w:name="List Table 1 Light Accent 3" w:uiPriority="46"/>
+    <w:lsdException w:name="List Table 2 Accent 3" w:uiPriority="47"/>
+    <w:lsdException w:name="List Table 3 Accent 3" w:uiPriority="48"/>
+    <w:lsdException w:name="List Table 4 Accent 3" w:uiPriority="49"/>
+    <w:lsdException w:name="List Table 5 Dark Accent 3" w:uiPriority="50"/>
+    <w:lsdException w:name="List Table 6 Colorful Accent 3" w:uiPriority="51"/>
+    <w:lsdException w:name="List Table 7 Colorful Accent 3" w:uiPriority="52"/>
+    <w:lsdException w:name="List Table 1 Light Accent 4" w:uiPriority="46"/>
+    <w:lsdException w:name="List Table 2 Accent 4" w:uiPriority="47"/>
+    <w:lsdException w:name="List Table 3 Accent 4" w:uiPriority="48"/>
+    <w:lsdException w:name="List Table 4 Accent 4" w:uiPriority="49"/>
+    <w:lsdException w:name="List Table 5 Dark Accent 4" w:uiPriority="50"/>
+    <w:lsdException w:name="List Table 6 Colorful Accent 4" w:uiPriority="51"/>
+    <w:lsdException w:name="List Table 7 Colorful Accent 4" w:uiPriority="52"/>
+    <w:lsdException w:name="List Table 1 Light Accent 5" w:uiPriority="46"/>
+    <w:lsdException w:name="List Table 2 Accent 5" w:uiPriority="47"/>
+    <w:lsdException w:name="List Table 3 Accent 5" w:uiPriority="48"/>
+    <w:lsdException w:name="List Table 4 Accent 5" w:uiPriority="49"/>
+    <w:lsdException w:name="List Table 5 Dark Accent 5" w:uiPriority="50"/>
+    <w:lsdException w:name="List Table 6 Colorful Accent 5" w:uiPriority="51"/>
+    <w:lsdException w:name="List Table 7 Colorful Accent 5" w:uiPriority="52"/>
+    <w:lsdException w:name="List Table 1 Light Accent 6" w:uiPriority="46"/>
+    <w:lsdException w:name="List Table 2 Accent 6" w:uiPriority="47"/>
+    <w:lsdException w:name="List Table 3 Accent 6" w:uiPriority="48"/>
+    <w:lsdException w:name="List Table 4 Accent 6" w:uiPriority="49"/>
+    <w:lsdException w:name="List Table 5 Dark Accent 6" w:uiPriority="50"/>
+    <w:lsdException w:name="List Table 6 Colorful Accent 6" w:uiPriority="51"/>
+    <w:lsdException w:name="List Table 7 Colorful Accent 6" w:uiPriority="52"/>
   </w:latentStyles>
   <w:style w:type="paragraph" w:default="1" w:styleId="Normal">
     <w:name w:val="Normal"/>
@@ -11214,11 +11422,11 @@
       <w:rFonts w:ascii="Century Schoolbook" w:hAnsi="Century Schoolbook"/>
     </w:rPr>
   </w:style>
-  <w:style w:type="paragraph" w:styleId="Heading1">
+  <w:style w:type="paragraph" w:styleId="Titre1">
     <w:name w:val="heading 1"/>
     <w:basedOn w:val="Normal"/>
     <w:next w:val="Normal"/>
-    <w:link w:val="Heading1Char"/>
+    <w:link w:val="Titre1Car"/>
     <w:uiPriority w:val="9"/>
     <w:qFormat/>
     <w:rsid w:val="006C0958"/>
@@ -11236,11 +11444,11 @@
       <w:szCs w:val="28"/>
     </w:rPr>
   </w:style>
-  <w:style w:type="paragraph" w:styleId="Heading2">
+  <w:style w:type="paragraph" w:styleId="Titre2">
     <w:name w:val="heading 2"/>
     <w:basedOn w:val="Normal"/>
     <w:next w:val="Normal"/>
-    <w:link w:val="Heading2Char"/>
+    <w:link w:val="Titre2Car"/>
     <w:uiPriority w:val="9"/>
     <w:qFormat/>
     <w:rsid w:val="00A30F33"/>
@@ -11257,11 +11465,11 @@
       <w:szCs w:val="26"/>
     </w:rPr>
   </w:style>
-  <w:style w:type="paragraph" w:styleId="Heading3">
+  <w:style w:type="paragraph" w:styleId="Titre3">
     <w:name w:val="heading 3"/>
     <w:basedOn w:val="Normal"/>
     <w:next w:val="Normal"/>
-    <w:link w:val="Heading3Char"/>
+    <w:link w:val="Titre3Car"/>
     <w:uiPriority w:val="9"/>
     <w:qFormat/>
     <w:rsid w:val="008B2B15"/>
@@ -11277,13 +11485,13 @@
       <w:szCs w:val="24"/>
     </w:rPr>
   </w:style>
-  <w:style w:type="character" w:default="1" w:styleId="DefaultParagraphFont">
+  <w:style w:type="character" w:default="1" w:styleId="Policepardfaut">
     <w:name w:val="Default Paragraph Font"/>
     <w:uiPriority w:val="1"/>
     <w:semiHidden/>
     <w:unhideWhenUsed/>
   </w:style>
-  <w:style w:type="table" w:default="1" w:styleId="TableNormal">
+  <w:style w:type="table" w:default="1" w:styleId="TableauNormal">
     <w:name w:val="Normal Table"/>
     <w:uiPriority w:val="99"/>
     <w:semiHidden/>
@@ -11298,7 +11506,7 @@
       </w:tblCellMar>
     </w:tblPr>
   </w:style>
-  <w:style w:type="numbering" w:default="1" w:styleId="NoList">
+  <w:style w:type="numbering" w:default="1" w:styleId="Aucuneliste">
     <w:name w:val="No List"/>
     <w:uiPriority w:val="99"/>
     <w:semiHidden/>
@@ -11320,10 +11528,10 @@
       <w:lang w:eastAsia="fr-CA"/>
     </w:rPr>
   </w:style>
-  <w:style w:type="character" w:customStyle="1" w:styleId="Heading1Char">
-    <w:name w:val="Heading 1 Char"/>
-    <w:basedOn w:val="DefaultParagraphFont"/>
-    <w:link w:val="Heading1"/>
+  <w:style w:type="character" w:customStyle="1" w:styleId="Titre1Car">
+    <w:name w:val="Titre 1 Car"/>
+    <w:basedOn w:val="Policepardfaut"/>
+    <w:link w:val="Titre1"/>
     <w:uiPriority w:val="9"/>
     <w:rsid w:val="006C0958"/>
     <w:rPr>
@@ -11334,9 +11542,9 @@
       <w:szCs w:val="28"/>
     </w:rPr>
   </w:style>
-  <w:style w:type="character" w:styleId="PlaceholderText">
+  <w:style w:type="character" w:styleId="Textedelespacerserv">
     <w:name w:val="Placeholder Text"/>
-    <w:basedOn w:val="DefaultParagraphFont"/>
+    <w:basedOn w:val="Policepardfaut"/>
     <w:uiPriority w:val="99"/>
     <w:semiHidden/>
     <w:rsid w:val="003C2EDA"/>
@@ -11344,10 +11552,10 @@
       <w:color w:val="808080"/>
     </w:rPr>
   </w:style>
-  <w:style w:type="paragraph" w:styleId="BalloonText">
+  <w:style w:type="paragraph" w:styleId="Textedebulles">
     <w:name w:val="Balloon Text"/>
     <w:basedOn w:val="Normal"/>
-    <w:link w:val="BalloonTextChar"/>
+    <w:link w:val="TextedebullesCar"/>
     <w:uiPriority w:val="99"/>
     <w:semiHidden/>
     <w:unhideWhenUsed/>
@@ -11361,10 +11569,10 @@
       <w:szCs w:val="16"/>
     </w:rPr>
   </w:style>
-  <w:style w:type="character" w:customStyle="1" w:styleId="BalloonTextChar">
-    <w:name w:val="Balloon Text Char"/>
-    <w:basedOn w:val="DefaultParagraphFont"/>
-    <w:link w:val="BalloonText"/>
+  <w:style w:type="character" w:customStyle="1" w:styleId="TextedebullesCar">
+    <w:name w:val="Texte de bulles Car"/>
+    <w:basedOn w:val="Policepardfaut"/>
+    <w:link w:val="Textedebulles"/>
     <w:uiPriority w:val="99"/>
     <w:semiHidden/>
     <w:rsid w:val="003C2EDA"/>
@@ -11374,7 +11582,7 @@
       <w:szCs w:val="16"/>
     </w:rPr>
   </w:style>
-  <w:style w:type="paragraph" w:styleId="Caption">
+  <w:style w:type="paragraph" w:styleId="Lgende">
     <w:name w:val="caption"/>
     <w:basedOn w:val="Normal"/>
     <w:next w:val="Normal"/>
@@ -11392,9 +11600,9 @@
       <w:szCs w:val="18"/>
     </w:rPr>
   </w:style>
-  <w:style w:type="table" w:styleId="TableGrid">
+  <w:style w:type="table" w:styleId="Grilledutableau">
     <w:name w:val="Table Grid"/>
-    <w:basedOn w:val="TableNormal"/>
+    <w:basedOn w:val="TableauNormal"/>
     <w:uiPriority w:val="59"/>
     <w:locked/>
     <w:rsid w:val="00C966D9"/>
@@ -11402,7 +11610,6 @@
       <w:spacing w:after="0" w:line="240" w:lineRule="auto"/>
     </w:pPr>
     <w:tblPr>
-      <w:tblInd w:w="0" w:type="dxa"/>
       <w:tblBorders>
         <w:top w:val="single" w:sz="4" w:space="0" w:color="auto"/>
         <w:left w:val="single" w:sz="4" w:space="0" w:color="auto"/>
@@ -11411,18 +11618,12 @@
         <w:insideH w:val="single" w:sz="4" w:space="0" w:color="auto"/>
         <w:insideV w:val="single" w:sz="4" w:space="0" w:color="auto"/>
       </w:tblBorders>
-      <w:tblCellMar>
-        <w:top w:w="0" w:type="dxa"/>
-        <w:left w:w="108" w:type="dxa"/>
-        <w:bottom w:w="0" w:type="dxa"/>
-        <w:right w:w="108" w:type="dxa"/>
-      </w:tblCellMar>
     </w:tblPr>
   </w:style>
-  <w:style w:type="character" w:customStyle="1" w:styleId="Heading2Char">
-    <w:name w:val="Heading 2 Char"/>
-    <w:basedOn w:val="DefaultParagraphFont"/>
-    <w:link w:val="Heading2"/>
+  <w:style w:type="character" w:customStyle="1" w:styleId="Titre2Car">
+    <w:name w:val="Titre 2 Car"/>
+    <w:basedOn w:val="Policepardfaut"/>
+    <w:link w:val="Titre2"/>
     <w:uiPriority w:val="9"/>
     <w:rsid w:val="008B2B15"/>
     <w:rPr>
@@ -11432,10 +11633,10 @@
       <w:szCs w:val="26"/>
     </w:rPr>
   </w:style>
-  <w:style w:type="paragraph" w:styleId="EndnoteText">
+  <w:style w:type="paragraph" w:styleId="Notedefin">
     <w:name w:val="endnote text"/>
     <w:basedOn w:val="Normal"/>
-    <w:link w:val="EndnoteTextChar"/>
+    <w:link w:val="NotedefinCar"/>
     <w:uiPriority w:val="99"/>
     <w:semiHidden/>
     <w:unhideWhenUsed/>
@@ -11448,10 +11649,10 @@
       <w:szCs w:val="20"/>
     </w:rPr>
   </w:style>
-  <w:style w:type="character" w:customStyle="1" w:styleId="EndnoteTextChar">
-    <w:name w:val="Endnote Text Char"/>
-    <w:basedOn w:val="DefaultParagraphFont"/>
-    <w:link w:val="EndnoteText"/>
+  <w:style w:type="character" w:customStyle="1" w:styleId="NotedefinCar">
+    <w:name w:val="Note de fin Car"/>
+    <w:basedOn w:val="Policepardfaut"/>
+    <w:link w:val="Notedefin"/>
     <w:uiPriority w:val="99"/>
     <w:semiHidden/>
     <w:rsid w:val="007C32FC"/>
@@ -11461,9 +11662,9 @@
       <w:szCs w:val="20"/>
     </w:rPr>
   </w:style>
-  <w:style w:type="character" w:styleId="EndnoteReference">
+  <w:style w:type="character" w:styleId="Appeldenotedefin">
     <w:name w:val="endnote reference"/>
-    <w:basedOn w:val="DefaultParagraphFont"/>
+    <w:basedOn w:val="Policepardfaut"/>
     <w:uiPriority w:val="99"/>
     <w:semiHidden/>
     <w:unhideWhenUsed/>
@@ -11472,7 +11673,7 @@
       <w:vertAlign w:val="superscript"/>
     </w:rPr>
   </w:style>
-  <w:style w:type="paragraph" w:styleId="ListParagraph">
+  <w:style w:type="paragraph" w:styleId="Paragraphedeliste">
     <w:name w:val="List Paragraph"/>
     <w:basedOn w:val="Normal"/>
     <w:uiPriority w:val="34"/>
@@ -11483,10 +11684,10 @@
       <w:contextualSpacing/>
     </w:pPr>
   </w:style>
-  <w:style w:type="paragraph" w:styleId="Header">
+  <w:style w:type="paragraph" w:styleId="En-tte">
     <w:name w:val="header"/>
     <w:basedOn w:val="Normal"/>
-    <w:link w:val="HeaderChar"/>
+    <w:link w:val="En-tteCar"/>
     <w:uiPriority w:val="99"/>
     <w:semiHidden/>
     <w:rsid w:val="00BE73A6"/>
@@ -11498,10 +11699,10 @@
       <w:spacing w:after="0" w:line="240" w:lineRule="auto"/>
     </w:pPr>
   </w:style>
-  <w:style w:type="character" w:customStyle="1" w:styleId="HeaderChar">
-    <w:name w:val="Header Char"/>
-    <w:basedOn w:val="DefaultParagraphFont"/>
-    <w:link w:val="Header"/>
+  <w:style w:type="character" w:customStyle="1" w:styleId="En-tteCar">
+    <w:name w:val="En-tête Car"/>
+    <w:basedOn w:val="Policepardfaut"/>
+    <w:link w:val="En-tte"/>
     <w:uiPriority w:val="99"/>
     <w:semiHidden/>
     <w:rsid w:val="008B2B15"/>
@@ -11509,10 +11710,10 @@
       <w:rFonts w:ascii="Century Schoolbook" w:hAnsi="Century Schoolbook"/>
     </w:rPr>
   </w:style>
-  <w:style w:type="paragraph" w:styleId="Footer">
+  <w:style w:type="paragraph" w:styleId="Pieddepage">
     <w:name w:val="footer"/>
     <w:basedOn w:val="Normal"/>
-    <w:link w:val="FooterChar"/>
+    <w:link w:val="PieddepageCar"/>
     <w:uiPriority w:val="99"/>
     <w:semiHidden/>
     <w:rsid w:val="00BE73A6"/>
@@ -11524,10 +11725,10 @@
       <w:spacing w:after="0" w:line="240" w:lineRule="auto"/>
     </w:pPr>
   </w:style>
-  <w:style w:type="character" w:customStyle="1" w:styleId="FooterChar">
-    <w:name w:val="Footer Char"/>
-    <w:basedOn w:val="DefaultParagraphFont"/>
-    <w:link w:val="Footer"/>
+  <w:style w:type="character" w:customStyle="1" w:styleId="PieddepageCar">
+    <w:name w:val="Pied de page Car"/>
+    <w:basedOn w:val="Policepardfaut"/>
+    <w:link w:val="Pieddepage"/>
     <w:uiPriority w:val="99"/>
     <w:semiHidden/>
     <w:rsid w:val="008B2B15"/>
@@ -11553,10 +11754,10 @@
       <w:lang w:eastAsia="fr-CA"/>
     </w:rPr>
   </w:style>
-  <w:style w:type="character" w:customStyle="1" w:styleId="Heading3Char">
-    <w:name w:val="Heading 3 Char"/>
-    <w:basedOn w:val="DefaultParagraphFont"/>
-    <w:link w:val="Heading3"/>
+  <w:style w:type="character" w:customStyle="1" w:styleId="Titre3Car">
+    <w:name w:val="Titre 3 Car"/>
+    <w:basedOn w:val="Policepardfaut"/>
+    <w:link w:val="Titre3"/>
     <w:uiPriority w:val="9"/>
     <w:rsid w:val="008B2B15"/>
     <w:rPr>
@@ -11567,7 +11768,7 @@
   </w:style>
   <w:style w:type="character" w:customStyle="1" w:styleId="ObjetCar">
     <w:name w:val="Objet Car"/>
-    <w:basedOn w:val="DefaultParagraphFont"/>
+    <w:basedOn w:val="Policepardfaut"/>
     <w:link w:val="Objet"/>
     <w:uiPriority w:val="10"/>
     <w:rsid w:val="007D4B93"/>
@@ -11577,9 +11778,9 @@
       <w:lang w:eastAsia="fr-CA"/>
     </w:rPr>
   </w:style>
-  <w:style w:type="character" w:styleId="SubtleEmphasis">
+  <w:style w:type="character" w:styleId="Emphaseple">
     <w:name w:val="Subtle Emphasis"/>
-    <w:basedOn w:val="EndnoteTextChar"/>
+    <w:basedOn w:val="NotedefinCar"/>
     <w:uiPriority w:val="19"/>
     <w:qFormat/>
     <w:rsid w:val="009851D3"/>
@@ -11592,9 +11793,9 @@
       <w:szCs w:val="20"/>
     </w:rPr>
   </w:style>
-  <w:style w:type="paragraph" w:styleId="TOCHeading">
+  <w:style w:type="paragraph" w:styleId="En-ttedetabledesmatires">
     <w:name w:val="TOC Heading"/>
-    <w:basedOn w:val="Heading1"/>
+    <w:basedOn w:val="Titre1"/>
     <w:next w:val="Normal"/>
     <w:uiPriority w:val="39"/>
     <w:unhideWhenUsed/>
@@ -11614,7 +11815,7 @@
       <w:lang w:eastAsia="fr-CA"/>
     </w:rPr>
   </w:style>
-  <w:style w:type="paragraph" w:styleId="TOC1">
+  <w:style w:type="paragraph" w:styleId="TM1">
     <w:name w:val="toc 1"/>
     <w:basedOn w:val="Normal"/>
     <w:next w:val="Normal"/>
@@ -11626,7 +11827,7 @@
       <w:spacing w:after="100"/>
     </w:pPr>
   </w:style>
-  <w:style w:type="paragraph" w:styleId="TOC2">
+  <w:style w:type="paragraph" w:styleId="TM2">
     <w:name w:val="toc 2"/>
     <w:basedOn w:val="Normal"/>
     <w:next w:val="Normal"/>
@@ -11639,9 +11840,9 @@
       <w:ind w:left="220"/>
     </w:pPr>
   </w:style>
-  <w:style w:type="character" w:styleId="Hyperlink">
+  <w:style w:type="character" w:styleId="Lienhypertexte">
     <w:name w:val="Hyperlink"/>
-    <w:basedOn w:val="DefaultParagraphFont"/>
+    <w:basedOn w:val="Policepardfaut"/>
     <w:uiPriority w:val="99"/>
     <w:unhideWhenUsed/>
     <w:rsid w:val="00F55DA8"/>
@@ -11650,7 +11851,7 @@
       <w:u w:val="single"/>
     </w:rPr>
   </w:style>
-  <w:style w:type="paragraph" w:styleId="TOC3">
+  <w:style w:type="paragraph" w:styleId="TM3">
     <w:name w:val="toc 3"/>
     <w:basedOn w:val="Normal"/>
     <w:next w:val="Normal"/>
@@ -11668,10 +11869,10 @@
       <w:lang w:eastAsia="fr-CA"/>
     </w:rPr>
   </w:style>
-  <w:style w:type="paragraph" w:styleId="FootnoteText">
+  <w:style w:type="paragraph" w:styleId="Notedebasdepage">
     <w:name w:val="footnote text"/>
     <w:basedOn w:val="Normal"/>
-    <w:link w:val="FootnoteTextChar"/>
+    <w:link w:val="NotedebasdepageCar"/>
     <w:uiPriority w:val="99"/>
     <w:semiHidden/>
     <w:unhideWhenUsed/>
@@ -11684,10 +11885,10 @@
       <w:szCs w:val="20"/>
     </w:rPr>
   </w:style>
-  <w:style w:type="character" w:customStyle="1" w:styleId="FootnoteTextChar">
-    <w:name w:val="Footnote Text Char"/>
-    <w:basedOn w:val="DefaultParagraphFont"/>
-    <w:link w:val="FootnoteText"/>
+  <w:style w:type="character" w:customStyle="1" w:styleId="NotedebasdepageCar">
+    <w:name w:val="Note de bas de page Car"/>
+    <w:basedOn w:val="Policepardfaut"/>
+    <w:link w:val="Notedebasdepage"/>
     <w:uiPriority w:val="99"/>
     <w:semiHidden/>
     <w:rsid w:val="008A7168"/>
@@ -11697,757 +11898,9 @@
       <w:szCs w:val="20"/>
     </w:rPr>
   </w:style>
-  <w:style w:type="character" w:styleId="FootnoteReference">
+  <w:style w:type="character" w:styleId="Appelnotedebasdep">
     <w:name w:val="footnote reference"/>
-    <w:basedOn w:val="DefaultParagraphFont"/>
-    <w:uiPriority w:val="99"/>
-    <w:semiHidden/>
-    <w:unhideWhenUsed/>
-    <w:rsid w:val="008A7168"/>
-    <w:rPr>
-      <w:vertAlign w:val="superscript"/>
-    </w:rPr>
-  </w:style>
-</w:styles>
-</file>
-
-<file path=word/stylesWithEffects.xml><?xml version="1.0" encoding="utf-8"?>
-<w:styles xmlns:wpc="http://schemas.microsoft.com/office/word/2010/wordprocessingCanvas" xmlns:mc="http://schemas.openxmlformats.org/markup-compatibility/2006" xmlns:o="urn:schemas-microsoft-com:office:office" xmlns:r="http://schemas.openxmlformats.org/officeDocument/2006/relationships" xmlns:m="http://schemas.openxmlformats.org/officeDocument/2006/math" xmlns:v="urn:schemas-microsoft-com:vml" xmlns:wp14="http://schemas.microsoft.com/office/word/2010/wordprocessingDrawing" xmlns:wp="http://schemas.openxmlformats.org/drawingml/2006/wordprocessingDrawing" xmlns:w10="urn:schemas-microsoft-com:office:word" xmlns:w="http://schemas.openxmlformats.org/wordprocessingml/2006/main" xmlns:w14="http://schemas.microsoft.com/office/word/2010/wordml" xmlns:wpg="http://schemas.microsoft.com/office/word/2010/wordprocessingGroup" xmlns:wpi="http://schemas.microsoft.com/office/word/2010/wordprocessingInk" xmlns:wne="http://schemas.microsoft.com/office/word/2006/wordml" xmlns:wps="http://schemas.microsoft.com/office/word/2010/wordprocessingShape" mc:Ignorable="w14 wp14">
-  <w:docDefaults>
-    <w:rPrDefault>
-      <w:rPr>
-        <w:rFonts w:asciiTheme="minorHAnsi" w:eastAsiaTheme="minorHAnsi" w:hAnsiTheme="minorHAnsi" w:cstheme="minorBidi"/>
-        <w:sz w:val="22"/>
-        <w:szCs w:val="22"/>
-        <w:lang w:val="fr-CA" w:eastAsia="en-US" w:bidi="ar-SA"/>
-      </w:rPr>
-    </w:rPrDefault>
-    <w:pPrDefault>
-      <w:pPr>
-        <w:spacing w:after="200" w:line="276" w:lineRule="auto"/>
-      </w:pPr>
-    </w:pPrDefault>
-  </w:docDefaults>
-  <w:latentStyles w:defLockedState="1" w:defUIPriority="99" w:defSemiHidden="1" w:defUnhideWhenUsed="1" w:defQFormat="0" w:count="267">
-    <w:lsdException w:name="Normal" w:locked="0" w:semiHidden="0" w:uiPriority="0" w:unhideWhenUsed="0" w:qFormat="1"/>
-    <w:lsdException w:name="heading 1" w:locked="0" w:semiHidden="0" w:uiPriority="9" w:unhideWhenUsed="0" w:qFormat="1"/>
-    <w:lsdException w:name="heading 2" w:locked="0" w:uiPriority="9" w:qFormat="1"/>
-    <w:lsdException w:name="heading 3" w:locked="0" w:uiPriority="9" w:qFormat="1"/>
-    <w:lsdException w:name="heading 4" w:locked="0" w:uiPriority="9" w:unhideWhenUsed="0"/>
-    <w:lsdException w:name="heading 5" w:locked="0" w:uiPriority="9" w:unhideWhenUsed="0" w:qFormat="1"/>
-    <w:lsdException w:name="heading 6" w:locked="0" w:uiPriority="9" w:unhideWhenUsed="0" w:qFormat="1"/>
-    <w:lsdException w:name="heading 7" w:locked="0" w:uiPriority="9" w:unhideWhenUsed="0" w:qFormat="1"/>
-    <w:lsdException w:name="heading 8" w:locked="0" w:uiPriority="9" w:unhideWhenUsed="0" w:qFormat="1"/>
-    <w:lsdException w:name="heading 9" w:locked="0" w:uiPriority="9" w:unhideWhenUsed="0" w:qFormat="1"/>
-    <w:lsdException w:name="index 1" w:locked="0"/>
-    <w:lsdException w:name="index 2" w:locked="0"/>
-    <w:lsdException w:name="index 3" w:locked="0"/>
-    <w:lsdException w:name="index 4" w:locked="0"/>
-    <w:lsdException w:name="index 5" w:locked="0"/>
-    <w:lsdException w:name="index 6" w:locked="0"/>
-    <w:lsdException w:name="index 7" w:locked="0"/>
-    <w:lsdException w:name="index 8" w:locked="0"/>
-    <w:lsdException w:name="index 9" w:locked="0"/>
-    <w:lsdException w:name="toc 1" w:locked="0" w:uiPriority="39"/>
-    <w:lsdException w:name="toc 2" w:locked="0" w:uiPriority="39"/>
-    <w:lsdException w:name="toc 3" w:locked="0" w:uiPriority="39"/>
-    <w:lsdException w:name="toc 4" w:locked="0" w:uiPriority="39"/>
-    <w:lsdException w:name="toc 5" w:locked="0" w:uiPriority="39"/>
-    <w:lsdException w:name="toc 6" w:locked="0" w:uiPriority="39"/>
-    <w:lsdException w:name="toc 7" w:locked="0" w:uiPriority="39"/>
-    <w:lsdException w:name="toc 8" w:locked="0" w:uiPriority="39"/>
-    <w:lsdException w:name="toc 9" w:locked="0" w:uiPriority="39"/>
-    <w:lsdException w:name="Normal Indent" w:locked="0"/>
-    <w:lsdException w:name="footnote text" w:locked="0"/>
-    <w:lsdException w:name="annotation text" w:locked="0"/>
-    <w:lsdException w:name="header" w:locked="0"/>
-    <w:lsdException w:name="footer" w:locked="0"/>
-    <w:lsdException w:name="index heading" w:locked="0"/>
-    <w:lsdException w:name="caption" w:locked="0" w:uiPriority="35" w:qFormat="1"/>
-    <w:lsdException w:name="table of figures" w:locked="0"/>
-    <w:lsdException w:name="envelope address" w:locked="0"/>
-    <w:lsdException w:name="envelope return" w:locked="0"/>
-    <w:lsdException w:name="footnote reference" w:locked="0"/>
-    <w:lsdException w:name="annotation reference" w:locked="0"/>
-    <w:lsdException w:name="line number" w:locked="0"/>
-    <w:lsdException w:name="page number" w:locked="0"/>
-    <w:lsdException w:name="endnote reference" w:locked="0"/>
-    <w:lsdException w:name="endnote text" w:locked="0"/>
-    <w:lsdException w:name="table of authorities" w:locked="0"/>
-    <w:lsdException w:name="macro" w:locked="0"/>
-    <w:lsdException w:name="toa heading" w:locked="0"/>
-    <w:lsdException w:name="List" w:locked="0"/>
-    <w:lsdException w:name="List Bullet" w:locked="0"/>
-    <w:lsdException w:name="List Number" w:locked="0"/>
-    <w:lsdException w:name="List 2" w:locked="0"/>
-    <w:lsdException w:name="List 3" w:locked="0"/>
-    <w:lsdException w:name="List 4" w:locked="0"/>
-    <w:lsdException w:name="List 5" w:locked="0"/>
-    <w:lsdException w:name="List Bullet 2" w:locked="0"/>
-    <w:lsdException w:name="List Bullet 3" w:locked="0"/>
-    <w:lsdException w:name="List Bullet 4" w:locked="0"/>
-    <w:lsdException w:name="List Bullet 5" w:locked="0"/>
-    <w:lsdException w:name="List Number 2" w:locked="0"/>
-    <w:lsdException w:name="List Number 3" w:locked="0"/>
-    <w:lsdException w:name="List Number 4" w:locked="0"/>
-    <w:lsdException w:name="List Number 5" w:locked="0"/>
-    <w:lsdException w:name="Title" w:locked="0" w:uiPriority="10" w:unhideWhenUsed="0"/>
-    <w:lsdException w:name="Closing" w:locked="0"/>
-    <w:lsdException w:name="Signature" w:locked="0"/>
-    <w:lsdException w:name="Default Paragraph Font" w:locked="0" w:uiPriority="1"/>
-    <w:lsdException w:name="Body Text" w:locked="0"/>
-    <w:lsdException w:name="Body Text Indent" w:locked="0"/>
-    <w:lsdException w:name="List Continue" w:locked="0"/>
-    <w:lsdException w:name="List Continue 2" w:locked="0"/>
-    <w:lsdException w:name="List Continue 3" w:locked="0"/>
-    <w:lsdException w:name="List Continue 4" w:locked="0"/>
-    <w:lsdException w:name="List Continue 5" w:locked="0"/>
-    <w:lsdException w:name="Message Header" w:locked="0"/>
-    <w:lsdException w:name="Subtitle" w:locked="0" w:uiPriority="11" w:unhideWhenUsed="0"/>
-    <w:lsdException w:name="Salutation" w:locked="0"/>
-    <w:lsdException w:name="Date" w:locked="0"/>
-    <w:lsdException w:name="Body Text First Indent" w:locked="0"/>
-    <w:lsdException w:name="Body Text First Indent 2" w:locked="0"/>
-    <w:lsdException w:name="Note Heading" w:locked="0"/>
-    <w:lsdException w:name="Body Text 2" w:locked="0"/>
-    <w:lsdException w:name="Body Text 3" w:locked="0"/>
-    <w:lsdException w:name="Body Text Indent 2" w:locked="0"/>
-    <w:lsdException w:name="Body Text Indent 3" w:locked="0"/>
-    <w:lsdException w:name="Block Text" w:locked="0"/>
-    <w:lsdException w:name="Hyperlink" w:locked="0"/>
-    <w:lsdException w:name="FollowedHyperlink" w:locked="0"/>
-    <w:lsdException w:name="Strong" w:locked="0" w:uiPriority="22" w:unhideWhenUsed="0"/>
-    <w:lsdException w:name="Emphasis" w:locked="0" w:uiPriority="20" w:unhideWhenUsed="0"/>
-    <w:lsdException w:name="Document Map" w:locked="0"/>
-    <w:lsdException w:name="Plain Text" w:locked="0"/>
-    <w:lsdException w:name="E-mail Signature" w:locked="0"/>
-    <w:lsdException w:name="HTML Top of Form" w:locked="0"/>
-    <w:lsdException w:name="HTML Bottom of Form" w:locked="0"/>
-    <w:lsdException w:name="Normal (Web)" w:locked="0"/>
-    <w:lsdException w:name="HTML Acronym" w:locked="0"/>
-    <w:lsdException w:name="HTML Address" w:locked="0"/>
-    <w:lsdException w:name="HTML Cite" w:locked="0"/>
-    <w:lsdException w:name="HTML Code" w:locked="0"/>
-    <w:lsdException w:name="HTML Definition" w:locked="0"/>
-    <w:lsdException w:name="HTML Keyboard" w:locked="0"/>
-    <w:lsdException w:name="HTML Preformatted" w:locked="0"/>
-    <w:lsdException w:name="HTML Sample" w:locked="0"/>
-    <w:lsdException w:name="HTML Typewriter" w:locked="0"/>
-    <w:lsdException w:name="HTML Variable" w:locked="0"/>
-    <w:lsdException w:name="Normal Table" w:locked="0"/>
-    <w:lsdException w:name="annotation subject" w:locked="0"/>
-    <w:lsdException w:name="No List" w:locked="0"/>
-    <w:lsdException w:name="Balloon Text" w:locked="0"/>
-    <w:lsdException w:name="Table Grid" w:locked="0" w:semiHidden="0" w:uiPriority="59" w:unhideWhenUsed="0"/>
-    <w:lsdException w:name="Placeholder Text" w:locked="0" w:unhideWhenUsed="0"/>
-    <w:lsdException w:name="No Spacing" w:locked="0" w:uiPriority="1" w:qFormat="1"/>
-    <w:lsdException w:name="Light Shading" w:semiHidden="0" w:uiPriority="60" w:unhideWhenUsed="0"/>
-    <w:lsdException w:name="Light List" w:semiHidden="0" w:uiPriority="61" w:unhideWhenUsed="0"/>
-    <w:lsdException w:name="Light Grid" w:semiHidden="0" w:uiPriority="62" w:unhideWhenUsed="0"/>
-    <w:lsdException w:name="Medium Shading 1" w:semiHidden="0" w:uiPriority="63" w:unhideWhenUsed="0"/>
-    <w:lsdException w:name="Medium Shading 2" w:semiHidden="0" w:uiPriority="64" w:unhideWhenUsed="0"/>
-    <w:lsdException w:name="Medium List 1" w:semiHidden="0" w:uiPriority="65" w:unhideWhenUsed="0"/>
-    <w:lsdException w:name="Medium List 2" w:semiHidden="0" w:uiPriority="66" w:unhideWhenUsed="0"/>
-    <w:lsdException w:name="Medium Grid 1" w:semiHidden="0" w:uiPriority="67" w:unhideWhenUsed="0"/>
-    <w:lsdException w:name="Medium Grid 2" w:semiHidden="0" w:uiPriority="68" w:unhideWhenUsed="0"/>
-    <w:lsdException w:name="Medium Grid 3" w:semiHidden="0" w:uiPriority="69" w:unhideWhenUsed="0"/>
-    <w:lsdException w:name="Dark List" w:semiHidden="0" w:uiPriority="70" w:unhideWhenUsed="0"/>
-    <w:lsdException w:name="Colorful Shading" w:semiHidden="0" w:uiPriority="71" w:unhideWhenUsed="0"/>
-    <w:lsdException w:name="Colorful List" w:semiHidden="0" w:uiPriority="72" w:unhideWhenUsed="0"/>
-    <w:lsdException w:name="Colorful Grid" w:semiHidden="0" w:uiPriority="73" w:unhideWhenUsed="0"/>
-    <w:lsdException w:name="Light Shading Accent 1" w:semiHidden="0" w:uiPriority="60" w:unhideWhenUsed="0"/>
-    <w:lsdException w:name="Light List Accent 1" w:semiHidden="0" w:uiPriority="61" w:unhideWhenUsed="0"/>
-    <w:lsdException w:name="Light Grid Accent 1" w:semiHidden="0" w:uiPriority="62" w:unhideWhenUsed="0"/>
-    <w:lsdException w:name="Medium Shading 1 Accent 1" w:semiHidden="0" w:uiPriority="63" w:unhideWhenUsed="0"/>
-    <w:lsdException w:name="Medium Shading 2 Accent 1" w:semiHidden="0" w:uiPriority="64" w:unhideWhenUsed="0"/>
-    <w:lsdException w:name="Medium List 1 Accent 1" w:semiHidden="0" w:uiPriority="65" w:unhideWhenUsed="0"/>
-    <w:lsdException w:name="Revision" w:locked="0" w:unhideWhenUsed="0"/>
-    <w:lsdException w:name="List Paragraph" w:locked="0" w:semiHidden="0" w:uiPriority="34" w:unhideWhenUsed="0" w:qFormat="1"/>
-    <w:lsdException w:name="Quote" w:locked="0" w:uiPriority="29" w:unhideWhenUsed="0"/>
-    <w:lsdException w:name="Intense Quote" w:locked="0" w:uiPriority="30" w:unhideWhenUsed="0"/>
-    <w:lsdException w:name="Medium List 2 Accent 1" w:semiHidden="0" w:uiPriority="66" w:unhideWhenUsed="0"/>
-    <w:lsdException w:name="Medium Grid 1 Accent 1" w:semiHidden="0" w:uiPriority="67" w:unhideWhenUsed="0"/>
-    <w:lsdException w:name="Medium Grid 2 Accent 1" w:semiHidden="0" w:uiPriority="68" w:unhideWhenUsed="0"/>
-    <w:lsdException w:name="Medium Grid 3 Accent 1" w:semiHidden="0" w:uiPriority="69" w:unhideWhenUsed="0"/>
-    <w:lsdException w:name="Dark List Accent 1" w:semiHidden="0" w:uiPriority="70" w:unhideWhenUsed="0"/>
-    <w:lsdException w:name="Colorful Shading Accent 1" w:semiHidden="0" w:uiPriority="71" w:unhideWhenUsed="0"/>
-    <w:lsdException w:name="Colorful List Accent 1" w:semiHidden="0" w:uiPriority="72" w:unhideWhenUsed="0"/>
-    <w:lsdException w:name="Colorful Grid Accent 1" w:semiHidden="0" w:uiPriority="73" w:unhideWhenUsed="0"/>
-    <w:lsdException w:name="Light Shading Accent 2" w:semiHidden="0" w:uiPriority="60" w:unhideWhenUsed="0"/>
-    <w:lsdException w:name="Light List Accent 2" w:semiHidden="0" w:uiPriority="61" w:unhideWhenUsed="0"/>
-    <w:lsdException w:name="Light Grid Accent 2" w:semiHidden="0" w:uiPriority="62" w:unhideWhenUsed="0"/>
-    <w:lsdException w:name="Medium Shading 1 Accent 2" w:semiHidden="0" w:uiPriority="63" w:unhideWhenUsed="0"/>
-    <w:lsdException w:name="Medium Shading 2 Accent 2" w:semiHidden="0" w:uiPriority="64" w:unhideWhenUsed="0"/>
-    <w:lsdException w:name="Medium List 1 Accent 2" w:semiHidden="0" w:uiPriority="65" w:unhideWhenUsed="0"/>
-    <w:lsdException w:name="Medium List 2 Accent 2" w:semiHidden="0" w:uiPriority="66" w:unhideWhenUsed="0"/>
-    <w:lsdException w:name="Medium Grid 1 Accent 2" w:semiHidden="0" w:uiPriority="67" w:unhideWhenUsed="0"/>
-    <w:lsdException w:name="Medium Grid 2 Accent 2" w:semiHidden="0" w:uiPriority="68" w:unhideWhenUsed="0"/>
-    <w:lsdException w:name="Medium Grid 3 Accent 2" w:semiHidden="0" w:uiPriority="69" w:unhideWhenUsed="0"/>
-    <w:lsdException w:name="Dark List Accent 2" w:semiHidden="0" w:uiPriority="70" w:unhideWhenUsed="0"/>
-    <w:lsdException w:name="Colorful Shading Accent 2" w:semiHidden="0" w:uiPriority="71" w:unhideWhenUsed="0"/>
-    <w:lsdException w:name="Colorful List Accent 2" w:semiHidden="0" w:uiPriority="72" w:unhideWhenUsed="0"/>
-    <w:lsdException w:name="Colorful Grid Accent 2" w:semiHidden="0" w:uiPriority="73" w:unhideWhenUsed="0"/>
-    <w:lsdException w:name="Light Shading Accent 3" w:semiHidden="0" w:uiPriority="60" w:unhideWhenUsed="0"/>
-    <w:lsdException w:name="Light List Accent 3" w:semiHidden="0" w:uiPriority="61" w:unhideWhenUsed="0"/>
-    <w:lsdException w:name="Light Grid Accent 3" w:semiHidden="0" w:uiPriority="62" w:unhideWhenUsed="0"/>
-    <w:lsdException w:name="Medium Shading 1 Accent 3" w:semiHidden="0" w:uiPriority="63" w:unhideWhenUsed="0"/>
-    <w:lsdException w:name="Medium Shading 2 Accent 3" w:semiHidden="0" w:uiPriority="64" w:unhideWhenUsed="0"/>
-    <w:lsdException w:name="Medium List 1 Accent 3" w:semiHidden="0" w:uiPriority="65" w:unhideWhenUsed="0"/>
-    <w:lsdException w:name="Medium List 2 Accent 3" w:semiHidden="0" w:uiPriority="66" w:unhideWhenUsed="0"/>
-    <w:lsdException w:name="Medium Grid 1 Accent 3" w:semiHidden="0" w:uiPriority="67" w:unhideWhenUsed="0"/>
-    <w:lsdException w:name="Medium Grid 2 Accent 3" w:semiHidden="0" w:uiPriority="68" w:unhideWhenUsed="0"/>
-    <w:lsdException w:name="Medium Grid 3 Accent 3" w:semiHidden="0" w:uiPriority="69" w:unhideWhenUsed="0"/>
-    <w:lsdException w:name="Dark List Accent 3" w:semiHidden="0" w:uiPriority="70" w:unhideWhenUsed="0"/>
-    <w:lsdException w:name="Colorful Shading Accent 3" w:semiHidden="0" w:uiPriority="71" w:unhideWhenUsed="0"/>
-    <w:lsdException w:name="Colorful List Accent 3" w:semiHidden="0" w:uiPriority="72" w:unhideWhenUsed="0"/>
-    <w:lsdException w:name="Colorful Grid Accent 3" w:semiHidden="0" w:uiPriority="73" w:unhideWhenUsed="0"/>
-    <w:lsdException w:name="Light Shading Accent 4" w:semiHidden="0" w:uiPriority="60" w:unhideWhenUsed="0"/>
-    <w:lsdException w:name="Light List Accent 4" w:semiHidden="0" w:uiPriority="61" w:unhideWhenUsed="0"/>
-    <w:lsdException w:name="Light Grid Accent 4" w:semiHidden="0" w:uiPriority="62" w:unhideWhenUsed="0"/>
-    <w:lsdException w:name="Medium Shading 1 Accent 4" w:semiHidden="0" w:uiPriority="63" w:unhideWhenUsed="0"/>
-    <w:lsdException w:name="Medium Shading 2 Accent 4" w:semiHidden="0" w:uiPriority="64" w:unhideWhenUsed="0"/>
-    <w:lsdException w:name="Medium List 1 Accent 4" w:semiHidden="0" w:uiPriority="65" w:unhideWhenUsed="0"/>
-    <w:lsdException w:name="Medium List 2 Accent 4" w:semiHidden="0" w:uiPriority="66" w:unhideWhenUsed="0"/>
-    <w:lsdException w:name="Medium Grid 1 Accent 4" w:semiHidden="0" w:uiPriority="67" w:unhideWhenUsed="0"/>
-    <w:lsdException w:name="Medium Grid 2 Accent 4" w:semiHidden="0" w:uiPriority="68" w:unhideWhenUsed="0"/>
-    <w:lsdException w:name="Medium Grid 3 Accent 4" w:semiHidden="0" w:uiPriority="69" w:unhideWhenUsed="0"/>
-    <w:lsdException w:name="Dark List Accent 4" w:semiHidden="0" w:uiPriority="70" w:unhideWhenUsed="0"/>
-    <w:lsdException w:name="Colorful Shading Accent 4" w:semiHidden="0" w:uiPriority="71" w:unhideWhenUsed="0"/>
-    <w:lsdException w:name="Colorful List Accent 4" w:semiHidden="0" w:uiPriority="72" w:unhideWhenUsed="0"/>
-    <w:lsdException w:name="Colorful Grid Accent 4" w:semiHidden="0" w:uiPriority="73" w:unhideWhenUsed="0"/>
-    <w:lsdException w:name="Light Shading Accent 5" w:semiHidden="0" w:uiPriority="60" w:unhideWhenUsed="0"/>
-    <w:lsdException w:name="Light List Accent 5" w:semiHidden="0" w:uiPriority="61" w:unhideWhenUsed="0"/>
-    <w:lsdException w:name="Light Grid Accent 5" w:semiHidden="0" w:uiPriority="62" w:unhideWhenUsed="0"/>
-    <w:lsdException w:name="Medium Shading 1 Accent 5" w:semiHidden="0" w:uiPriority="63" w:unhideWhenUsed="0"/>
-    <w:lsdException w:name="Medium Shading 2 Accent 5" w:semiHidden="0" w:uiPriority="64" w:unhideWhenUsed="0"/>
-    <w:lsdException w:name="Medium List 1 Accent 5" w:semiHidden="0" w:uiPriority="65" w:unhideWhenUsed="0"/>
-    <w:lsdException w:name="Medium List 2 Accent 5" w:semiHidden="0" w:uiPriority="66" w:unhideWhenUsed="0"/>
-    <w:lsdException w:name="Medium Grid 1 Accent 5" w:semiHidden="0" w:uiPriority="67" w:unhideWhenUsed="0"/>
-    <w:lsdException w:name="Medium Grid 2 Accent 5" w:semiHidden="0" w:uiPriority="68" w:unhideWhenUsed="0"/>
-    <w:lsdException w:name="Medium Grid 3 Accent 5" w:semiHidden="0" w:uiPriority="69" w:unhideWhenUsed="0"/>
-    <w:lsdException w:name="Dark List Accent 5" w:semiHidden="0" w:uiPriority="70" w:unhideWhenUsed="0"/>
-    <w:lsdException w:name="Colorful Shading Accent 5" w:semiHidden="0" w:uiPriority="71" w:unhideWhenUsed="0"/>
-    <w:lsdException w:name="Colorful List Accent 5" w:semiHidden="0" w:uiPriority="72" w:unhideWhenUsed="0"/>
-    <w:lsdException w:name="Colorful Grid Accent 5" w:semiHidden="0" w:uiPriority="73" w:unhideWhenUsed="0"/>
-    <w:lsdException w:name="Light Shading Accent 6" w:semiHidden="0" w:uiPriority="60" w:unhideWhenUsed="0"/>
-    <w:lsdException w:name="Light List Accent 6" w:semiHidden="0" w:uiPriority="61" w:unhideWhenUsed="0"/>
-    <w:lsdException w:name="Light Grid Accent 6" w:semiHidden="0" w:uiPriority="62" w:unhideWhenUsed="0"/>
-    <w:lsdException w:name="Medium Shading 1 Accent 6" w:semiHidden="0" w:uiPriority="63" w:unhideWhenUsed="0"/>
-    <w:lsdException w:name="Medium Shading 2 Accent 6" w:semiHidden="0" w:uiPriority="64" w:unhideWhenUsed="0"/>
-    <w:lsdException w:name="Medium List 1 Accent 6" w:semiHidden="0" w:uiPriority="65" w:unhideWhenUsed="0"/>
-    <w:lsdException w:name="Medium List 2 Accent 6" w:semiHidden="0" w:uiPriority="66" w:unhideWhenUsed="0"/>
-    <w:lsdException w:name="Medium Grid 1 Accent 6" w:semiHidden="0" w:uiPriority="67" w:unhideWhenUsed="0"/>
-    <w:lsdException w:name="Medium Grid 2 Accent 6" w:semiHidden="0" w:uiPriority="68" w:unhideWhenUsed="0"/>
-    <w:lsdException w:name="Medium Grid 3 Accent 6" w:semiHidden="0" w:uiPriority="69" w:unhideWhenUsed="0"/>
-    <w:lsdException w:name="Dark List Accent 6" w:semiHidden="0" w:uiPriority="70" w:unhideWhenUsed="0"/>
-    <w:lsdException w:name="Colorful Shading Accent 6" w:semiHidden="0" w:uiPriority="71" w:unhideWhenUsed="0"/>
-    <w:lsdException w:name="Colorful List Accent 6" w:semiHidden="0" w:uiPriority="72" w:unhideWhenUsed="0"/>
-    <w:lsdException w:name="Colorful Grid Accent 6" w:semiHidden="0" w:uiPriority="73" w:unhideWhenUsed="0"/>
-    <w:lsdException w:name="Subtle Emphasis" w:locked="0" w:semiHidden="0" w:uiPriority="19" w:unhideWhenUsed="0" w:qFormat="1"/>
-    <w:lsdException w:name="Intense Emphasis" w:locked="0" w:uiPriority="21" w:unhideWhenUsed="0"/>
-    <w:lsdException w:name="Subtle Reference" w:locked="0" w:uiPriority="31" w:unhideWhenUsed="0"/>
-    <w:lsdException w:name="Intense Reference" w:locked="0" w:uiPriority="32" w:unhideWhenUsed="0"/>
-    <w:lsdException w:name="Book Title" w:locked="0" w:uiPriority="33" w:unhideWhenUsed="0"/>
-    <w:lsdException w:name="Bibliography" w:locked="0" w:uiPriority="37"/>
-    <w:lsdException w:name="TOC Heading" w:locked="0" w:uiPriority="39" w:qFormat="1"/>
-  </w:latentStyles>
-  <w:style w:type="paragraph" w:default="1" w:styleId="Normal">
-    <w:name w:val="Normal"/>
-    <w:qFormat/>
-    <w:rsid w:val="008B2B15"/>
-    <w:pPr>
-      <w:jc w:val="both"/>
-    </w:pPr>
-    <w:rPr>
-      <w:rFonts w:ascii="Century Schoolbook" w:hAnsi="Century Schoolbook"/>
-    </w:rPr>
-  </w:style>
-  <w:style w:type="paragraph" w:styleId="Heading1">
-    <w:name w:val="heading 1"/>
-    <w:basedOn w:val="Normal"/>
-    <w:next w:val="Normal"/>
-    <w:link w:val="Heading1Char"/>
-    <w:uiPriority w:val="9"/>
-    <w:qFormat/>
-    <w:rsid w:val="006C0958"/>
-    <w:pPr>
-      <w:keepNext/>
-      <w:keepLines/>
-      <w:spacing w:before="360" w:after="120"/>
-      <w:outlineLvl w:val="0"/>
-    </w:pPr>
-    <w:rPr>
-      <w:rFonts w:eastAsiaTheme="majorEastAsia" w:cstheme="majorBidi"/>
-      <w:b/>
-      <w:bCs/>
-      <w:sz w:val="32"/>
-      <w:szCs w:val="28"/>
-    </w:rPr>
-  </w:style>
-  <w:style w:type="paragraph" w:styleId="Heading2">
-    <w:name w:val="heading 2"/>
-    <w:basedOn w:val="Normal"/>
-    <w:next w:val="Normal"/>
-    <w:link w:val="Heading2Char"/>
-    <w:uiPriority w:val="9"/>
-    <w:qFormat/>
-    <w:rsid w:val="00A30F33"/>
-    <w:pPr>
-      <w:keepNext/>
-      <w:keepLines/>
-      <w:spacing w:before="40" w:after="0"/>
-      <w:outlineLvl w:val="1"/>
-    </w:pPr>
-    <w:rPr>
-      <w:rFonts w:eastAsiaTheme="majorEastAsia" w:cstheme="majorBidi"/>
-      <w:b/>
-      <w:sz w:val="24"/>
-      <w:szCs w:val="26"/>
-    </w:rPr>
-  </w:style>
-  <w:style w:type="paragraph" w:styleId="Heading3">
-    <w:name w:val="heading 3"/>
-    <w:basedOn w:val="Normal"/>
-    <w:next w:val="Normal"/>
-    <w:link w:val="Heading3Char"/>
-    <w:uiPriority w:val="9"/>
-    <w:qFormat/>
-    <w:rsid w:val="008B2B15"/>
-    <w:pPr>
-      <w:keepNext/>
-      <w:keepLines/>
-      <w:spacing w:before="40" w:after="0"/>
-      <w:outlineLvl w:val="2"/>
-    </w:pPr>
-    <w:rPr>
-      <w:rFonts w:eastAsiaTheme="majorEastAsia" w:cstheme="majorBidi"/>
-      <w:sz w:val="24"/>
-      <w:szCs w:val="24"/>
-    </w:rPr>
-  </w:style>
-  <w:style w:type="character" w:default="1" w:styleId="DefaultParagraphFont">
-    <w:name w:val="Default Paragraph Font"/>
-    <w:uiPriority w:val="1"/>
-    <w:semiHidden/>
-    <w:unhideWhenUsed/>
-  </w:style>
-  <w:style w:type="table" w:default="1" w:styleId="TableNormal">
-    <w:name w:val="Normal Table"/>
-    <w:uiPriority w:val="99"/>
-    <w:semiHidden/>
-    <w:unhideWhenUsed/>
-    <w:tblPr>
-      <w:tblInd w:w="0" w:type="dxa"/>
-      <w:tblCellMar>
-        <w:top w:w="0" w:type="dxa"/>
-        <w:left w:w="108" w:type="dxa"/>
-        <w:bottom w:w="0" w:type="dxa"/>
-        <w:right w:w="108" w:type="dxa"/>
-      </w:tblCellMar>
-    </w:tblPr>
-  </w:style>
-  <w:style w:type="numbering" w:default="1" w:styleId="NoList">
-    <w:name w:val="No List"/>
-    <w:uiPriority w:val="99"/>
-    <w:semiHidden/>
-    <w:unhideWhenUsed/>
-  </w:style>
-  <w:style w:type="paragraph" w:styleId="NormalWeb">
-    <w:name w:val="Normal (Web)"/>
-    <w:basedOn w:val="Normal"/>
-    <w:uiPriority w:val="99"/>
-    <w:semiHidden/>
-    <w:rsid w:val="003C2EDA"/>
-    <w:pPr>
-      <w:spacing w:before="100" w:beforeAutospacing="1" w:after="100" w:afterAutospacing="1" w:line="240" w:lineRule="auto"/>
-    </w:pPr>
-    <w:rPr>
-      <w:rFonts w:ascii="Times New Roman" w:eastAsia="Times New Roman" w:hAnsi="Times New Roman" w:cs="Times New Roman"/>
-      <w:sz w:val="24"/>
-      <w:szCs w:val="24"/>
-      <w:lang w:eastAsia="fr-CA"/>
-    </w:rPr>
-  </w:style>
-  <w:style w:type="character" w:customStyle="1" w:styleId="Heading1Char">
-    <w:name w:val="Heading 1 Char"/>
-    <w:basedOn w:val="DefaultParagraphFont"/>
-    <w:link w:val="Heading1"/>
-    <w:uiPriority w:val="9"/>
-    <w:rsid w:val="006C0958"/>
-    <w:rPr>
-      <w:rFonts w:ascii="Century Schoolbook" w:eastAsiaTheme="majorEastAsia" w:hAnsi="Century Schoolbook" w:cstheme="majorBidi"/>
-      <w:b/>
-      <w:bCs/>
-      <w:sz w:val="32"/>
-      <w:szCs w:val="28"/>
-    </w:rPr>
-  </w:style>
-  <w:style w:type="character" w:styleId="PlaceholderText">
-    <w:name w:val="Placeholder Text"/>
-    <w:basedOn w:val="DefaultParagraphFont"/>
-    <w:uiPriority w:val="99"/>
-    <w:semiHidden/>
-    <w:rsid w:val="003C2EDA"/>
-    <w:rPr>
-      <w:color w:val="808080"/>
-    </w:rPr>
-  </w:style>
-  <w:style w:type="paragraph" w:styleId="BalloonText">
-    <w:name w:val="Balloon Text"/>
-    <w:basedOn w:val="Normal"/>
-    <w:link w:val="BalloonTextChar"/>
-    <w:uiPriority w:val="99"/>
-    <w:semiHidden/>
-    <w:unhideWhenUsed/>
-    <w:rsid w:val="003C2EDA"/>
-    <w:pPr>
-      <w:spacing w:after="0" w:line="240" w:lineRule="auto"/>
-    </w:pPr>
-    <w:rPr>
-      <w:rFonts w:ascii="Tahoma" w:hAnsi="Tahoma" w:cs="Tahoma"/>
-      <w:sz w:val="16"/>
-      <w:szCs w:val="16"/>
-    </w:rPr>
-  </w:style>
-  <w:style w:type="character" w:customStyle="1" w:styleId="BalloonTextChar">
-    <w:name w:val="Balloon Text Char"/>
-    <w:basedOn w:val="DefaultParagraphFont"/>
-    <w:link w:val="BalloonText"/>
-    <w:uiPriority w:val="99"/>
-    <w:semiHidden/>
-    <w:rsid w:val="003C2EDA"/>
-    <w:rPr>
-      <w:rFonts w:ascii="Tahoma" w:hAnsi="Tahoma" w:cs="Tahoma"/>
-      <w:sz w:val="16"/>
-      <w:szCs w:val="16"/>
-    </w:rPr>
-  </w:style>
-  <w:style w:type="paragraph" w:styleId="Caption">
-    <w:name w:val="caption"/>
-    <w:basedOn w:val="Normal"/>
-    <w:next w:val="Normal"/>
-    <w:uiPriority w:val="35"/>
-    <w:qFormat/>
-    <w:rsid w:val="00F35EDE"/>
-    <w:pPr>
-      <w:spacing w:before="120" w:after="120" w:line="240" w:lineRule="auto"/>
-      <w:jc w:val="center"/>
-    </w:pPr>
-    <w:rPr>
-      <w:b/>
-      <w:bCs/>
-      <w:sz w:val="18"/>
-      <w:szCs w:val="18"/>
-    </w:rPr>
-  </w:style>
-  <w:style w:type="table" w:styleId="TableGrid">
-    <w:name w:val="Table Grid"/>
-    <w:basedOn w:val="TableNormal"/>
-    <w:uiPriority w:val="59"/>
-    <w:locked/>
-    <w:rsid w:val="00C966D9"/>
-    <w:pPr>
-      <w:spacing w:after="0" w:line="240" w:lineRule="auto"/>
-    </w:pPr>
-    <w:tblPr>
-      <w:tblInd w:w="0" w:type="dxa"/>
-      <w:tblBorders>
-        <w:top w:val="single" w:sz="4" w:space="0" w:color="auto"/>
-        <w:left w:val="single" w:sz="4" w:space="0" w:color="auto"/>
-        <w:bottom w:val="single" w:sz="4" w:space="0" w:color="auto"/>
-        <w:right w:val="single" w:sz="4" w:space="0" w:color="auto"/>
-        <w:insideH w:val="single" w:sz="4" w:space="0" w:color="auto"/>
-        <w:insideV w:val="single" w:sz="4" w:space="0" w:color="auto"/>
-      </w:tblBorders>
-      <w:tblCellMar>
-        <w:top w:w="0" w:type="dxa"/>
-        <w:left w:w="108" w:type="dxa"/>
-        <w:bottom w:w="0" w:type="dxa"/>
-        <w:right w:w="108" w:type="dxa"/>
-      </w:tblCellMar>
-    </w:tblPr>
-  </w:style>
-  <w:style w:type="character" w:customStyle="1" w:styleId="Heading2Char">
-    <w:name w:val="Heading 2 Char"/>
-    <w:basedOn w:val="DefaultParagraphFont"/>
-    <w:link w:val="Heading2"/>
-    <w:uiPriority w:val="9"/>
-    <w:rsid w:val="008B2B15"/>
-    <w:rPr>
-      <w:rFonts w:ascii="Century Schoolbook" w:eastAsiaTheme="majorEastAsia" w:hAnsi="Century Schoolbook" w:cstheme="majorBidi"/>
-      <w:b/>
-      <w:sz w:val="24"/>
-      <w:szCs w:val="26"/>
-    </w:rPr>
-  </w:style>
-  <w:style w:type="paragraph" w:styleId="EndnoteText">
-    <w:name w:val="endnote text"/>
-    <w:basedOn w:val="Normal"/>
-    <w:link w:val="EndnoteTextChar"/>
-    <w:uiPriority w:val="99"/>
-    <w:semiHidden/>
-    <w:unhideWhenUsed/>
-    <w:rsid w:val="007C32FC"/>
-    <w:pPr>
-      <w:spacing w:after="0" w:line="240" w:lineRule="auto"/>
-    </w:pPr>
-    <w:rPr>
-      <w:sz w:val="20"/>
-      <w:szCs w:val="20"/>
-    </w:rPr>
-  </w:style>
-  <w:style w:type="character" w:customStyle="1" w:styleId="EndnoteTextChar">
-    <w:name w:val="Endnote Text Char"/>
-    <w:basedOn w:val="DefaultParagraphFont"/>
-    <w:link w:val="EndnoteText"/>
-    <w:uiPriority w:val="99"/>
-    <w:semiHidden/>
-    <w:rsid w:val="007C32FC"/>
-    <w:rPr>
-      <w:rFonts w:ascii="Century Schoolbook" w:hAnsi="Century Schoolbook"/>
-      <w:sz w:val="20"/>
-      <w:szCs w:val="20"/>
-    </w:rPr>
-  </w:style>
-  <w:style w:type="character" w:styleId="EndnoteReference">
-    <w:name w:val="endnote reference"/>
-    <w:basedOn w:val="DefaultParagraphFont"/>
-    <w:uiPriority w:val="99"/>
-    <w:semiHidden/>
-    <w:unhideWhenUsed/>
-    <w:rsid w:val="007C32FC"/>
-    <w:rPr>
-      <w:vertAlign w:val="superscript"/>
-    </w:rPr>
-  </w:style>
-  <w:style w:type="paragraph" w:styleId="ListParagraph">
-    <w:name w:val="List Paragraph"/>
-    <w:basedOn w:val="Normal"/>
-    <w:uiPriority w:val="34"/>
-    <w:qFormat/>
-    <w:rsid w:val="00C448A3"/>
-    <w:pPr>
-      <w:ind w:left="720"/>
-      <w:contextualSpacing/>
-    </w:pPr>
-  </w:style>
-  <w:style w:type="paragraph" w:styleId="Header">
-    <w:name w:val="header"/>
-    <w:basedOn w:val="Normal"/>
-    <w:link w:val="HeaderChar"/>
-    <w:uiPriority w:val="99"/>
-    <w:semiHidden/>
-    <w:rsid w:val="00BE73A6"/>
-    <w:pPr>
-      <w:tabs>
-        <w:tab w:val="center" w:pos="4320"/>
-        <w:tab w:val="right" w:pos="8640"/>
-      </w:tabs>
-      <w:spacing w:after="0" w:line="240" w:lineRule="auto"/>
-    </w:pPr>
-  </w:style>
-  <w:style w:type="character" w:customStyle="1" w:styleId="HeaderChar">
-    <w:name w:val="Header Char"/>
-    <w:basedOn w:val="DefaultParagraphFont"/>
-    <w:link w:val="Header"/>
-    <w:uiPriority w:val="99"/>
-    <w:semiHidden/>
-    <w:rsid w:val="008B2B15"/>
-    <w:rPr>
-      <w:rFonts w:ascii="Century Schoolbook" w:hAnsi="Century Schoolbook"/>
-    </w:rPr>
-  </w:style>
-  <w:style w:type="paragraph" w:styleId="Footer">
-    <w:name w:val="footer"/>
-    <w:basedOn w:val="Normal"/>
-    <w:link w:val="FooterChar"/>
-    <w:uiPriority w:val="99"/>
-    <w:semiHidden/>
-    <w:rsid w:val="00BE73A6"/>
-    <w:pPr>
-      <w:tabs>
-        <w:tab w:val="center" w:pos="4320"/>
-        <w:tab w:val="right" w:pos="8640"/>
-      </w:tabs>
-      <w:spacing w:after="0" w:line="240" w:lineRule="auto"/>
-    </w:pPr>
-  </w:style>
-  <w:style w:type="character" w:customStyle="1" w:styleId="FooterChar">
-    <w:name w:val="Footer Char"/>
-    <w:basedOn w:val="DefaultParagraphFont"/>
-    <w:link w:val="Footer"/>
-    <w:uiPriority w:val="99"/>
-    <w:semiHidden/>
-    <w:rsid w:val="008B2B15"/>
-    <w:rPr>
-      <w:rFonts w:ascii="Century Schoolbook" w:hAnsi="Century Schoolbook"/>
-    </w:rPr>
-  </w:style>
-  <w:style w:type="paragraph" w:customStyle="1" w:styleId="Objet">
-    <w:name w:val="Objet"/>
-    <w:basedOn w:val="Normal"/>
-    <w:link w:val="ObjetCar"/>
-    <w:uiPriority w:val="10"/>
-    <w:qFormat/>
-    <w:locked/>
-    <w:rsid w:val="00335C33"/>
-    <w:pPr>
-      <w:keepNext/>
-      <w:jc w:val="center"/>
-    </w:pPr>
-    <w:rPr>
-      <w:rFonts w:eastAsia="Times New Roman"/>
-      <w:noProof/>
-      <w:lang w:eastAsia="fr-CA"/>
-    </w:rPr>
-  </w:style>
-  <w:style w:type="character" w:customStyle="1" w:styleId="Heading3Char">
-    <w:name w:val="Heading 3 Char"/>
-    <w:basedOn w:val="DefaultParagraphFont"/>
-    <w:link w:val="Heading3"/>
-    <w:uiPriority w:val="9"/>
-    <w:rsid w:val="008B2B15"/>
-    <w:rPr>
-      <w:rFonts w:ascii="Century Schoolbook" w:eastAsiaTheme="majorEastAsia" w:hAnsi="Century Schoolbook" w:cstheme="majorBidi"/>
-      <w:sz w:val="24"/>
-      <w:szCs w:val="24"/>
-    </w:rPr>
-  </w:style>
-  <w:style w:type="character" w:customStyle="1" w:styleId="ObjetCar">
-    <w:name w:val="Objet Car"/>
-    <w:basedOn w:val="DefaultParagraphFont"/>
-    <w:link w:val="Objet"/>
-    <w:uiPriority w:val="10"/>
-    <w:rsid w:val="007D4B93"/>
-    <w:rPr>
-      <w:rFonts w:ascii="Century Schoolbook" w:eastAsia="Times New Roman" w:hAnsi="Century Schoolbook"/>
-      <w:noProof/>
-      <w:lang w:eastAsia="fr-CA"/>
-    </w:rPr>
-  </w:style>
-  <w:style w:type="character" w:styleId="SubtleEmphasis">
-    <w:name w:val="Subtle Emphasis"/>
-    <w:basedOn w:val="EndnoteTextChar"/>
-    <w:uiPriority w:val="19"/>
-    <w:qFormat/>
-    <w:rsid w:val="009851D3"/>
-    <w:rPr>
-      <w:rFonts w:ascii="Century Schoolbook" w:hAnsi="Century Schoolbook"/>
-      <w:i/>
-      <w:iCs/>
-      <w:color w:val="auto"/>
-      <w:sz w:val="20"/>
-      <w:szCs w:val="20"/>
-    </w:rPr>
-  </w:style>
-  <w:style w:type="paragraph" w:styleId="TOCHeading">
-    <w:name w:val="TOC Heading"/>
-    <w:basedOn w:val="Heading1"/>
-    <w:next w:val="Normal"/>
-    <w:uiPriority w:val="39"/>
-    <w:unhideWhenUsed/>
-    <w:qFormat/>
-    <w:rsid w:val="00F55DA8"/>
-    <w:pPr>
-      <w:spacing w:before="240" w:after="0" w:line="259" w:lineRule="auto"/>
-      <w:jc w:val="left"/>
-      <w:outlineLvl w:val="9"/>
-    </w:pPr>
-    <w:rPr>
-      <w:rFonts w:asciiTheme="majorHAnsi" w:hAnsiTheme="majorHAnsi"/>
-      <w:b w:val="0"/>
-      <w:bCs w:val="0"/>
-      <w:color w:val="2E74B5" w:themeColor="accent1" w:themeShade="BF"/>
-      <w:szCs w:val="32"/>
-      <w:lang w:eastAsia="fr-CA"/>
-    </w:rPr>
-  </w:style>
-  <w:style w:type="paragraph" w:styleId="TOC1">
-    <w:name w:val="toc 1"/>
-    <w:basedOn w:val="Normal"/>
-    <w:next w:val="Normal"/>
-    <w:autoRedefine/>
-    <w:uiPriority w:val="39"/>
-    <w:unhideWhenUsed/>
-    <w:rsid w:val="00F55DA8"/>
-    <w:pPr>
-      <w:spacing w:after="100"/>
-    </w:pPr>
-  </w:style>
-  <w:style w:type="paragraph" w:styleId="TOC2">
-    <w:name w:val="toc 2"/>
-    <w:basedOn w:val="Normal"/>
-    <w:next w:val="Normal"/>
-    <w:autoRedefine/>
-    <w:uiPriority w:val="39"/>
-    <w:unhideWhenUsed/>
-    <w:rsid w:val="00F55DA8"/>
-    <w:pPr>
-      <w:spacing w:after="100"/>
-      <w:ind w:left="220"/>
-    </w:pPr>
-  </w:style>
-  <w:style w:type="character" w:styleId="Hyperlink">
-    <w:name w:val="Hyperlink"/>
-    <w:basedOn w:val="DefaultParagraphFont"/>
-    <w:uiPriority w:val="99"/>
-    <w:unhideWhenUsed/>
-    <w:rsid w:val="00F55DA8"/>
-    <w:rPr>
-      <w:color w:val="0563C1" w:themeColor="hyperlink"/>
-      <w:u w:val="single"/>
-    </w:rPr>
-  </w:style>
-  <w:style w:type="paragraph" w:styleId="TOC3">
-    <w:name w:val="toc 3"/>
-    <w:basedOn w:val="Normal"/>
-    <w:next w:val="Normal"/>
-    <w:autoRedefine/>
-    <w:uiPriority w:val="39"/>
-    <w:unhideWhenUsed/>
-    <w:rsid w:val="00F55DA8"/>
-    <w:pPr>
-      <w:spacing w:after="100" w:line="259" w:lineRule="auto"/>
-      <w:ind w:left="440"/>
-      <w:jc w:val="left"/>
-    </w:pPr>
-    <w:rPr>
-      <w:rFonts w:asciiTheme="minorHAnsi" w:eastAsiaTheme="minorEastAsia" w:hAnsiTheme="minorHAnsi" w:cs="Times New Roman"/>
-      <w:lang w:eastAsia="fr-CA"/>
-    </w:rPr>
-  </w:style>
-  <w:style w:type="paragraph" w:styleId="FootnoteText">
-    <w:name w:val="footnote text"/>
-    <w:basedOn w:val="Normal"/>
-    <w:link w:val="FootnoteTextChar"/>
-    <w:uiPriority w:val="99"/>
-    <w:semiHidden/>
-    <w:unhideWhenUsed/>
-    <w:rsid w:val="008A7168"/>
-    <w:pPr>
-      <w:spacing w:after="0" w:line="240" w:lineRule="auto"/>
-    </w:pPr>
-    <w:rPr>
-      <w:sz w:val="20"/>
-      <w:szCs w:val="20"/>
-    </w:rPr>
-  </w:style>
-  <w:style w:type="character" w:customStyle="1" w:styleId="FootnoteTextChar">
-    <w:name w:val="Footnote Text Char"/>
-    <w:basedOn w:val="DefaultParagraphFont"/>
-    <w:link w:val="FootnoteText"/>
-    <w:uiPriority w:val="99"/>
-    <w:semiHidden/>
-    <w:rsid w:val="008A7168"/>
-    <w:rPr>
-      <w:rFonts w:ascii="Century Schoolbook" w:hAnsi="Century Schoolbook"/>
-      <w:sz w:val="20"/>
-      <w:szCs w:val="20"/>
-    </w:rPr>
-  </w:style>
-  <w:style w:type="character" w:styleId="FootnoteReference">
-    <w:name w:val="footnote reference"/>
-    <w:basedOn w:val="DefaultParagraphFont"/>
+    <w:basedOn w:val="Policepardfaut"/>
     <w:uiPriority w:val="99"/>
     <w:semiHidden/>
     <w:unhideWhenUsed/>
@@ -12460,7 +11913,7 @@
 </file>
 
 <file path=word/glossary/document.xml><?xml version="1.0" encoding="utf-8"?>
-<w:glossaryDocument xmlns:wpc="http://schemas.microsoft.com/office/word/2010/wordprocessingCanvas" xmlns:mc="http://schemas.openxmlformats.org/markup-compatibility/2006" xmlns:o="urn:schemas-microsoft-com:office:office" xmlns:r="http://schemas.openxmlformats.org/officeDocument/2006/relationships" xmlns:m="http://schemas.openxmlformats.org/officeDocument/2006/math" xmlns:v="urn:schemas-microsoft-com:vml" xmlns:wp14="http://schemas.microsoft.com/office/word/2010/wordprocessingDrawing" xmlns:wp="http://schemas.openxmlformats.org/drawingml/2006/wordprocessingDrawing" xmlns:w10="urn:schemas-microsoft-com:office:word" xmlns:w="http://schemas.openxmlformats.org/wordprocessingml/2006/main" xmlns:w14="http://schemas.microsoft.com/office/word/2010/wordml" xmlns:wpg="http://schemas.microsoft.com/office/word/2010/wordprocessingGroup" xmlns:wpi="http://schemas.microsoft.com/office/word/2010/wordprocessingInk" xmlns:wne="http://schemas.microsoft.com/office/word/2006/wordml" xmlns:wps="http://schemas.microsoft.com/office/word/2010/wordprocessingShape" mc:Ignorable="w14 wp14">
+<w:glossaryDocument xmlns:wpc="http://schemas.microsoft.com/office/word/2010/wordprocessingCanvas" xmlns:mc="http://schemas.openxmlformats.org/markup-compatibility/2006" xmlns:o="urn:schemas-microsoft-com:office:office" xmlns:r="http://schemas.openxmlformats.org/officeDocument/2006/relationships" xmlns:m="http://schemas.openxmlformats.org/officeDocument/2006/math" xmlns:v="urn:schemas-microsoft-com:vml" xmlns:wp14="http://schemas.microsoft.com/office/word/2010/wordprocessingDrawing" xmlns:wp="http://schemas.openxmlformats.org/drawingml/2006/wordprocessingDrawing" xmlns:w10="urn:schemas-microsoft-com:office:word" xmlns:w="http://schemas.openxmlformats.org/wordprocessingml/2006/main" xmlns:w14="http://schemas.microsoft.com/office/word/2010/wordml" xmlns:w15="http://schemas.microsoft.com/office/word/2012/wordml" xmlns:wpg="http://schemas.microsoft.com/office/word/2010/wordprocessingGroup" xmlns:wpi="http://schemas.microsoft.com/office/word/2010/wordprocessingInk" xmlns:wne="http://schemas.microsoft.com/office/word/2006/wordml" xmlns:wps="http://schemas.microsoft.com/office/word/2010/wordprocessingShape" mc:Ignorable="w14 w15 wp14">
   <w:docParts>
     <w:docPart>
       <w:docPartPr>
@@ -12484,7 +11937,7 @@
           </w:pPr>
           <w:r>
             <w:rPr>
-              <w:rStyle w:val="PlaceholderText"/>
+              <w:rStyle w:val="Textedelespacerserv"/>
             </w:rPr>
             <w:t>Cliquez ici pour entrer du texte.</w:t>
           </w:r>
@@ -12513,7 +11966,7 @@
           </w:pPr>
           <w:r>
             <w:rPr>
-              <w:rStyle w:val="PlaceholderText"/>
+              <w:rStyle w:val="Textedelespacerserv"/>
             </w:rPr>
             <w:t>Auteur</w:t>
           </w:r>
@@ -12600,7 +12053,7 @@
           </w:pPr>
           <w:r>
             <w:rPr>
-              <w:rStyle w:val="PlaceholderText"/>
+              <w:rStyle w:val="Textedelespacerserv"/>
             </w:rPr>
             <w:t>Titre</w:t>
           </w:r>
@@ -12705,7 +12158,7 @@
 </file>
 
 <file path=word/glossary/fontTable.xml><?xml version="1.0" encoding="utf-8"?>
-<w:fonts xmlns:mc="http://schemas.openxmlformats.org/markup-compatibility/2006" xmlns:r="http://schemas.openxmlformats.org/officeDocument/2006/relationships" xmlns:w="http://schemas.openxmlformats.org/wordprocessingml/2006/main" xmlns:w14="http://schemas.microsoft.com/office/word/2010/wordml" mc:Ignorable="w14">
+<w:fonts xmlns:mc="http://schemas.openxmlformats.org/markup-compatibility/2006" xmlns:r="http://schemas.openxmlformats.org/officeDocument/2006/relationships" xmlns:w="http://schemas.openxmlformats.org/wordprocessingml/2006/main" xmlns:w14="http://schemas.microsoft.com/office/word/2010/wordml" xmlns:w15="http://schemas.microsoft.com/office/word/2012/wordml" mc:Ignorable="w14 w15">
   <w:font w:name="Century Schoolbook">
     <w:panose1 w:val="02040604050505020304"/>
     <w:charset w:val="00"/>
@@ -12752,9 +12205,8 @@
     <w:panose1 w:val="020B0604030504040204"/>
     <w:charset w:val="00"/>
     <w:family w:val="swiss"/>
-    <w:notTrueType/>
     <w:pitch w:val="variable"/>
-    <w:sig w:usb0="00000003" w:usb1="00000000" w:usb2="00000000" w:usb3="00000000" w:csb0="00000001" w:csb1="00000000"/>
+    <w:sig w:usb0="E1002EFF" w:usb1="C000605B" w:usb2="00000029" w:usb3="00000000" w:csb0="000101FF" w:csb1="00000000"/>
   </w:font>
   <w:font w:name="Calibri Light">
     <w:panose1 w:val="020F0302020204030204"/>
@@ -12777,18 +12229,11 @@
     <w:pitch w:val="variable"/>
     <w:sig w:usb0="E00002FF" w:usb1="420024FF" w:usb2="00000000" w:usb3="00000000" w:csb0="0000019F" w:csb1="00000000"/>
   </w:font>
-  <w:font w:name="Cambria">
-    <w:panose1 w:val="02040503050406030204"/>
-    <w:charset w:val="00"/>
-    <w:family w:val="roman"/>
-    <w:pitch w:val="variable"/>
-    <w:sig w:usb0="E00002FF" w:usb1="400004FF" w:usb2="00000000" w:usb3="00000000" w:csb0="0000019F" w:csb1="00000000"/>
-  </w:font>
 </w:fonts>
 </file>
 
 <file path=word/glossary/settings.xml><?xml version="1.0" encoding="utf-8"?>
-<w:settings xmlns:mc="http://schemas.openxmlformats.org/markup-compatibility/2006" xmlns:o="urn:schemas-microsoft-com:office:office" xmlns:r="http://schemas.openxmlformats.org/officeDocument/2006/relationships" xmlns:m="http://schemas.openxmlformats.org/officeDocument/2006/math" xmlns:v="urn:schemas-microsoft-com:vml" xmlns:w10="urn:schemas-microsoft-com:office:word" xmlns:w="http://schemas.openxmlformats.org/wordprocessingml/2006/main" xmlns:w14="http://schemas.microsoft.com/office/word/2010/wordml" xmlns:sl="http://schemas.openxmlformats.org/schemaLibrary/2006/main" mc:Ignorable="w14">
+<w:settings xmlns:mc="http://schemas.openxmlformats.org/markup-compatibility/2006" xmlns:o="urn:schemas-microsoft-com:office:office" xmlns:r="http://schemas.openxmlformats.org/officeDocument/2006/relationships" xmlns:m="http://schemas.openxmlformats.org/officeDocument/2006/math" xmlns:v="urn:schemas-microsoft-com:vml" xmlns:w10="urn:schemas-microsoft-com:office:word" xmlns:w="http://schemas.openxmlformats.org/wordprocessingml/2006/main" xmlns:w14="http://schemas.microsoft.com/office/word/2010/wordml" xmlns:w15="http://schemas.microsoft.com/office/word/2012/wordml" xmlns:sl="http://schemas.openxmlformats.org/schemaLibrary/2006/main" mc:Ignorable="w14 w15">
   <w:view w:val="normal"/>
   <w:defaultTabStop w:val="708"/>
   <w:hyphenationZone w:val="425"/>
@@ -12809,6 +12254,7 @@
     <w:rsid w:val="007A7BE8"/>
     <w:rsid w:val="008B1D4F"/>
     <w:rsid w:val="00924570"/>
+    <w:rsid w:val="00DD4CB1"/>
     <w:rsid w:val="00EC249D"/>
   </w:rsids>
   <m:mathPr>
@@ -12832,7 +12278,7 @@
 </file>
 
 <file path=word/glossary/styles.xml><?xml version="1.0" encoding="utf-8"?>
-<w:styles xmlns:mc="http://schemas.openxmlformats.org/markup-compatibility/2006" xmlns:r="http://schemas.openxmlformats.org/officeDocument/2006/relationships" xmlns:w="http://schemas.openxmlformats.org/wordprocessingml/2006/main" xmlns:w14="http://schemas.microsoft.com/office/word/2010/wordml" mc:Ignorable="w14">
+<w:styles xmlns:mc="http://schemas.openxmlformats.org/markup-compatibility/2006" xmlns:r="http://schemas.openxmlformats.org/officeDocument/2006/relationships" xmlns:w="http://schemas.openxmlformats.org/wordprocessingml/2006/main" xmlns:w14="http://schemas.microsoft.com/office/word/2010/wordml" xmlns:w15="http://schemas.microsoft.com/office/word/2012/wordml" mc:Ignorable="w14 w15">
   <w:docDefaults>
     <w:rPrDefault>
       <w:rPr>
@@ -12848,156 +12294,390 @@
       </w:pPr>
     </w:pPrDefault>
   </w:docDefaults>
-  <w:latentStyles w:defLockedState="0" w:defUIPriority="99" w:defSemiHidden="1" w:defUnhideWhenUsed="1" w:defQFormat="0" w:count="267">
-    <w:lsdException w:name="Normal" w:semiHidden="0" w:uiPriority="0" w:unhideWhenUsed="0" w:qFormat="1"/>
-    <w:lsdException w:name="heading 1" w:semiHidden="0" w:uiPriority="9" w:unhideWhenUsed="0" w:qFormat="1"/>
-    <w:lsdException w:name="heading 2" w:uiPriority="9" w:qFormat="1"/>
-    <w:lsdException w:name="heading 3" w:uiPriority="9" w:qFormat="1"/>
-    <w:lsdException w:name="heading 4" w:uiPriority="9" w:qFormat="1"/>
-    <w:lsdException w:name="heading 5" w:uiPriority="9" w:qFormat="1"/>
-    <w:lsdException w:name="heading 6" w:uiPriority="9" w:qFormat="1"/>
-    <w:lsdException w:name="heading 7" w:uiPriority="9" w:qFormat="1"/>
-    <w:lsdException w:name="heading 8" w:uiPriority="9" w:qFormat="1"/>
-    <w:lsdException w:name="heading 9" w:uiPriority="9" w:qFormat="1"/>
-    <w:lsdException w:name="toc 1" w:uiPriority="39"/>
-    <w:lsdException w:name="toc 2" w:uiPriority="39"/>
-    <w:lsdException w:name="toc 3" w:uiPriority="39"/>
-    <w:lsdException w:name="toc 4" w:uiPriority="39"/>
-    <w:lsdException w:name="toc 5" w:uiPriority="39"/>
-    <w:lsdException w:name="toc 6" w:uiPriority="39"/>
-    <w:lsdException w:name="toc 7" w:uiPriority="39"/>
-    <w:lsdException w:name="toc 8" w:uiPriority="39"/>
-    <w:lsdException w:name="toc 9" w:uiPriority="39"/>
-    <w:lsdException w:name="caption" w:uiPriority="35" w:qFormat="1"/>
-    <w:lsdException w:name="Title" w:semiHidden="0" w:uiPriority="10" w:unhideWhenUsed="0" w:qFormat="1"/>
-    <w:lsdException w:name="Default Paragraph Font" w:uiPriority="1"/>
-    <w:lsdException w:name="Subtitle" w:semiHidden="0" w:uiPriority="11" w:unhideWhenUsed="0" w:qFormat="1"/>
-    <w:lsdException w:name="Strong" w:semiHidden="0" w:uiPriority="22" w:unhideWhenUsed="0" w:qFormat="1"/>
-    <w:lsdException w:name="Emphasis" w:semiHidden="0" w:uiPriority="20" w:unhideWhenUsed="0" w:qFormat="1"/>
-    <w:lsdException w:name="Table Grid" w:semiHidden="0" w:uiPriority="39" w:unhideWhenUsed="0"/>
-    <w:lsdException w:name="Placeholder Text" w:unhideWhenUsed="0"/>
-    <w:lsdException w:name="No Spacing" w:semiHidden="0" w:uiPriority="1" w:unhideWhenUsed="0" w:qFormat="1"/>
-    <w:lsdException w:name="Light Shading" w:semiHidden="0" w:uiPriority="60" w:unhideWhenUsed="0"/>
-    <w:lsdException w:name="Light List" w:semiHidden="0" w:uiPriority="61" w:unhideWhenUsed="0"/>
-    <w:lsdException w:name="Light Grid" w:semiHidden="0" w:uiPriority="62" w:unhideWhenUsed="0"/>
-    <w:lsdException w:name="Medium Shading 1" w:semiHidden="0" w:uiPriority="63" w:unhideWhenUsed="0"/>
-    <w:lsdException w:name="Medium Shading 2" w:semiHidden="0" w:uiPriority="64" w:unhideWhenUsed="0"/>
-    <w:lsdException w:name="Medium List 1" w:semiHidden="0" w:uiPriority="65" w:unhideWhenUsed="0"/>
-    <w:lsdException w:name="Medium List 2" w:semiHidden="0" w:uiPriority="66" w:unhideWhenUsed="0"/>
-    <w:lsdException w:name="Medium Grid 1" w:semiHidden="0" w:uiPriority="67" w:unhideWhenUsed="0"/>
-    <w:lsdException w:name="Medium Grid 2" w:semiHidden="0" w:uiPriority="68" w:unhideWhenUsed="0"/>
-    <w:lsdException w:name="Medium Grid 3" w:semiHidden="0" w:uiPriority="69" w:unhideWhenUsed="0"/>
-    <w:lsdException w:name="Dark List" w:semiHidden="0" w:uiPriority="70" w:unhideWhenUsed="0"/>
-    <w:lsdException w:name="Colorful Shading" w:semiHidden="0" w:uiPriority="71" w:unhideWhenUsed="0"/>
-    <w:lsdException w:name="Colorful List" w:semiHidden="0" w:uiPriority="72" w:unhideWhenUsed="0"/>
-    <w:lsdException w:name="Colorful Grid" w:semiHidden="0" w:uiPriority="73" w:unhideWhenUsed="0"/>
-    <w:lsdException w:name="Light Shading Accent 1" w:semiHidden="0" w:uiPriority="60" w:unhideWhenUsed="0"/>
-    <w:lsdException w:name="Light List Accent 1" w:semiHidden="0" w:uiPriority="61" w:unhideWhenUsed="0"/>
-    <w:lsdException w:name="Light Grid Accent 1" w:semiHidden="0" w:uiPriority="62" w:unhideWhenUsed="0"/>
-    <w:lsdException w:name="Medium Shading 1 Accent 1" w:semiHidden="0" w:uiPriority="63" w:unhideWhenUsed="0"/>
-    <w:lsdException w:name="Medium Shading 2 Accent 1" w:semiHidden="0" w:uiPriority="64" w:unhideWhenUsed="0"/>
-    <w:lsdException w:name="Medium List 1 Accent 1" w:semiHidden="0" w:uiPriority="65" w:unhideWhenUsed="0"/>
-    <w:lsdException w:name="Revision" w:unhideWhenUsed="0"/>
-    <w:lsdException w:name="List Paragraph" w:semiHidden="0" w:uiPriority="34" w:unhideWhenUsed="0" w:qFormat="1"/>
-    <w:lsdException w:name="Quote" w:semiHidden="0" w:uiPriority="29" w:unhideWhenUsed="0" w:qFormat="1"/>
-    <w:lsdException w:name="Intense Quote" w:semiHidden="0" w:uiPriority="30" w:unhideWhenUsed="0" w:qFormat="1"/>
-    <w:lsdException w:name="Medium List 2 Accent 1" w:semiHidden="0" w:uiPriority="66" w:unhideWhenUsed="0"/>
-    <w:lsdException w:name="Medium Grid 1 Accent 1" w:semiHidden="0" w:uiPriority="67" w:unhideWhenUsed="0"/>
-    <w:lsdException w:name="Medium Grid 2 Accent 1" w:semiHidden="0" w:uiPriority="68" w:unhideWhenUsed="0"/>
-    <w:lsdException w:name="Medium Grid 3 Accent 1" w:semiHidden="0" w:uiPriority="69" w:unhideWhenUsed="0"/>
-    <w:lsdException w:name="Dark List Accent 1" w:semiHidden="0" w:uiPriority="70" w:unhideWhenUsed="0"/>
-    <w:lsdException w:name="Colorful Shading Accent 1" w:semiHidden="0" w:uiPriority="71" w:unhideWhenUsed="0"/>
-    <w:lsdException w:name="Colorful List Accent 1" w:semiHidden="0" w:uiPriority="72" w:unhideWhenUsed="0"/>
-    <w:lsdException w:name="Colorful Grid Accent 1" w:semiHidden="0" w:uiPriority="73" w:unhideWhenUsed="0"/>
-    <w:lsdException w:name="Light Shading Accent 2" w:semiHidden="0" w:uiPriority="60" w:unhideWhenUsed="0"/>
-    <w:lsdException w:name="Light List Accent 2" w:semiHidden="0" w:uiPriority="61" w:unhideWhenUsed="0"/>
-    <w:lsdException w:name="Light Grid Accent 2" w:semiHidden="0" w:uiPriority="62" w:unhideWhenUsed="0"/>
-    <w:lsdException w:name="Medium Shading 1 Accent 2" w:semiHidden="0" w:uiPriority="63" w:unhideWhenUsed="0"/>
-    <w:lsdException w:name="Medium Shading 2 Accent 2" w:semiHidden="0" w:uiPriority="64" w:unhideWhenUsed="0"/>
-    <w:lsdException w:name="Medium List 1 Accent 2" w:semiHidden="0" w:uiPriority="65" w:unhideWhenUsed="0"/>
-    <w:lsdException w:name="Medium List 2 Accent 2" w:semiHidden="0" w:uiPriority="66" w:unhideWhenUsed="0"/>
-    <w:lsdException w:name="Medium Grid 1 Accent 2" w:semiHidden="0" w:uiPriority="67" w:unhideWhenUsed="0"/>
-    <w:lsdException w:name="Medium Grid 2 Accent 2" w:semiHidden="0" w:uiPriority="68" w:unhideWhenUsed="0"/>
-    <w:lsdException w:name="Medium Grid 3 Accent 2" w:semiHidden="0" w:uiPriority="69" w:unhideWhenUsed="0"/>
-    <w:lsdException w:name="Dark List Accent 2" w:semiHidden="0" w:uiPriority="70" w:unhideWhenUsed="0"/>
-    <w:lsdException w:name="Colorful Shading Accent 2" w:semiHidden="0" w:uiPriority="71" w:unhideWhenUsed="0"/>
-    <w:lsdException w:name="Colorful List Accent 2" w:semiHidden="0" w:uiPriority="72" w:unhideWhenUsed="0"/>
-    <w:lsdException w:name="Colorful Grid Accent 2" w:semiHidden="0" w:uiPriority="73" w:unhideWhenUsed="0"/>
-    <w:lsdException w:name="Light Shading Accent 3" w:semiHidden="0" w:uiPriority="60" w:unhideWhenUsed="0"/>
-    <w:lsdException w:name="Light List Accent 3" w:semiHidden="0" w:uiPriority="61" w:unhideWhenUsed="0"/>
-    <w:lsdException w:name="Light Grid Accent 3" w:semiHidden="0" w:uiPriority="62" w:unhideWhenUsed="0"/>
-    <w:lsdException w:name="Medium Shading 1 Accent 3" w:semiHidden="0" w:uiPriority="63" w:unhideWhenUsed="0"/>
-    <w:lsdException w:name="Medium Shading 2 Accent 3" w:semiHidden="0" w:uiPriority="64" w:unhideWhenUsed="0"/>
-    <w:lsdException w:name="Medium List 1 Accent 3" w:semiHidden="0" w:uiPriority="65" w:unhideWhenUsed="0"/>
-    <w:lsdException w:name="Medium List 2 Accent 3" w:semiHidden="0" w:uiPriority="66" w:unhideWhenUsed="0"/>
-    <w:lsdException w:name="Medium Grid 1 Accent 3" w:semiHidden="0" w:uiPriority="67" w:unhideWhenUsed="0"/>
-    <w:lsdException w:name="Medium Grid 2 Accent 3" w:semiHidden="0" w:uiPriority="68" w:unhideWhenUsed="0"/>
-    <w:lsdException w:name="Medium Grid 3 Accent 3" w:semiHidden="0" w:uiPriority="69" w:unhideWhenUsed="0"/>
-    <w:lsdException w:name="Dark List Accent 3" w:semiHidden="0" w:uiPriority="70" w:unhideWhenUsed="0"/>
-    <w:lsdException w:name="Colorful Shading Accent 3" w:semiHidden="0" w:uiPriority="71" w:unhideWhenUsed="0"/>
-    <w:lsdException w:name="Colorful List Accent 3" w:semiHidden="0" w:uiPriority="72" w:unhideWhenUsed="0"/>
-    <w:lsdException w:name="Colorful Grid Accent 3" w:semiHidden="0" w:uiPriority="73" w:unhideWhenUsed="0"/>
-    <w:lsdException w:name="Light Shading Accent 4" w:semiHidden="0" w:uiPriority="60" w:unhideWhenUsed="0"/>
-    <w:lsdException w:name="Light List Accent 4" w:semiHidden="0" w:uiPriority="61" w:unhideWhenUsed="0"/>
-    <w:lsdException w:name="Light Grid Accent 4" w:semiHidden="0" w:uiPriority="62" w:unhideWhenUsed="0"/>
-    <w:lsdException w:name="Medium Shading 1 Accent 4" w:semiHidden="0" w:uiPriority="63" w:unhideWhenUsed="0"/>
-    <w:lsdException w:name="Medium Shading 2 Accent 4" w:semiHidden="0" w:uiPriority="64" w:unhideWhenUsed="0"/>
-    <w:lsdException w:name="Medium List 1 Accent 4" w:semiHidden="0" w:uiPriority="65" w:unhideWhenUsed="0"/>
-    <w:lsdException w:name="Medium List 2 Accent 4" w:semiHidden="0" w:uiPriority="66" w:unhideWhenUsed="0"/>
-    <w:lsdException w:name="Medium Grid 1 Accent 4" w:semiHidden="0" w:uiPriority="67" w:unhideWhenUsed="0"/>
-    <w:lsdException w:name="Medium Grid 2 Accent 4" w:semiHidden="0" w:uiPriority="68" w:unhideWhenUsed="0"/>
-    <w:lsdException w:name="Medium Grid 3 Accent 4" w:semiHidden="0" w:uiPriority="69" w:unhideWhenUsed="0"/>
-    <w:lsdException w:name="Dark List Accent 4" w:semiHidden="0" w:uiPriority="70" w:unhideWhenUsed="0"/>
-    <w:lsdException w:name="Colorful Shading Accent 4" w:semiHidden="0" w:uiPriority="71" w:unhideWhenUsed="0"/>
-    <w:lsdException w:name="Colorful List Accent 4" w:semiHidden="0" w:uiPriority="72" w:unhideWhenUsed="0"/>
-    <w:lsdException w:name="Colorful Grid Accent 4" w:semiHidden="0" w:uiPriority="73" w:unhideWhenUsed="0"/>
-    <w:lsdException w:name="Light Shading Accent 5" w:semiHidden="0" w:uiPriority="60" w:unhideWhenUsed="0"/>
-    <w:lsdException w:name="Light List Accent 5" w:semiHidden="0" w:uiPriority="61" w:unhideWhenUsed="0"/>
-    <w:lsdException w:name="Light Grid Accent 5" w:semiHidden="0" w:uiPriority="62" w:unhideWhenUsed="0"/>
-    <w:lsdException w:name="Medium Shading 1 Accent 5" w:semiHidden="0" w:uiPriority="63" w:unhideWhenUsed="0"/>
-    <w:lsdException w:name="Medium Shading 2 Accent 5" w:semiHidden="0" w:uiPriority="64" w:unhideWhenUsed="0"/>
-    <w:lsdException w:name="Medium List 1 Accent 5" w:semiHidden="0" w:uiPriority="65" w:unhideWhenUsed="0"/>
-    <w:lsdException w:name="Medium List 2 Accent 5" w:semiHidden="0" w:uiPriority="66" w:unhideWhenUsed="0"/>
-    <w:lsdException w:name="Medium Grid 1 Accent 5" w:semiHidden="0" w:uiPriority="67" w:unhideWhenUsed="0"/>
-    <w:lsdException w:name="Medium Grid 2 Accent 5" w:semiHidden="0" w:uiPriority="68" w:unhideWhenUsed="0"/>
-    <w:lsdException w:name="Medium Grid 3 Accent 5" w:semiHidden="0" w:uiPriority="69" w:unhideWhenUsed="0"/>
-    <w:lsdException w:name="Dark List Accent 5" w:semiHidden="0" w:uiPriority="70" w:unhideWhenUsed="0"/>
-    <w:lsdException w:name="Colorful Shading Accent 5" w:semiHidden="0" w:uiPriority="71" w:unhideWhenUsed="0"/>
-    <w:lsdException w:name="Colorful List Accent 5" w:semiHidden="0" w:uiPriority="72" w:unhideWhenUsed="0"/>
-    <w:lsdException w:name="Colorful Grid Accent 5" w:semiHidden="0" w:uiPriority="73" w:unhideWhenUsed="0"/>
-    <w:lsdException w:name="Light Shading Accent 6" w:semiHidden="0" w:uiPriority="60" w:unhideWhenUsed="0"/>
-    <w:lsdException w:name="Light List Accent 6" w:semiHidden="0" w:uiPriority="61" w:unhideWhenUsed="0"/>
-    <w:lsdException w:name="Light Grid Accent 6" w:semiHidden="0" w:uiPriority="62" w:unhideWhenUsed="0"/>
-    <w:lsdException w:name="Medium Shading 1 Accent 6" w:semiHidden="0" w:uiPriority="63" w:unhideWhenUsed="0"/>
-    <w:lsdException w:name="Medium Shading 2 Accent 6" w:semiHidden="0" w:uiPriority="64" w:unhideWhenUsed="0"/>
-    <w:lsdException w:name="Medium List 1 Accent 6" w:semiHidden="0" w:uiPriority="65" w:unhideWhenUsed="0"/>
-    <w:lsdException w:name="Medium List 2 Accent 6" w:semiHidden="0" w:uiPriority="66" w:unhideWhenUsed="0"/>
-    <w:lsdException w:name="Medium Grid 1 Accent 6" w:semiHidden="0" w:uiPriority="67" w:unhideWhenUsed="0"/>
-    <w:lsdException w:name="Medium Grid 2 Accent 6" w:semiHidden="0" w:uiPriority="68" w:unhideWhenUsed="0"/>
-    <w:lsdException w:name="Medium Grid 3 Accent 6" w:semiHidden="0" w:uiPriority="69" w:unhideWhenUsed="0"/>
-    <w:lsdException w:name="Dark List Accent 6" w:semiHidden="0" w:uiPriority="70" w:unhideWhenUsed="0"/>
-    <w:lsdException w:name="Colorful Shading Accent 6" w:semiHidden="0" w:uiPriority="71" w:unhideWhenUsed="0"/>
-    <w:lsdException w:name="Colorful List Accent 6" w:semiHidden="0" w:uiPriority="72" w:unhideWhenUsed="0"/>
-    <w:lsdException w:name="Colorful Grid Accent 6" w:semiHidden="0" w:uiPriority="73" w:unhideWhenUsed="0"/>
-    <w:lsdException w:name="Subtle Emphasis" w:semiHidden="0" w:uiPriority="19" w:unhideWhenUsed="0" w:qFormat="1"/>
-    <w:lsdException w:name="Intense Emphasis" w:semiHidden="0" w:uiPriority="21" w:unhideWhenUsed="0" w:qFormat="1"/>
-    <w:lsdException w:name="Subtle Reference" w:semiHidden="0" w:uiPriority="31" w:unhideWhenUsed="0" w:qFormat="1"/>
-    <w:lsdException w:name="Intense Reference" w:semiHidden="0" w:uiPriority="32" w:unhideWhenUsed="0" w:qFormat="1"/>
-    <w:lsdException w:name="Book Title" w:semiHidden="0" w:uiPriority="33" w:unhideWhenUsed="0" w:qFormat="1"/>
-    <w:lsdException w:name="Bibliography" w:uiPriority="37"/>
-    <w:lsdException w:name="TOC Heading" w:uiPriority="39" w:qFormat="1"/>
+  <w:latentStyles w:defLockedState="0" w:defUIPriority="99" w:defSemiHidden="0" w:defUnhideWhenUsed="0" w:defQFormat="0" w:count="371">
+    <w:lsdException w:name="Normal" w:uiPriority="0" w:qFormat="1"/>
+    <w:lsdException w:name="heading 1" w:uiPriority="9" w:qFormat="1"/>
+    <w:lsdException w:name="heading 2" w:semiHidden="1" w:uiPriority="9" w:unhideWhenUsed="1" w:qFormat="1"/>
+    <w:lsdException w:name="heading 3" w:semiHidden="1" w:uiPriority="9" w:unhideWhenUsed="1" w:qFormat="1"/>
+    <w:lsdException w:name="heading 4" w:semiHidden="1" w:uiPriority="9" w:unhideWhenUsed="1" w:qFormat="1"/>
+    <w:lsdException w:name="heading 5" w:semiHidden="1" w:uiPriority="9" w:unhideWhenUsed="1" w:qFormat="1"/>
+    <w:lsdException w:name="heading 6" w:semiHidden="1" w:uiPriority="9" w:unhideWhenUsed="1" w:qFormat="1"/>
+    <w:lsdException w:name="heading 7" w:semiHidden="1" w:uiPriority="9" w:unhideWhenUsed="1" w:qFormat="1"/>
+    <w:lsdException w:name="heading 8" w:semiHidden="1" w:uiPriority="9" w:unhideWhenUsed="1" w:qFormat="1"/>
+    <w:lsdException w:name="heading 9" w:semiHidden="1" w:uiPriority="9" w:unhideWhenUsed="1" w:qFormat="1"/>
+    <w:lsdException w:name="index 1" w:semiHidden="1" w:unhideWhenUsed="1"/>
+    <w:lsdException w:name="index 2" w:semiHidden="1" w:unhideWhenUsed="1"/>
+    <w:lsdException w:name="index 3" w:semiHidden="1" w:unhideWhenUsed="1"/>
+    <w:lsdException w:name="index 4" w:semiHidden="1" w:unhideWhenUsed="1"/>
+    <w:lsdException w:name="index 5" w:semiHidden="1" w:unhideWhenUsed="1"/>
+    <w:lsdException w:name="index 6" w:semiHidden="1" w:unhideWhenUsed="1"/>
+    <w:lsdException w:name="index 7" w:semiHidden="1" w:unhideWhenUsed="1"/>
+    <w:lsdException w:name="index 8" w:semiHidden="1" w:unhideWhenUsed="1"/>
+    <w:lsdException w:name="index 9" w:semiHidden="1" w:unhideWhenUsed="1"/>
+    <w:lsdException w:name="toc 1" w:semiHidden="1" w:uiPriority="39" w:unhideWhenUsed="1"/>
+    <w:lsdException w:name="toc 2" w:semiHidden="1" w:uiPriority="39" w:unhideWhenUsed="1"/>
+    <w:lsdException w:name="toc 3" w:semiHidden="1" w:uiPriority="39" w:unhideWhenUsed="1"/>
+    <w:lsdException w:name="toc 4" w:semiHidden="1" w:uiPriority="39" w:unhideWhenUsed="1"/>
+    <w:lsdException w:name="toc 5" w:semiHidden="1" w:uiPriority="39" w:unhideWhenUsed="1"/>
+    <w:lsdException w:name="toc 6" w:semiHidden="1" w:uiPriority="39" w:unhideWhenUsed="1"/>
+    <w:lsdException w:name="toc 7" w:semiHidden="1" w:uiPriority="39" w:unhideWhenUsed="1"/>
+    <w:lsdException w:name="toc 8" w:semiHidden="1" w:uiPriority="39" w:unhideWhenUsed="1"/>
+    <w:lsdException w:name="toc 9" w:semiHidden="1" w:uiPriority="39" w:unhideWhenUsed="1"/>
+    <w:lsdException w:name="Normal Indent" w:semiHidden="1" w:unhideWhenUsed="1"/>
+    <w:lsdException w:name="footnote text" w:semiHidden="1" w:unhideWhenUsed="1"/>
+    <w:lsdException w:name="annotation text" w:semiHidden="1" w:unhideWhenUsed="1"/>
+    <w:lsdException w:name="header" w:semiHidden="1" w:unhideWhenUsed="1"/>
+    <w:lsdException w:name="footer" w:semiHidden="1" w:unhideWhenUsed="1"/>
+    <w:lsdException w:name="index heading" w:semiHidden="1" w:unhideWhenUsed="1"/>
+    <w:lsdException w:name="caption" w:semiHidden="1" w:uiPriority="35" w:unhideWhenUsed="1" w:qFormat="1"/>
+    <w:lsdException w:name="table of figures" w:semiHidden="1" w:unhideWhenUsed="1"/>
+    <w:lsdException w:name="envelope address" w:semiHidden="1" w:unhideWhenUsed="1"/>
+    <w:lsdException w:name="envelope return" w:semiHidden="1" w:unhideWhenUsed="1"/>
+    <w:lsdException w:name="footnote reference" w:semiHidden="1" w:unhideWhenUsed="1"/>
+    <w:lsdException w:name="annotation reference" w:semiHidden="1" w:unhideWhenUsed="1"/>
+    <w:lsdException w:name="line number" w:semiHidden="1" w:unhideWhenUsed="1"/>
+    <w:lsdException w:name="page number" w:semiHidden="1" w:unhideWhenUsed="1"/>
+    <w:lsdException w:name="endnote reference" w:semiHidden="1" w:unhideWhenUsed="1"/>
+    <w:lsdException w:name="endnote text" w:semiHidden="1" w:unhideWhenUsed="1"/>
+    <w:lsdException w:name="table of authorities" w:semiHidden="1" w:unhideWhenUsed="1"/>
+    <w:lsdException w:name="macro" w:semiHidden="1" w:unhideWhenUsed="1"/>
+    <w:lsdException w:name="toa heading" w:semiHidden="1" w:unhideWhenUsed="1"/>
+    <w:lsdException w:name="List" w:semiHidden="1" w:unhideWhenUsed="1"/>
+    <w:lsdException w:name="List Bullet" w:semiHidden="1" w:unhideWhenUsed="1"/>
+    <w:lsdException w:name="List Number" w:semiHidden="1" w:unhideWhenUsed="1"/>
+    <w:lsdException w:name="List 2" w:semiHidden="1" w:unhideWhenUsed="1"/>
+    <w:lsdException w:name="List 3" w:semiHidden="1" w:unhideWhenUsed="1"/>
+    <w:lsdException w:name="List 4" w:semiHidden="1" w:unhideWhenUsed="1"/>
+    <w:lsdException w:name="List 5" w:semiHidden="1" w:unhideWhenUsed="1"/>
+    <w:lsdException w:name="List Bullet 2" w:semiHidden="1" w:unhideWhenUsed="1"/>
+    <w:lsdException w:name="List Bullet 3" w:semiHidden="1" w:unhideWhenUsed="1"/>
+    <w:lsdException w:name="List Bullet 4" w:semiHidden="1" w:unhideWhenUsed="1"/>
+    <w:lsdException w:name="List Bullet 5" w:semiHidden="1" w:unhideWhenUsed="1"/>
+    <w:lsdException w:name="List Number 2" w:semiHidden="1" w:unhideWhenUsed="1"/>
+    <w:lsdException w:name="List Number 3" w:semiHidden="1" w:unhideWhenUsed="1"/>
+    <w:lsdException w:name="List Number 4" w:semiHidden="1" w:unhideWhenUsed="1"/>
+    <w:lsdException w:name="List Number 5" w:semiHidden="1" w:unhideWhenUsed="1"/>
+    <w:lsdException w:name="Title" w:uiPriority="10" w:qFormat="1"/>
+    <w:lsdException w:name="Closing" w:semiHidden="1" w:unhideWhenUsed="1"/>
+    <w:lsdException w:name="Signature" w:semiHidden="1" w:unhideWhenUsed="1"/>
+    <w:lsdException w:name="Default Paragraph Font" w:semiHidden="1" w:uiPriority="1" w:unhideWhenUsed="1"/>
+    <w:lsdException w:name="Body Text" w:semiHidden="1" w:unhideWhenUsed="1"/>
+    <w:lsdException w:name="Body Text Indent" w:semiHidden="1" w:unhideWhenUsed="1"/>
+    <w:lsdException w:name="List Continue" w:semiHidden="1" w:unhideWhenUsed="1"/>
+    <w:lsdException w:name="List Continue 2" w:semiHidden="1" w:unhideWhenUsed="1"/>
+    <w:lsdException w:name="List Continue 3" w:semiHidden="1" w:unhideWhenUsed="1"/>
+    <w:lsdException w:name="List Continue 4" w:semiHidden="1" w:unhideWhenUsed="1"/>
+    <w:lsdException w:name="List Continue 5" w:semiHidden="1" w:unhideWhenUsed="1"/>
+    <w:lsdException w:name="Message Header" w:semiHidden="1" w:unhideWhenUsed="1"/>
+    <w:lsdException w:name="Subtitle" w:uiPriority="11" w:qFormat="1"/>
+    <w:lsdException w:name="Salutation" w:semiHidden="1" w:unhideWhenUsed="1"/>
+    <w:lsdException w:name="Date" w:semiHidden="1" w:unhideWhenUsed="1"/>
+    <w:lsdException w:name="Body Text First Indent" w:semiHidden="1" w:unhideWhenUsed="1"/>
+    <w:lsdException w:name="Body Text First Indent 2" w:semiHidden="1" w:unhideWhenUsed="1"/>
+    <w:lsdException w:name="Note Heading" w:semiHidden="1" w:unhideWhenUsed="1"/>
+    <w:lsdException w:name="Body Text 2" w:semiHidden="1" w:unhideWhenUsed="1"/>
+    <w:lsdException w:name="Body Text 3" w:semiHidden="1" w:unhideWhenUsed="1"/>
+    <w:lsdException w:name="Body Text Indent 2" w:semiHidden="1" w:unhideWhenUsed="1"/>
+    <w:lsdException w:name="Body Text Indent 3" w:semiHidden="1" w:unhideWhenUsed="1"/>
+    <w:lsdException w:name="Block Text" w:semiHidden="1" w:unhideWhenUsed="1"/>
+    <w:lsdException w:name="Hyperlink" w:semiHidden="1" w:unhideWhenUsed="1"/>
+    <w:lsdException w:name="FollowedHyperlink" w:semiHidden="1" w:unhideWhenUsed="1"/>
+    <w:lsdException w:name="Strong" w:uiPriority="22" w:qFormat="1"/>
+    <w:lsdException w:name="Emphasis" w:uiPriority="20" w:qFormat="1"/>
+    <w:lsdException w:name="Document Map" w:semiHidden="1" w:unhideWhenUsed="1"/>
+    <w:lsdException w:name="Plain Text" w:semiHidden="1" w:unhideWhenUsed="1"/>
+    <w:lsdException w:name="E-mail Signature" w:semiHidden="1" w:unhideWhenUsed="1"/>
+    <w:lsdException w:name="HTML Top of Form" w:semiHidden="1" w:unhideWhenUsed="1"/>
+    <w:lsdException w:name="HTML Bottom of Form" w:semiHidden="1" w:unhideWhenUsed="1"/>
+    <w:lsdException w:name="Normal (Web)" w:semiHidden="1" w:unhideWhenUsed="1"/>
+    <w:lsdException w:name="HTML Acronym" w:semiHidden="1" w:unhideWhenUsed="1"/>
+    <w:lsdException w:name="HTML Address" w:semiHidden="1" w:unhideWhenUsed="1"/>
+    <w:lsdException w:name="HTML Cite" w:semiHidden="1" w:unhideWhenUsed="1"/>
+    <w:lsdException w:name="HTML Code" w:semiHidden="1" w:unhideWhenUsed="1"/>
+    <w:lsdException w:name="HTML Definition" w:semiHidden="1" w:unhideWhenUsed="1"/>
+    <w:lsdException w:name="HTML Keyboard" w:semiHidden="1" w:unhideWhenUsed="1"/>
+    <w:lsdException w:name="HTML Preformatted" w:semiHidden="1" w:unhideWhenUsed="1"/>
+    <w:lsdException w:name="HTML Sample" w:semiHidden="1" w:unhideWhenUsed="1"/>
+    <w:lsdException w:name="HTML Typewriter" w:semiHidden="1" w:unhideWhenUsed="1"/>
+    <w:lsdException w:name="HTML Variable" w:semiHidden="1" w:unhideWhenUsed="1"/>
+    <w:lsdException w:name="Normal Table" w:semiHidden="1" w:unhideWhenUsed="1"/>
+    <w:lsdException w:name="annotation subject" w:semiHidden="1" w:unhideWhenUsed="1"/>
+    <w:lsdException w:name="No List" w:semiHidden="1" w:unhideWhenUsed="1"/>
+    <w:lsdException w:name="Outline List 1" w:semiHidden="1" w:unhideWhenUsed="1"/>
+    <w:lsdException w:name="Outline List 2" w:semiHidden="1" w:unhideWhenUsed="1"/>
+    <w:lsdException w:name="Outline List 3" w:semiHidden="1" w:unhideWhenUsed="1"/>
+    <w:lsdException w:name="Table Simple 1" w:semiHidden="1" w:unhideWhenUsed="1"/>
+    <w:lsdException w:name="Table Simple 2" w:semiHidden="1" w:unhideWhenUsed="1"/>
+    <w:lsdException w:name="Table Simple 3" w:semiHidden="1" w:unhideWhenUsed="1"/>
+    <w:lsdException w:name="Table Classic 1" w:semiHidden="1" w:unhideWhenUsed="1"/>
+    <w:lsdException w:name="Table Classic 2" w:semiHidden="1" w:unhideWhenUsed="1"/>
+    <w:lsdException w:name="Table Classic 3" w:semiHidden="1" w:unhideWhenUsed="1"/>
+    <w:lsdException w:name="Table Classic 4" w:semiHidden="1" w:unhideWhenUsed="1"/>
+    <w:lsdException w:name="Table Colorful 1" w:semiHidden="1" w:unhideWhenUsed="1"/>
+    <w:lsdException w:name="Table Colorful 2" w:semiHidden="1" w:unhideWhenUsed="1"/>
+    <w:lsdException w:name="Table Colorful 3" w:semiHidden="1" w:unhideWhenUsed="1"/>
+    <w:lsdException w:name="Table Columns 1" w:semiHidden="1" w:unhideWhenUsed="1"/>
+    <w:lsdException w:name="Table Columns 2" w:semiHidden="1" w:unhideWhenUsed="1"/>
+    <w:lsdException w:name="Table Columns 3" w:semiHidden="1" w:unhideWhenUsed="1"/>
+    <w:lsdException w:name="Table Columns 4" w:semiHidden="1" w:unhideWhenUsed="1"/>
+    <w:lsdException w:name="Table Columns 5" w:semiHidden="1" w:unhideWhenUsed="1"/>
+    <w:lsdException w:name="Table Grid 1" w:semiHidden="1" w:unhideWhenUsed="1"/>
+    <w:lsdException w:name="Table Grid 2" w:semiHidden="1" w:unhideWhenUsed="1"/>
+    <w:lsdException w:name="Table Grid 3" w:semiHidden="1" w:unhideWhenUsed="1"/>
+    <w:lsdException w:name="Table Grid 4" w:semiHidden="1" w:unhideWhenUsed="1"/>
+    <w:lsdException w:name="Table Grid 5" w:semiHidden="1" w:unhideWhenUsed="1"/>
+    <w:lsdException w:name="Table Grid 6" w:semiHidden="1" w:unhideWhenUsed="1"/>
+    <w:lsdException w:name="Table Grid 7" w:semiHidden="1" w:unhideWhenUsed="1"/>
+    <w:lsdException w:name="Table Grid 8" w:semiHidden="1" w:unhideWhenUsed="1"/>
+    <w:lsdException w:name="Table List 1" w:semiHidden="1" w:unhideWhenUsed="1"/>
+    <w:lsdException w:name="Table List 2" w:semiHidden="1" w:unhideWhenUsed="1"/>
+    <w:lsdException w:name="Table List 3" w:semiHidden="1" w:unhideWhenUsed="1"/>
+    <w:lsdException w:name="Table List 4" w:semiHidden="1" w:unhideWhenUsed="1"/>
+    <w:lsdException w:name="Table List 5" w:semiHidden="1" w:unhideWhenUsed="1"/>
+    <w:lsdException w:name="Table List 6" w:semiHidden="1" w:unhideWhenUsed="1"/>
+    <w:lsdException w:name="Table List 7" w:semiHidden="1" w:unhideWhenUsed="1"/>
+    <w:lsdException w:name="Table List 8" w:semiHidden="1" w:unhideWhenUsed="1"/>
+    <w:lsdException w:name="Table 3D effects 1" w:semiHidden="1" w:unhideWhenUsed="1"/>
+    <w:lsdException w:name="Table 3D effects 2" w:semiHidden="1" w:unhideWhenUsed="1"/>
+    <w:lsdException w:name="Table 3D effects 3" w:semiHidden="1" w:unhideWhenUsed="1"/>
+    <w:lsdException w:name="Table Contemporary" w:semiHidden="1" w:unhideWhenUsed="1"/>
+    <w:lsdException w:name="Table Elegant" w:semiHidden="1" w:unhideWhenUsed="1"/>
+    <w:lsdException w:name="Table Professional" w:semiHidden="1" w:unhideWhenUsed="1"/>
+    <w:lsdException w:name="Table Subtle 1" w:semiHidden="1" w:unhideWhenUsed="1"/>
+    <w:lsdException w:name="Table Subtle 2" w:semiHidden="1" w:unhideWhenUsed="1"/>
+    <w:lsdException w:name="Table Web 1" w:semiHidden="1" w:unhideWhenUsed="1"/>
+    <w:lsdException w:name="Table Web 2" w:semiHidden="1" w:unhideWhenUsed="1"/>
+    <w:lsdException w:name="Table Web 3" w:semiHidden="1" w:unhideWhenUsed="1"/>
+    <w:lsdException w:name="Balloon Text" w:semiHidden="1" w:unhideWhenUsed="1"/>
+    <w:lsdException w:name="Table Grid" w:uiPriority="39"/>
+    <w:lsdException w:name="Table Theme" w:semiHidden="1" w:unhideWhenUsed="1"/>
+    <w:lsdException w:name="Placeholder Text" w:semiHidden="1"/>
+    <w:lsdException w:name="No Spacing" w:uiPriority="1" w:qFormat="1"/>
+    <w:lsdException w:name="Light Shading" w:uiPriority="60"/>
+    <w:lsdException w:name="Light List" w:uiPriority="61"/>
+    <w:lsdException w:name="Light Grid" w:uiPriority="62"/>
+    <w:lsdException w:name="Medium Shading 1" w:uiPriority="63"/>
+    <w:lsdException w:name="Medium Shading 2" w:uiPriority="64"/>
+    <w:lsdException w:name="Medium List 1" w:uiPriority="65"/>
+    <w:lsdException w:name="Medium List 2" w:uiPriority="66"/>
+    <w:lsdException w:name="Medium Grid 1" w:uiPriority="67"/>
+    <w:lsdException w:name="Medium Grid 2" w:uiPriority="68"/>
+    <w:lsdException w:name="Medium Grid 3" w:uiPriority="69"/>
+    <w:lsdException w:name="Dark List" w:uiPriority="70"/>
+    <w:lsdException w:name="Colorful Shading" w:uiPriority="71"/>
+    <w:lsdException w:name="Colorful List" w:uiPriority="72"/>
+    <w:lsdException w:name="Colorful Grid" w:uiPriority="73"/>
+    <w:lsdException w:name="Light Shading Accent 1" w:uiPriority="60"/>
+    <w:lsdException w:name="Light List Accent 1" w:uiPriority="61"/>
+    <w:lsdException w:name="Light Grid Accent 1" w:uiPriority="62"/>
+    <w:lsdException w:name="Medium Shading 1 Accent 1" w:uiPriority="63"/>
+    <w:lsdException w:name="Medium Shading 2 Accent 1" w:uiPriority="64"/>
+    <w:lsdException w:name="Medium List 1 Accent 1" w:uiPriority="65"/>
+    <w:lsdException w:name="Revision" w:semiHidden="1"/>
+    <w:lsdException w:name="List Paragraph" w:uiPriority="34" w:qFormat="1"/>
+    <w:lsdException w:name="Quote" w:uiPriority="29" w:qFormat="1"/>
+    <w:lsdException w:name="Intense Quote" w:uiPriority="30" w:qFormat="1"/>
+    <w:lsdException w:name="Medium List 2 Accent 1" w:uiPriority="66"/>
+    <w:lsdException w:name="Medium Grid 1 Accent 1" w:uiPriority="67"/>
+    <w:lsdException w:name="Medium Grid 2 Accent 1" w:uiPriority="68"/>
+    <w:lsdException w:name="Medium Grid 3 Accent 1" w:uiPriority="69"/>
+    <w:lsdException w:name="Dark List Accent 1" w:uiPriority="70"/>
+    <w:lsdException w:name="Colorful Shading Accent 1" w:uiPriority="71"/>
+    <w:lsdException w:name="Colorful List Accent 1" w:uiPriority="72"/>
+    <w:lsdException w:name="Colorful Grid Accent 1" w:uiPriority="73"/>
+    <w:lsdException w:name="Light Shading Accent 2" w:uiPriority="60"/>
+    <w:lsdException w:name="Light List Accent 2" w:uiPriority="61"/>
+    <w:lsdException w:name="Light Grid Accent 2" w:uiPriority="62"/>
+    <w:lsdException w:name="Medium Shading 1 Accent 2" w:uiPriority="63"/>
+    <w:lsdException w:name="Medium Shading 2 Accent 2" w:uiPriority="64"/>
+    <w:lsdException w:name="Medium List 1 Accent 2" w:uiPriority="65"/>
+    <w:lsdException w:name="Medium List 2 Accent 2" w:uiPriority="66"/>
+    <w:lsdException w:name="Medium Grid 1 Accent 2" w:uiPriority="67"/>
+    <w:lsdException w:name="Medium Grid 2 Accent 2" w:uiPriority="68"/>
+    <w:lsdException w:name="Medium Grid 3 Accent 2" w:uiPriority="69"/>
+    <w:lsdException w:name="Dark List Accent 2" w:uiPriority="70"/>
+    <w:lsdException w:name="Colorful Shading Accent 2" w:uiPriority="71"/>
+    <w:lsdException w:name="Colorful List Accent 2" w:uiPriority="72"/>
+    <w:lsdException w:name="Colorful Grid Accent 2" w:uiPriority="73"/>
+    <w:lsdException w:name="Light Shading Accent 3" w:uiPriority="60"/>
+    <w:lsdException w:name="Light List Accent 3" w:uiPriority="61"/>
+    <w:lsdException w:name="Light Grid Accent 3" w:uiPriority="62"/>
+    <w:lsdException w:name="Medium Shading 1 Accent 3" w:uiPriority="63"/>
+    <w:lsdException w:name="Medium Shading 2 Accent 3" w:uiPriority="64"/>
+    <w:lsdException w:name="Medium List 1 Accent 3" w:uiPriority="65"/>
+    <w:lsdException w:name="Medium List 2 Accent 3" w:uiPriority="66"/>
+    <w:lsdException w:name="Medium Grid 1 Accent 3" w:uiPriority="67"/>
+    <w:lsdException w:name="Medium Grid 2 Accent 3" w:uiPriority="68"/>
+    <w:lsdException w:name="Medium Grid 3 Accent 3" w:uiPriority="69"/>
+    <w:lsdException w:name="Dark List Accent 3" w:uiPriority="70"/>
+    <w:lsdException w:name="Colorful Shading Accent 3" w:uiPriority="71"/>
+    <w:lsdException w:name="Colorful List Accent 3" w:uiPriority="72"/>
+    <w:lsdException w:name="Colorful Grid Accent 3" w:uiPriority="73"/>
+    <w:lsdException w:name="Light Shading Accent 4" w:uiPriority="60"/>
+    <w:lsdException w:name="Light List Accent 4" w:uiPriority="61"/>
+    <w:lsdException w:name="Light Grid Accent 4" w:uiPriority="62"/>
+    <w:lsdException w:name="Medium Shading 1 Accent 4" w:uiPriority="63"/>
+    <w:lsdException w:name="Medium Shading 2 Accent 4" w:uiPriority="64"/>
+    <w:lsdException w:name="Medium List 1 Accent 4" w:uiPriority="65"/>
+    <w:lsdException w:name="Medium List 2 Accent 4" w:uiPriority="66"/>
+    <w:lsdException w:name="Medium Grid 1 Accent 4" w:uiPriority="67"/>
+    <w:lsdException w:name="Medium Grid 2 Accent 4" w:uiPriority="68"/>
+    <w:lsdException w:name="Medium Grid 3 Accent 4" w:uiPriority="69"/>
+    <w:lsdException w:name="Dark List Accent 4" w:uiPriority="70"/>
+    <w:lsdException w:name="Colorful Shading Accent 4" w:uiPriority="71"/>
+    <w:lsdException w:name="Colorful List Accent 4" w:uiPriority="72"/>
+    <w:lsdException w:name="Colorful Grid Accent 4" w:uiPriority="73"/>
+    <w:lsdException w:name="Light Shading Accent 5" w:uiPriority="60"/>
+    <w:lsdException w:name="Light List Accent 5" w:uiPriority="61"/>
+    <w:lsdException w:name="Light Grid Accent 5" w:uiPriority="62"/>
+    <w:lsdException w:name="Medium Shading 1 Accent 5" w:uiPriority="63"/>
+    <w:lsdException w:name="Medium Shading 2 Accent 5" w:uiPriority="64"/>
+    <w:lsdException w:name="Medium List 1 Accent 5" w:uiPriority="65"/>
+    <w:lsdException w:name="Medium List 2 Accent 5" w:uiPriority="66"/>
+    <w:lsdException w:name="Medium Grid 1 Accent 5" w:uiPriority="67"/>
+    <w:lsdException w:name="Medium Grid 2 Accent 5" w:uiPriority="68"/>
+    <w:lsdException w:name="Medium Grid 3 Accent 5" w:uiPriority="69"/>
+    <w:lsdException w:name="Dark List Accent 5" w:uiPriority="70"/>
+    <w:lsdException w:name="Colorful Shading Accent 5" w:uiPriority="71"/>
+    <w:lsdException w:name="Colorful List Accent 5" w:uiPriority="72"/>
+    <w:lsdException w:name="Colorful Grid Accent 5" w:uiPriority="73"/>
+    <w:lsdException w:name="Light Shading Accent 6" w:uiPriority="60"/>
+    <w:lsdException w:name="Light List Accent 6" w:uiPriority="61"/>
+    <w:lsdException w:name="Light Grid Accent 6" w:uiPriority="62"/>
+    <w:lsdException w:name="Medium Shading 1 Accent 6" w:uiPriority="63"/>
+    <w:lsdException w:name="Medium Shading 2 Accent 6" w:uiPriority="64"/>
+    <w:lsdException w:name="Medium List 1 Accent 6" w:uiPriority="65"/>
+    <w:lsdException w:name="Medium List 2 Accent 6" w:uiPriority="66"/>
+    <w:lsdException w:name="Medium Grid 1 Accent 6" w:uiPriority="67"/>
+    <w:lsdException w:name="Medium Grid 2 Accent 6" w:uiPriority="68"/>
+    <w:lsdException w:name="Medium Grid 3 Accent 6" w:uiPriority="69"/>
+    <w:lsdException w:name="Dark List Accent 6" w:uiPriority="70"/>
+    <w:lsdException w:name="Colorful Shading Accent 6" w:uiPriority="71"/>
+    <w:lsdException w:name="Colorful List Accent 6" w:uiPriority="72"/>
+    <w:lsdException w:name="Colorful Grid Accent 6" w:uiPriority="73"/>
+    <w:lsdException w:name="Subtle Emphasis" w:uiPriority="19" w:qFormat="1"/>
+    <w:lsdException w:name="Intense Emphasis" w:uiPriority="21" w:qFormat="1"/>
+    <w:lsdException w:name="Subtle Reference" w:uiPriority="31" w:qFormat="1"/>
+    <w:lsdException w:name="Intense Reference" w:uiPriority="32" w:qFormat="1"/>
+    <w:lsdException w:name="Book Title" w:uiPriority="33" w:qFormat="1"/>
+    <w:lsdException w:name="Bibliography" w:semiHidden="1" w:uiPriority="37" w:unhideWhenUsed="1"/>
+    <w:lsdException w:name="TOC Heading" w:semiHidden="1" w:uiPriority="39" w:unhideWhenUsed="1" w:qFormat="1"/>
+    <w:lsdException w:name="Plain Table 1" w:uiPriority="41"/>
+    <w:lsdException w:name="Plain Table 2" w:uiPriority="42"/>
+    <w:lsdException w:name="Plain Table 3" w:uiPriority="43"/>
+    <w:lsdException w:name="Plain Table 4" w:uiPriority="44"/>
+    <w:lsdException w:name="Plain Table 5" w:uiPriority="45"/>
+    <w:lsdException w:name="Grid Table Light" w:uiPriority="40"/>
+    <w:lsdException w:name="Grid Table 1 Light" w:uiPriority="46"/>
+    <w:lsdException w:name="Grid Table 2" w:uiPriority="47"/>
+    <w:lsdException w:name="Grid Table 3" w:uiPriority="48"/>
+    <w:lsdException w:name="Grid Table 4" w:uiPriority="49"/>
+    <w:lsdException w:name="Grid Table 5 Dark" w:uiPriority="50"/>
+    <w:lsdException w:name="Grid Table 6 Colorful" w:uiPriority="51"/>
+    <w:lsdException w:name="Grid Table 7 Colorful" w:uiPriority="52"/>
+    <w:lsdException w:name="Grid Table 1 Light Accent 1" w:uiPriority="46"/>
+    <w:lsdException w:name="Grid Table 2 Accent 1" w:uiPriority="47"/>
+    <w:lsdException w:name="Grid Table 3 Accent 1" w:uiPriority="48"/>
+    <w:lsdException w:name="Grid Table 4 Accent 1" w:uiPriority="49"/>
+    <w:lsdException w:name="Grid Table 5 Dark Accent 1" w:uiPriority="50"/>
+    <w:lsdException w:name="Grid Table 6 Colorful Accent 1" w:uiPriority="51"/>
+    <w:lsdException w:name="Grid Table 7 Colorful Accent 1" w:uiPriority="52"/>
+    <w:lsdException w:name="Grid Table 1 Light Accent 2" w:uiPriority="46"/>
+    <w:lsdException w:name="Grid Table 2 Accent 2" w:uiPriority="47"/>
+    <w:lsdException w:name="Grid Table 3 Accent 2" w:uiPriority="48"/>
+    <w:lsdException w:name="Grid Table 4 Accent 2" w:uiPriority="49"/>
+    <w:lsdException w:name="Grid Table 5 Dark Accent 2" w:uiPriority="50"/>
+    <w:lsdException w:name="Grid Table 6 Colorful Accent 2" w:uiPriority="51"/>
+    <w:lsdException w:name="Grid Table 7 Colorful Accent 2" w:uiPriority="52"/>
+    <w:lsdException w:name="Grid Table 1 Light Accent 3" w:uiPriority="46"/>
+    <w:lsdException w:name="Grid Table 2 Accent 3" w:uiPriority="47"/>
+    <w:lsdException w:name="Grid Table 3 Accent 3" w:uiPriority="48"/>
+    <w:lsdException w:name="Grid Table 4 Accent 3" w:uiPriority="49"/>
+    <w:lsdException w:name="Grid Table 5 Dark Accent 3" w:uiPriority="50"/>
+    <w:lsdException w:name="Grid Table 6 Colorful Accent 3" w:uiPriority="51"/>
+    <w:lsdException w:name="Grid Table 7 Colorful Accent 3" w:uiPriority="52"/>
+    <w:lsdException w:name="Grid Table 1 Light Accent 4" w:uiPriority="46"/>
+    <w:lsdException w:name="Grid Table 2 Accent 4" w:uiPriority="47"/>
+    <w:lsdException w:name="Grid Table 3 Accent 4" w:uiPriority="48"/>
+    <w:lsdException w:name="Grid Table 4 Accent 4" w:uiPriority="49"/>
+    <w:lsdException w:name="Grid Table 5 Dark Accent 4" w:uiPriority="50"/>
+    <w:lsdException w:name="Grid Table 6 Colorful Accent 4" w:uiPriority="51"/>
+    <w:lsdException w:name="Grid Table 7 Colorful Accent 4" w:uiPriority="52"/>
+    <w:lsdException w:name="Grid Table 1 Light Accent 5" w:uiPriority="46"/>
+    <w:lsdException w:name="Grid Table 2 Accent 5" w:uiPriority="47"/>
+    <w:lsdException w:name="Grid Table 3 Accent 5" w:uiPriority="48"/>
+    <w:lsdException w:name="Grid Table 4 Accent 5" w:uiPriority="49"/>
+    <w:lsdException w:name="Grid Table 5 Dark Accent 5" w:uiPriority="50"/>
+    <w:lsdException w:name="Grid Table 6 Colorful Accent 5" w:uiPriority="51"/>
+    <w:lsdException w:name="Grid Table 7 Colorful Accent 5" w:uiPriority="52"/>
+    <w:lsdException w:name="Grid Table 1 Light Accent 6" w:uiPriority="46"/>
+    <w:lsdException w:name="Grid Table 2 Accent 6" w:uiPriority="47"/>
+    <w:lsdException w:name="Grid Table 3 Accent 6" w:uiPriority="48"/>
+    <w:lsdException w:name="Grid Table 4 Accent 6" w:uiPriority="49"/>
+    <w:lsdException w:name="Grid Table 5 Dark Accent 6" w:uiPriority="50"/>
+    <w:lsdException w:name="Grid Table 6 Colorful Accent 6" w:uiPriority="51"/>
+    <w:lsdException w:name="Grid Table 7 Colorful Accent 6" w:uiPriority="52"/>
+    <w:lsdException w:name="List Table 1 Light" w:uiPriority="46"/>
+    <w:lsdException w:name="List Table 2" w:uiPriority="47"/>
+    <w:lsdException w:name="List Table 3" w:uiPriority="48"/>
+    <w:lsdException w:name="List Table 4" w:uiPriority="49"/>
+    <w:lsdException w:name="List Table 5 Dark" w:uiPriority="50"/>
+    <w:lsdException w:name="List Table 6 Colorful" w:uiPriority="51"/>
+    <w:lsdException w:name="List Table 7 Colorful" w:uiPriority="52"/>
+    <w:lsdException w:name="List Table 1 Light Accent 1" w:uiPriority="46"/>
+    <w:lsdException w:name="List Table 2 Accent 1" w:uiPriority="47"/>
+    <w:lsdException w:name="List Table 3 Accent 1" w:uiPriority="48"/>
+    <w:lsdException w:name="List Table 4 Accent 1" w:uiPriority="49"/>
+    <w:lsdException w:name="List Table 5 Dark Accent 1" w:uiPriority="50"/>
+    <w:lsdException w:name="List Table 6 Colorful Accent 1" w:uiPriority="51"/>
+    <w:lsdException w:name="List Table 7 Colorful Accent 1" w:uiPriority="52"/>
+    <w:lsdException w:name="List Table 1 Light Accent 2" w:uiPriority="46"/>
+    <w:lsdException w:name="List Table 2 Accent 2" w:uiPriority="47"/>
+    <w:lsdException w:name="List Table 3 Accent 2" w:uiPriority="48"/>
+    <w:lsdException w:name="List Table 4 Accent 2" w:uiPriority="49"/>
+    <w:lsdException w:name="List Table 5 Dark Accent 2" w:uiPriority="50"/>
+    <w:lsdException w:name="List Table 6 Colorful Accent 2" w:uiPriority="51"/>
+    <w:lsdException w:name="List Table 7 Colorful Accent 2" w:uiPriority="52"/>
+    <w:lsdException w:name="List Table 1 Light Accent 3" w:uiPriority="46"/>
+    <w:lsdException w:name="List Table 2 Accent 3" w:uiPriority="47"/>
+    <w:lsdException w:name="List Table 3 Accent 3" w:uiPriority="48"/>
+    <w:lsdException w:name="List Table 4 Accent 3" w:uiPriority="49"/>
+    <w:lsdException w:name="List Table 5 Dark Accent 3" w:uiPriority="50"/>
+    <w:lsdException w:name="List Table 6 Colorful Accent 3" w:uiPriority="51"/>
+    <w:lsdException w:name="List Table 7 Colorful Accent 3" w:uiPriority="52"/>
+    <w:lsdException w:name="List Table 1 Light Accent 4" w:uiPriority="46"/>
+    <w:lsdException w:name="List Table 2 Accent 4" w:uiPriority="47"/>
+    <w:lsdException w:name="List Table 3 Accent 4" w:uiPriority="48"/>
+    <w:lsdException w:name="List Table 4 Accent 4" w:uiPriority="49"/>
+    <w:lsdException w:name="List Table 5 Dark Accent 4" w:uiPriority="50"/>
+    <w:lsdException w:name="List Table 6 Colorful Accent 4" w:uiPriority="51"/>
+    <w:lsdException w:name="List Table 7 Colorful Accent 4" w:uiPriority="52"/>
+    <w:lsdException w:name="List Table 1 Light Accent 5" w:uiPriority="46"/>
+    <w:lsdException w:name="List Table 2 Accent 5" w:uiPriority="47"/>
+    <w:lsdException w:name="List Table 3 Accent 5" w:uiPriority="48"/>
+    <w:lsdException w:name="List Table 4 Accent 5" w:uiPriority="49"/>
+    <w:lsdException w:name="List Table 5 Dark Accent 5" w:uiPriority="50"/>
+    <w:lsdException w:name="List Table 6 Colorful Accent 5" w:uiPriority="51"/>
+    <w:lsdException w:name="List Table 7 Colorful Accent 5" w:uiPriority="52"/>
+    <w:lsdException w:name="List Table 1 Light Accent 6" w:uiPriority="46"/>
+    <w:lsdException w:name="List Table 2 Accent 6" w:uiPriority="47"/>
+    <w:lsdException w:name="List Table 3 Accent 6" w:uiPriority="48"/>
+    <w:lsdException w:name="List Table 4 Accent 6" w:uiPriority="49"/>
+    <w:lsdException w:name="List Table 5 Dark Accent 6" w:uiPriority="50"/>
+    <w:lsdException w:name="List Table 6 Colorful Accent 6" w:uiPriority="51"/>
+    <w:lsdException w:name="List Table 7 Colorful Accent 6" w:uiPriority="52"/>
   </w:latentStyles>
   <w:style w:type="paragraph" w:default="1" w:styleId="Normal">
     <w:name w:val="Normal"/>
     <w:qFormat/>
   </w:style>
-  <w:style w:type="character" w:default="1" w:styleId="DefaultParagraphFont">
+  <w:style w:type="character" w:default="1" w:styleId="Policepardfaut">
     <w:name w:val="Default Paragraph Font"/>
     <w:uiPriority w:val="1"/>
     <w:semiHidden/>
     <w:unhideWhenUsed/>
   </w:style>
-  <w:style w:type="table" w:default="1" w:styleId="TableNormal">
+  <w:style w:type="table" w:default="1" w:styleId="TableauNormal">
     <w:name w:val="Normal Table"/>
     <w:uiPriority w:val="99"/>
     <w:semiHidden/>
@@ -13012,275 +12692,15 @@
       </w:tblCellMar>
     </w:tblPr>
   </w:style>
-  <w:style w:type="numbering" w:default="1" w:styleId="NoList">
+  <w:style w:type="numbering" w:default="1" w:styleId="Aucuneliste">
     <w:name w:val="No List"/>
     <w:uiPriority w:val="99"/>
     <w:semiHidden/>
     <w:unhideWhenUsed/>
   </w:style>
-  <w:style w:type="character" w:styleId="PlaceholderText">
+  <w:style w:type="character" w:styleId="Textedelespacerserv">
     <w:name w:val="Placeholder Text"/>
-    <w:basedOn w:val="DefaultParagraphFont"/>
-    <w:uiPriority w:val="99"/>
-    <w:semiHidden/>
-    <w:rsid w:val="007748DE"/>
-    <w:rPr>
-      <w:color w:val="808080"/>
-    </w:rPr>
-  </w:style>
-  <w:style w:type="paragraph" w:customStyle="1" w:styleId="F17CF0CE8D7F4E3CB2CF51B84BB28C6A">
-    <w:name w:val="F17CF0CE8D7F4E3CB2CF51B84BB28C6A"/>
-  </w:style>
-  <w:style w:type="paragraph" w:customStyle="1" w:styleId="28AB44C3177A45C8ADAE732EF3BAFCAF">
-    <w:name w:val="28AB44C3177A45C8ADAE732EF3BAFCAF"/>
-  </w:style>
-  <w:style w:type="paragraph" w:customStyle="1" w:styleId="3E489F2E23494D469D63FE84A593F913">
-    <w:name w:val="3E489F2E23494D469D63FE84A593F913"/>
-  </w:style>
-  <w:style w:type="paragraph" w:customStyle="1" w:styleId="314F87B687F04515BA794DD024F88941">
-    <w:name w:val="314F87B687F04515BA794DD024F88941"/>
-  </w:style>
-  <w:style w:type="paragraph" w:customStyle="1" w:styleId="FAB7FBE0CA3D444997F4FDFE911CB2C6">
-    <w:name w:val="FAB7FBE0CA3D444997F4FDFE911CB2C6"/>
-  </w:style>
-  <w:style w:type="paragraph" w:customStyle="1" w:styleId="63B02285C2AD4A01ACEB54186976BB04">
-    <w:name w:val="63B02285C2AD4A01ACEB54186976BB04"/>
-  </w:style>
-  <w:style w:type="paragraph" w:customStyle="1" w:styleId="085B2AC5ED7F4696B0742683BE0979DB">
-    <w:name w:val="085B2AC5ED7F4696B0742683BE0979DB"/>
-  </w:style>
-  <w:style w:type="paragraph" w:customStyle="1" w:styleId="0321D1AB32AE4C25915E8A0F2A75D609">
-    <w:name w:val="0321D1AB32AE4C25915E8A0F2A75D609"/>
-  </w:style>
-  <w:style w:type="paragraph" w:customStyle="1" w:styleId="3E489F2E23494D469D63FE84A593F9131">
-    <w:name w:val="3E489F2E23494D469D63FE84A593F9131"/>
-    <w:rsid w:val="007748DE"/>
-    <w:pPr>
-      <w:spacing w:after="200" w:line="276" w:lineRule="auto"/>
-      <w:jc w:val="both"/>
-    </w:pPr>
-    <w:rPr>
-      <w:rFonts w:ascii="Century Schoolbook" w:eastAsiaTheme="minorHAnsi" w:hAnsi="Century Schoolbook"/>
-      <w:lang w:eastAsia="en-US"/>
-    </w:rPr>
-  </w:style>
-  <w:style w:type="paragraph" w:customStyle="1" w:styleId="314F87B687F04515BA794DD024F889411">
-    <w:name w:val="314F87B687F04515BA794DD024F889411"/>
-    <w:rsid w:val="007748DE"/>
-    <w:pPr>
-      <w:spacing w:after="200" w:line="276" w:lineRule="auto"/>
-      <w:jc w:val="both"/>
-    </w:pPr>
-    <w:rPr>
-      <w:rFonts w:ascii="Century Schoolbook" w:eastAsiaTheme="minorHAnsi" w:hAnsi="Century Schoolbook"/>
-      <w:lang w:eastAsia="en-US"/>
-    </w:rPr>
-  </w:style>
-  <w:style w:type="paragraph" w:customStyle="1" w:styleId="E3B644D9390F43D4910A3FA239E026A3">
-    <w:name w:val="E3B644D9390F43D4910A3FA239E026A3"/>
-    <w:rsid w:val="007748DE"/>
-  </w:style>
-  <w:style w:type="paragraph" w:customStyle="1" w:styleId="E326CD2A80C848DCAECD2305679A50CB">
-    <w:name w:val="E326CD2A80C848DCAECD2305679A50CB"/>
-    <w:rsid w:val="007748DE"/>
-  </w:style>
-  <w:style w:type="paragraph" w:customStyle="1" w:styleId="65C42DA96D324C38B3D83374FB81AE49">
-    <w:name w:val="65C42DA96D324C38B3D83374FB81AE49"/>
-    <w:rsid w:val="007748DE"/>
-  </w:style>
-</w:styles>
-</file>
-
-<file path=word/glossary/stylesWithEffects.xml><?xml version="1.0" encoding="utf-8"?>
-<w:styles xmlns:wpc="http://schemas.microsoft.com/office/word/2010/wordprocessingCanvas" xmlns:mc="http://schemas.openxmlformats.org/markup-compatibility/2006" xmlns:o="urn:schemas-microsoft-com:office:office" xmlns:r="http://schemas.openxmlformats.org/officeDocument/2006/relationships" xmlns:m="http://schemas.openxmlformats.org/officeDocument/2006/math" xmlns:v="urn:schemas-microsoft-com:vml" xmlns:wp14="http://schemas.microsoft.com/office/word/2010/wordprocessingDrawing" xmlns:wp="http://schemas.openxmlformats.org/drawingml/2006/wordprocessingDrawing" xmlns:w10="urn:schemas-microsoft-com:office:word" xmlns:w="http://schemas.openxmlformats.org/wordprocessingml/2006/main" xmlns:w14="http://schemas.microsoft.com/office/word/2010/wordml" xmlns:wpg="http://schemas.microsoft.com/office/word/2010/wordprocessingGroup" xmlns:wpi="http://schemas.microsoft.com/office/word/2010/wordprocessingInk" xmlns:wne="http://schemas.microsoft.com/office/word/2006/wordml" xmlns:wps="http://schemas.microsoft.com/office/word/2010/wordprocessingShape" mc:Ignorable="w14 wp14">
-  <w:docDefaults>
-    <w:rPrDefault>
-      <w:rPr>
-        <w:rFonts w:asciiTheme="minorHAnsi" w:eastAsiaTheme="minorEastAsia" w:hAnsiTheme="minorHAnsi" w:cstheme="minorBidi"/>
-        <w:sz w:val="22"/>
-        <w:szCs w:val="22"/>
-        <w:lang w:val="fr-CA" w:eastAsia="fr-CA" w:bidi="ar-SA"/>
-      </w:rPr>
-    </w:rPrDefault>
-    <w:pPrDefault>
-      <w:pPr>
-        <w:spacing w:after="160" w:line="259" w:lineRule="auto"/>
-      </w:pPr>
-    </w:pPrDefault>
-  </w:docDefaults>
-  <w:latentStyles w:defLockedState="0" w:defUIPriority="99" w:defSemiHidden="1" w:defUnhideWhenUsed="1" w:defQFormat="0" w:count="267">
-    <w:lsdException w:name="Normal" w:semiHidden="0" w:uiPriority="0" w:unhideWhenUsed="0" w:qFormat="1"/>
-    <w:lsdException w:name="heading 1" w:semiHidden="0" w:uiPriority="9" w:unhideWhenUsed="0" w:qFormat="1"/>
-    <w:lsdException w:name="heading 2" w:uiPriority="9" w:qFormat="1"/>
-    <w:lsdException w:name="heading 3" w:uiPriority="9" w:qFormat="1"/>
-    <w:lsdException w:name="heading 4" w:uiPriority="9" w:qFormat="1"/>
-    <w:lsdException w:name="heading 5" w:uiPriority="9" w:qFormat="1"/>
-    <w:lsdException w:name="heading 6" w:uiPriority="9" w:qFormat="1"/>
-    <w:lsdException w:name="heading 7" w:uiPriority="9" w:qFormat="1"/>
-    <w:lsdException w:name="heading 8" w:uiPriority="9" w:qFormat="1"/>
-    <w:lsdException w:name="heading 9" w:uiPriority="9" w:qFormat="1"/>
-    <w:lsdException w:name="toc 1" w:uiPriority="39"/>
-    <w:lsdException w:name="toc 2" w:uiPriority="39"/>
-    <w:lsdException w:name="toc 3" w:uiPriority="39"/>
-    <w:lsdException w:name="toc 4" w:uiPriority="39"/>
-    <w:lsdException w:name="toc 5" w:uiPriority="39"/>
-    <w:lsdException w:name="toc 6" w:uiPriority="39"/>
-    <w:lsdException w:name="toc 7" w:uiPriority="39"/>
-    <w:lsdException w:name="toc 8" w:uiPriority="39"/>
-    <w:lsdException w:name="toc 9" w:uiPriority="39"/>
-    <w:lsdException w:name="caption" w:uiPriority="35" w:qFormat="1"/>
-    <w:lsdException w:name="Title" w:semiHidden="0" w:uiPriority="10" w:unhideWhenUsed="0" w:qFormat="1"/>
-    <w:lsdException w:name="Default Paragraph Font" w:uiPriority="1"/>
-    <w:lsdException w:name="Subtitle" w:semiHidden="0" w:uiPriority="11" w:unhideWhenUsed="0" w:qFormat="1"/>
-    <w:lsdException w:name="Strong" w:semiHidden="0" w:uiPriority="22" w:unhideWhenUsed="0" w:qFormat="1"/>
-    <w:lsdException w:name="Emphasis" w:semiHidden="0" w:uiPriority="20" w:unhideWhenUsed="0" w:qFormat="1"/>
-    <w:lsdException w:name="Table Grid" w:semiHidden="0" w:uiPriority="39" w:unhideWhenUsed="0"/>
-    <w:lsdException w:name="Placeholder Text" w:unhideWhenUsed="0"/>
-    <w:lsdException w:name="No Spacing" w:semiHidden="0" w:uiPriority="1" w:unhideWhenUsed="0" w:qFormat="1"/>
-    <w:lsdException w:name="Light Shading" w:semiHidden="0" w:uiPriority="60" w:unhideWhenUsed="0"/>
-    <w:lsdException w:name="Light List" w:semiHidden="0" w:uiPriority="61" w:unhideWhenUsed="0"/>
-    <w:lsdException w:name="Light Grid" w:semiHidden="0" w:uiPriority="62" w:unhideWhenUsed="0"/>
-    <w:lsdException w:name="Medium Shading 1" w:semiHidden="0" w:uiPriority="63" w:unhideWhenUsed="0"/>
-    <w:lsdException w:name="Medium Shading 2" w:semiHidden="0" w:uiPriority="64" w:unhideWhenUsed="0"/>
-    <w:lsdException w:name="Medium List 1" w:semiHidden="0" w:uiPriority="65" w:unhideWhenUsed="0"/>
-    <w:lsdException w:name="Medium List 2" w:semiHidden="0" w:uiPriority="66" w:unhideWhenUsed="0"/>
-    <w:lsdException w:name="Medium Grid 1" w:semiHidden="0" w:uiPriority="67" w:unhideWhenUsed="0"/>
-    <w:lsdException w:name="Medium Grid 2" w:semiHidden="0" w:uiPriority="68" w:unhideWhenUsed="0"/>
-    <w:lsdException w:name="Medium Grid 3" w:semiHidden="0" w:uiPriority="69" w:unhideWhenUsed="0"/>
-    <w:lsdException w:name="Dark List" w:semiHidden="0" w:uiPriority="70" w:unhideWhenUsed="0"/>
-    <w:lsdException w:name="Colorful Shading" w:semiHidden="0" w:uiPriority="71" w:unhideWhenUsed="0"/>
-    <w:lsdException w:name="Colorful List" w:semiHidden="0" w:uiPriority="72" w:unhideWhenUsed="0"/>
-    <w:lsdException w:name="Colorful Grid" w:semiHidden="0" w:uiPriority="73" w:unhideWhenUsed="0"/>
-    <w:lsdException w:name="Light Shading Accent 1" w:semiHidden="0" w:uiPriority="60" w:unhideWhenUsed="0"/>
-    <w:lsdException w:name="Light List Accent 1" w:semiHidden="0" w:uiPriority="61" w:unhideWhenUsed="0"/>
-    <w:lsdException w:name="Light Grid Accent 1" w:semiHidden="0" w:uiPriority="62" w:unhideWhenUsed="0"/>
-    <w:lsdException w:name="Medium Shading 1 Accent 1" w:semiHidden="0" w:uiPriority="63" w:unhideWhenUsed="0"/>
-    <w:lsdException w:name="Medium Shading 2 Accent 1" w:semiHidden="0" w:uiPriority="64" w:unhideWhenUsed="0"/>
-    <w:lsdException w:name="Medium List 1 Accent 1" w:semiHidden="0" w:uiPriority="65" w:unhideWhenUsed="0"/>
-    <w:lsdException w:name="Revision" w:unhideWhenUsed="0"/>
-    <w:lsdException w:name="List Paragraph" w:semiHidden="0" w:uiPriority="34" w:unhideWhenUsed="0" w:qFormat="1"/>
-    <w:lsdException w:name="Quote" w:semiHidden="0" w:uiPriority="29" w:unhideWhenUsed="0" w:qFormat="1"/>
-    <w:lsdException w:name="Intense Quote" w:semiHidden="0" w:uiPriority="30" w:unhideWhenUsed="0" w:qFormat="1"/>
-    <w:lsdException w:name="Medium List 2 Accent 1" w:semiHidden="0" w:uiPriority="66" w:unhideWhenUsed="0"/>
-    <w:lsdException w:name="Medium Grid 1 Accent 1" w:semiHidden="0" w:uiPriority="67" w:unhideWhenUsed="0"/>
-    <w:lsdException w:name="Medium Grid 2 Accent 1" w:semiHidden="0" w:uiPriority="68" w:unhideWhenUsed="0"/>
-    <w:lsdException w:name="Medium Grid 3 Accent 1" w:semiHidden="0" w:uiPriority="69" w:unhideWhenUsed="0"/>
-    <w:lsdException w:name="Dark List Accent 1" w:semiHidden="0" w:uiPriority="70" w:unhideWhenUsed="0"/>
-    <w:lsdException w:name="Colorful Shading Accent 1" w:semiHidden="0" w:uiPriority="71" w:unhideWhenUsed="0"/>
-    <w:lsdException w:name="Colorful List Accent 1" w:semiHidden="0" w:uiPriority="72" w:unhideWhenUsed="0"/>
-    <w:lsdException w:name="Colorful Grid Accent 1" w:semiHidden="0" w:uiPriority="73" w:unhideWhenUsed="0"/>
-    <w:lsdException w:name="Light Shading Accent 2" w:semiHidden="0" w:uiPriority="60" w:unhideWhenUsed="0"/>
-    <w:lsdException w:name="Light List Accent 2" w:semiHidden="0" w:uiPriority="61" w:unhideWhenUsed="0"/>
-    <w:lsdException w:name="Light Grid Accent 2" w:semiHidden="0" w:uiPriority="62" w:unhideWhenUsed="0"/>
-    <w:lsdException w:name="Medium Shading 1 Accent 2" w:semiHidden="0" w:uiPriority="63" w:unhideWhenUsed="0"/>
-    <w:lsdException w:name="Medium Shading 2 Accent 2" w:semiHidden="0" w:uiPriority="64" w:unhideWhenUsed="0"/>
-    <w:lsdException w:name="Medium List 1 Accent 2" w:semiHidden="0" w:uiPriority="65" w:unhideWhenUsed="0"/>
-    <w:lsdException w:name="Medium List 2 Accent 2" w:semiHidden="0" w:uiPriority="66" w:unhideWhenUsed="0"/>
-    <w:lsdException w:name="Medium Grid 1 Accent 2" w:semiHidden="0" w:uiPriority="67" w:unhideWhenUsed="0"/>
-    <w:lsdException w:name="Medium Grid 2 Accent 2" w:semiHidden="0" w:uiPriority="68" w:unhideWhenUsed="0"/>
-    <w:lsdException w:name="Medium Grid 3 Accent 2" w:semiHidden="0" w:uiPriority="69" w:unhideWhenUsed="0"/>
-    <w:lsdException w:name="Dark List Accent 2" w:semiHidden="0" w:uiPriority="70" w:unhideWhenUsed="0"/>
-    <w:lsdException w:name="Colorful Shading Accent 2" w:semiHidden="0" w:uiPriority="71" w:unhideWhenUsed="0"/>
-    <w:lsdException w:name="Colorful List Accent 2" w:semiHidden="0" w:uiPriority="72" w:unhideWhenUsed="0"/>
-    <w:lsdException w:name="Colorful Grid Accent 2" w:semiHidden="0" w:uiPriority="73" w:unhideWhenUsed="0"/>
-    <w:lsdException w:name="Light Shading Accent 3" w:semiHidden="0" w:uiPriority="60" w:unhideWhenUsed="0"/>
-    <w:lsdException w:name="Light List Accent 3" w:semiHidden="0" w:uiPriority="61" w:unhideWhenUsed="0"/>
-    <w:lsdException w:name="Light Grid Accent 3" w:semiHidden="0" w:uiPriority="62" w:unhideWhenUsed="0"/>
-    <w:lsdException w:name="Medium Shading 1 Accent 3" w:semiHidden="0" w:uiPriority="63" w:unhideWhenUsed="0"/>
-    <w:lsdException w:name="Medium Shading 2 Accent 3" w:semiHidden="0" w:uiPriority="64" w:unhideWhenUsed="0"/>
-    <w:lsdException w:name="Medium List 1 Accent 3" w:semiHidden="0" w:uiPriority="65" w:unhideWhenUsed="0"/>
-    <w:lsdException w:name="Medium List 2 Accent 3" w:semiHidden="0" w:uiPriority="66" w:unhideWhenUsed="0"/>
-    <w:lsdException w:name="Medium Grid 1 Accent 3" w:semiHidden="0" w:uiPriority="67" w:unhideWhenUsed="0"/>
-    <w:lsdException w:name="Medium Grid 2 Accent 3" w:semiHidden="0" w:uiPriority="68" w:unhideWhenUsed="0"/>
-    <w:lsdException w:name="Medium Grid 3 Accent 3" w:semiHidden="0" w:uiPriority="69" w:unhideWhenUsed="0"/>
-    <w:lsdException w:name="Dark List Accent 3" w:semiHidden="0" w:uiPriority="70" w:unhideWhenUsed="0"/>
-    <w:lsdException w:name="Colorful Shading Accent 3" w:semiHidden="0" w:uiPriority="71" w:unhideWhenUsed="0"/>
-    <w:lsdException w:name="Colorful List Accent 3" w:semiHidden="0" w:uiPriority="72" w:unhideWhenUsed="0"/>
-    <w:lsdException w:name="Colorful Grid Accent 3" w:semiHidden="0" w:uiPriority="73" w:unhideWhenUsed="0"/>
-    <w:lsdException w:name="Light Shading Accent 4" w:semiHidden="0" w:uiPriority="60" w:unhideWhenUsed="0"/>
-    <w:lsdException w:name="Light List Accent 4" w:semiHidden="0" w:uiPriority="61" w:unhideWhenUsed="0"/>
-    <w:lsdException w:name="Light Grid Accent 4" w:semiHidden="0" w:uiPriority="62" w:unhideWhenUsed="0"/>
-    <w:lsdException w:name="Medium Shading 1 Accent 4" w:semiHidden="0" w:uiPriority="63" w:unhideWhenUsed="0"/>
-    <w:lsdException w:name="Medium Shading 2 Accent 4" w:semiHidden="0" w:uiPriority="64" w:unhideWhenUsed="0"/>
-    <w:lsdException w:name="Medium List 1 Accent 4" w:semiHidden="0" w:uiPriority="65" w:unhideWhenUsed="0"/>
-    <w:lsdException w:name="Medium List 2 Accent 4" w:semiHidden="0" w:uiPriority="66" w:unhideWhenUsed="0"/>
-    <w:lsdException w:name="Medium Grid 1 Accent 4" w:semiHidden="0" w:uiPriority="67" w:unhideWhenUsed="0"/>
-    <w:lsdException w:name="Medium Grid 2 Accent 4" w:semiHidden="0" w:uiPriority="68" w:unhideWhenUsed="0"/>
-    <w:lsdException w:name="Medium Grid 3 Accent 4" w:semiHidden="0" w:uiPriority="69" w:unhideWhenUsed="0"/>
-    <w:lsdException w:name="Dark List Accent 4" w:semiHidden="0" w:uiPriority="70" w:unhideWhenUsed="0"/>
-    <w:lsdException w:name="Colorful Shading Accent 4" w:semiHidden="0" w:uiPriority="71" w:unhideWhenUsed="0"/>
-    <w:lsdException w:name="Colorful List Accent 4" w:semiHidden="0" w:uiPriority="72" w:unhideWhenUsed="0"/>
-    <w:lsdException w:name="Colorful Grid Accent 4" w:semiHidden="0" w:uiPriority="73" w:unhideWhenUsed="0"/>
-    <w:lsdException w:name="Light Shading Accent 5" w:semiHidden="0" w:uiPriority="60" w:unhideWhenUsed="0"/>
-    <w:lsdException w:name="Light List Accent 5" w:semiHidden="0" w:uiPriority="61" w:unhideWhenUsed="0"/>
-    <w:lsdException w:name="Light Grid Accent 5" w:semiHidden="0" w:uiPriority="62" w:unhideWhenUsed="0"/>
-    <w:lsdException w:name="Medium Shading 1 Accent 5" w:semiHidden="0" w:uiPriority="63" w:unhideWhenUsed="0"/>
-    <w:lsdException w:name="Medium Shading 2 Accent 5" w:semiHidden="0" w:uiPriority="64" w:unhideWhenUsed="0"/>
-    <w:lsdException w:name="Medium List 1 Accent 5" w:semiHidden="0" w:uiPriority="65" w:unhideWhenUsed="0"/>
-    <w:lsdException w:name="Medium List 2 Accent 5" w:semiHidden="0" w:uiPriority="66" w:unhideWhenUsed="0"/>
-    <w:lsdException w:name="Medium Grid 1 Accent 5" w:semiHidden="0" w:uiPriority="67" w:unhideWhenUsed="0"/>
-    <w:lsdException w:name="Medium Grid 2 Accent 5" w:semiHidden="0" w:uiPriority="68" w:unhideWhenUsed="0"/>
-    <w:lsdException w:name="Medium Grid 3 Accent 5" w:semiHidden="0" w:uiPriority="69" w:unhideWhenUsed="0"/>
-    <w:lsdException w:name="Dark List Accent 5" w:semiHidden="0" w:uiPriority="70" w:unhideWhenUsed="0"/>
-    <w:lsdException w:name="Colorful Shading Accent 5" w:semiHidden="0" w:uiPriority="71" w:unhideWhenUsed="0"/>
-    <w:lsdException w:name="Colorful List Accent 5" w:semiHidden="0" w:uiPriority="72" w:unhideWhenUsed="0"/>
-    <w:lsdException w:name="Colorful Grid Accent 5" w:semiHidden="0" w:uiPriority="73" w:unhideWhenUsed="0"/>
-    <w:lsdException w:name="Light Shading Accent 6" w:semiHidden="0" w:uiPriority="60" w:unhideWhenUsed="0"/>
-    <w:lsdException w:name="Light List Accent 6" w:semiHidden="0" w:uiPriority="61" w:unhideWhenUsed="0"/>
-    <w:lsdException w:name="Light Grid Accent 6" w:semiHidden="0" w:uiPriority="62" w:unhideWhenUsed="0"/>
-    <w:lsdException w:name="Medium Shading 1 Accent 6" w:semiHidden="0" w:uiPriority="63" w:unhideWhenUsed="0"/>
-    <w:lsdException w:name="Medium Shading 2 Accent 6" w:semiHidden="0" w:uiPriority="64" w:unhideWhenUsed="0"/>
-    <w:lsdException w:name="Medium List 1 Accent 6" w:semiHidden="0" w:uiPriority="65" w:unhideWhenUsed="0"/>
-    <w:lsdException w:name="Medium List 2 Accent 6" w:semiHidden="0" w:uiPriority="66" w:unhideWhenUsed="0"/>
-    <w:lsdException w:name="Medium Grid 1 Accent 6" w:semiHidden="0" w:uiPriority="67" w:unhideWhenUsed="0"/>
-    <w:lsdException w:name="Medium Grid 2 Accent 6" w:semiHidden="0" w:uiPriority="68" w:unhideWhenUsed="0"/>
-    <w:lsdException w:name="Medium Grid 3 Accent 6" w:semiHidden="0" w:uiPriority="69" w:unhideWhenUsed="0"/>
-    <w:lsdException w:name="Dark List Accent 6" w:semiHidden="0" w:uiPriority="70" w:unhideWhenUsed="0"/>
-    <w:lsdException w:name="Colorful Shading Accent 6" w:semiHidden="0" w:uiPriority="71" w:unhideWhenUsed="0"/>
-    <w:lsdException w:name="Colorful List Accent 6" w:semiHidden="0" w:uiPriority="72" w:unhideWhenUsed="0"/>
-    <w:lsdException w:name="Colorful Grid Accent 6" w:semiHidden="0" w:uiPriority="73" w:unhideWhenUsed="0"/>
-    <w:lsdException w:name="Subtle Emphasis" w:semiHidden="0" w:uiPriority="19" w:unhideWhenUsed="0" w:qFormat="1"/>
-    <w:lsdException w:name="Intense Emphasis" w:semiHidden="0" w:uiPriority="21" w:unhideWhenUsed="0" w:qFormat="1"/>
-    <w:lsdException w:name="Subtle Reference" w:semiHidden="0" w:uiPriority="31" w:unhideWhenUsed="0" w:qFormat="1"/>
-    <w:lsdException w:name="Intense Reference" w:semiHidden="0" w:uiPriority="32" w:unhideWhenUsed="0" w:qFormat="1"/>
-    <w:lsdException w:name="Book Title" w:semiHidden="0" w:uiPriority="33" w:unhideWhenUsed="0" w:qFormat="1"/>
-    <w:lsdException w:name="Bibliography" w:uiPriority="37"/>
-    <w:lsdException w:name="TOC Heading" w:uiPriority="39" w:qFormat="1"/>
-  </w:latentStyles>
-  <w:style w:type="paragraph" w:default="1" w:styleId="Normal">
-    <w:name w:val="Normal"/>
-    <w:qFormat/>
-  </w:style>
-  <w:style w:type="character" w:default="1" w:styleId="DefaultParagraphFont">
-    <w:name w:val="Default Paragraph Font"/>
-    <w:uiPriority w:val="1"/>
-    <w:semiHidden/>
-    <w:unhideWhenUsed/>
-  </w:style>
-  <w:style w:type="table" w:default="1" w:styleId="TableNormal">
-    <w:name w:val="Normal Table"/>
-    <w:uiPriority w:val="99"/>
-    <w:semiHidden/>
-    <w:unhideWhenUsed/>
-    <w:tblPr>
-      <w:tblInd w:w="0" w:type="dxa"/>
-      <w:tblCellMar>
-        <w:top w:w="0" w:type="dxa"/>
-        <w:left w:w="108" w:type="dxa"/>
-        <w:bottom w:w="0" w:type="dxa"/>
-        <w:right w:w="108" w:type="dxa"/>
-      </w:tblCellMar>
-    </w:tblPr>
-  </w:style>
-  <w:style w:type="numbering" w:default="1" w:styleId="NoList">
-    <w:name w:val="No List"/>
-    <w:uiPriority w:val="99"/>
-    <w:semiHidden/>
-    <w:unhideWhenUsed/>
-  </w:style>
-  <w:style w:type="character" w:styleId="PlaceholderText">
-    <w:name w:val="Placeholder Text"/>
-    <w:basedOn w:val="DefaultParagraphFont"/>
+    <w:basedOn w:val="Policepardfaut"/>
     <w:uiPriority w:val="99"/>
     <w:semiHidden/>
     <w:rsid w:val="007748DE"/>
@@ -13352,7 +12772,7 @@
 </file>
 
 <file path=word/glossary/webSettings.xml><?xml version="1.0" encoding="utf-8"?>
-<w:webSettings xmlns:mc="http://schemas.openxmlformats.org/markup-compatibility/2006" xmlns:r="http://schemas.openxmlformats.org/officeDocument/2006/relationships" xmlns:w="http://schemas.openxmlformats.org/wordprocessingml/2006/main" xmlns:w14="http://schemas.microsoft.com/office/word/2010/wordml" mc:Ignorable="w14">
+<w:webSettings xmlns:mc="http://schemas.openxmlformats.org/markup-compatibility/2006" xmlns:r="http://schemas.openxmlformats.org/officeDocument/2006/relationships" xmlns:w="http://schemas.openxmlformats.org/wordprocessingml/2006/main" xmlns:w14="http://schemas.microsoft.com/office/word/2010/wordml" xmlns:w15="http://schemas.microsoft.com/office/word/2012/wordml" mc:Ignorable="w14 w15">
   <w:optimizeForBrowser/>
   <w:allowPNG/>
 </w:webSettings>
@@ -13613,7 +13033,7 @@
   <a:extraClrSchemeLst/>
   <a:extLst>
     <a:ext uri="{05A4C25C-085E-4340-85A3-A5531E510DB2}">
-      <thm15:themeFamily xmlns="" xmlns:thm15="http://schemas.microsoft.com/office/thememl/2012/main" name="Office Theme" id="{62F939B6-93AF-4DB8-9C6B-D6C7DFDC589F}" vid="{4A3C46E8-61CC-4603-A589-7422A47A8E4A}"/>
+      <thm15:themeFamily xmlns:thm15="http://schemas.microsoft.com/office/thememl/2012/main" name="Office Theme" id="{62F939B6-93AF-4DB8-9C6B-D6C7DFDC589F}" vid="{4A3C46E8-61CC-4603-A589-7422A47A8E4A}"/>
     </a:ext>
   </a:extLst>
 </a:theme>
@@ -13642,7 +13062,7 @@
 </file>
 
 <file path=customXml/itemProps1.xml><?xml version="1.0" encoding="utf-8"?>
-<ds:datastoreItem xmlns:ds="http://schemas.openxmlformats.org/officeDocument/2006/customXml" ds:itemID="{1F3BB34B-5034-4814-9229-5A8475083AFE}">
+<ds:datastoreItem xmlns:ds="http://schemas.openxmlformats.org/officeDocument/2006/customXml" ds:itemID="{8E624C86-323E-4647-83BB-8D66A1E26CED}">
   <ds:schemaRefs>
     <ds:schemaRef ds:uri="http://schemas.openxmlformats.org/officeDocument/2006/bibliography"/>
   </ds:schemaRefs>

</xml_diff>